<commit_message>
new prog version 0.1.01
</commit_message>
<xml_diff>
--- a/Курсовая работа.docx
+++ b/Курсовая работа.docx
@@ -333,6 +333,7 @@
     <w:p>
       <w:pPr>
         <w:pStyle w:val="1"/>
+        <w:ind w:left="360"/>
       </w:pPr>
       <w:bookmarkStart w:id="1" w:name="_Toc96640186"/>
       <w:r>
@@ -340,29 +341,32 @@
         <w:t>Спецификация задания</w:t>
       </w:r>
       <w:bookmarkEnd w:id="1"/>
-    </w:p>
-    <w:p>
-      <w:pPr>
-        <w:pStyle w:val="ad"/>
-        <w:numPr>
-          <w:ilvl w:val="0"/>
-          <w:numId w:val="2"/>
-        </w:numPr>
-      </w:pPr>
-      <w:r>
-        <w:t>Требования к расчёту и программе:</w:t>
-      </w:r>
     </w:p>
     <w:p>
       <w:pPr>
         <w:pStyle w:val="ad"/>
         <w:numPr>
           <w:ilvl w:val="1"/>
-          <w:numId w:val="2"/>
+          <w:numId w:val="5"/>
         </w:numPr>
       </w:pPr>
       <w:r>
-        <w:t>Выполнять дискретное преобразование Фурь</w:t>
+        <w:t>Требования к расчёту и программе:</w:t>
+      </w:r>
+    </w:p>
+    <w:p>
+      <w:pPr>
+        <w:pStyle w:val="ad"/>
+        <w:numPr>
+          <w:ilvl w:val="2"/>
+          <w:numId w:val="5"/>
+        </w:numPr>
+      </w:pPr>
+      <w:r>
+        <w:t>Программа должна в</w:t>
+      </w:r>
+      <w:r>
+        <w:t>ыполнять дискретное преобразование Фурь</w:t>
       </w:r>
       <w:r>
         <w:t>е (ДПФ)</w:t>
@@ -455,73 +459,40 @@
         </m:d>
       </m:oMath>
       <w:r>
-        <w:t xml:space="preserve"> в соответствии с введенными пользователем параметрами;</w:t>
+        <w:t xml:space="preserve"> в соответствии с введенными пользователем параметрами</w:t>
+      </w:r>
+      <w:r>
+        <w:t xml:space="preserve"> и в</w:t>
+      </w:r>
+      <w:r>
+        <w:t>изуализировать результат расчёта в виде графика</w:t>
+      </w:r>
+      <w:r>
+        <w:t xml:space="preserve"> модуля ДПФ</w:t>
+      </w:r>
+      <w:r>
+        <w:t>;</w:t>
       </w:r>
     </w:p>
     <w:p>
       <w:pPr>
         <w:pStyle w:val="ad"/>
         <w:numPr>
-          <w:ilvl w:val="1"/>
-          <w:numId w:val="2"/>
+          <w:ilvl w:val="2"/>
+          <w:numId w:val="5"/>
         </w:numPr>
       </w:pPr>
       <w:r>
-        <w:t>Визуализировать результат расчёта в виде графика</w:t>
-      </w:r>
-      <w:r>
-        <w:t xml:space="preserve"> модуля ДПФ</w:t>
-      </w:r>
-      <w:r>
-        <w:t>;</w:t>
-      </w:r>
-    </w:p>
-    <w:p>
-      <w:pPr>
-        <w:pStyle w:val="ad"/>
-        <w:numPr>
-          <w:ilvl w:val="1"/>
-          <w:numId w:val="2"/>
-        </w:numPr>
-      </w:pPr>
-      <w:r>
-        <w:t>Строить график сигнальной функции;</w:t>
-      </w:r>
-    </w:p>
-    <w:p>
-      <w:pPr>
-        <w:pStyle w:val="ad"/>
-        <w:numPr>
-          <w:ilvl w:val="1"/>
-          <w:numId w:val="2"/>
-        </w:numPr>
-      </w:pPr>
-      <w:r>
-        <w:t>Иметь возможность масштабирования графика и возможность применения логарифмического масштаба по оси ординат;</w:t>
-      </w:r>
-    </w:p>
-    <w:p>
-      <w:pPr>
-        <w:pStyle w:val="ad"/>
-        <w:numPr>
-          <w:ilvl w:val="1"/>
-          <w:numId w:val="2"/>
-        </w:numPr>
-      </w:pPr>
-      <w:r>
-        <w:t>Поддерживать интерактивное изменение параметров графика (параметров сигнальной функции и параметры осей координат)</w:t>
-      </w:r>
-    </w:p>
-    <w:p>
-      <w:pPr>
-        <w:pStyle w:val="ad"/>
-        <w:numPr>
-          <w:ilvl w:val="1"/>
-          <w:numId w:val="2"/>
-        </w:numPr>
-      </w:pPr>
-      <w:r>
-        <w:t xml:space="preserve">Иметь возможность сохранения графика в файл в формате </w:t>
+        <w:t>Программа должна с</w:t>
+      </w:r>
+      <w:r>
+        <w:t>троить график сигнальной функции</w:t>
+      </w:r>
+      <w:r>
+        <w:t xml:space="preserve"> с возможностью его масштабирования, смещения, использования логарифмического масштаба по оси ординат, изменения этих и параметров сигнальной функции пользователем, а также и</w:t>
+      </w:r>
+      <w:r>
+        <w:t xml:space="preserve">меть возможность сохранения графика в файл в формате </w:t>
       </w:r>
       <w:r>
         <w:rPr>
@@ -558,12 +529,18 @@
       <w:pPr>
         <w:pStyle w:val="ad"/>
         <w:numPr>
-          <w:ilvl w:val="1"/>
-          <w:numId w:val="2"/>
+          <w:ilvl w:val="2"/>
+          <w:numId w:val="5"/>
         </w:numPr>
       </w:pPr>
       <w:r>
-        <w:t xml:space="preserve">Поддерживать универсальную символьную кодировку </w:t>
+        <w:t>Поддерж</w:t>
+      </w:r>
+      <w:r>
+        <w:t>ка</w:t>
+      </w:r>
+      <w:r>
+        <w:t xml:space="preserve"> универсальную символьную кодировку </w:t>
       </w:r>
       <w:r>
         <w:rPr>
@@ -579,36 +556,75 @@
       <w:pPr>
         <w:pStyle w:val="ad"/>
         <w:numPr>
-          <w:ilvl w:val="1"/>
-          <w:numId w:val="2"/>
+          <w:ilvl w:val="2"/>
+          <w:numId w:val="5"/>
         </w:numPr>
       </w:pPr>
       <w:r>
-        <w:t>Иметь графический интерфейс;</w:t>
+        <w:t>Наличие</w:t>
+      </w:r>
+      <w:r>
+        <w:t xml:space="preserve"> графическ</w:t>
+      </w:r>
+      <w:r>
+        <w:t>ого</w:t>
+      </w:r>
+      <w:r>
+        <w:t xml:space="preserve"> интерфейс</w:t>
+      </w:r>
+      <w:r>
+        <w:t>а</w:t>
+      </w:r>
+      <w:r>
+        <w:t>;</w:t>
       </w:r>
     </w:p>
     <w:p>
       <w:pPr>
         <w:pStyle w:val="ad"/>
         <w:numPr>
-          <w:ilvl w:val="1"/>
-          <w:numId w:val="2"/>
+          <w:ilvl w:val="2"/>
+          <w:numId w:val="5"/>
         </w:numPr>
       </w:pPr>
       <w:r>
-        <w:t>Содержать пользовательский тип данных и оперировать динамическими массивами;</w:t>
+        <w:t>Использование</w:t>
+      </w:r>
+      <w:r>
+        <w:t xml:space="preserve"> пользовательск</w:t>
+      </w:r>
+      <w:r>
+        <w:t>ого</w:t>
+      </w:r>
+      <w:r>
+        <w:t xml:space="preserve"> тип</w:t>
+      </w:r>
+      <w:r>
+        <w:t>а</w:t>
+      </w:r>
+      <w:r>
+        <w:t xml:space="preserve"> данных и опериро</w:t>
+      </w:r>
+      <w:r>
+        <w:t xml:space="preserve">вание </w:t>
+      </w:r>
+      <w:r>
+        <w:t>динамическими массивами;</w:t>
       </w:r>
     </w:p>
     <w:p>
       <w:pPr>
         <w:pStyle w:val="ad"/>
         <w:numPr>
-          <w:ilvl w:val="1"/>
-          <w:numId w:val="2"/>
+          <w:ilvl w:val="2"/>
+          <w:numId w:val="5"/>
         </w:numPr>
       </w:pPr>
       <w:r>
-        <w:t xml:space="preserve">Разрабатываться в среде </w:t>
+        <w:t>Программа должна р</w:t>
+      </w:r>
+      <w:r>
+        <w:t xml:space="preserve">азрабатываться в среде </w:t>
       </w:r>
       <w:r>
         <w:rPr>
@@ -744,8 +760,8 @@
       <w:pPr>
         <w:pStyle w:val="ad"/>
         <w:numPr>
-          <w:ilvl w:val="0"/>
-          <w:numId w:val="2"/>
+          <w:ilvl w:val="1"/>
+          <w:numId w:val="5"/>
         </w:numPr>
       </w:pPr>
       <w:r>
@@ -756,26 +772,20 @@
       <w:pPr>
         <w:pStyle w:val="ad"/>
         <w:numPr>
-          <w:ilvl w:val="1"/>
-          <w:numId w:val="2"/>
+          <w:ilvl w:val="2"/>
+          <w:numId w:val="5"/>
         </w:numPr>
       </w:pPr>
       <w:r>
-        <w:t xml:space="preserve">Отчёт должен соответствовать ГОСТу </w:t>
-      </w:r>
-      <w:r>
-        <w:t xml:space="preserve">19.701–90 </w:t>
-      </w:r>
-      <w:r>
-        <w:t xml:space="preserve"> единой системы программной документации;</w:t>
+        <w:t>Отчёт должен соответствовать ГОСТу 19.701–90  единой системы программной документации;</w:t>
       </w:r>
     </w:p>
     <w:p>
       <w:pPr>
         <w:pStyle w:val="ad"/>
         <w:numPr>
-          <w:ilvl w:val="1"/>
-          <w:numId w:val="2"/>
+          <w:ilvl w:val="2"/>
+          <w:numId w:val="5"/>
         </w:numPr>
       </w:pPr>
       <w:r>
@@ -785,7 +795,6 @@
         <w:t xml:space="preserve"> </w:t>
       </w:r>
       <w:r>
-        <w:lastRenderedPageBreak/>
         <w:t>код программы с комментариями, пример работы программы и контрольный пример;</w:t>
       </w:r>
     </w:p>
@@ -793,8 +802,8 @@
       <w:pPr>
         <w:pStyle w:val="ad"/>
         <w:numPr>
-          <w:ilvl w:val="1"/>
-          <w:numId w:val="2"/>
+          <w:ilvl w:val="2"/>
+          <w:numId w:val="5"/>
         </w:numPr>
       </w:pPr>
       <w:r>
@@ -814,11 +823,12 @@
       <w:pPr>
         <w:pStyle w:val="ad"/>
         <w:numPr>
-          <w:ilvl w:val="0"/>
-          <w:numId w:val="2"/>
+          <w:ilvl w:val="1"/>
+          <w:numId w:val="5"/>
         </w:numPr>
       </w:pPr>
       <w:r>
+        <w:lastRenderedPageBreak/>
         <w:t>Требование к пользовательскому интерфейсу программы:</w:t>
       </w:r>
     </w:p>
@@ -826,92 +836,129 @@
       <w:pPr>
         <w:pStyle w:val="ad"/>
         <w:numPr>
-          <w:ilvl w:val="1"/>
-          <w:numId w:val="2"/>
+          <w:ilvl w:val="2"/>
+          <w:numId w:val="5"/>
         </w:numPr>
       </w:pPr>
       <w:r>
-        <w:t>Содержит сведения о программе, авторе и авторских правах;</w:t>
+        <w:t>Должен содержать</w:t>
+      </w:r>
+      <w:r>
+        <w:t xml:space="preserve"> сведения о программе, авторе и авторских правах;</w:t>
       </w:r>
     </w:p>
     <w:p>
       <w:pPr>
         <w:pStyle w:val="ad"/>
         <w:numPr>
-          <w:ilvl w:val="1"/>
-          <w:numId w:val="2"/>
+          <w:ilvl w:val="2"/>
+          <w:numId w:val="5"/>
         </w:numPr>
       </w:pPr>
       <w:r>
-        <w:t>Имеет название и иконку приложения;</w:t>
+        <w:t>Наличие</w:t>
+      </w:r>
+      <w:r>
+        <w:t xml:space="preserve"> названи</w:t>
+      </w:r>
+      <w:r>
+        <w:t>я</w:t>
+      </w:r>
+      <w:r>
+        <w:t xml:space="preserve"> и иконк</w:t>
+      </w:r>
+      <w:r>
+        <w:t>и</w:t>
+      </w:r>
+      <w:r>
+        <w:t xml:space="preserve"> приложения;</w:t>
       </w:r>
     </w:p>
     <w:p>
       <w:pPr>
         <w:pStyle w:val="ad"/>
         <w:numPr>
-          <w:ilvl w:val="1"/>
-          <w:numId w:val="2"/>
+          <w:ilvl w:val="2"/>
+          <w:numId w:val="5"/>
         </w:numPr>
       </w:pPr>
       <w:r>
-        <w:t>Используются кнопки управления приложением;</w:t>
+        <w:t>Интерфейс должен использовать</w:t>
+      </w:r>
+      <w:r>
+        <w:t xml:space="preserve"> кнопки</w:t>
+      </w:r>
+      <w:r>
+        <w:t xml:space="preserve"> для</w:t>
+      </w:r>
+      <w:r>
+        <w:t xml:space="preserve"> управления приложением</w:t>
+      </w:r>
+      <w:r>
+        <w:t xml:space="preserve">, </w:t>
+      </w:r>
+      <w:r>
+        <w:t xml:space="preserve">поля ввода данных для </w:t>
+      </w:r>
+      <w:r>
+        <w:t>задания сигнальной функции</w:t>
+      </w:r>
+      <w:r>
+        <w:t>;</w:t>
       </w:r>
     </w:p>
     <w:p>
       <w:pPr>
         <w:pStyle w:val="ad"/>
         <w:numPr>
-          <w:ilvl w:val="1"/>
-          <w:numId w:val="2"/>
+          <w:ilvl w:val="2"/>
+          <w:numId w:val="5"/>
         </w:numPr>
       </w:pPr>
       <w:r>
-        <w:t>Используются поля ввода данных для расчёта;</w:t>
+        <w:t>Должен содержать</w:t>
+      </w:r>
+      <w:r>
+        <w:t xml:space="preserve"> списки выбора;</w:t>
       </w:r>
     </w:p>
     <w:p>
       <w:pPr>
         <w:pStyle w:val="ad"/>
         <w:numPr>
-          <w:ilvl w:val="1"/>
-          <w:numId w:val="2"/>
+          <w:ilvl w:val="2"/>
+          <w:numId w:val="5"/>
         </w:numPr>
       </w:pPr>
       <w:r>
-        <w:t>Содержатся списки выбора;</w:t>
+        <w:t>Должен б</w:t>
+      </w:r>
+      <w:r>
+        <w:t>ыть интуитивно понятным, соответствовать понятию «дружественный интерфейс»</w:t>
+      </w:r>
+      <w:r>
+        <w:t>;</w:t>
       </w:r>
     </w:p>
     <w:p>
       <w:pPr>
         <w:pStyle w:val="ad"/>
         <w:numPr>
-          <w:ilvl w:val="1"/>
-          <w:numId w:val="2"/>
+          <w:ilvl w:val="2"/>
+          <w:numId w:val="5"/>
         </w:numPr>
       </w:pPr>
       <w:r>
-        <w:t>Быть интуитивно понятным, соответствовать понятию «дружественный интерфейс»</w:t>
-      </w:r>
-      <w:r>
-        <w:t>;</w:t>
-      </w:r>
-    </w:p>
-    <w:p>
-      <w:pPr>
-        <w:pStyle w:val="ad"/>
-        <w:numPr>
-          <w:ilvl w:val="1"/>
-          <w:numId w:val="2"/>
-        </w:numPr>
-      </w:pPr>
-      <w:r>
-        <w:t>Поддерживать полностью русскоязычный интерфейс.</w:t>
+        <w:t>Должен п</w:t>
+      </w:r>
+      <w:r>
+        <w:t>оддерживать полностью русскоязычный интерфейс.</w:t>
       </w:r>
     </w:p>
     <w:p>
       <w:pPr>
         <w:spacing w:before="120"/>
+        <w:ind w:left="360" w:firstLine="0"/>
       </w:pPr>
       <w:r>
         <w:t xml:space="preserve">Срок сдачи отчета: </w:t>
@@ -920,6 +967,7 @@
     <w:p>
       <w:pPr>
         <w:spacing w:after="120"/>
+        <w:ind w:left="360" w:firstLine="0"/>
       </w:pPr>
       <w:r>
         <w:t xml:space="preserve">Срок сдачи курсовой работы: </w:t>
@@ -1050,7 +1098,7 @@
       <w:headerReference w:type="first" r:id="rId9"/>
       <w:footerReference w:type="first" r:id="rId10"/>
       <w:pgSz w:w="11906" w:h="16838"/>
-      <w:pgMar w:top="1134" w:right="850" w:bottom="1134" w:left="1701" w:header="708" w:footer="708" w:gutter="0"/>
+      <w:pgMar w:top="1418" w:right="567" w:bottom="851" w:left="1134" w:header="709" w:footer="709" w:gutter="0"/>
       <w:cols w:space="708"/>
       <w:titlePg/>
       <w:docGrid w:linePitch="381"/>
@@ -1099,6 +1147,7 @@
       <w:p>
         <w:pPr>
           <w:pStyle w:val="a7"/>
+          <w:ind w:firstLine="0"/>
           <w:jc w:val="center"/>
         </w:pPr>
         <w:r>
@@ -1343,7 +1392,7 @@
   <w:abstractNum w:abstractNumId="1" w15:restartNumberingAfterBreak="0">
     <w:nsid w:val="28CC5B81"/>
     <w:multiLevelType w:val="hybridMultilevel"/>
-    <w:tmpl w:val="7B2CB1DA"/>
+    <w:tmpl w:val="38C0A576"/>
     <w:lvl w:ilvl="0" w:tplc="699CF60A">
       <w:start w:val="1"/>
       <w:numFmt w:val="decimal"/>
@@ -1356,16 +1405,16 @@
         <w:rFonts w:hint="default"/>
       </w:rPr>
     </w:lvl>
-    <w:lvl w:ilvl="1" w:tplc="04190001">
-      <w:start w:val="1"/>
-      <w:numFmt w:val="bullet"/>
-      <w:lvlText w:val=""/>
+    <w:lvl w:ilvl="1" w:tplc="BD64190C">
+      <w:start w:val="1"/>
+      <w:numFmt w:val="decimal"/>
+      <w:lvlText w:val="1.1.%2."/>
       <w:lvlJc w:val="left"/>
       <w:pPr>
         <w:ind w:left="1777" w:hanging="360"/>
       </w:pPr>
       <w:rPr>
-        <w:rFonts w:ascii="Symbol" w:hAnsi="Symbol" w:hint="default"/>
+        <w:rFonts w:hint="default"/>
       </w:rPr>
     </w:lvl>
     <w:lvl w:ilvl="2" w:tplc="0419001B">
@@ -1429,6 +1478,264 @@
       <w:lvlJc w:val="right"/>
       <w:pPr>
         <w:ind w:left="5978" w:hanging="180"/>
+      </w:pPr>
+    </w:lvl>
+  </w:abstractNum>
+  <w:abstractNum w:abstractNumId="2" w15:restartNumberingAfterBreak="0">
+    <w:nsid w:val="5D1671B4"/>
+    <w:multiLevelType w:val="multilevel"/>
+    <w:tmpl w:val="0419001F"/>
+    <w:lvl w:ilvl="0">
+      <w:start w:val="1"/>
+      <w:numFmt w:val="decimal"/>
+      <w:lvlText w:val="%1."/>
+      <w:lvlJc w:val="left"/>
+      <w:pPr>
+        <w:ind w:left="360" w:hanging="360"/>
+      </w:pPr>
+    </w:lvl>
+    <w:lvl w:ilvl="1">
+      <w:start w:val="1"/>
+      <w:numFmt w:val="decimal"/>
+      <w:lvlText w:val="%1.%2."/>
+      <w:lvlJc w:val="left"/>
+      <w:pPr>
+        <w:ind w:left="792" w:hanging="432"/>
+      </w:pPr>
+    </w:lvl>
+    <w:lvl w:ilvl="2">
+      <w:start w:val="1"/>
+      <w:numFmt w:val="decimal"/>
+      <w:lvlText w:val="%1.%2.%3."/>
+      <w:lvlJc w:val="left"/>
+      <w:pPr>
+        <w:ind w:left="1224" w:hanging="504"/>
+      </w:pPr>
+    </w:lvl>
+    <w:lvl w:ilvl="3">
+      <w:start w:val="1"/>
+      <w:numFmt w:val="decimal"/>
+      <w:lvlText w:val="%1.%2.%3.%4."/>
+      <w:lvlJc w:val="left"/>
+      <w:pPr>
+        <w:ind w:left="1728" w:hanging="648"/>
+      </w:pPr>
+    </w:lvl>
+    <w:lvl w:ilvl="4">
+      <w:start w:val="1"/>
+      <w:numFmt w:val="decimal"/>
+      <w:lvlText w:val="%1.%2.%3.%4.%5."/>
+      <w:lvlJc w:val="left"/>
+      <w:pPr>
+        <w:ind w:left="2232" w:hanging="792"/>
+      </w:pPr>
+    </w:lvl>
+    <w:lvl w:ilvl="5">
+      <w:start w:val="1"/>
+      <w:numFmt w:val="decimal"/>
+      <w:lvlText w:val="%1.%2.%3.%4.%5.%6."/>
+      <w:lvlJc w:val="left"/>
+      <w:pPr>
+        <w:ind w:left="2736" w:hanging="936"/>
+      </w:pPr>
+    </w:lvl>
+    <w:lvl w:ilvl="6">
+      <w:start w:val="1"/>
+      <w:numFmt w:val="decimal"/>
+      <w:lvlText w:val="%1.%2.%3.%4.%5.%6.%7."/>
+      <w:lvlJc w:val="left"/>
+      <w:pPr>
+        <w:ind w:left="3240" w:hanging="1080"/>
+      </w:pPr>
+    </w:lvl>
+    <w:lvl w:ilvl="7">
+      <w:start w:val="1"/>
+      <w:numFmt w:val="decimal"/>
+      <w:lvlText w:val="%1.%2.%3.%4.%5.%6.%7.%8."/>
+      <w:lvlJc w:val="left"/>
+      <w:pPr>
+        <w:ind w:left="3744" w:hanging="1224"/>
+      </w:pPr>
+    </w:lvl>
+    <w:lvl w:ilvl="8">
+      <w:start w:val="1"/>
+      <w:numFmt w:val="decimal"/>
+      <w:lvlText w:val="%1.%2.%3.%4.%5.%6.%7.%8.%9."/>
+      <w:lvlJc w:val="left"/>
+      <w:pPr>
+        <w:ind w:left="4320" w:hanging="1440"/>
+      </w:pPr>
+    </w:lvl>
+  </w:abstractNum>
+  <w:abstractNum w:abstractNumId="3" w15:restartNumberingAfterBreak="0">
+    <w:nsid w:val="67962157"/>
+    <w:multiLevelType w:val="hybridMultilevel"/>
+    <w:tmpl w:val="7D28F264"/>
+    <w:lvl w:ilvl="0" w:tplc="0419000F">
+      <w:start w:val="1"/>
+      <w:numFmt w:val="decimal"/>
+      <w:lvlText w:val="%1."/>
+      <w:lvlJc w:val="left"/>
+      <w:pPr>
+        <w:ind w:left="720" w:hanging="360"/>
+      </w:pPr>
+    </w:lvl>
+    <w:lvl w:ilvl="1" w:tplc="04190019">
+      <w:start w:val="1"/>
+      <w:numFmt w:val="lowerLetter"/>
+      <w:lvlText w:val="%2."/>
+      <w:lvlJc w:val="left"/>
+      <w:pPr>
+        <w:ind w:left="1440" w:hanging="360"/>
+      </w:pPr>
+    </w:lvl>
+    <w:lvl w:ilvl="2" w:tplc="0419001B" w:tentative="1">
+      <w:start w:val="1"/>
+      <w:numFmt w:val="lowerRoman"/>
+      <w:lvlText w:val="%3."/>
+      <w:lvlJc w:val="right"/>
+      <w:pPr>
+        <w:ind w:left="2160" w:hanging="180"/>
+      </w:pPr>
+    </w:lvl>
+    <w:lvl w:ilvl="3" w:tplc="0419000F" w:tentative="1">
+      <w:start w:val="1"/>
+      <w:numFmt w:val="decimal"/>
+      <w:lvlText w:val="%4."/>
+      <w:lvlJc w:val="left"/>
+      <w:pPr>
+        <w:ind w:left="2880" w:hanging="360"/>
+      </w:pPr>
+    </w:lvl>
+    <w:lvl w:ilvl="4" w:tplc="04190019" w:tentative="1">
+      <w:start w:val="1"/>
+      <w:numFmt w:val="lowerLetter"/>
+      <w:lvlText w:val="%5."/>
+      <w:lvlJc w:val="left"/>
+      <w:pPr>
+        <w:ind w:left="3600" w:hanging="360"/>
+      </w:pPr>
+    </w:lvl>
+    <w:lvl w:ilvl="5" w:tplc="0419001B" w:tentative="1">
+      <w:start w:val="1"/>
+      <w:numFmt w:val="lowerRoman"/>
+      <w:lvlText w:val="%6."/>
+      <w:lvlJc w:val="right"/>
+      <w:pPr>
+        <w:ind w:left="4320" w:hanging="180"/>
+      </w:pPr>
+    </w:lvl>
+    <w:lvl w:ilvl="6" w:tplc="0419000F" w:tentative="1">
+      <w:start w:val="1"/>
+      <w:numFmt w:val="decimal"/>
+      <w:lvlText w:val="%7."/>
+      <w:lvlJc w:val="left"/>
+      <w:pPr>
+        <w:ind w:left="5040" w:hanging="360"/>
+      </w:pPr>
+    </w:lvl>
+    <w:lvl w:ilvl="7" w:tplc="04190019" w:tentative="1">
+      <w:start w:val="1"/>
+      <w:numFmt w:val="lowerLetter"/>
+      <w:lvlText w:val="%8."/>
+      <w:lvlJc w:val="left"/>
+      <w:pPr>
+        <w:ind w:left="5760" w:hanging="360"/>
+      </w:pPr>
+    </w:lvl>
+    <w:lvl w:ilvl="8" w:tplc="0419001B" w:tentative="1">
+      <w:start w:val="1"/>
+      <w:numFmt w:val="lowerRoman"/>
+      <w:lvlText w:val="%9."/>
+      <w:lvlJc w:val="right"/>
+      <w:pPr>
+        <w:ind w:left="6480" w:hanging="180"/>
+      </w:pPr>
+    </w:lvl>
+  </w:abstractNum>
+  <w:abstractNum w:abstractNumId="4" w15:restartNumberingAfterBreak="0">
+    <w:nsid w:val="78407E11"/>
+    <w:multiLevelType w:val="hybridMultilevel"/>
+    <w:tmpl w:val="3B860988"/>
+    <w:lvl w:ilvl="0" w:tplc="0419000F">
+      <w:start w:val="1"/>
+      <w:numFmt w:val="decimal"/>
+      <w:lvlText w:val="%1."/>
+      <w:lvlJc w:val="left"/>
+      <w:pPr>
+        <w:ind w:left="1429" w:hanging="360"/>
+      </w:pPr>
+    </w:lvl>
+    <w:lvl w:ilvl="1" w:tplc="04190019">
+      <w:start w:val="1"/>
+      <w:numFmt w:val="lowerLetter"/>
+      <w:lvlText w:val="%2."/>
+      <w:lvlJc w:val="left"/>
+      <w:pPr>
+        <w:ind w:left="2149" w:hanging="360"/>
+      </w:pPr>
+    </w:lvl>
+    <w:lvl w:ilvl="2" w:tplc="0419001B">
+      <w:start w:val="1"/>
+      <w:numFmt w:val="lowerRoman"/>
+      <w:lvlText w:val="%3."/>
+      <w:lvlJc w:val="right"/>
+      <w:pPr>
+        <w:ind w:left="2869" w:hanging="180"/>
+      </w:pPr>
+    </w:lvl>
+    <w:lvl w:ilvl="3" w:tplc="0419000F">
+      <w:start w:val="1"/>
+      <w:numFmt w:val="decimal"/>
+      <w:lvlText w:val="%4."/>
+      <w:lvlJc w:val="left"/>
+      <w:pPr>
+        <w:ind w:left="3589" w:hanging="360"/>
+      </w:pPr>
+    </w:lvl>
+    <w:lvl w:ilvl="4" w:tplc="04190019">
+      <w:start w:val="1"/>
+      <w:numFmt w:val="lowerLetter"/>
+      <w:lvlText w:val="%5."/>
+      <w:lvlJc w:val="left"/>
+      <w:pPr>
+        <w:ind w:left="4309" w:hanging="360"/>
+      </w:pPr>
+    </w:lvl>
+    <w:lvl w:ilvl="5" w:tplc="0419001B">
+      <w:start w:val="1"/>
+      <w:numFmt w:val="lowerRoman"/>
+      <w:lvlText w:val="%6."/>
+      <w:lvlJc w:val="right"/>
+      <w:pPr>
+        <w:ind w:left="5029" w:hanging="180"/>
+      </w:pPr>
+    </w:lvl>
+    <w:lvl w:ilvl="6" w:tplc="0419000F">
+      <w:start w:val="1"/>
+      <w:numFmt w:val="decimal"/>
+      <w:lvlText w:val="%7."/>
+      <w:lvlJc w:val="left"/>
+      <w:pPr>
+        <w:ind w:left="5749" w:hanging="360"/>
+      </w:pPr>
+    </w:lvl>
+    <w:lvl w:ilvl="7" w:tplc="04190019">
+      <w:start w:val="1"/>
+      <w:numFmt w:val="lowerLetter"/>
+      <w:lvlText w:val="%8."/>
+      <w:lvlJc w:val="left"/>
+      <w:pPr>
+        <w:ind w:left="6469" w:hanging="360"/>
+      </w:pPr>
+    </w:lvl>
+    <w:lvl w:ilvl="8" w:tplc="0419001B">
+      <w:start w:val="1"/>
+      <w:numFmt w:val="lowerRoman"/>
+      <w:lvlText w:val="%9."/>
+      <w:lvlJc w:val="right"/>
+      <w:pPr>
+        <w:ind w:left="7189" w:hanging="180"/>
       </w:pPr>
     </w:lvl>
   </w:abstractNum>
@@ -1437,6 +1744,15 @@
   </w:num>
   <w:num w:numId="2">
     <w:abstractNumId w:val="1"/>
+  </w:num>
+  <w:num w:numId="3">
+    <w:abstractNumId w:val="3"/>
+  </w:num>
+  <w:num w:numId="4">
+    <w:abstractNumId w:val="4"/>
+  </w:num>
+  <w:num w:numId="5">
+    <w:abstractNumId w:val="2"/>
   </w:num>
 </w:numbering>
 </file>
@@ -1859,11 +2175,11 @@
     <w:link w:val="10"/>
     <w:uiPriority w:val="9"/>
     <w:qFormat/>
-    <w:rsid w:val="006A23A5"/>
+    <w:rsid w:val="009114D2"/>
     <w:pPr>
       <w:keepNext/>
       <w:keepLines/>
-      <w:spacing w:before="240"/>
+      <w:spacing w:after="240"/>
       <w:ind w:firstLine="0"/>
       <w:contextualSpacing/>
       <w:jc w:val="center"/>
@@ -1909,7 +2225,7 @@
     <w:basedOn w:val="a0"/>
     <w:link w:val="1"/>
     <w:uiPriority w:val="9"/>
-    <w:rsid w:val="006A23A5"/>
+    <w:rsid w:val="009114D2"/>
     <w:rPr>
       <w:rFonts w:ascii="Times New Roman" w:eastAsiaTheme="majorEastAsia" w:hAnsi="Times New Roman" w:cstheme="majorBidi"/>
       <w:b/>
@@ -1932,7 +2248,7 @@
       <w:numPr>
         <w:ilvl w:val="1"/>
       </w:numPr>
-      <w:spacing w:before="0" w:after="160"/>
+      <w:spacing w:after="160"/>
     </w:pPr>
     <w:rPr>
       <w:rFonts w:eastAsiaTheme="minorEastAsia"/>

</xml_diff>

<commit_message>
specification update, mistakes correction
</commit_message>
<xml_diff>
--- a/Курсовая работа.docx
+++ b/Курсовая работа.docx
@@ -347,7 +347,7 @@
         <w:pStyle w:val="ad"/>
         <w:numPr>
           <w:ilvl w:val="1"/>
-          <w:numId w:val="5"/>
+          <w:numId w:val="6"/>
         </w:numPr>
       </w:pPr>
       <w:r>
@@ -359,7 +359,7 @@
         <w:pStyle w:val="ad"/>
         <w:numPr>
           <w:ilvl w:val="2"/>
-          <w:numId w:val="5"/>
+          <w:numId w:val="6"/>
         </w:numPr>
       </w:pPr>
       <w:r>
@@ -372,7 +372,10 @@
         <w:t>е (ДПФ)</w:t>
       </w:r>
       <w:r>
-        <w:t xml:space="preserve">е для сигнала вида </w:t>
+        <w:t xml:space="preserve"> </w:t>
+      </w:r>
+      <w:r>
+        <w:t xml:space="preserve">для сигнала вида </w:t>
       </w:r>
       <m:oMath>
         <m:r>
@@ -479,7 +482,7 @@
         <w:pStyle w:val="ad"/>
         <w:numPr>
           <w:ilvl w:val="2"/>
-          <w:numId w:val="5"/>
+          <w:numId w:val="6"/>
         </w:numPr>
       </w:pPr>
       <w:r>
@@ -530,7 +533,7 @@
         <w:pStyle w:val="ad"/>
         <w:numPr>
           <w:ilvl w:val="2"/>
-          <w:numId w:val="5"/>
+          <w:numId w:val="6"/>
         </w:numPr>
       </w:pPr>
       <w:r>
@@ -540,7 +543,25 @@
         <w:t>ка</w:t>
       </w:r>
       <w:r>
-        <w:t xml:space="preserve"> универсальную символьную кодировку </w:t>
+        <w:t xml:space="preserve"> универсальн</w:t>
+      </w:r>
+      <w:r>
+        <w:t>ой</w:t>
+      </w:r>
+      <w:r>
+        <w:t xml:space="preserve"> символьн</w:t>
+      </w:r>
+      <w:r>
+        <w:t>ой</w:t>
+      </w:r>
+      <w:r>
+        <w:t xml:space="preserve"> кодировк</w:t>
+      </w:r>
+      <w:r>
+        <w:t>и</w:t>
+      </w:r>
+      <w:r>
+        <w:t xml:space="preserve"> </w:t>
       </w:r>
       <w:r>
         <w:rPr>
@@ -557,7 +578,7 @@
         <w:pStyle w:val="ad"/>
         <w:numPr>
           <w:ilvl w:val="2"/>
-          <w:numId w:val="5"/>
+          <w:numId w:val="6"/>
         </w:numPr>
       </w:pPr>
       <w:r>
@@ -584,7 +605,7 @@
         <w:pStyle w:val="ad"/>
         <w:numPr>
           <w:ilvl w:val="2"/>
-          <w:numId w:val="5"/>
+          <w:numId w:val="6"/>
         </w:numPr>
       </w:pPr>
       <w:r>
@@ -617,7 +638,7 @@
         <w:pStyle w:val="ad"/>
         <w:numPr>
           <w:ilvl w:val="2"/>
-          <w:numId w:val="5"/>
+          <w:numId w:val="6"/>
         </w:numPr>
       </w:pPr>
       <w:r>
@@ -760,12 +781,39 @@
       <w:pPr>
         <w:pStyle w:val="ad"/>
         <w:numPr>
-          <w:ilvl w:val="1"/>
-          <w:numId w:val="5"/>
+          <w:ilvl w:val="2"/>
+          <w:numId w:val="6"/>
         </w:numPr>
       </w:pPr>
       <w:r>
-        <w:t>Требования к отчёту:</w:t>
+        <w:t>Приложение должно</w:t>
+      </w:r>
+      <w:r>
+        <w:t xml:space="preserve"> </w:t>
+      </w:r>
+      <w:r>
+        <w:t>иметь</w:t>
+      </w:r>
+      <w:r>
+        <w:t xml:space="preserve"> сведения о программе, авторе и авторских правах</w:t>
+      </w:r>
+      <w:r>
+        <w:t xml:space="preserve">, </w:t>
+      </w:r>
+      <w:r>
+        <w:t>названи</w:t>
+      </w:r>
+      <w:r>
+        <w:t>е</w:t>
+      </w:r>
+      <w:r>
+        <w:t xml:space="preserve"> и иконк</w:t>
+      </w:r>
+      <w:r>
+        <w:t>у</w:t>
+      </w:r>
+      <w:r>
+        <w:t>;</w:t>
       </w:r>
     </w:p>
     <w:p>
@@ -773,11 +821,11 @@
         <w:pStyle w:val="ad"/>
         <w:numPr>
           <w:ilvl w:val="2"/>
-          <w:numId w:val="5"/>
+          <w:numId w:val="6"/>
         </w:numPr>
       </w:pPr>
       <w:r>
-        <w:t>Отчёт должен соответствовать ГОСТу 19.701–90  единой системы программной документации;</w:t>
+        <w:t>Интерфейс должен использовать кнопки для управления приложением, поля ввода данных для задания сигнальной функции;</w:t>
       </w:r>
     </w:p>
     <w:p>
@@ -785,17 +833,26 @@
         <w:pStyle w:val="ad"/>
         <w:numPr>
           <w:ilvl w:val="2"/>
-          <w:numId w:val="5"/>
+          <w:numId w:val="6"/>
         </w:numPr>
       </w:pPr>
       <w:r>
-        <w:t>Отчет должен содержать описание программного интерфейса, диаграмму классов и диаграмму потоков данных, выбор и обоснование переменных, пользовательских типов и классов,</w:t>
-      </w:r>
-      <w:r>
-        <w:t xml:space="preserve"> </w:t>
-      </w:r>
-      <w:r>
-        <w:t>код программы с комментариями, пример работы программы и контрольный пример;</w:t>
+        <w:t>В приложении д</w:t>
+      </w:r>
+      <w:r>
+        <w:t>олж</w:t>
+      </w:r>
+      <w:r>
+        <w:t>ны</w:t>
+      </w:r>
+      <w:r>
+        <w:t xml:space="preserve"> содержать</w:t>
+      </w:r>
+      <w:r>
+        <w:t>ся</w:t>
+      </w:r>
+      <w:r>
+        <w:t xml:space="preserve"> списки выбора;</w:t>
       </w:r>
     </w:p>
     <w:p>
@@ -803,7 +860,71 @@
         <w:pStyle w:val="ad"/>
         <w:numPr>
           <w:ilvl w:val="2"/>
-          <w:numId w:val="5"/>
+          <w:numId w:val="6"/>
+        </w:numPr>
+      </w:pPr>
+      <w:r>
+        <w:t>Интерфейс д</w:t>
+      </w:r>
+      <w:r>
+        <w:t>олжен быть</w:t>
+      </w:r>
+      <w:r>
+        <w:t xml:space="preserve"> русскоязычным,</w:t>
+      </w:r>
+      <w:r>
+        <w:t xml:space="preserve"> интуитивно понятным, соответствовать понятию «дружественный интерфейс»;</w:t>
+      </w:r>
+    </w:p>
+    <w:p>
+      <w:pPr>
+        <w:pStyle w:val="ad"/>
+        <w:numPr>
+          <w:ilvl w:val="1"/>
+          <w:numId w:val="6"/>
+        </w:numPr>
+      </w:pPr>
+      <w:r>
+        <w:t>Требования к отчёту:</w:t>
+      </w:r>
+    </w:p>
+    <w:p>
+      <w:pPr>
+        <w:pStyle w:val="ad"/>
+        <w:numPr>
+          <w:ilvl w:val="2"/>
+          <w:numId w:val="6"/>
+        </w:numPr>
+      </w:pPr>
+      <w:r>
+        <w:lastRenderedPageBreak/>
+        <w:t>Отчёт должен соответствовать ГОСТу 19.701–90  единой системы программной документации;</w:t>
+      </w:r>
+    </w:p>
+    <w:p>
+      <w:pPr>
+        <w:pStyle w:val="ad"/>
+        <w:numPr>
+          <w:ilvl w:val="2"/>
+          <w:numId w:val="6"/>
+        </w:numPr>
+      </w:pPr>
+      <w:r>
+        <w:t>Отчет должен содержать описание программного интерфейса, диаграмму классов и диаграмму потоков данных, выбор и обоснование переменных, пользовательских типов и классов,</w:t>
+      </w:r>
+      <w:r>
+        <w:t xml:space="preserve"> </w:t>
+      </w:r>
+      <w:r>
+        <w:t>код программы с комментариями, пример работы программы и контрольный пример;</w:t>
+      </w:r>
+    </w:p>
+    <w:p>
+      <w:pPr>
+        <w:pStyle w:val="ad"/>
+        <w:numPr>
+          <w:ilvl w:val="2"/>
+          <w:numId w:val="6"/>
         </w:numPr>
       </w:pPr>
       <w:r>
@@ -817,142 +938,6 @@
       </w:r>
       <w:r>
         <w:t>, подтверждающих правильность результата.</w:t>
-      </w:r>
-    </w:p>
-    <w:p>
-      <w:pPr>
-        <w:pStyle w:val="ad"/>
-        <w:numPr>
-          <w:ilvl w:val="1"/>
-          <w:numId w:val="5"/>
-        </w:numPr>
-      </w:pPr>
-      <w:r>
-        <w:lastRenderedPageBreak/>
-        <w:t>Требование к пользовательскому интерфейсу программы:</w:t>
-      </w:r>
-    </w:p>
-    <w:p>
-      <w:pPr>
-        <w:pStyle w:val="ad"/>
-        <w:numPr>
-          <w:ilvl w:val="2"/>
-          <w:numId w:val="5"/>
-        </w:numPr>
-      </w:pPr>
-      <w:r>
-        <w:t>Должен содержать</w:t>
-      </w:r>
-      <w:r>
-        <w:t xml:space="preserve"> сведения о программе, авторе и авторских правах;</w:t>
-      </w:r>
-    </w:p>
-    <w:p>
-      <w:pPr>
-        <w:pStyle w:val="ad"/>
-        <w:numPr>
-          <w:ilvl w:val="2"/>
-          <w:numId w:val="5"/>
-        </w:numPr>
-      </w:pPr>
-      <w:r>
-        <w:t>Наличие</w:t>
-      </w:r>
-      <w:r>
-        <w:t xml:space="preserve"> названи</w:t>
-      </w:r>
-      <w:r>
-        <w:t>я</w:t>
-      </w:r>
-      <w:r>
-        <w:t xml:space="preserve"> и иконк</w:t>
-      </w:r>
-      <w:r>
-        <w:t>и</w:t>
-      </w:r>
-      <w:r>
-        <w:t xml:space="preserve"> приложения;</w:t>
-      </w:r>
-    </w:p>
-    <w:p>
-      <w:pPr>
-        <w:pStyle w:val="ad"/>
-        <w:numPr>
-          <w:ilvl w:val="2"/>
-          <w:numId w:val="5"/>
-        </w:numPr>
-      </w:pPr>
-      <w:r>
-        <w:t>Интерфейс должен использовать</w:t>
-      </w:r>
-      <w:r>
-        <w:t xml:space="preserve"> кнопки</w:t>
-      </w:r>
-      <w:r>
-        <w:t xml:space="preserve"> для</w:t>
-      </w:r>
-      <w:r>
-        <w:t xml:space="preserve"> управления приложением</w:t>
-      </w:r>
-      <w:r>
-        <w:t xml:space="preserve">, </w:t>
-      </w:r>
-      <w:r>
-        <w:t xml:space="preserve">поля ввода данных для </w:t>
-      </w:r>
-      <w:r>
-        <w:t>задания сигнальной функции</w:t>
-      </w:r>
-      <w:r>
-        <w:t>;</w:t>
-      </w:r>
-    </w:p>
-    <w:p>
-      <w:pPr>
-        <w:pStyle w:val="ad"/>
-        <w:numPr>
-          <w:ilvl w:val="2"/>
-          <w:numId w:val="5"/>
-        </w:numPr>
-      </w:pPr>
-      <w:r>
-        <w:t>Должен содержать</w:t>
-      </w:r>
-      <w:r>
-        <w:t xml:space="preserve"> списки выбора;</w:t>
-      </w:r>
-    </w:p>
-    <w:p>
-      <w:pPr>
-        <w:pStyle w:val="ad"/>
-        <w:numPr>
-          <w:ilvl w:val="2"/>
-          <w:numId w:val="5"/>
-        </w:numPr>
-      </w:pPr>
-      <w:r>
-        <w:t>Должен б</w:t>
-      </w:r>
-      <w:r>
-        <w:t>ыть интуитивно понятным, соответствовать понятию «дружественный интерфейс»</w:t>
-      </w:r>
-      <w:r>
-        <w:t>;</w:t>
-      </w:r>
-    </w:p>
-    <w:p>
-      <w:pPr>
-        <w:pStyle w:val="ad"/>
-        <w:numPr>
-          <w:ilvl w:val="2"/>
-          <w:numId w:val="5"/>
-        </w:numPr>
-      </w:pPr>
-      <w:r>
-        <w:t>Должен п</w:t>
-      </w:r>
-      <w:r>
-        <w:t>оддерживать полностью русскоязычный интерфейс.</w:t>
       </w:r>
     </w:p>
     <w:p>
@@ -1092,6 +1077,17 @@
       </w:tr>
     </w:tbl>
     <w:p/>
+    <w:p>
+      <w:pPr>
+        <w:spacing w:after="160" w:line="259" w:lineRule="auto"/>
+        <w:ind w:firstLine="0"/>
+        <w:jc w:val="left"/>
+      </w:pPr>
+      <w:r>
+        <w:br w:type="page"/>
+      </w:r>
+    </w:p>
+    <w:p/>
     <w:sectPr>
       <w:headerReference w:type="default" r:id="rId7"/>
       <w:footerReference w:type="default" r:id="rId8"/>
@@ -1277,6 +1273,92 @@
 <file path=word/numbering.xml><?xml version="1.0" encoding="utf-8"?>
 <w:numbering xmlns:wpc="http://schemas.microsoft.com/office/word/2010/wordprocessingCanvas" xmlns:cx="http://schemas.microsoft.com/office/drawing/2014/chartex" xmlns:cx1="http://schemas.microsoft.com/office/drawing/2015/9/8/chartex" xmlns:cx2="http://schemas.microsoft.com/office/drawing/2015/10/21/chartex" xmlns:cx3="http://schemas.microsoft.com/office/drawing/2016/5/9/chartex" xmlns:cx4="http://schemas.microsoft.com/office/drawing/2016/5/10/chartex" xmlns:cx5="http://schemas.microsoft.com/office/drawing/2016/5/11/chartex" xmlns:cx6="http://schemas.microsoft.com/office/drawing/2016/5/12/chartex" xmlns:cx7="http://schemas.microsoft.com/office/drawing/2016/5/13/chartex" xmlns:cx8="http://schemas.microsoft.com/office/drawing/2016/5/14/chartex" xmlns:mc="http://schemas.openxmlformats.org/markup-compatibility/2006" xmlns:aink="http://schemas.microsoft.com/office/drawing/2016/ink" xmlns:am3d="http://schemas.microsoft.com/office/drawing/2017/model3d" xmlns:o="urn:schemas-microsoft-com:office:office" xmlns:r="http://schemas.openxmlformats.org/officeDocument/2006/relationships" xmlns:m="http://schemas.openxmlformats.org/officeDocument/2006/math" xmlns:v="urn:schemas-microsoft-com:vml" xmlns:wp14="http://schemas.microsoft.com/office/word/2010/wordprocessingDrawing" xmlns:wp="http://schemas.openxmlformats.org/drawingml/2006/wordprocessingDrawing" xmlns:w10="urn:schemas-microsoft-com:office:word" xmlns:w="http://schemas.openxmlformats.org/wordprocessingml/2006/main" xmlns:w14="http://schemas.microsoft.com/office/word/2010/wordml" xmlns:w15="http://schemas.microsoft.com/office/word/2012/wordml" xmlns:w16cex="http://schemas.microsoft.com/office/word/2018/wordml/cex" xmlns:w16cid="http://schemas.microsoft.com/office/word/2016/wordml/cid" xmlns:w16="http://schemas.microsoft.com/office/word/2018/wordml" xmlns:w16sdtdh="http://schemas.microsoft.com/office/word/2020/wordml/sdtdatahash" xmlns:w16se="http://schemas.microsoft.com/office/word/2015/wordml/symex" xmlns:wpg="http://schemas.microsoft.com/office/word/2010/wordprocessingGroup" xmlns:wpi="http://schemas.microsoft.com/office/word/2010/wordprocessingInk" xmlns:wne="http://schemas.microsoft.com/office/word/2006/wordml" xmlns:wps="http://schemas.microsoft.com/office/word/2010/wordprocessingShape" mc:Ignorable="w14 w15 w16se w16cid w16 w16cex w16sdtdh wp14">
   <w:abstractNum w:abstractNumId="0" w15:restartNumberingAfterBreak="0">
+    <w:nsid w:val="1EE73C1D"/>
+    <w:multiLevelType w:val="multilevel"/>
+    <w:tmpl w:val="0419001F"/>
+    <w:lvl w:ilvl="0">
+      <w:start w:val="1"/>
+      <w:numFmt w:val="decimal"/>
+      <w:lvlText w:val="%1."/>
+      <w:lvlJc w:val="left"/>
+      <w:pPr>
+        <w:ind w:left="360" w:hanging="360"/>
+      </w:pPr>
+    </w:lvl>
+    <w:lvl w:ilvl="1">
+      <w:start w:val="1"/>
+      <w:numFmt w:val="decimal"/>
+      <w:lvlText w:val="%1.%2."/>
+      <w:lvlJc w:val="left"/>
+      <w:pPr>
+        <w:ind w:left="792" w:hanging="432"/>
+      </w:pPr>
+    </w:lvl>
+    <w:lvl w:ilvl="2">
+      <w:start w:val="1"/>
+      <w:numFmt w:val="decimal"/>
+      <w:lvlText w:val="%1.%2.%3."/>
+      <w:lvlJc w:val="left"/>
+      <w:pPr>
+        <w:ind w:left="1224" w:hanging="504"/>
+      </w:pPr>
+    </w:lvl>
+    <w:lvl w:ilvl="3">
+      <w:start w:val="1"/>
+      <w:numFmt w:val="decimal"/>
+      <w:lvlText w:val="%1.%2.%3.%4."/>
+      <w:lvlJc w:val="left"/>
+      <w:pPr>
+        <w:ind w:left="1728" w:hanging="648"/>
+      </w:pPr>
+    </w:lvl>
+    <w:lvl w:ilvl="4">
+      <w:start w:val="1"/>
+      <w:numFmt w:val="decimal"/>
+      <w:lvlText w:val="%1.%2.%3.%4.%5."/>
+      <w:lvlJc w:val="left"/>
+      <w:pPr>
+        <w:ind w:left="2232" w:hanging="792"/>
+      </w:pPr>
+    </w:lvl>
+    <w:lvl w:ilvl="5">
+      <w:start w:val="1"/>
+      <w:numFmt w:val="decimal"/>
+      <w:lvlText w:val="%1.%2.%3.%4.%5.%6."/>
+      <w:lvlJc w:val="left"/>
+      <w:pPr>
+        <w:ind w:left="2736" w:hanging="936"/>
+      </w:pPr>
+    </w:lvl>
+    <w:lvl w:ilvl="6">
+      <w:start w:val="1"/>
+      <w:numFmt w:val="decimal"/>
+      <w:lvlText w:val="%1.%2.%3.%4.%5.%6.%7."/>
+      <w:lvlJc w:val="left"/>
+      <w:pPr>
+        <w:ind w:left="3240" w:hanging="1080"/>
+      </w:pPr>
+    </w:lvl>
+    <w:lvl w:ilvl="7">
+      <w:start w:val="1"/>
+      <w:numFmt w:val="decimal"/>
+      <w:lvlText w:val="%1.%2.%3.%4.%5.%6.%7.%8."/>
+      <w:lvlJc w:val="left"/>
+      <w:pPr>
+        <w:ind w:left="3744" w:hanging="1224"/>
+      </w:pPr>
+    </w:lvl>
+    <w:lvl w:ilvl="8">
+      <w:start w:val="1"/>
+      <w:numFmt w:val="decimal"/>
+      <w:lvlText w:val="%1.%2.%3.%4.%5.%6.%7.%8.%9."/>
+      <w:lvlJc w:val="left"/>
+      <w:pPr>
+        <w:ind w:left="4320" w:hanging="1440"/>
+      </w:pPr>
+    </w:lvl>
+  </w:abstractNum>
+  <w:abstractNum w:abstractNumId="1" w15:restartNumberingAfterBreak="0">
     <w:nsid w:val="1F0A7167"/>
     <w:multiLevelType w:val="hybridMultilevel"/>
     <w:tmpl w:val="8CB0D61C"/>
@@ -1389,7 +1471,7 @@
       </w:rPr>
     </w:lvl>
   </w:abstractNum>
-  <w:abstractNum w:abstractNumId="1" w15:restartNumberingAfterBreak="0">
+  <w:abstractNum w:abstractNumId="2" w15:restartNumberingAfterBreak="0">
     <w:nsid w:val="28CC5B81"/>
     <w:multiLevelType w:val="hybridMultilevel"/>
     <w:tmpl w:val="38C0A576"/>
@@ -1481,7 +1563,7 @@
       </w:pPr>
     </w:lvl>
   </w:abstractNum>
-  <w:abstractNum w:abstractNumId="2" w15:restartNumberingAfterBreak="0">
+  <w:abstractNum w:abstractNumId="3" w15:restartNumberingAfterBreak="0">
     <w:nsid w:val="5D1671B4"/>
     <w:multiLevelType w:val="multilevel"/>
     <w:tmpl w:val="0419001F"/>
@@ -1567,7 +1649,7 @@
       </w:pPr>
     </w:lvl>
   </w:abstractNum>
-  <w:abstractNum w:abstractNumId="3" w15:restartNumberingAfterBreak="0">
+  <w:abstractNum w:abstractNumId="4" w15:restartNumberingAfterBreak="0">
     <w:nsid w:val="67962157"/>
     <w:multiLevelType w:val="hybridMultilevel"/>
     <w:tmpl w:val="7D28F264"/>
@@ -1653,7 +1735,7 @@
       </w:pPr>
     </w:lvl>
   </w:abstractNum>
-  <w:abstractNum w:abstractNumId="4" w15:restartNumberingAfterBreak="0">
+  <w:abstractNum w:abstractNumId="5" w15:restartNumberingAfterBreak="0">
     <w:nsid w:val="78407E11"/>
     <w:multiLevelType w:val="hybridMultilevel"/>
     <w:tmpl w:val="3B860988"/>
@@ -1740,19 +1822,22 @@
     </w:lvl>
   </w:abstractNum>
   <w:num w:numId="1">
-    <w:abstractNumId w:val="0"/>
+    <w:abstractNumId w:val="1"/>
   </w:num>
   <w:num w:numId="2">
-    <w:abstractNumId w:val="1"/>
+    <w:abstractNumId w:val="2"/>
   </w:num>
   <w:num w:numId="3">
+    <w:abstractNumId w:val="4"/>
+  </w:num>
+  <w:num w:numId="4">
+    <w:abstractNumId w:val="5"/>
+  </w:num>
+  <w:num w:numId="5">
     <w:abstractNumId w:val="3"/>
   </w:num>
-  <w:num w:numId="4">
-    <w:abstractNumId w:val="4"/>
-  </w:num>
-  <w:num w:numId="5">
-    <w:abstractNumId w:val="2"/>
+  <w:num w:numId="6">
+    <w:abstractNumId w:val="0"/>
   </w:num>
 </w:numbering>
 </file>

</xml_diff>

<commit_message>
small part of description writed
</commit_message>
<xml_diff>
--- a/Курсовая работа.docx
+++ b/Курсовая работа.docx
@@ -1183,19 +1183,7 @@
           <w:rPr>
             <w:rFonts w:ascii="Cambria Math" w:hAnsi="Cambria Math"/>
           </w:rPr>
-          <m:t>a</m:t>
-        </m:r>
-        <m:r>
-          <w:rPr>
-            <w:rFonts w:ascii="Cambria Math" w:hAnsi="Cambria Math"/>
-          </w:rPr>
-          <m:t>,</m:t>
-        </m:r>
-        <m:r>
-          <w:rPr>
-            <w:rFonts w:ascii="Cambria Math" w:hAnsi="Cambria Math"/>
-          </w:rPr>
-          <m:t> m, f</m:t>
+          <m:t>a, m, f</m:t>
         </m:r>
       </m:oMath>
       <w:r>
@@ -1353,16 +1341,7 @@
         <w:t xml:space="preserve"> Такое преобразование можно рассматривать </w:t>
       </w:r>
       <w:r>
-        <w:t xml:space="preserve">умножение </w:t>
-      </w:r>
-      <w:r>
-        <w:t>матриц</w:t>
-      </w:r>
-      <w:r>
-        <w:t>ы</w:t>
-      </w:r>
-      <w:r>
-        <w:t xml:space="preserve"> </w:t>
+        <w:t xml:space="preserve">умножение матрицы </w:t>
       </w:r>
       <m:oMath>
         <m:sSub>
@@ -1698,6 +1677,9 @@
             <m:t>,</m:t>
           </m:r>
           <m:r>
+            <m:rPr>
+              <m:sty m:val="p"/>
+            </m:rPr>
             <w:br/>
           </m:r>
         </m:oMath>
@@ -2086,6 +2068,9 @@
             <m:t>,</m:t>
           </m:r>
           <m:r>
+            <m:rPr>
+              <m:sty m:val="p"/>
+            </m:rPr>
             <w:br/>
           </m:r>
         </m:oMath>
@@ -3402,6 +3387,1236 @@
       </m:oMath>
       <w:r>
         <w:t xml:space="preserve"> компенсирует вызванное таким поворотом смещение.</w:t>
+      </w:r>
+    </w:p>
+    <w:p>
+      <w:pPr>
+        <w:spacing w:after="160" w:line="259" w:lineRule="auto"/>
+        <w:ind w:firstLine="0"/>
+        <w:jc w:val="left"/>
+      </w:pPr>
+      <w:r>
+        <w:br w:type="page"/>
+      </w:r>
+    </w:p>
+    <w:p>
+      <w:pPr>
+        <w:pStyle w:val="1"/>
+      </w:pPr>
+      <w:r>
+        <w:lastRenderedPageBreak/>
+        <w:t>Формализованное описание алгоритма решения задачи</w:t>
+      </w:r>
+    </w:p>
+    <w:p>
+      <w:r>
+        <w:t xml:space="preserve">Для выполнения расчётов в программе определено несколько пользовательских классов. </w:t>
+      </w:r>
+      <w:r>
+        <w:t xml:space="preserve">Все классы диалогов являются наследниками </w:t>
+      </w:r>
+      <w:proofErr w:type="spellStart"/>
+      <w:r>
+        <w:rPr>
+          <w:rStyle w:val="af0"/>
+        </w:rPr>
+        <w:t>CDialogEx</w:t>
+      </w:r>
+      <w:proofErr w:type="spellEnd"/>
+      <w:r>
+        <w:t>.</w:t>
+      </w:r>
+    </w:p>
+    <w:p>
+      <w:r>
+        <w:t>Первый из них – класс начального окна</w:t>
+      </w:r>
+      <w:r>
+        <w:t xml:space="preserve"> </w:t>
+      </w:r>
+      <w:proofErr w:type="spellStart"/>
+      <w:r>
+        <w:rPr>
+          <w:rStyle w:val="af0"/>
+        </w:rPr>
+        <w:t>courseworkDlg</w:t>
+      </w:r>
+      <w:proofErr w:type="spellEnd"/>
+      <w:r>
+        <w:t xml:space="preserve">. Он содержит </w:t>
+      </w:r>
+      <w:r>
+        <w:t>о</w:t>
+      </w:r>
+      <w:r>
+        <w:t xml:space="preserve">дин </w:t>
+      </w:r>
+      <w:proofErr w:type="spellStart"/>
+      <w:r>
+        <w:rPr>
+          <w:rStyle w:val="af0"/>
+        </w:rPr>
+        <w:t>CStatic</w:t>
+      </w:r>
+      <w:proofErr w:type="spellEnd"/>
+      <w:r>
+        <w:t xml:space="preserve"> элемент, в котором дано краткое описание задачи, кнопку открытия диалога с </w:t>
+      </w:r>
+      <w:r>
+        <w:t xml:space="preserve">более подробными сведениями о задаче, кнопку открытия диалога с расчётом и кнопку закрытия программы. </w:t>
+      </w:r>
+    </w:p>
+    <w:p>
+      <w:r>
+        <w:t>Ди</w:t>
+      </w:r>
+      <w:r>
+        <w:t>а</w:t>
+      </w:r>
+      <w:r>
+        <w:t>лог</w:t>
+      </w:r>
+      <w:r>
+        <w:t xml:space="preserve"> с описанием – </w:t>
+      </w:r>
+      <w:proofErr w:type="spellStart"/>
+      <w:r>
+        <w:rPr>
+          <w:rStyle w:val="af0"/>
+        </w:rPr>
+        <w:t>MyTaskAboutDlg</w:t>
+      </w:r>
+      <w:proofErr w:type="spellEnd"/>
+      <w:r>
+        <w:t xml:space="preserve"> содержит </w:t>
+      </w:r>
+      <w:proofErr w:type="spellStart"/>
+      <w:r>
+        <w:rPr>
+          <w:rStyle w:val="af0"/>
+        </w:rPr>
+        <w:t>Cstatic</w:t>
+      </w:r>
+      <w:proofErr w:type="spellEnd"/>
+      <w:r>
+        <w:t xml:space="preserve"> </w:t>
+      </w:r>
+      <w:r>
+        <w:t>с более подробным описанием задания.</w:t>
+      </w:r>
+    </w:p>
+    <w:p>
+      <w:r>
+        <w:t xml:space="preserve">Диалог с расчётом </w:t>
+      </w:r>
+      <w:r>
+        <w:rPr>
+          <w:rStyle w:val="af0"/>
+        </w:rPr>
+        <w:t>Calculator</w:t>
+      </w:r>
+      <w:r>
+        <w:t xml:space="preserve"> содержит в себе элементы управления для настройки параметров сигнальной функции и графиков: 7 </w:t>
+      </w:r>
+      <w:proofErr w:type="spellStart"/>
+      <w:r>
+        <w:rPr>
+          <w:rStyle w:val="af0"/>
+        </w:rPr>
+        <w:t>CEdit</w:t>
+      </w:r>
+      <w:proofErr w:type="spellEnd"/>
+      <w:r>
+        <w:t xml:space="preserve"> (3 для параметров функции и 4 для настроек масштаба) , </w:t>
+      </w:r>
+      <w:r>
+        <w:t xml:space="preserve">1 </w:t>
+      </w:r>
+      <w:proofErr w:type="spellStart"/>
+      <w:r>
+        <w:rPr>
+          <w:rStyle w:val="af0"/>
+        </w:rPr>
+        <w:t>CSliderCtrl</w:t>
+      </w:r>
+      <w:proofErr w:type="spellEnd"/>
+      <w:r>
+        <w:t xml:space="preserve"> для удобной настройки шага</w:t>
+      </w:r>
+      <w:r>
+        <w:t xml:space="preserve">, </w:t>
+      </w:r>
+      <w:proofErr w:type="spellStart"/>
+      <w:r>
+        <w:rPr>
+          <w:rStyle w:val="af0"/>
+        </w:rPr>
+        <w:t>CButton</w:t>
+      </w:r>
+      <w:proofErr w:type="spellEnd"/>
+      <w:r>
+        <w:t xml:space="preserve"> – </w:t>
+      </w:r>
+      <w:r>
+        <w:t>check</w:t>
+      </w:r>
+      <w:r>
+        <w:t xml:space="preserve"> </w:t>
+      </w:r>
+      <w:r>
+        <w:t>box</w:t>
+      </w:r>
+      <w:r>
+        <w:t xml:space="preserve"> (</w:t>
+      </w:r>
+      <w:r>
+        <w:t xml:space="preserve">флажок) для установки логарифмического масштаба, 4 </w:t>
+      </w:r>
+      <w:proofErr w:type="spellStart"/>
+      <w:r>
+        <w:rPr>
+          <w:rStyle w:val="af0"/>
+        </w:rPr>
+        <w:t>CMFCColorButton</w:t>
+      </w:r>
+      <w:proofErr w:type="spellEnd"/>
+      <w:r>
+        <w:t xml:space="preserve"> </w:t>
+      </w:r>
+      <w:r>
+        <w:t xml:space="preserve">– выпадающие списки для выбора цвета, 4 кнопки (обновление графика, его сохранение, </w:t>
+      </w:r>
+      <w:r>
+        <w:t xml:space="preserve">сброс к начальным параметрам и закрытие диалога), 15 </w:t>
+      </w:r>
+      <w:proofErr w:type="spellStart"/>
+      <w:r>
+        <w:rPr>
+          <w:rStyle w:val="af0"/>
+        </w:rPr>
+        <w:t>CStatic</w:t>
+      </w:r>
+      <w:proofErr w:type="spellEnd"/>
+      <w:r>
+        <w:t xml:space="preserve"> </w:t>
+      </w:r>
+      <w:r>
+        <w:t>(1 для отображения сигнальной функции и 14 для пояснения приглашений ко вводу)</w:t>
+      </w:r>
+      <w:r>
+        <w:t xml:space="preserve">, а также объект пользовательского класса </w:t>
+      </w:r>
+      <w:proofErr w:type="spellStart"/>
+      <w:r>
+        <w:rPr>
+          <w:rStyle w:val="af0"/>
+        </w:rPr>
+        <w:t>CMyGraph</w:t>
+      </w:r>
+      <w:proofErr w:type="spellEnd"/>
+      <w:r>
+        <w:rPr>
+          <w:rStyle w:val="af0"/>
+          <w:lang w:val="ru-RU"/>
+        </w:rPr>
+        <w:t xml:space="preserve"> </w:t>
+      </w:r>
+      <w:r>
+        <w:t xml:space="preserve">для отрисовки графиков и объекты пользовательских классов </w:t>
+      </w:r>
+      <w:proofErr w:type="spellStart"/>
+      <w:r>
+        <w:rPr>
+          <w:rStyle w:val="af0"/>
+        </w:rPr>
+        <w:t>SignalFunction</w:t>
+      </w:r>
+      <w:proofErr w:type="spellEnd"/>
+      <w:r>
+        <w:t xml:space="preserve"> </w:t>
+      </w:r>
+      <w:r>
+        <w:t>и</w:t>
+      </w:r>
+      <w:r>
+        <w:t xml:space="preserve"> </w:t>
+      </w:r>
+      <w:proofErr w:type="spellStart"/>
+      <w:r>
+        <w:rPr>
+          <w:rStyle w:val="af0"/>
+        </w:rPr>
+        <w:t>DFTFunction</w:t>
+      </w:r>
+      <w:proofErr w:type="spellEnd"/>
+      <w:r>
+        <w:t xml:space="preserve"> – объекты, описывающие сигнальную функцию и функцию дискретного преобразования Фурье, необходимые для построения графиков</w:t>
+      </w:r>
+      <w:r>
+        <w:t>.</w:t>
+      </w:r>
+    </w:p>
+    <w:p>
+      <w:r>
+        <w:t xml:space="preserve">При нажатии кнопки сохранения должен вызываться метод для вызова диалога сохранения </w:t>
+      </w:r>
+      <w:r>
+        <w:rPr>
+          <w:rStyle w:val="af0"/>
+        </w:rPr>
+        <w:t>void</w:t>
+      </w:r>
+      <w:r>
+        <w:rPr>
+          <w:rStyle w:val="af0"/>
+          <w:lang w:val="ru-RU"/>
+        </w:rPr>
+        <w:t xml:space="preserve"> </w:t>
+      </w:r>
+      <w:proofErr w:type="gramStart"/>
+      <w:r>
+        <w:rPr>
+          <w:rStyle w:val="af0"/>
+        </w:rPr>
+        <w:t>Calculator</w:t>
+      </w:r>
+      <w:r>
+        <w:rPr>
+          <w:rStyle w:val="af0"/>
+          <w:lang w:val="ru-RU"/>
+        </w:rPr>
+        <w:t>::</w:t>
+      </w:r>
+      <w:proofErr w:type="spellStart"/>
+      <w:proofErr w:type="gramEnd"/>
+      <w:r>
+        <w:rPr>
+          <w:rStyle w:val="af0"/>
+        </w:rPr>
+        <w:t>OnBnClickedButtonSaveGr</w:t>
+      </w:r>
+      <w:proofErr w:type="spellEnd"/>
+      <w:r>
+        <w:rPr>
+          <w:rStyle w:val="af0"/>
+          <w:lang w:val="ru-RU"/>
+        </w:rPr>
+        <w:t>()</w:t>
+      </w:r>
+      <w:r>
+        <w:t xml:space="preserve">, в котором из объекта </w:t>
+      </w:r>
+      <w:proofErr w:type="spellStart"/>
+      <w:r>
+        <w:rPr>
+          <w:lang w:val="en-US"/>
+        </w:rPr>
+        <w:t>CMyGraph</w:t>
+      </w:r>
+      <w:proofErr w:type="spellEnd"/>
+      <w:r>
+        <w:t xml:space="preserve"> </w:t>
+      </w:r>
+      <w:proofErr w:type="spellStart"/>
+      <w:r>
+        <w:rPr>
+          <w:lang w:val="en-US"/>
+        </w:rPr>
+        <w:t>CGraph</w:t>
+      </w:r>
+      <w:proofErr w:type="spellEnd"/>
+      <w:r>
+        <w:t xml:space="preserve"> </w:t>
+      </w:r>
+      <w:r>
+        <w:t>извлекается картинка и сохраняется в выбранное место.</w:t>
+      </w:r>
+    </w:p>
+    <w:p>
+      <w:r>
+        <w:t>При нажатии</w:t>
+      </w:r>
+      <w:r>
+        <w:t xml:space="preserve"> кнопки сброса вызывается метод </w:t>
+      </w:r>
+      <w:r>
+        <w:rPr>
+          <w:rStyle w:val="af0"/>
+        </w:rPr>
+        <w:t>void</w:t>
+      </w:r>
+      <w:r>
+        <w:rPr>
+          <w:rStyle w:val="af0"/>
+          <w:lang w:val="ru-RU"/>
+        </w:rPr>
+        <w:t xml:space="preserve"> </w:t>
+      </w:r>
+      <w:proofErr w:type="gramStart"/>
+      <w:r>
+        <w:rPr>
+          <w:rStyle w:val="af0"/>
+        </w:rPr>
+        <w:t>Calculator</w:t>
+      </w:r>
+      <w:r>
+        <w:rPr>
+          <w:rStyle w:val="af0"/>
+          <w:lang w:val="ru-RU"/>
+        </w:rPr>
+        <w:t>::</w:t>
+      </w:r>
+      <w:proofErr w:type="spellStart"/>
+      <w:proofErr w:type="gramEnd"/>
+      <w:r>
+        <w:rPr>
+          <w:rStyle w:val="af0"/>
+        </w:rPr>
+        <w:t>OnBnClickedButtonreset</w:t>
+      </w:r>
+      <w:proofErr w:type="spellEnd"/>
+      <w:r>
+        <w:rPr>
+          <w:rStyle w:val="af0"/>
+          <w:lang w:val="ru-RU"/>
+        </w:rPr>
+        <w:t>()</w:t>
+      </w:r>
+      <w:r>
+        <w:t>,</w:t>
+      </w:r>
+      <w:r>
+        <w:t xml:space="preserve"> в котором сбрасываются значения всех элементов управления.</w:t>
+      </w:r>
+    </w:p>
+    <w:p>
+      <w:r>
+        <w:t xml:space="preserve">При нажатии кнопки обновления вызывается метод </w:t>
+      </w:r>
+      <w:r>
+        <w:rPr>
+          <w:rStyle w:val="af0"/>
+        </w:rPr>
+        <w:t>void</w:t>
+      </w:r>
+      <w:r>
+        <w:rPr>
+          <w:rStyle w:val="af0"/>
+          <w:lang w:val="ru-RU"/>
+        </w:rPr>
+        <w:t xml:space="preserve"> </w:t>
+      </w:r>
+      <w:proofErr w:type="gramStart"/>
+      <w:r>
+        <w:rPr>
+          <w:rStyle w:val="af0"/>
+        </w:rPr>
+        <w:t>Calculator</w:t>
+      </w:r>
+      <w:r>
+        <w:rPr>
+          <w:rStyle w:val="af0"/>
+          <w:lang w:val="ru-RU"/>
+        </w:rPr>
+        <w:t>::</w:t>
+      </w:r>
+      <w:proofErr w:type="spellStart"/>
+      <w:proofErr w:type="gramEnd"/>
+      <w:r>
+        <w:rPr>
+          <w:rStyle w:val="af0"/>
+        </w:rPr>
+        <w:t>OnBnClickedButtonreset</w:t>
+      </w:r>
+      <w:proofErr w:type="spellEnd"/>
+      <w:r>
+        <w:rPr>
+          <w:rStyle w:val="af0"/>
+          <w:lang w:val="ru-RU"/>
+        </w:rPr>
+        <w:t>()</w:t>
+      </w:r>
+      <w:r>
+        <w:t xml:space="preserve">, в которой вызывается метод </w:t>
+      </w:r>
+      <w:r>
+        <w:t xml:space="preserve">получения параметров из всех </w:t>
+      </w:r>
+      <w:r>
+        <w:lastRenderedPageBreak/>
+        <w:t xml:space="preserve">элементов управления </w:t>
+      </w:r>
+      <w:r>
+        <w:rPr>
+          <w:rStyle w:val="af0"/>
+        </w:rPr>
+        <w:t>void</w:t>
+      </w:r>
+      <w:r>
+        <w:rPr>
+          <w:rStyle w:val="af0"/>
+          <w:lang w:val="ru-RU"/>
+        </w:rPr>
+        <w:t xml:space="preserve"> </w:t>
+      </w:r>
+      <w:r>
+        <w:rPr>
+          <w:rStyle w:val="af0"/>
+        </w:rPr>
+        <w:t>Calculator</w:t>
+      </w:r>
+      <w:r>
+        <w:rPr>
+          <w:rStyle w:val="af0"/>
+          <w:lang w:val="ru-RU"/>
+        </w:rPr>
+        <w:t>::</w:t>
+      </w:r>
+      <w:proofErr w:type="spellStart"/>
+      <w:r>
+        <w:rPr>
+          <w:rStyle w:val="af0"/>
+        </w:rPr>
+        <w:t>UpdateCalculatorParams</w:t>
+      </w:r>
+      <w:proofErr w:type="spellEnd"/>
+      <w:r>
+        <w:rPr>
+          <w:rStyle w:val="af0"/>
+          <w:lang w:val="ru-RU"/>
+        </w:rPr>
+        <w:t>()</w:t>
+      </w:r>
+      <w:r>
+        <w:t>, в котором происходит проверка заполнения элементов (с созданием диалогового окна об ошибке или присвоением соответствующих параметров</w:t>
+      </w:r>
+      <w:r>
+        <w:t xml:space="preserve"> через методы </w:t>
+      </w:r>
+      <w:proofErr w:type="spellStart"/>
+      <w:r>
+        <w:rPr>
+          <w:lang w:val="en-US"/>
+        </w:rPr>
+        <w:t>CMyGraph</w:t>
+      </w:r>
+      <w:proofErr w:type="spellEnd"/>
+      <w:r>
+        <w:t xml:space="preserve"> или напрямую объектам сигнальной или полученной функций</w:t>
+      </w:r>
+      <w:r>
+        <w:t xml:space="preserve">). Помимо обновления параметров, из этого метода через </w:t>
+      </w:r>
+      <w:proofErr w:type="spellStart"/>
+      <w:proofErr w:type="gramStart"/>
+      <w:r>
+        <w:rPr>
+          <w:rStyle w:val="af0"/>
+        </w:rPr>
+        <w:t>C</w:t>
+      </w:r>
+      <w:r>
+        <w:rPr>
+          <w:rStyle w:val="af0"/>
+        </w:rPr>
+        <w:t>Wnd</w:t>
+      </w:r>
+      <w:proofErr w:type="spellEnd"/>
+      <w:r>
+        <w:rPr>
+          <w:rStyle w:val="af0"/>
+          <w:lang w:val="ru-RU"/>
+        </w:rPr>
+        <w:t>::</w:t>
+      </w:r>
+      <w:proofErr w:type="spellStart"/>
+      <w:proofErr w:type="gramEnd"/>
+      <w:r>
+        <w:rPr>
+          <w:rStyle w:val="af0"/>
+        </w:rPr>
+        <w:t>RedrawWindow</w:t>
+      </w:r>
+      <w:proofErr w:type="spellEnd"/>
+      <w:r>
+        <w:rPr>
+          <w:rStyle w:val="af0"/>
+          <w:lang w:val="ru-RU"/>
+        </w:rPr>
+        <w:t>()</w:t>
+      </w:r>
+      <w:r>
+        <w:rPr>
+          <w:rStyle w:val="af0"/>
+          <w:rFonts w:asciiTheme="minorHAnsi" w:hAnsiTheme="minorHAnsi"/>
+          <w:lang w:val="ru-RU"/>
+        </w:rPr>
+        <w:t xml:space="preserve"> </w:t>
+      </w:r>
+      <w:r>
+        <w:t xml:space="preserve">система отправляет элементу </w:t>
+      </w:r>
+      <w:proofErr w:type="spellStart"/>
+      <w:r>
+        <w:rPr>
+          <w:rStyle w:val="af0"/>
+        </w:rPr>
+        <w:t>CMyGraph</w:t>
+      </w:r>
+      <w:proofErr w:type="spellEnd"/>
+      <w:r>
+        <w:t xml:space="preserve"> </w:t>
+      </w:r>
+      <w:proofErr w:type="spellStart"/>
+      <w:r>
+        <w:rPr>
+          <w:rStyle w:val="af0"/>
+        </w:rPr>
+        <w:t>CGraph</w:t>
+      </w:r>
+      <w:proofErr w:type="spellEnd"/>
+      <w:r>
+        <w:t xml:space="preserve"> сообщение о необходимости перерисовать окно.</w:t>
+      </w:r>
+    </w:p>
+    <w:p>
+      <w:proofErr w:type="spellStart"/>
+      <w:r>
+        <w:rPr>
+          <w:rStyle w:val="af0"/>
+        </w:rPr>
+        <w:t>CMyGraph</w:t>
+      </w:r>
+      <w:proofErr w:type="spellEnd"/>
+      <w:r>
+        <w:t xml:space="preserve"> является наследником </w:t>
+      </w:r>
+      <w:proofErr w:type="spellStart"/>
+      <w:r>
+        <w:rPr>
+          <w:rStyle w:val="af0"/>
+        </w:rPr>
+        <w:t>CStatic</w:t>
+      </w:r>
+      <w:proofErr w:type="spellEnd"/>
+      <w:r>
+        <w:t>.</w:t>
+      </w:r>
+      <w:r>
+        <w:t xml:space="preserve"> </w:t>
+      </w:r>
+      <w:r>
+        <w:t xml:space="preserve">Он содержит в себе автоматический динамический массив объектов типа </w:t>
+      </w:r>
+      <w:proofErr w:type="spellStart"/>
+      <w:r>
+        <w:rPr>
+          <w:rStyle w:val="af0"/>
+        </w:rPr>
+        <w:t>MathFunction</w:t>
+      </w:r>
+      <w:proofErr w:type="spellEnd"/>
+      <w:r>
+        <w:rPr>
+          <w:rStyle w:val="af0"/>
+          <w:lang w:val="ru-RU"/>
+        </w:rPr>
+        <w:t>*</w:t>
+      </w:r>
+      <w:r>
+        <w:t xml:space="preserve"> – </w:t>
+      </w:r>
+      <w:r>
+        <w:t xml:space="preserve">ссылки на </w:t>
+      </w:r>
+      <w:r>
+        <w:t xml:space="preserve">функции, графики которых необходимо построить, а также 2 структуры из 2-х чисел типа </w:t>
+      </w:r>
+      <w:r>
+        <w:rPr>
+          <w:rStyle w:val="af0"/>
+        </w:rPr>
+        <w:t>double</w:t>
+      </w:r>
+      <w:r>
+        <w:t xml:space="preserve"> – границы области построения.</w:t>
+      </w:r>
+    </w:p>
+    <w:p>
+      <w:r>
+        <w:t>При пол</w:t>
+      </w:r>
+      <w:r>
+        <w:t xml:space="preserve">учении сообщений о перерисовке вызывается метод </w:t>
+      </w:r>
+      <w:proofErr w:type="spellStart"/>
+      <w:r>
+        <w:t>void</w:t>
+      </w:r>
+      <w:proofErr w:type="spellEnd"/>
+      <w:r>
+        <w:t xml:space="preserve"> </w:t>
+      </w:r>
+      <w:proofErr w:type="spellStart"/>
+      <w:proofErr w:type="gramStart"/>
+      <w:r>
+        <w:rPr>
+          <w:rStyle w:val="af0"/>
+        </w:rPr>
+        <w:t>CMyGraph</w:t>
+      </w:r>
+      <w:proofErr w:type="spellEnd"/>
+      <w:r>
+        <w:rPr>
+          <w:rStyle w:val="af0"/>
+          <w:lang w:val="ru-RU"/>
+        </w:rPr>
+        <w:t>::</w:t>
+      </w:r>
+      <w:proofErr w:type="spellStart"/>
+      <w:proofErr w:type="gramEnd"/>
+      <w:r>
+        <w:rPr>
+          <w:rStyle w:val="af0"/>
+        </w:rPr>
+        <w:t>OnPaint</w:t>
+      </w:r>
+      <w:proofErr w:type="spellEnd"/>
+      <w:r>
+        <w:rPr>
+          <w:rStyle w:val="af0"/>
+          <w:lang w:val="ru-RU"/>
+        </w:rPr>
+        <w:t>()</w:t>
+      </w:r>
+      <w:r>
+        <w:t xml:space="preserve">, </w:t>
+      </w:r>
+      <w:r>
+        <w:t>который получает от каждой из функций массив точек</w:t>
+      </w:r>
+      <w:r>
+        <w:t xml:space="preserve"> (при помощи метода </w:t>
+      </w:r>
+      <w:proofErr w:type="spellStart"/>
+      <w:r>
+        <w:rPr>
+          <w:rStyle w:val="af0"/>
+        </w:rPr>
+        <w:t>MathFunction</w:t>
+      </w:r>
+      <w:proofErr w:type="spellEnd"/>
+      <w:r>
+        <w:rPr>
+          <w:rStyle w:val="af0"/>
+          <w:lang w:val="ru-RU"/>
+        </w:rPr>
+        <w:t>::</w:t>
+      </w:r>
+      <w:r>
+        <w:rPr>
+          <w:rStyle w:val="af0"/>
+        </w:rPr>
+        <w:t>get</w:t>
+      </w:r>
+      <w:r>
+        <w:rPr>
+          <w:rStyle w:val="af0"/>
+          <w:lang w:val="ru-RU"/>
+        </w:rPr>
+        <w:t>_</w:t>
+      </w:r>
+      <w:r>
+        <w:rPr>
+          <w:rStyle w:val="af0"/>
+        </w:rPr>
+        <w:t>points</w:t>
+      </w:r>
+      <w:r>
+        <w:rPr>
+          <w:rStyle w:val="af0"/>
+          <w:lang w:val="ru-RU"/>
+        </w:rPr>
+        <w:t>(</w:t>
+      </w:r>
+      <w:r>
+        <w:rPr>
+          <w:rStyle w:val="af0"/>
+          <w:lang w:val="ru-RU"/>
+        </w:rPr>
+        <w:t>)</w:t>
+      </w:r>
+      <w:r>
+        <w:t xml:space="preserve"> и строит график, последовательно соединяя точки при помощи </w:t>
+      </w:r>
+      <w:proofErr w:type="spellStart"/>
+      <w:r>
+        <w:rPr>
+          <w:rStyle w:val="af0"/>
+        </w:rPr>
+        <w:t>CPaintDC</w:t>
+      </w:r>
+      <w:proofErr w:type="spellEnd"/>
+      <w:r>
+        <w:rPr>
+          <w:rStyle w:val="af0"/>
+          <w:lang w:val="ru-RU"/>
+        </w:rPr>
+        <w:t>::</w:t>
+      </w:r>
+      <w:proofErr w:type="spellStart"/>
+      <w:r>
+        <w:rPr>
+          <w:rStyle w:val="af0"/>
+        </w:rPr>
+        <w:t>LineTo</w:t>
+      </w:r>
+      <w:proofErr w:type="spellEnd"/>
+      <w:r>
+        <w:rPr>
+          <w:rStyle w:val="af0"/>
+          <w:lang w:val="ru-RU"/>
+        </w:rPr>
+        <w:t>(</w:t>
+      </w:r>
+      <w:r>
+        <w:rPr>
+          <w:rStyle w:val="af0"/>
+        </w:rPr>
+        <w:t>Point</w:t>
+      </w:r>
+      <w:r>
+        <w:rPr>
+          <w:rStyle w:val="af0"/>
+          <w:lang w:val="ru-RU"/>
+        </w:rPr>
+        <w:t xml:space="preserve"> </w:t>
+      </w:r>
+      <w:proofErr w:type="spellStart"/>
+      <w:r>
+        <w:rPr>
+          <w:rStyle w:val="af0"/>
+        </w:rPr>
+        <w:t>point</w:t>
+      </w:r>
+      <w:proofErr w:type="spellEnd"/>
+      <w:r>
+        <w:rPr>
+          <w:rStyle w:val="af0"/>
+          <w:lang w:val="ru-RU"/>
+        </w:rPr>
+        <w:t>)</w:t>
+      </w:r>
+      <w:r>
+        <w:t>,</w:t>
+      </w:r>
+      <w:r>
+        <w:t xml:space="preserve"> предварительно залив фон области построения необходимым цветом.</w:t>
+      </w:r>
+    </w:p>
+    <w:p>
+      <w:r>
+        <w:t>Клас</w:t>
+      </w:r>
+      <w:r>
+        <w:t>с</w:t>
+      </w:r>
+      <w:r>
+        <w:t xml:space="preserve"> </w:t>
+      </w:r>
+      <w:proofErr w:type="spellStart"/>
+      <w:r>
+        <w:rPr>
+          <w:rStyle w:val="af0"/>
+        </w:rPr>
+        <w:t>CMyGraph</w:t>
+      </w:r>
+      <w:proofErr w:type="spellEnd"/>
+      <w:r>
+        <w:t xml:space="preserve"> обладает множеством </w:t>
+      </w:r>
+      <w:r>
+        <w:rPr>
+          <w:lang w:val="en-US"/>
+        </w:rPr>
+        <w:t>set</w:t>
+      </w:r>
+      <w:r>
+        <w:t>’</w:t>
+      </w:r>
+      <w:proofErr w:type="spellStart"/>
+      <w:r>
+        <w:t>еров</w:t>
+      </w:r>
+      <w:proofErr w:type="spellEnd"/>
+      <w:r>
+        <w:t>, которые вызывают соответствующие методы для каждой из функций.</w:t>
+      </w:r>
+    </w:p>
+    <w:p>
+      <w:proofErr w:type="spellStart"/>
+      <w:r>
+        <w:rPr>
+          <w:rStyle w:val="af0"/>
+        </w:rPr>
+        <w:t>MathFunction</w:t>
+      </w:r>
+      <w:proofErr w:type="spellEnd"/>
+      <w:r>
+        <w:t xml:space="preserve"> </w:t>
+      </w:r>
+      <w:r>
+        <w:t>– абстрактный класс (интерфейс), объекты наследников (реализаций) которого содержат сведения об области определения, области построения, размерах расчётного промежутка, типе масштаба, цвете линий функции на графике,</w:t>
+      </w:r>
+      <w:r>
+        <w:t xml:space="preserve"> а также о том, являются ли рассчитанные точки актуальными;</w:t>
+      </w:r>
+      <w:r>
+        <w:t xml:space="preserve"> методы установки параметров, расчёта </w:t>
+      </w:r>
+      <w:r>
+        <w:t xml:space="preserve">математических </w:t>
+      </w:r>
+      <w:r>
+        <w:t>точек (</w:t>
+      </w:r>
+      <w:r>
+        <w:t>чисто виртуальная функция), расчёта точек (в координатах окна)</w:t>
+      </w:r>
+      <w:r>
+        <w:t>, пересчёта точек в координаты окна</w:t>
+      </w:r>
+      <w:r>
+        <w:t xml:space="preserve">, а также автоматический динамический массив объектов </w:t>
+      </w:r>
+      <w:r>
+        <w:rPr>
+          <w:rStyle w:val="af0"/>
+        </w:rPr>
+        <w:t>POINT</w:t>
+      </w:r>
+      <w:r>
+        <w:rPr>
+          <w:rStyle w:val="af0"/>
+          <w:lang w:val="ru-RU"/>
+        </w:rPr>
+        <w:t xml:space="preserve"> </w:t>
+      </w:r>
+      <w:r>
+        <w:t>– точек в координатах окна и метод его передачи для отрисовки.</w:t>
+      </w:r>
+    </w:p>
+    <w:p>
+      <w:r>
+        <w:t>Метод передачи точек</w:t>
+      </w:r>
+      <w:r>
+        <w:t xml:space="preserve"> </w:t>
+      </w:r>
+      <w:proofErr w:type="spellStart"/>
+      <w:r>
+        <w:rPr>
+          <w:rStyle w:val="af0"/>
+        </w:rPr>
+        <w:t>MathFunction</w:t>
+      </w:r>
+      <w:proofErr w:type="spellEnd"/>
+      <w:r>
+        <w:rPr>
+          <w:rStyle w:val="af0"/>
+          <w:lang w:val="ru-RU"/>
+        </w:rPr>
+        <w:t>::</w:t>
+      </w:r>
+      <w:r>
+        <w:rPr>
+          <w:rStyle w:val="af0"/>
+        </w:rPr>
+        <w:t>get</w:t>
+      </w:r>
+      <w:r>
+        <w:rPr>
+          <w:rStyle w:val="af0"/>
+          <w:lang w:val="ru-RU"/>
+        </w:rPr>
+        <w:t>_</w:t>
+      </w:r>
+      <w:r>
+        <w:rPr>
+          <w:rStyle w:val="af0"/>
+        </w:rPr>
+        <w:t>points</w:t>
+      </w:r>
+      <w:r>
+        <w:rPr>
+          <w:rStyle w:val="af0"/>
+          <w:lang w:val="ru-RU"/>
+        </w:rPr>
+        <w:t>(</w:t>
+      </w:r>
+      <w:r>
+        <w:rPr>
+          <w:rStyle w:val="af0"/>
+          <w:lang w:val="ru-RU"/>
+        </w:rPr>
+        <w:t>)</w:t>
+      </w:r>
+      <w:r>
+        <w:t xml:space="preserve"> проверяет их актуальность и вызывает</w:t>
+      </w:r>
+      <w:r>
+        <w:t xml:space="preserve"> (в случае если данные устарели) метод пересчёта точек </w:t>
+      </w:r>
+      <w:proofErr w:type="spellStart"/>
+      <w:r>
+        <w:rPr>
+          <w:rStyle w:val="af0"/>
+        </w:rPr>
+        <w:t>MathF</w:t>
+      </w:r>
+      <w:r>
+        <w:rPr>
+          <w:rStyle w:val="af0"/>
+        </w:rPr>
+        <w:t>unction</w:t>
+      </w:r>
+      <w:proofErr w:type="spellEnd"/>
+      <w:r>
+        <w:rPr>
+          <w:rStyle w:val="af0"/>
+          <w:lang w:val="ru-RU"/>
+        </w:rPr>
+        <w:t>:</w:t>
+      </w:r>
+      <w:r>
+        <w:rPr>
+          <w:rStyle w:val="af0"/>
+          <w:lang w:val="ru-RU"/>
+        </w:rPr>
+        <w:t>:</w:t>
+      </w:r>
+      <w:proofErr w:type="spellStart"/>
+      <w:r>
+        <w:rPr>
+          <w:rStyle w:val="af0"/>
+        </w:rPr>
+        <w:t>calulate</w:t>
+      </w:r>
+      <w:proofErr w:type="spellEnd"/>
+      <w:r>
+        <w:rPr>
+          <w:rStyle w:val="af0"/>
+          <w:lang w:val="ru-RU"/>
+        </w:rPr>
+        <w:t>()</w:t>
+      </w:r>
+      <w:r>
+        <w:t xml:space="preserve">, который </w:t>
+      </w:r>
+      <w:r>
+        <w:t xml:space="preserve">с заданным шагом на промежутке пересечения области определения и расчётной области вызывает метод </w:t>
+      </w:r>
+      <w:proofErr w:type="spellStart"/>
+      <w:r>
+        <w:rPr>
+          <w:rStyle w:val="af0"/>
+        </w:rPr>
+        <w:t>MathFunction</w:t>
+      </w:r>
+      <w:proofErr w:type="spellEnd"/>
+      <w:r>
+        <w:rPr>
+          <w:rStyle w:val="af0"/>
+          <w:lang w:val="ru-RU"/>
+        </w:rPr>
+        <w:t>::</w:t>
+      </w:r>
+      <w:r>
+        <w:rPr>
+          <w:rStyle w:val="af0"/>
+        </w:rPr>
+        <w:t>f</w:t>
+      </w:r>
+      <w:r>
+        <w:rPr>
+          <w:rStyle w:val="af0"/>
+          <w:lang w:val="ru-RU"/>
+        </w:rPr>
+        <w:t>()</w:t>
+      </w:r>
+      <w:r>
+        <w:rPr>
+          <w:rStyle w:val="af0"/>
+          <w:rFonts w:asciiTheme="minorHAnsi" w:hAnsiTheme="minorHAnsi"/>
+          <w:lang w:val="ru-RU"/>
+        </w:rPr>
+        <w:t xml:space="preserve"> </w:t>
+      </w:r>
+      <w:r>
+        <w:t xml:space="preserve">расчёта функции в этой точке и метод перевода </w:t>
+      </w:r>
+      <w:r>
+        <w:lastRenderedPageBreak/>
+        <w:t>координат, полученной таким образом точки в координаты окна</w:t>
+      </w:r>
+      <w:r>
+        <w:t xml:space="preserve"> </w:t>
+      </w:r>
+      <w:r>
+        <w:rPr>
+          <w:rStyle w:val="af0"/>
+        </w:rPr>
+        <w:t>POINT</w:t>
+      </w:r>
+      <w:r>
+        <w:rPr>
+          <w:rStyle w:val="af0"/>
+          <w:lang w:val="ru-RU"/>
+        </w:rPr>
+        <w:t xml:space="preserve"> </w:t>
+      </w:r>
+      <w:proofErr w:type="spellStart"/>
+      <w:r>
+        <w:rPr>
+          <w:rStyle w:val="af0"/>
+        </w:rPr>
+        <w:t>MathFunction</w:t>
+      </w:r>
+      <w:proofErr w:type="spellEnd"/>
+      <w:r>
+        <w:rPr>
+          <w:rStyle w:val="af0"/>
+          <w:lang w:val="ru-RU"/>
+        </w:rPr>
+        <w:t>::</w:t>
+      </w:r>
+      <w:r>
+        <w:rPr>
+          <w:rStyle w:val="af0"/>
+        </w:rPr>
+        <w:t>to</w:t>
+      </w:r>
+      <w:r>
+        <w:rPr>
+          <w:rStyle w:val="af0"/>
+          <w:lang w:val="ru-RU"/>
+        </w:rPr>
+        <w:t>_</w:t>
+      </w:r>
+      <w:r>
+        <w:rPr>
+          <w:rStyle w:val="af0"/>
+        </w:rPr>
+        <w:t>the</w:t>
+      </w:r>
+      <w:r>
+        <w:rPr>
+          <w:rStyle w:val="af0"/>
+          <w:lang w:val="ru-RU"/>
+        </w:rPr>
+        <w:t>_</w:t>
+      </w:r>
+      <w:r>
+        <w:rPr>
+          <w:rStyle w:val="af0"/>
+        </w:rPr>
+        <w:t>new</w:t>
+      </w:r>
+      <w:r>
+        <w:rPr>
+          <w:rStyle w:val="af0"/>
+          <w:lang w:val="ru-RU"/>
+        </w:rPr>
+        <w:t>_</w:t>
+      </w:r>
+      <w:proofErr w:type="spellStart"/>
+      <w:r>
+        <w:rPr>
+          <w:rStyle w:val="af0"/>
+        </w:rPr>
+        <w:t>coords</w:t>
+      </w:r>
+      <w:proofErr w:type="spellEnd"/>
+      <w:r>
+        <w:rPr>
+          <w:rStyle w:val="af0"/>
+          <w:lang w:val="ru-RU"/>
+        </w:rPr>
+        <w:t>_</w:t>
+      </w:r>
+      <w:r>
+        <w:rPr>
+          <w:rStyle w:val="af0"/>
+        </w:rPr>
+        <w:t>system</w:t>
+      </w:r>
+      <w:r>
+        <w:rPr>
+          <w:rStyle w:val="af0"/>
+          <w:lang w:val="ru-RU"/>
+        </w:rPr>
+        <w:t>(</w:t>
+      </w:r>
+      <w:r>
+        <w:rPr>
+          <w:rStyle w:val="af0"/>
+        </w:rPr>
+        <w:t>double</w:t>
+      </w:r>
+      <w:r>
+        <w:rPr>
+          <w:rStyle w:val="af0"/>
+          <w:lang w:val="ru-RU"/>
+        </w:rPr>
+        <w:t xml:space="preserve"> </w:t>
+      </w:r>
+      <w:r>
+        <w:rPr>
+          <w:rStyle w:val="af0"/>
+        </w:rPr>
+        <w:t>x</w:t>
+      </w:r>
+      <w:r>
+        <w:rPr>
+          <w:rStyle w:val="af0"/>
+          <w:lang w:val="ru-RU"/>
+        </w:rPr>
+        <w:t xml:space="preserve">, </w:t>
+      </w:r>
+      <w:r>
+        <w:rPr>
+          <w:rStyle w:val="af0"/>
+        </w:rPr>
+        <w:t>double</w:t>
+      </w:r>
+      <w:r>
+        <w:rPr>
+          <w:rStyle w:val="af0"/>
+          <w:lang w:val="ru-RU"/>
+        </w:rPr>
+        <w:t xml:space="preserve"> </w:t>
+      </w:r>
+      <w:r>
+        <w:rPr>
+          <w:rStyle w:val="af0"/>
+        </w:rPr>
+        <w:t>y</w:t>
+      </w:r>
+      <w:r>
+        <w:rPr>
+          <w:rStyle w:val="af0"/>
+          <w:lang w:val="ru-RU"/>
+        </w:rPr>
+        <w:t xml:space="preserve">) </w:t>
+      </w:r>
+      <w:r>
+        <w:rPr>
+          <w:rStyle w:val="af0"/>
+        </w:rPr>
+        <w:t>const</w:t>
+      </w:r>
+      <w:r>
+        <w:t>, которая основываясь на формулах пересчета приведенных выше вычисляет координаты точки в окне.</w:t>
       </w:r>
     </w:p>
     <w:sectPr>
@@ -4594,10 +5809,32 @@
       <w:szCs w:val="32"/>
     </w:rPr>
   </w:style>
+  <w:style w:type="paragraph" w:styleId="2">
+    <w:name w:val="heading 2"/>
+    <w:basedOn w:val="a"/>
+    <w:next w:val="a"/>
+    <w:link w:val="20"/>
+    <w:uiPriority w:val="9"/>
+    <w:semiHidden/>
+    <w:unhideWhenUsed/>
+    <w:qFormat/>
+    <w:rsid w:val="00BE7D8B"/>
+    <w:pPr>
+      <w:keepNext/>
+      <w:keepLines/>
+      <w:spacing w:before="40"/>
+      <w:outlineLvl w:val="1"/>
+    </w:pPr>
+    <w:rPr>
+      <w:rFonts w:asciiTheme="majorHAnsi" w:eastAsiaTheme="majorEastAsia" w:hAnsiTheme="majorHAnsi" w:cstheme="majorBidi"/>
+      <w:color w:val="2F5496" w:themeColor="accent1" w:themeShade="BF"/>
+      <w:sz w:val="26"/>
+      <w:szCs w:val="26"/>
+    </w:rPr>
+  </w:style>
   <w:style w:type="character" w:default="1" w:styleId="a0">
     <w:name w:val="Default Paragraph Font"/>
     <w:uiPriority w:val="1"/>
-    <w:semiHidden/>
     <w:unhideWhenUsed/>
   </w:style>
   <w:style w:type="table" w:default="1" w:styleId="a1">
@@ -4833,6 +6070,52 @@
     <w:rsid w:val="00E54B03"/>
     <w:rPr>
       <w:color w:val="808080"/>
+    </w:rPr>
+  </w:style>
+  <w:style w:type="paragraph" w:customStyle="1" w:styleId="af">
+    <w:name w:val="код"/>
+    <w:basedOn w:val="a"/>
+    <w:link w:val="af0"/>
+    <w:qFormat/>
+    <w:rsid w:val="00677FAF"/>
+    <w:pPr>
+      <w:spacing w:before="120" w:after="120"/>
+      <w:ind w:firstLine="0"/>
+      <w:contextualSpacing/>
+      <w:jc w:val="left"/>
+    </w:pPr>
+    <w:rPr>
+      <w:rFonts w:ascii="OpenGost Type A TT" w:hAnsi="OpenGost Type A TT"/>
+      <w:b/>
+      <w:lang w:val="en-US"/>
+    </w:rPr>
+  </w:style>
+  <w:style w:type="character" w:customStyle="1" w:styleId="20">
+    <w:name w:val="Заголовок 2 Знак"/>
+    <w:basedOn w:val="a0"/>
+    <w:link w:val="2"/>
+    <w:uiPriority w:val="9"/>
+    <w:semiHidden/>
+    <w:rsid w:val="00BE7D8B"/>
+    <w:rPr>
+      <w:rFonts w:asciiTheme="majorHAnsi" w:eastAsiaTheme="majorEastAsia" w:hAnsiTheme="majorHAnsi" w:cstheme="majorBidi"/>
+      <w:color w:val="2F5496" w:themeColor="accent1" w:themeShade="BF"/>
+      <w:sz w:val="26"/>
+      <w:szCs w:val="26"/>
+      <w:lang w:eastAsia="ru-RU"/>
+    </w:rPr>
+  </w:style>
+  <w:style w:type="character" w:customStyle="1" w:styleId="af0">
+    <w:name w:val="код Знак"/>
+    <w:basedOn w:val="a0"/>
+    <w:link w:val="af"/>
+    <w:rsid w:val="00677FAF"/>
+    <w:rPr>
+      <w:rFonts w:ascii="OpenGost Type A TT" w:hAnsi="OpenGost Type A TT" w:cs="Times New Roman"/>
+      <w:b/>
+      <w:sz w:val="28"/>
+      <w:szCs w:val="24"/>
+      <w:lang w:val="en-US" w:eastAsia="ru-RU"/>
     </w:rPr>
   </w:style>
 </w:styles>

</xml_diff>

<commit_message>
short description got done
</commit_message>
<xml_diff>
--- a/Курсовая работа.docx
+++ b/Курсовая работа.docx
@@ -4307,6 +4307,11 @@
       </w:r>
     </w:p>
     <w:p>
+      <w:pPr>
+        <w:rPr>
+          <w:lang w:val="en-US"/>
+        </w:rPr>
+      </w:pPr>
       <w:r>
         <w:t>Метод передачи точек</w:t>
       </w:r>
@@ -4617,6 +4622,181 @@
       </w:r>
       <w:r>
         <w:t>, которая основываясь на формулах пересчета приведенных выше вычисляет координаты точки в окне.</w:t>
+      </w:r>
+    </w:p>
+    <w:p>
+      <w:r>
+        <w:t>Классы</w:t>
+      </w:r>
+      <w:r>
+        <w:t xml:space="preserve"> </w:t>
+      </w:r>
+      <w:proofErr w:type="spellStart"/>
+      <w:r>
+        <w:rPr>
+          <w:rStyle w:val="af0"/>
+        </w:rPr>
+        <w:t>SignalFunction</w:t>
+      </w:r>
+      <w:proofErr w:type="spellEnd"/>
+      <w:r>
+        <w:t xml:space="preserve">  </w:t>
+      </w:r>
+      <w:r>
+        <w:t>и</w:t>
+      </w:r>
+      <w:r>
+        <w:t xml:space="preserve"> </w:t>
+      </w:r>
+      <w:proofErr w:type="spellStart"/>
+      <w:r>
+        <w:rPr>
+          <w:rStyle w:val="af0"/>
+        </w:rPr>
+        <w:t>DFTFunction</w:t>
+      </w:r>
+      <w:proofErr w:type="spellEnd"/>
+      <w:r>
+        <w:t xml:space="preserve"> </w:t>
+      </w:r>
+      <w:r>
+        <w:t>содержат</w:t>
+      </w:r>
+      <w:r>
+        <w:t xml:space="preserve"> </w:t>
+      </w:r>
+      <w:r>
+        <w:t>в</w:t>
+      </w:r>
+      <w:r>
+        <w:t xml:space="preserve"> </w:t>
+      </w:r>
+      <w:r>
+        <w:t>себе некоторые дополнительные сведения (</w:t>
+      </w:r>
+      <w:r>
+        <w:t>коэффициенты и значения функции в отсчетах для сигнальной функции и ссылка на сигнальную функцию для класса функции ДПФ</w:t>
+      </w:r>
+      <w:r>
+        <w:t>)</w:t>
+      </w:r>
+      <w:r>
+        <w:t xml:space="preserve"> и </w:t>
+      </w:r>
+      <w:r>
+        <w:t>методы</w:t>
+      </w:r>
+      <w:r>
+        <w:t xml:space="preserve"> </w:t>
+      </w:r>
+      <w:r>
+        <w:t>установки</w:t>
+      </w:r>
+      <w:r>
+        <w:t xml:space="preserve"> </w:t>
+      </w:r>
+      <w:r>
+        <w:t xml:space="preserve">этих </w:t>
+      </w:r>
+      <w:r>
+        <w:t>параметров</w:t>
+      </w:r>
+      <w:r>
+        <w:t>.</w:t>
+      </w:r>
+    </w:p>
+    <w:p>
+      <w:r>
+        <w:t xml:space="preserve">Расчёт в классе </w:t>
+      </w:r>
+      <w:proofErr w:type="spellStart"/>
+      <w:r>
+        <w:rPr>
+          <w:rStyle w:val="af0"/>
+        </w:rPr>
+        <w:t>SignalFunction</w:t>
+      </w:r>
+      <w:proofErr w:type="spellEnd"/>
+      <w:r>
+        <w:t xml:space="preserve"> отличается тем, что значения функции в точках на расчетном промежутке сохраняются в </w:t>
+      </w:r>
+      <w:r>
+        <w:rPr>
+          <w:rStyle w:val="af0"/>
+        </w:rPr>
+        <w:t>vector</w:t>
+      </w:r>
+      <w:r>
+        <w:rPr>
+          <w:rStyle w:val="af0"/>
+          <w:lang w:val="ru-RU"/>
+        </w:rPr>
+        <w:t>&lt;</w:t>
+      </w:r>
+      <w:r>
+        <w:rPr>
+          <w:rStyle w:val="af0"/>
+        </w:rPr>
+        <w:t>double</w:t>
+      </w:r>
+      <w:r>
+        <w:rPr>
+          <w:rStyle w:val="af0"/>
+          <w:lang w:val="ru-RU"/>
+        </w:rPr>
+        <w:t xml:space="preserve">&gt; </w:t>
+      </w:r>
+      <w:r>
+        <w:rPr>
+          <w:rStyle w:val="af0"/>
+        </w:rPr>
+        <w:t>data</w:t>
+      </w:r>
+      <w:r>
+        <w:t xml:space="preserve"> для дальнейшего применения ДПФ.</w:t>
+      </w:r>
+    </w:p>
+    <w:p>
+      <w:r>
+        <w:t xml:space="preserve">В классе </w:t>
+      </w:r>
+      <w:proofErr w:type="spellStart"/>
+      <w:r>
+        <w:rPr>
+          <w:rStyle w:val="af0"/>
+        </w:rPr>
+        <w:t>DFTFunction</w:t>
+      </w:r>
+      <w:proofErr w:type="spellEnd"/>
+      <w:r>
+        <w:t xml:space="preserve"> </w:t>
+      </w:r>
+      <w:r>
+        <w:t xml:space="preserve"> расчёт отличается тем, что в качестве параметра функции </w:t>
+      </w:r>
+      <w:r>
+        <w:rPr>
+          <w:rStyle w:val="af0"/>
+        </w:rPr>
+        <w:t>f</w:t>
+      </w:r>
+      <w:r>
+        <w:t xml:space="preserve"> передается номер отсчета, для которого производятся вычисления. В самой функции </w:t>
+      </w:r>
+      <w:r>
+        <w:rPr>
+          <w:rStyle w:val="af0"/>
+        </w:rPr>
+        <w:t>f</w:t>
+      </w:r>
+      <w:r>
+        <w:t xml:space="preserve"> происходит расчёт мнимой и действительной частей при помощи суммирования </w:t>
+      </w:r>
+      <w:r>
+        <w:t>данных сигнальной функции</w:t>
+      </w:r>
+      <w:r>
+        <w:t xml:space="preserve"> с коэффициентами, соответствующими номерам отсчета. Затем находится модуль ДПФ путем извлечения корня из суммы квадратов мнимой и реальной частей.</w:t>
       </w:r>
     </w:p>
     <w:sectPr>

</xml_diff>

<commit_message>
types and classes (base and mathf)
</commit_message>
<xml_diff>
--- a/Курсовая работа.docx
+++ b/Курсовая работа.docx
@@ -1,6 +1,6 @@
 
 <file path=word/document.xml><?xml version="1.0" encoding="utf-8"?>
-<w:document xmlns:wpc="http://schemas.microsoft.com/office/word/2010/wordprocessingCanvas" xmlns:cx="http://schemas.microsoft.com/office/drawing/2014/chartex" xmlns:cx1="http://schemas.microsoft.com/office/drawing/2015/9/8/chartex" xmlns:cx2="http://schemas.microsoft.com/office/drawing/2015/10/21/chartex" xmlns:cx3="http://schemas.microsoft.com/office/drawing/2016/5/9/chartex" xmlns:cx4="http://schemas.microsoft.com/office/drawing/2016/5/10/chartex" xmlns:cx5="http://schemas.microsoft.com/office/drawing/2016/5/11/chartex" xmlns:cx6="http://schemas.microsoft.com/office/drawing/2016/5/12/chartex" xmlns:cx7="http://schemas.microsoft.com/office/drawing/2016/5/13/chartex" xmlns:cx8="http://schemas.microsoft.com/office/drawing/2016/5/14/chartex" xmlns:mc="http://schemas.openxmlformats.org/markup-compatibility/2006" xmlns:aink="http://schemas.microsoft.com/office/drawing/2016/ink" xmlns:am3d="http://schemas.microsoft.com/office/drawing/2017/model3d" xmlns:o="urn:schemas-microsoft-com:office:office" xmlns:r="http://schemas.openxmlformats.org/officeDocument/2006/relationships" xmlns:m="http://schemas.openxmlformats.org/officeDocument/2006/math" xmlns:v="urn:schemas-microsoft-com:vml" xmlns:wp14="http://schemas.microsoft.com/office/word/2010/wordprocessingDrawing" xmlns:wp="http://schemas.openxmlformats.org/drawingml/2006/wordprocessingDrawing" xmlns:w10="urn:schemas-microsoft-com:office:word" xmlns:w="http://schemas.openxmlformats.org/wordprocessingml/2006/main" xmlns:w14="http://schemas.microsoft.com/office/word/2010/wordml" xmlns:w15="http://schemas.microsoft.com/office/word/2012/wordml" xmlns:w16cex="http://schemas.microsoft.com/office/word/2018/wordml/cex" xmlns:w16cid="http://schemas.microsoft.com/office/word/2016/wordml/cid" xmlns:w16="http://schemas.microsoft.com/office/word/2018/wordml" xmlns:w16sdtdh="http://schemas.microsoft.com/office/word/2020/wordml/sdtdatahash" xmlns:w16se="http://schemas.microsoft.com/office/word/2015/wordml/symex" xmlns:wpg="http://schemas.microsoft.com/office/word/2010/wordprocessingGroup" xmlns:wpi="http://schemas.microsoft.com/office/word/2010/wordprocessingInk" xmlns:wne="http://schemas.microsoft.com/office/word/2006/wordml" xmlns:wps="http://schemas.microsoft.com/office/word/2010/wordprocessingShape" mc:Ignorable="w14 w15 w16se w16cid w16 w16cex w16sdtdh wp14">
+<w:document xmlns:wpc="http://schemas.microsoft.com/office/word/2010/wordprocessingCanvas" xmlns:cx="http://schemas.microsoft.com/office/drawing/2014/chartex" xmlns:cx1="http://schemas.microsoft.com/office/drawing/2015/9/8/chartex" xmlns:cx2="http://schemas.microsoft.com/office/drawing/2015/10/21/chartex" xmlns:cx3="http://schemas.microsoft.com/office/drawing/2016/5/9/chartex" xmlns:cx4="http://schemas.microsoft.com/office/drawing/2016/5/10/chartex" xmlns:cx5="http://schemas.microsoft.com/office/drawing/2016/5/11/chartex" xmlns:cx6="http://schemas.microsoft.com/office/drawing/2016/5/12/chartex" xmlns:cx7="http://schemas.microsoft.com/office/drawing/2016/5/13/chartex" xmlns:cx8="http://schemas.microsoft.com/office/drawing/2016/5/14/chartex" xmlns:mc="http://schemas.openxmlformats.org/markup-compatibility/2006" xmlns:aink="http://schemas.microsoft.com/office/drawing/2016/ink" xmlns:am3d="http://schemas.microsoft.com/office/drawing/2017/model3d" xmlns:o="urn:schemas-microsoft-com:office:office" xmlns:oel="http://schemas.microsoft.com/office/2019/extlst" xmlns:r="http://schemas.openxmlformats.org/officeDocument/2006/relationships" xmlns:m="http://schemas.openxmlformats.org/officeDocument/2006/math" xmlns:v="urn:schemas-microsoft-com:vml" xmlns:wp14="http://schemas.microsoft.com/office/word/2010/wordprocessingDrawing" xmlns:wp="http://schemas.openxmlformats.org/drawingml/2006/wordprocessingDrawing" xmlns:w10="urn:schemas-microsoft-com:office:word" xmlns:w="http://schemas.openxmlformats.org/wordprocessingml/2006/main" xmlns:w14="http://schemas.microsoft.com/office/word/2010/wordml" xmlns:w15="http://schemas.microsoft.com/office/word/2012/wordml" xmlns:w16cex="http://schemas.microsoft.com/office/word/2018/wordml/cex" xmlns:w16cid="http://schemas.microsoft.com/office/word/2016/wordml/cid" xmlns:w16="http://schemas.microsoft.com/office/word/2018/wordml" xmlns:w16sdtdh="http://schemas.microsoft.com/office/word/2020/wordml/sdtdatahash" xmlns:w16se="http://schemas.microsoft.com/office/word/2015/wordml/symex" xmlns:wpg="http://schemas.microsoft.com/office/word/2010/wordprocessingGroup" xmlns:wpi="http://schemas.microsoft.com/office/word/2010/wordprocessingInk" xmlns:wne="http://schemas.microsoft.com/office/word/2006/wordml" xmlns:wps="http://schemas.microsoft.com/office/word/2010/wordprocessingShape" mc:Ignorable="w14 w15 w16se w16cid w16 w16cex w16sdtdh wp14">
   <w:body>
     <w:p>
       <w:pPr>
@@ -3793,6 +3793,7 @@
         </w:rPr>
         <w:t xml:space="preserve"> </w:t>
       </w:r>
+      <w:proofErr w:type="gramStart"/>
       <w:r>
         <w:rPr>
           <w:rStyle w:val="af0"/>
@@ -3806,6 +3807,7 @@
         </w:rPr>
         <w:t>::</w:t>
       </w:r>
+      <w:proofErr w:type="gramEnd"/>
       <w:r>
         <w:rPr>
           <w:rStyle w:val="af0"/>
@@ -3864,6 +3866,7 @@
         </w:rPr>
         <w:t xml:space="preserve"> </w:t>
       </w:r>
+      <w:proofErr w:type="gramStart"/>
       <w:r>
         <w:rPr>
           <w:rStyle w:val="af0"/>
@@ -3877,6 +3880,7 @@
         </w:rPr>
         <w:t>::</w:t>
       </w:r>
+      <w:proofErr w:type="gramEnd"/>
       <w:r>
         <w:rPr>
           <w:rStyle w:val="af0"/>
@@ -3914,6 +3918,7 @@
         </w:rPr>
         <w:t xml:space="preserve"> </w:t>
       </w:r>
+      <w:proofErr w:type="gramStart"/>
       <w:r>
         <w:rPr>
           <w:rStyle w:val="af0"/>
@@ -3927,6 +3932,7 @@
         </w:rPr>
         <w:t>::</w:t>
       </w:r>
+      <w:proofErr w:type="gramEnd"/>
       <w:r>
         <w:rPr>
           <w:rStyle w:val="af0"/>
@@ -4007,6 +4013,7 @@
       <w:r>
         <w:t xml:space="preserve">). Помимо обновления параметров, из этого метода через </w:t>
       </w:r>
+      <w:proofErr w:type="gramStart"/>
       <w:r>
         <w:rPr>
           <w:rStyle w:val="af0"/>
@@ -4020,6 +4027,7 @@
         </w:rPr>
         <w:t>::</w:t>
       </w:r>
+      <w:proofErr w:type="gramEnd"/>
       <w:r>
         <w:rPr>
           <w:rStyle w:val="af0"/>
@@ -4127,6 +4135,7 @@
       <w:r>
         <w:t xml:space="preserve">учении сообщений о перерисовке вызывается метод void </w:t>
       </w:r>
+      <w:proofErr w:type="gramStart"/>
       <w:r>
         <w:rPr>
           <w:rStyle w:val="af0"/>
@@ -4140,6 +4149,7 @@
         </w:rPr>
         <w:t>::</w:t>
       </w:r>
+      <w:proofErr w:type="gramEnd"/>
       <w:r>
         <w:rPr>
           <w:rStyle w:val="af0"/>
@@ -4925,7 +4935,372 @@
       </w:r>
     </w:p>
     <w:p/>
-    <w:p/>
+    <w:p>
+      <w:pPr>
+        <w:pStyle w:val="1"/>
+      </w:pPr>
+      <w:r>
+        <w:br w:type="page"/>
+      </w:r>
+      <w:r>
+        <w:lastRenderedPageBreak/>
+        <w:t>Выбор и обоснование типов переменных. Разработка структур данных</w:t>
+      </w:r>
+    </w:p>
+    <w:p>
+      <w:r>
+        <w:t xml:space="preserve">В программе для данных о координатах окна или о координатах объекта в окне используется </w:t>
+      </w:r>
+      <w:r>
+        <w:t xml:space="preserve">типы </w:t>
+      </w:r>
+      <w:r>
+        <w:rPr>
+          <w:rStyle w:val="af0"/>
+        </w:rPr>
+        <w:t>POINT</w:t>
+      </w:r>
+      <w:r>
+        <w:t xml:space="preserve"> </w:t>
+      </w:r>
+      <w:r>
+        <w:t>и</w:t>
+      </w:r>
+      <w:r>
+        <w:t xml:space="preserve"> </w:t>
+      </w:r>
+      <w:r>
+        <w:rPr>
+          <w:rStyle w:val="af0"/>
+        </w:rPr>
+        <w:t>Cpoint</w:t>
+      </w:r>
+      <w:r>
+        <w:t xml:space="preserve">, которые хранят два целых числа </w:t>
+      </w:r>
+      <w:r>
+        <w:rPr>
+          <w:rStyle w:val="af0"/>
+        </w:rPr>
+        <w:t>int</w:t>
+      </w:r>
+      <w:r>
+        <w:t>,</w:t>
+      </w:r>
+      <w:r>
+        <w:t xml:space="preserve"> диапазона </w:t>
+      </w:r>
+      <w:r>
+        <w:t xml:space="preserve">которых </w:t>
+      </w:r>
+      <w:r>
+        <w:t>достаточно, чтобы однозначно указать одну из координат точки экрана.</w:t>
+      </w:r>
+    </w:p>
+    <w:p>
+      <w:r>
+        <w:t xml:space="preserve">Для хранения данных о границах элементов используются типы </w:t>
+      </w:r>
+      <w:r>
+        <w:rPr>
+          <w:rStyle w:val="af0"/>
+        </w:rPr>
+        <w:t>CRect</w:t>
+      </w:r>
+      <w:r>
+        <w:t xml:space="preserve"> </w:t>
+      </w:r>
+      <w:r>
+        <w:t xml:space="preserve">и </w:t>
+      </w:r>
+      <w:r>
+        <w:rPr>
+          <w:rStyle w:val="af0"/>
+        </w:rPr>
+        <w:t>RECT</w:t>
+      </w:r>
+      <w:r>
+        <w:t xml:space="preserve">, которые </w:t>
+      </w:r>
+      <w:r>
+        <w:t xml:space="preserve">хранят координаты двух противолежащих точек прямоугольника в виде целых чисел </w:t>
+      </w:r>
+      <w:r>
+        <w:rPr>
+          <w:rStyle w:val="af0"/>
+        </w:rPr>
+        <w:t>int</w:t>
+      </w:r>
+      <w:r>
+        <w:t>.</w:t>
+      </w:r>
+    </w:p>
+    <w:p>
+      <w:r>
+        <w:t xml:space="preserve">Для представления цвета используется тип </w:t>
+      </w:r>
+      <w:r>
+        <w:rPr>
+          <w:rStyle w:val="af0"/>
+        </w:rPr>
+        <w:t>COLORREF</w:t>
+      </w:r>
+      <w:r>
+        <w:t xml:space="preserve">, который является синонимом беззнакового 32-разрядного целого </w:t>
+      </w:r>
+      <w:r>
+        <w:t>(</w:t>
+      </w:r>
+      <w:r>
+        <w:rPr>
+          <w:rStyle w:val="af0"/>
+        </w:rPr>
+        <w:t>unsigned</w:t>
+      </w:r>
+      <w:r>
+        <w:rPr>
+          <w:rStyle w:val="af0"/>
+          <w:lang w:val="ru-RU"/>
+        </w:rPr>
+        <w:t xml:space="preserve"> </w:t>
+      </w:r>
+      <w:r>
+        <w:rPr>
+          <w:rStyle w:val="af0"/>
+        </w:rPr>
+        <w:t>long</w:t>
+      </w:r>
+      <w:r>
+        <w:rPr>
+          <w:rStyle w:val="af0"/>
+          <w:lang w:val="ru-RU"/>
+        </w:rPr>
+        <w:t xml:space="preserve"> </w:t>
+      </w:r>
+      <w:r>
+        <w:rPr>
+          <w:rStyle w:val="af0"/>
+        </w:rPr>
+        <w:t>int</w:t>
+      </w:r>
+      <w:r>
+        <w:t>)</w:t>
+      </w:r>
+      <w:r>
+        <w:t xml:space="preserve"> хранит данные о</w:t>
+      </w:r>
+      <w:r>
+        <w:t xml:space="preserve"> трех компонентах цвета (</w:t>
+      </w:r>
+      <w:r>
+        <w:t>красной, зеленой и голубой</w:t>
+      </w:r>
+      <w:r>
+        <w:t>)</w:t>
+      </w:r>
+      <w:r>
+        <w:t xml:space="preserve"> в виде</w:t>
+      </w:r>
+      <w:r>
+        <w:t xml:space="preserve"> битовых полей.</w:t>
+      </w:r>
+    </w:p>
+    <w:p>
+      <w:r>
+        <w:t xml:space="preserve">В качестве блока расчёта выступают несколько объектов типа </w:t>
+      </w:r>
+      <w:r>
+        <w:rPr>
+          <w:rStyle w:val="af0"/>
+        </w:rPr>
+        <w:t>MathFunction</w:t>
+      </w:r>
+      <w:r>
+        <w:t xml:space="preserve">. Этот тип содержит базовые данные о </w:t>
+      </w:r>
+      <w:r>
+        <w:t>функции (здесь под функцией</w:t>
+      </w:r>
+      <w:r>
+        <w:t xml:space="preserve"> </w:t>
+      </w:r>
+      <w:r>
+        <w:rPr>
+          <w:rStyle w:val="af0"/>
+        </w:rPr>
+        <w:t>MathFunction</w:t>
+      </w:r>
+      <w:r>
+        <w:t xml:space="preserve"> подразумевается некоторый объект, который численными методами генерирует </w:t>
+      </w:r>
+      <w:r>
+        <w:t>последовательность</w:t>
+      </w:r>
+      <w:r>
+        <w:t xml:space="preserve"> точек в данной области с заданным шагом для отрисовки графика, </w:t>
+      </w:r>
+      <w:r>
+        <w:t xml:space="preserve">причем точки определяются </w:t>
+      </w:r>
+      <w:r>
+        <w:t>в координатах области построения):</w:t>
+      </w:r>
+      <w:r>
+        <w:t xml:space="preserve"> область определения некоторой функции (в виде 2х чисел с плавающей точкой </w:t>
+      </w:r>
+      <w:r>
+        <w:t xml:space="preserve"> </w:t>
+      </w:r>
+      <w:r>
+        <w:t xml:space="preserve">двойной точности </w:t>
+      </w:r>
+      <w:r>
+        <w:rPr>
+          <w:rStyle w:val="af0"/>
+        </w:rPr>
+        <w:t>double</w:t>
+      </w:r>
+      <w:r>
+        <w:t xml:space="preserve">), данные об области вычислений (в виде анонимной структуры из 4х чисел </w:t>
+      </w:r>
+      <w:r>
+        <w:rPr>
+          <w:rStyle w:val="af0"/>
+        </w:rPr>
+        <w:t>double</w:t>
+      </w:r>
+      <w:r>
+        <w:t>, содержащей начальные и конечные значения по каждой из осей), данные об области отрисовки (</w:t>
+      </w:r>
+      <w:r>
+        <w:rPr>
+          <w:rStyle w:val="af0"/>
+        </w:rPr>
+        <w:t>CRect</w:t>
+      </w:r>
+      <w:r>
+        <w:t>),</w:t>
+      </w:r>
+      <w:r>
+        <w:t xml:space="preserve"> шаг расчёта (</w:t>
+      </w:r>
+      <w:r>
+        <w:rPr>
+          <w:rStyle w:val="af0"/>
+        </w:rPr>
+        <w:t>double</w:t>
+      </w:r>
+      <w:r>
+        <w:t>), данные о цвете графика функции (</w:t>
+      </w:r>
+      <w:r>
+        <w:rPr>
+          <w:rStyle w:val="af0"/>
+        </w:rPr>
+        <w:t>COLORREF</w:t>
+      </w:r>
+      <w:r>
+        <w:t>)</w:t>
+      </w:r>
+      <w:r>
+        <w:t xml:space="preserve">, индикатор того, произведен ли уже расчёт </w:t>
+      </w:r>
+      <w:r>
+        <w:t>(</w:t>
+      </w:r>
+      <w:r>
+        <w:rPr>
+          <w:rStyle w:val="af0"/>
+        </w:rPr>
+        <w:t>bool</w:t>
+      </w:r>
+      <w:r>
+        <w:t>) и индикатор логарифмического масштаба</w:t>
+      </w:r>
+      <w:r>
+        <w:t xml:space="preserve"> (</w:t>
+      </w:r>
+      <w:r>
+        <w:rPr>
+          <w:rStyle w:val="af0"/>
+        </w:rPr>
+        <w:t>bool</w:t>
+      </w:r>
+      <w:r>
+        <w:t>)</w:t>
+      </w:r>
+      <w:r>
+        <w:t>. Все вышеперечисленные параметры кроме цвета</w:t>
+      </w:r>
+      <w:r>
+        <w:t xml:space="preserve"> являются защищенными (недоступны вне дочерних классов), поскольку их изменение напрямую может привести к недостоверности сведений об актуальности рассчитанных координат (несоответствие индикатора </w:t>
+      </w:r>
+      <w:r>
+        <w:rPr>
+          <w:rStyle w:val="af0"/>
+        </w:rPr>
+        <w:t>is</w:t>
+      </w:r>
+      <w:r>
+        <w:rPr>
+          <w:rStyle w:val="af0"/>
+          <w:lang w:val="ru-RU"/>
+        </w:rPr>
+        <w:t>_</w:t>
+      </w:r>
+      <w:r>
+        <w:rPr>
+          <w:rStyle w:val="af0"/>
+        </w:rPr>
+        <w:t>calculated</w:t>
+      </w:r>
+      <w:r>
+        <w:t xml:space="preserve"> действительности,</w:t>
+      </w:r>
+      <w:r>
+        <w:t xml:space="preserve"> которое  в свою очередь приводит к сохранению неактуальных данных</w:t>
+      </w:r>
+      <w:r>
+        <w:t>)</w:t>
+      </w:r>
+      <w:r>
+        <w:t xml:space="preserve">. Для этих параметров определены соответствующие </w:t>
+      </w:r>
+      <w:r>
+        <w:rPr>
+          <w:lang w:val="en-US"/>
+        </w:rPr>
+        <w:t>set</w:t>
+      </w:r>
+      <w:r>
+        <w:t>’</w:t>
+      </w:r>
+      <w:proofErr w:type="spellStart"/>
+      <w:r>
+        <w:t>теры</w:t>
+      </w:r>
+      <w:proofErr w:type="spellEnd"/>
+      <w:r>
+        <w:t xml:space="preserve"> и </w:t>
+      </w:r>
+      <w:r>
+        <w:rPr>
+          <w:lang w:val="en-US"/>
+        </w:rPr>
+        <w:t>get</w:t>
+      </w:r>
+      <w:r>
+        <w:t>’</w:t>
+      </w:r>
+      <w:proofErr w:type="spellStart"/>
+      <w:r>
+        <w:t>теры</w:t>
+      </w:r>
+      <w:proofErr w:type="spellEnd"/>
+      <w:r>
+        <w:t xml:space="preserve"> (только для массива точек  и индикатора готовности).</w:t>
+      </w:r>
+    </w:p>
     <w:sectPr>
       <w:headerReference w:type="default" r:id="rId8"/>
       <w:footerReference w:type="default" r:id="rId9"/>
@@ -4942,7 +5317,7 @@
 </file>
 
 <file path=word/endnotes.xml><?xml version="1.0" encoding="utf-8"?>
-<w:endnotes xmlns:wpc="http://schemas.microsoft.com/office/word/2010/wordprocessingCanvas" xmlns:cx="http://schemas.microsoft.com/office/drawing/2014/chartex" xmlns:cx1="http://schemas.microsoft.com/office/drawing/2015/9/8/chartex" xmlns:cx2="http://schemas.microsoft.com/office/drawing/2015/10/21/chartex" xmlns:cx3="http://schemas.microsoft.com/office/drawing/2016/5/9/chartex" xmlns:cx4="http://schemas.microsoft.com/office/drawing/2016/5/10/chartex" xmlns:cx5="http://schemas.microsoft.com/office/drawing/2016/5/11/chartex" xmlns:cx6="http://schemas.microsoft.com/office/drawing/2016/5/12/chartex" xmlns:cx7="http://schemas.microsoft.com/office/drawing/2016/5/13/chartex" xmlns:cx8="http://schemas.microsoft.com/office/drawing/2016/5/14/chartex" xmlns:mc="http://schemas.openxmlformats.org/markup-compatibility/2006" xmlns:aink="http://schemas.microsoft.com/office/drawing/2016/ink" xmlns:am3d="http://schemas.microsoft.com/office/drawing/2017/model3d" xmlns:o="urn:schemas-microsoft-com:office:office" xmlns:r="http://schemas.openxmlformats.org/officeDocument/2006/relationships" xmlns:m="http://schemas.openxmlformats.org/officeDocument/2006/math" xmlns:v="urn:schemas-microsoft-com:vml" xmlns:wp14="http://schemas.microsoft.com/office/word/2010/wordprocessingDrawing" xmlns:wp="http://schemas.openxmlformats.org/drawingml/2006/wordprocessingDrawing" xmlns:w10="urn:schemas-microsoft-com:office:word" xmlns:w="http://schemas.openxmlformats.org/wordprocessingml/2006/main" xmlns:w14="http://schemas.microsoft.com/office/word/2010/wordml" xmlns:w15="http://schemas.microsoft.com/office/word/2012/wordml" xmlns:w16cex="http://schemas.microsoft.com/office/word/2018/wordml/cex" xmlns:w16cid="http://schemas.microsoft.com/office/word/2016/wordml/cid" xmlns:w16="http://schemas.microsoft.com/office/word/2018/wordml" xmlns:w16sdtdh="http://schemas.microsoft.com/office/word/2020/wordml/sdtdatahash" xmlns:w16se="http://schemas.microsoft.com/office/word/2015/wordml/symex" xmlns:wpg="http://schemas.microsoft.com/office/word/2010/wordprocessingGroup" xmlns:wpi="http://schemas.microsoft.com/office/word/2010/wordprocessingInk" xmlns:wne="http://schemas.microsoft.com/office/word/2006/wordml" xmlns:wps="http://schemas.microsoft.com/office/word/2010/wordprocessingShape" mc:Ignorable="w14 w15 w16se w16cid w16 w16cex w16sdtdh wp14">
+<w:endnotes xmlns:wpc="http://schemas.microsoft.com/office/word/2010/wordprocessingCanvas" xmlns:cx="http://schemas.microsoft.com/office/drawing/2014/chartex" xmlns:cx1="http://schemas.microsoft.com/office/drawing/2015/9/8/chartex" xmlns:cx2="http://schemas.microsoft.com/office/drawing/2015/10/21/chartex" xmlns:cx3="http://schemas.microsoft.com/office/drawing/2016/5/9/chartex" xmlns:cx4="http://schemas.microsoft.com/office/drawing/2016/5/10/chartex" xmlns:cx5="http://schemas.microsoft.com/office/drawing/2016/5/11/chartex" xmlns:cx6="http://schemas.microsoft.com/office/drawing/2016/5/12/chartex" xmlns:cx7="http://schemas.microsoft.com/office/drawing/2016/5/13/chartex" xmlns:cx8="http://schemas.microsoft.com/office/drawing/2016/5/14/chartex" xmlns:mc="http://schemas.openxmlformats.org/markup-compatibility/2006" xmlns:aink="http://schemas.microsoft.com/office/drawing/2016/ink" xmlns:am3d="http://schemas.microsoft.com/office/drawing/2017/model3d" xmlns:o="urn:schemas-microsoft-com:office:office" xmlns:oel="http://schemas.microsoft.com/office/2019/extlst" xmlns:r="http://schemas.openxmlformats.org/officeDocument/2006/relationships" xmlns:m="http://schemas.openxmlformats.org/officeDocument/2006/math" xmlns:v="urn:schemas-microsoft-com:vml" xmlns:wp14="http://schemas.microsoft.com/office/word/2010/wordprocessingDrawing" xmlns:wp="http://schemas.openxmlformats.org/drawingml/2006/wordprocessingDrawing" xmlns:w10="urn:schemas-microsoft-com:office:word" xmlns:w="http://schemas.openxmlformats.org/wordprocessingml/2006/main" xmlns:w14="http://schemas.microsoft.com/office/word/2010/wordml" xmlns:w15="http://schemas.microsoft.com/office/word/2012/wordml" xmlns:w16cex="http://schemas.microsoft.com/office/word/2018/wordml/cex" xmlns:w16cid="http://schemas.microsoft.com/office/word/2016/wordml/cid" xmlns:w16="http://schemas.microsoft.com/office/word/2018/wordml" xmlns:w16sdtdh="http://schemas.microsoft.com/office/word/2020/wordml/sdtdatahash" xmlns:w16se="http://schemas.microsoft.com/office/word/2015/wordml/symex" xmlns:wpg="http://schemas.microsoft.com/office/word/2010/wordprocessingGroup" xmlns:wpi="http://schemas.microsoft.com/office/word/2010/wordprocessingInk" xmlns:wne="http://schemas.microsoft.com/office/word/2006/wordml" xmlns:wps="http://schemas.microsoft.com/office/word/2010/wordprocessingShape" mc:Ignorable="w14 w15 w16se w16cid w16 w16cex w16sdtdh wp14">
   <w:endnote w:type="separator" w:id="-1">
     <w:p>
       <w:pPr>
@@ -4967,7 +5342,7 @@
 </file>
 
 <file path=word/footer1.xml><?xml version="1.0" encoding="utf-8"?>
-<w:ftr xmlns:wpc="http://schemas.microsoft.com/office/word/2010/wordprocessingCanvas" xmlns:cx="http://schemas.microsoft.com/office/drawing/2014/chartex" xmlns:cx1="http://schemas.microsoft.com/office/drawing/2015/9/8/chartex" xmlns:cx2="http://schemas.microsoft.com/office/drawing/2015/10/21/chartex" xmlns:cx3="http://schemas.microsoft.com/office/drawing/2016/5/9/chartex" xmlns:cx4="http://schemas.microsoft.com/office/drawing/2016/5/10/chartex" xmlns:cx5="http://schemas.microsoft.com/office/drawing/2016/5/11/chartex" xmlns:cx6="http://schemas.microsoft.com/office/drawing/2016/5/12/chartex" xmlns:cx7="http://schemas.microsoft.com/office/drawing/2016/5/13/chartex" xmlns:cx8="http://schemas.microsoft.com/office/drawing/2016/5/14/chartex" xmlns:mc="http://schemas.openxmlformats.org/markup-compatibility/2006" xmlns:aink="http://schemas.microsoft.com/office/drawing/2016/ink" xmlns:am3d="http://schemas.microsoft.com/office/drawing/2017/model3d" xmlns:o="urn:schemas-microsoft-com:office:office" xmlns:r="http://schemas.openxmlformats.org/officeDocument/2006/relationships" xmlns:m="http://schemas.openxmlformats.org/officeDocument/2006/math" xmlns:v="urn:schemas-microsoft-com:vml" xmlns:wp14="http://schemas.microsoft.com/office/word/2010/wordprocessingDrawing" xmlns:wp="http://schemas.openxmlformats.org/drawingml/2006/wordprocessingDrawing" xmlns:w10="urn:schemas-microsoft-com:office:word" xmlns:w="http://schemas.openxmlformats.org/wordprocessingml/2006/main" xmlns:w14="http://schemas.microsoft.com/office/word/2010/wordml" xmlns:w15="http://schemas.microsoft.com/office/word/2012/wordml" xmlns:w16cex="http://schemas.microsoft.com/office/word/2018/wordml/cex" xmlns:w16cid="http://schemas.microsoft.com/office/word/2016/wordml/cid" xmlns:w16="http://schemas.microsoft.com/office/word/2018/wordml" xmlns:w16sdtdh="http://schemas.microsoft.com/office/word/2020/wordml/sdtdatahash" xmlns:w16se="http://schemas.microsoft.com/office/word/2015/wordml/symex" xmlns:wpg="http://schemas.microsoft.com/office/word/2010/wordprocessingGroup" xmlns:wpi="http://schemas.microsoft.com/office/word/2010/wordprocessingInk" xmlns:wne="http://schemas.microsoft.com/office/word/2006/wordml" xmlns:wps="http://schemas.microsoft.com/office/word/2010/wordprocessingShape" mc:Ignorable="w14 w15 w16se w16cid w16 w16cex w16sdtdh wp14">
+<w:ftr xmlns:wpc="http://schemas.microsoft.com/office/word/2010/wordprocessingCanvas" xmlns:cx="http://schemas.microsoft.com/office/drawing/2014/chartex" xmlns:cx1="http://schemas.microsoft.com/office/drawing/2015/9/8/chartex" xmlns:cx2="http://schemas.microsoft.com/office/drawing/2015/10/21/chartex" xmlns:cx3="http://schemas.microsoft.com/office/drawing/2016/5/9/chartex" xmlns:cx4="http://schemas.microsoft.com/office/drawing/2016/5/10/chartex" xmlns:cx5="http://schemas.microsoft.com/office/drawing/2016/5/11/chartex" xmlns:cx6="http://schemas.microsoft.com/office/drawing/2016/5/12/chartex" xmlns:cx7="http://schemas.microsoft.com/office/drawing/2016/5/13/chartex" xmlns:cx8="http://schemas.microsoft.com/office/drawing/2016/5/14/chartex" xmlns:mc="http://schemas.openxmlformats.org/markup-compatibility/2006" xmlns:aink="http://schemas.microsoft.com/office/drawing/2016/ink" xmlns:am3d="http://schemas.microsoft.com/office/drawing/2017/model3d" xmlns:o="urn:schemas-microsoft-com:office:office" xmlns:oel="http://schemas.microsoft.com/office/2019/extlst" xmlns:r="http://schemas.openxmlformats.org/officeDocument/2006/relationships" xmlns:m="http://schemas.openxmlformats.org/officeDocument/2006/math" xmlns:v="urn:schemas-microsoft-com:vml" xmlns:wp14="http://schemas.microsoft.com/office/word/2010/wordprocessingDrawing" xmlns:wp="http://schemas.openxmlformats.org/drawingml/2006/wordprocessingDrawing" xmlns:w10="urn:schemas-microsoft-com:office:word" xmlns:w="http://schemas.openxmlformats.org/wordprocessingml/2006/main" xmlns:w14="http://schemas.microsoft.com/office/word/2010/wordml" xmlns:w15="http://schemas.microsoft.com/office/word/2012/wordml" xmlns:w16cex="http://schemas.microsoft.com/office/word/2018/wordml/cex" xmlns:w16cid="http://schemas.microsoft.com/office/word/2016/wordml/cid" xmlns:w16="http://schemas.microsoft.com/office/word/2018/wordml" xmlns:w16sdtdh="http://schemas.microsoft.com/office/word/2020/wordml/sdtdatahash" xmlns:w16se="http://schemas.microsoft.com/office/word/2015/wordml/symex" xmlns:wpg="http://schemas.microsoft.com/office/word/2010/wordprocessingGroup" xmlns:wpi="http://schemas.microsoft.com/office/word/2010/wordprocessingInk" xmlns:wne="http://schemas.microsoft.com/office/word/2006/wordml" xmlns:wps="http://schemas.microsoft.com/office/word/2010/wordprocessingShape" mc:Ignorable="w14 w15 w16se w16cid w16 w16cex w16sdtdh wp14">
   <w:sdt>
     <w:sdtPr>
       <w:id w:val="-740793426"/>
@@ -5011,7 +5386,7 @@
 </file>
 
 <file path=word/footer2.xml><?xml version="1.0" encoding="utf-8"?>
-<w:ftr xmlns:wpc="http://schemas.microsoft.com/office/word/2010/wordprocessingCanvas" xmlns:cx="http://schemas.microsoft.com/office/drawing/2014/chartex" xmlns:cx1="http://schemas.microsoft.com/office/drawing/2015/9/8/chartex" xmlns:cx2="http://schemas.microsoft.com/office/drawing/2015/10/21/chartex" xmlns:cx3="http://schemas.microsoft.com/office/drawing/2016/5/9/chartex" xmlns:cx4="http://schemas.microsoft.com/office/drawing/2016/5/10/chartex" xmlns:cx5="http://schemas.microsoft.com/office/drawing/2016/5/11/chartex" xmlns:cx6="http://schemas.microsoft.com/office/drawing/2016/5/12/chartex" xmlns:cx7="http://schemas.microsoft.com/office/drawing/2016/5/13/chartex" xmlns:cx8="http://schemas.microsoft.com/office/drawing/2016/5/14/chartex" xmlns:mc="http://schemas.openxmlformats.org/markup-compatibility/2006" xmlns:aink="http://schemas.microsoft.com/office/drawing/2016/ink" xmlns:am3d="http://schemas.microsoft.com/office/drawing/2017/model3d" xmlns:o="urn:schemas-microsoft-com:office:office" xmlns:r="http://schemas.openxmlformats.org/officeDocument/2006/relationships" xmlns:m="http://schemas.openxmlformats.org/officeDocument/2006/math" xmlns:v="urn:schemas-microsoft-com:vml" xmlns:wp14="http://schemas.microsoft.com/office/word/2010/wordprocessingDrawing" xmlns:wp="http://schemas.openxmlformats.org/drawingml/2006/wordprocessingDrawing" xmlns:w10="urn:schemas-microsoft-com:office:word" xmlns:w="http://schemas.openxmlformats.org/wordprocessingml/2006/main" xmlns:w14="http://schemas.microsoft.com/office/word/2010/wordml" xmlns:w15="http://schemas.microsoft.com/office/word/2012/wordml" xmlns:w16cex="http://schemas.microsoft.com/office/word/2018/wordml/cex" xmlns:w16cid="http://schemas.microsoft.com/office/word/2016/wordml/cid" xmlns:w16="http://schemas.microsoft.com/office/word/2018/wordml" xmlns:w16sdtdh="http://schemas.microsoft.com/office/word/2020/wordml/sdtdatahash" xmlns:w16se="http://schemas.microsoft.com/office/word/2015/wordml/symex" xmlns:wpg="http://schemas.microsoft.com/office/word/2010/wordprocessingGroup" xmlns:wpi="http://schemas.microsoft.com/office/word/2010/wordprocessingInk" xmlns:wne="http://schemas.microsoft.com/office/word/2006/wordml" xmlns:wps="http://schemas.microsoft.com/office/word/2010/wordprocessingShape" mc:Ignorable="w14 w15 w16se w16cid w16 w16cex w16sdtdh wp14">
+<w:ftr xmlns:wpc="http://schemas.microsoft.com/office/word/2010/wordprocessingCanvas" xmlns:cx="http://schemas.microsoft.com/office/drawing/2014/chartex" xmlns:cx1="http://schemas.microsoft.com/office/drawing/2015/9/8/chartex" xmlns:cx2="http://schemas.microsoft.com/office/drawing/2015/10/21/chartex" xmlns:cx3="http://schemas.microsoft.com/office/drawing/2016/5/9/chartex" xmlns:cx4="http://schemas.microsoft.com/office/drawing/2016/5/10/chartex" xmlns:cx5="http://schemas.microsoft.com/office/drawing/2016/5/11/chartex" xmlns:cx6="http://schemas.microsoft.com/office/drawing/2016/5/12/chartex" xmlns:cx7="http://schemas.microsoft.com/office/drawing/2016/5/13/chartex" xmlns:cx8="http://schemas.microsoft.com/office/drawing/2016/5/14/chartex" xmlns:mc="http://schemas.openxmlformats.org/markup-compatibility/2006" xmlns:aink="http://schemas.microsoft.com/office/drawing/2016/ink" xmlns:am3d="http://schemas.microsoft.com/office/drawing/2017/model3d" xmlns:o="urn:schemas-microsoft-com:office:office" xmlns:oel="http://schemas.microsoft.com/office/2019/extlst" xmlns:r="http://schemas.openxmlformats.org/officeDocument/2006/relationships" xmlns:m="http://schemas.openxmlformats.org/officeDocument/2006/math" xmlns:v="urn:schemas-microsoft-com:vml" xmlns:wp14="http://schemas.microsoft.com/office/word/2010/wordprocessingDrawing" xmlns:wp="http://schemas.openxmlformats.org/drawingml/2006/wordprocessingDrawing" xmlns:w10="urn:schemas-microsoft-com:office:word" xmlns:w="http://schemas.openxmlformats.org/wordprocessingml/2006/main" xmlns:w14="http://schemas.microsoft.com/office/word/2010/wordml" xmlns:w15="http://schemas.microsoft.com/office/word/2012/wordml" xmlns:w16cex="http://schemas.microsoft.com/office/word/2018/wordml/cex" xmlns:w16cid="http://schemas.microsoft.com/office/word/2016/wordml/cid" xmlns:w16="http://schemas.microsoft.com/office/word/2018/wordml" xmlns:w16sdtdh="http://schemas.microsoft.com/office/word/2020/wordml/sdtdatahash" xmlns:w16se="http://schemas.microsoft.com/office/word/2015/wordml/symex" xmlns:wpg="http://schemas.microsoft.com/office/word/2010/wordprocessingGroup" xmlns:wpi="http://schemas.microsoft.com/office/word/2010/wordprocessingInk" xmlns:wne="http://schemas.microsoft.com/office/word/2006/wordml" xmlns:wps="http://schemas.microsoft.com/office/word/2010/wordprocessingShape" mc:Ignorable="w14 w15 w16se w16cid w16 w16cex w16sdtdh wp14">
   <w:p>
     <w:pPr>
       <w:pStyle w:val="aa"/>
@@ -5028,7 +5403,7 @@
 </file>
 
 <file path=word/footnotes.xml><?xml version="1.0" encoding="utf-8"?>
-<w:footnotes xmlns:wpc="http://schemas.microsoft.com/office/word/2010/wordprocessingCanvas" xmlns:cx="http://schemas.microsoft.com/office/drawing/2014/chartex" xmlns:cx1="http://schemas.microsoft.com/office/drawing/2015/9/8/chartex" xmlns:cx2="http://schemas.microsoft.com/office/drawing/2015/10/21/chartex" xmlns:cx3="http://schemas.microsoft.com/office/drawing/2016/5/9/chartex" xmlns:cx4="http://schemas.microsoft.com/office/drawing/2016/5/10/chartex" xmlns:cx5="http://schemas.microsoft.com/office/drawing/2016/5/11/chartex" xmlns:cx6="http://schemas.microsoft.com/office/drawing/2016/5/12/chartex" xmlns:cx7="http://schemas.microsoft.com/office/drawing/2016/5/13/chartex" xmlns:cx8="http://schemas.microsoft.com/office/drawing/2016/5/14/chartex" xmlns:mc="http://schemas.openxmlformats.org/markup-compatibility/2006" xmlns:aink="http://schemas.microsoft.com/office/drawing/2016/ink" xmlns:am3d="http://schemas.microsoft.com/office/drawing/2017/model3d" xmlns:o="urn:schemas-microsoft-com:office:office" xmlns:r="http://schemas.openxmlformats.org/officeDocument/2006/relationships" xmlns:m="http://schemas.openxmlformats.org/officeDocument/2006/math" xmlns:v="urn:schemas-microsoft-com:vml" xmlns:wp14="http://schemas.microsoft.com/office/word/2010/wordprocessingDrawing" xmlns:wp="http://schemas.openxmlformats.org/drawingml/2006/wordprocessingDrawing" xmlns:w10="urn:schemas-microsoft-com:office:word" xmlns:w="http://schemas.openxmlformats.org/wordprocessingml/2006/main" xmlns:w14="http://schemas.microsoft.com/office/word/2010/wordml" xmlns:w15="http://schemas.microsoft.com/office/word/2012/wordml" xmlns:w16cex="http://schemas.microsoft.com/office/word/2018/wordml/cex" xmlns:w16cid="http://schemas.microsoft.com/office/word/2016/wordml/cid" xmlns:w16="http://schemas.microsoft.com/office/word/2018/wordml" xmlns:w16sdtdh="http://schemas.microsoft.com/office/word/2020/wordml/sdtdatahash" xmlns:w16se="http://schemas.microsoft.com/office/word/2015/wordml/symex" xmlns:wpg="http://schemas.microsoft.com/office/word/2010/wordprocessingGroup" xmlns:wpi="http://schemas.microsoft.com/office/word/2010/wordprocessingInk" xmlns:wne="http://schemas.microsoft.com/office/word/2006/wordml" xmlns:wps="http://schemas.microsoft.com/office/word/2010/wordprocessingShape" mc:Ignorable="w14 w15 w16se w16cid w16 w16cex w16sdtdh wp14">
+<w:footnotes xmlns:wpc="http://schemas.microsoft.com/office/word/2010/wordprocessingCanvas" xmlns:cx="http://schemas.microsoft.com/office/drawing/2014/chartex" xmlns:cx1="http://schemas.microsoft.com/office/drawing/2015/9/8/chartex" xmlns:cx2="http://schemas.microsoft.com/office/drawing/2015/10/21/chartex" xmlns:cx3="http://schemas.microsoft.com/office/drawing/2016/5/9/chartex" xmlns:cx4="http://schemas.microsoft.com/office/drawing/2016/5/10/chartex" xmlns:cx5="http://schemas.microsoft.com/office/drawing/2016/5/11/chartex" xmlns:cx6="http://schemas.microsoft.com/office/drawing/2016/5/12/chartex" xmlns:cx7="http://schemas.microsoft.com/office/drawing/2016/5/13/chartex" xmlns:cx8="http://schemas.microsoft.com/office/drawing/2016/5/14/chartex" xmlns:mc="http://schemas.openxmlformats.org/markup-compatibility/2006" xmlns:aink="http://schemas.microsoft.com/office/drawing/2016/ink" xmlns:am3d="http://schemas.microsoft.com/office/drawing/2017/model3d" xmlns:o="urn:schemas-microsoft-com:office:office" xmlns:oel="http://schemas.microsoft.com/office/2019/extlst" xmlns:r="http://schemas.openxmlformats.org/officeDocument/2006/relationships" xmlns:m="http://schemas.openxmlformats.org/officeDocument/2006/math" xmlns:v="urn:schemas-microsoft-com:vml" xmlns:wp14="http://schemas.microsoft.com/office/word/2010/wordprocessingDrawing" xmlns:wp="http://schemas.openxmlformats.org/drawingml/2006/wordprocessingDrawing" xmlns:w10="urn:schemas-microsoft-com:office:word" xmlns:w="http://schemas.openxmlformats.org/wordprocessingml/2006/main" xmlns:w14="http://schemas.microsoft.com/office/word/2010/wordml" xmlns:w15="http://schemas.microsoft.com/office/word/2012/wordml" xmlns:w16cex="http://schemas.microsoft.com/office/word/2018/wordml/cex" xmlns:w16cid="http://schemas.microsoft.com/office/word/2016/wordml/cid" xmlns:w16="http://schemas.microsoft.com/office/word/2018/wordml" xmlns:w16sdtdh="http://schemas.microsoft.com/office/word/2020/wordml/sdtdatahash" xmlns:w16se="http://schemas.microsoft.com/office/word/2015/wordml/symex" xmlns:wpg="http://schemas.microsoft.com/office/word/2010/wordprocessingGroup" xmlns:wpi="http://schemas.microsoft.com/office/word/2010/wordprocessingInk" xmlns:wne="http://schemas.microsoft.com/office/word/2006/wordml" xmlns:wps="http://schemas.microsoft.com/office/word/2010/wordprocessingShape" mc:Ignorable="w14 w15 w16se w16cid w16 w16cex w16sdtdh wp14">
   <w:footnote w:type="separator" w:id="-1">
     <w:p>
       <w:pPr>
@@ -5053,7 +5428,7 @@
 </file>
 
 <file path=word/header1.xml><?xml version="1.0" encoding="utf-8"?>
-<w:hdr xmlns:wpc="http://schemas.microsoft.com/office/word/2010/wordprocessingCanvas" xmlns:cx="http://schemas.microsoft.com/office/drawing/2014/chartex" xmlns:cx1="http://schemas.microsoft.com/office/drawing/2015/9/8/chartex" xmlns:cx2="http://schemas.microsoft.com/office/drawing/2015/10/21/chartex" xmlns:cx3="http://schemas.microsoft.com/office/drawing/2016/5/9/chartex" xmlns:cx4="http://schemas.microsoft.com/office/drawing/2016/5/10/chartex" xmlns:cx5="http://schemas.microsoft.com/office/drawing/2016/5/11/chartex" xmlns:cx6="http://schemas.microsoft.com/office/drawing/2016/5/12/chartex" xmlns:cx7="http://schemas.microsoft.com/office/drawing/2016/5/13/chartex" xmlns:cx8="http://schemas.microsoft.com/office/drawing/2016/5/14/chartex" xmlns:mc="http://schemas.openxmlformats.org/markup-compatibility/2006" xmlns:aink="http://schemas.microsoft.com/office/drawing/2016/ink" xmlns:am3d="http://schemas.microsoft.com/office/drawing/2017/model3d" xmlns:o="urn:schemas-microsoft-com:office:office" xmlns:r="http://schemas.openxmlformats.org/officeDocument/2006/relationships" xmlns:m="http://schemas.openxmlformats.org/officeDocument/2006/math" xmlns:v="urn:schemas-microsoft-com:vml" xmlns:wp14="http://schemas.microsoft.com/office/word/2010/wordprocessingDrawing" xmlns:wp="http://schemas.openxmlformats.org/drawingml/2006/wordprocessingDrawing" xmlns:w10="urn:schemas-microsoft-com:office:word" xmlns:w="http://schemas.openxmlformats.org/wordprocessingml/2006/main" xmlns:w14="http://schemas.microsoft.com/office/word/2010/wordml" xmlns:w15="http://schemas.microsoft.com/office/word/2012/wordml" xmlns:w16cex="http://schemas.microsoft.com/office/word/2018/wordml/cex" xmlns:w16cid="http://schemas.microsoft.com/office/word/2016/wordml/cid" xmlns:w16="http://schemas.microsoft.com/office/word/2018/wordml" xmlns:w16sdtdh="http://schemas.microsoft.com/office/word/2020/wordml/sdtdatahash" xmlns:w16se="http://schemas.microsoft.com/office/word/2015/wordml/symex" xmlns:wpg="http://schemas.microsoft.com/office/word/2010/wordprocessingGroup" xmlns:wpi="http://schemas.microsoft.com/office/word/2010/wordprocessingInk" xmlns:wne="http://schemas.microsoft.com/office/word/2006/wordml" xmlns:wps="http://schemas.microsoft.com/office/word/2010/wordprocessingShape" mc:Ignorable="w14 w15 w16se w16cid w16 w16cex w16sdtdh wp14">
+<w:hdr xmlns:wpc="http://schemas.microsoft.com/office/word/2010/wordprocessingCanvas" xmlns:cx="http://schemas.microsoft.com/office/drawing/2014/chartex" xmlns:cx1="http://schemas.microsoft.com/office/drawing/2015/9/8/chartex" xmlns:cx2="http://schemas.microsoft.com/office/drawing/2015/10/21/chartex" xmlns:cx3="http://schemas.microsoft.com/office/drawing/2016/5/9/chartex" xmlns:cx4="http://schemas.microsoft.com/office/drawing/2016/5/10/chartex" xmlns:cx5="http://schemas.microsoft.com/office/drawing/2016/5/11/chartex" xmlns:cx6="http://schemas.microsoft.com/office/drawing/2016/5/12/chartex" xmlns:cx7="http://schemas.microsoft.com/office/drawing/2016/5/13/chartex" xmlns:cx8="http://schemas.microsoft.com/office/drawing/2016/5/14/chartex" xmlns:mc="http://schemas.openxmlformats.org/markup-compatibility/2006" xmlns:aink="http://schemas.microsoft.com/office/drawing/2016/ink" xmlns:am3d="http://schemas.microsoft.com/office/drawing/2017/model3d" xmlns:o="urn:schemas-microsoft-com:office:office" xmlns:oel="http://schemas.microsoft.com/office/2019/extlst" xmlns:r="http://schemas.openxmlformats.org/officeDocument/2006/relationships" xmlns:m="http://schemas.openxmlformats.org/officeDocument/2006/math" xmlns:v="urn:schemas-microsoft-com:vml" xmlns:wp14="http://schemas.microsoft.com/office/word/2010/wordprocessingDrawing" xmlns:wp="http://schemas.openxmlformats.org/drawingml/2006/wordprocessingDrawing" xmlns:w10="urn:schemas-microsoft-com:office:word" xmlns:w="http://schemas.openxmlformats.org/wordprocessingml/2006/main" xmlns:w14="http://schemas.microsoft.com/office/word/2010/wordml" xmlns:w15="http://schemas.microsoft.com/office/word/2012/wordml" xmlns:w16cex="http://schemas.microsoft.com/office/word/2018/wordml/cex" xmlns:w16cid="http://schemas.microsoft.com/office/word/2016/wordml/cid" xmlns:w16="http://schemas.microsoft.com/office/word/2018/wordml" xmlns:w16sdtdh="http://schemas.microsoft.com/office/word/2020/wordml/sdtdatahash" xmlns:w16se="http://schemas.microsoft.com/office/word/2015/wordml/symex" xmlns:wpg="http://schemas.microsoft.com/office/word/2010/wordprocessingGroup" xmlns:wpi="http://schemas.microsoft.com/office/word/2010/wordprocessingInk" xmlns:wne="http://schemas.microsoft.com/office/word/2006/wordml" xmlns:wps="http://schemas.microsoft.com/office/word/2010/wordprocessingShape" mc:Ignorable="w14 w15 w16se w16cid w16 w16cex w16sdtdh wp14">
   <w:p>
     <w:pPr>
       <w:pStyle w:val="a5"/>
@@ -5064,7 +5439,7 @@
 </file>
 
 <file path=word/header2.xml><?xml version="1.0" encoding="utf-8"?>
-<w:hdr xmlns:wpc="http://schemas.microsoft.com/office/word/2010/wordprocessingCanvas" xmlns:cx="http://schemas.microsoft.com/office/drawing/2014/chartex" xmlns:cx1="http://schemas.microsoft.com/office/drawing/2015/9/8/chartex" xmlns:cx2="http://schemas.microsoft.com/office/drawing/2015/10/21/chartex" xmlns:cx3="http://schemas.microsoft.com/office/drawing/2016/5/9/chartex" xmlns:cx4="http://schemas.microsoft.com/office/drawing/2016/5/10/chartex" xmlns:cx5="http://schemas.microsoft.com/office/drawing/2016/5/11/chartex" xmlns:cx6="http://schemas.microsoft.com/office/drawing/2016/5/12/chartex" xmlns:cx7="http://schemas.microsoft.com/office/drawing/2016/5/13/chartex" xmlns:cx8="http://schemas.microsoft.com/office/drawing/2016/5/14/chartex" xmlns:mc="http://schemas.openxmlformats.org/markup-compatibility/2006" xmlns:aink="http://schemas.microsoft.com/office/drawing/2016/ink" xmlns:am3d="http://schemas.microsoft.com/office/drawing/2017/model3d" xmlns:o="urn:schemas-microsoft-com:office:office" xmlns:r="http://schemas.openxmlformats.org/officeDocument/2006/relationships" xmlns:m="http://schemas.openxmlformats.org/officeDocument/2006/math" xmlns:v="urn:schemas-microsoft-com:vml" xmlns:wp14="http://schemas.microsoft.com/office/word/2010/wordprocessingDrawing" xmlns:wp="http://schemas.openxmlformats.org/drawingml/2006/wordprocessingDrawing" xmlns:w10="urn:schemas-microsoft-com:office:word" xmlns:w="http://schemas.openxmlformats.org/wordprocessingml/2006/main" xmlns:w14="http://schemas.microsoft.com/office/word/2010/wordml" xmlns:w15="http://schemas.microsoft.com/office/word/2012/wordml" xmlns:w16cex="http://schemas.microsoft.com/office/word/2018/wordml/cex" xmlns:w16cid="http://schemas.microsoft.com/office/word/2016/wordml/cid" xmlns:w16="http://schemas.microsoft.com/office/word/2018/wordml" xmlns:w16sdtdh="http://schemas.microsoft.com/office/word/2020/wordml/sdtdatahash" xmlns:w16se="http://schemas.microsoft.com/office/word/2015/wordml/symex" xmlns:wpg="http://schemas.microsoft.com/office/word/2010/wordprocessingGroup" xmlns:wpi="http://schemas.microsoft.com/office/word/2010/wordprocessingInk" xmlns:wne="http://schemas.microsoft.com/office/word/2006/wordml" xmlns:wps="http://schemas.microsoft.com/office/word/2010/wordprocessingShape" mc:Ignorable="w14 w15 w16se w16cid w16 w16cex w16sdtdh wp14">
+<w:hdr xmlns:wpc="http://schemas.microsoft.com/office/word/2010/wordprocessingCanvas" xmlns:cx="http://schemas.microsoft.com/office/drawing/2014/chartex" xmlns:cx1="http://schemas.microsoft.com/office/drawing/2015/9/8/chartex" xmlns:cx2="http://schemas.microsoft.com/office/drawing/2015/10/21/chartex" xmlns:cx3="http://schemas.microsoft.com/office/drawing/2016/5/9/chartex" xmlns:cx4="http://schemas.microsoft.com/office/drawing/2016/5/10/chartex" xmlns:cx5="http://schemas.microsoft.com/office/drawing/2016/5/11/chartex" xmlns:cx6="http://schemas.microsoft.com/office/drawing/2016/5/12/chartex" xmlns:cx7="http://schemas.microsoft.com/office/drawing/2016/5/13/chartex" xmlns:cx8="http://schemas.microsoft.com/office/drawing/2016/5/14/chartex" xmlns:mc="http://schemas.openxmlformats.org/markup-compatibility/2006" xmlns:aink="http://schemas.microsoft.com/office/drawing/2016/ink" xmlns:am3d="http://schemas.microsoft.com/office/drawing/2017/model3d" xmlns:o="urn:schemas-microsoft-com:office:office" xmlns:oel="http://schemas.microsoft.com/office/2019/extlst" xmlns:r="http://schemas.openxmlformats.org/officeDocument/2006/relationships" xmlns:m="http://schemas.openxmlformats.org/officeDocument/2006/math" xmlns:v="urn:schemas-microsoft-com:vml" xmlns:wp14="http://schemas.microsoft.com/office/word/2010/wordprocessingDrawing" xmlns:wp="http://schemas.openxmlformats.org/drawingml/2006/wordprocessingDrawing" xmlns:w10="urn:schemas-microsoft-com:office:word" xmlns:w="http://schemas.openxmlformats.org/wordprocessingml/2006/main" xmlns:w14="http://schemas.microsoft.com/office/word/2010/wordml" xmlns:w15="http://schemas.microsoft.com/office/word/2012/wordml" xmlns:w16cex="http://schemas.microsoft.com/office/word/2018/wordml/cex" xmlns:w16cid="http://schemas.microsoft.com/office/word/2016/wordml/cid" xmlns:w16="http://schemas.microsoft.com/office/word/2018/wordml" xmlns:w16sdtdh="http://schemas.microsoft.com/office/word/2020/wordml/sdtdatahash" xmlns:w16se="http://schemas.microsoft.com/office/word/2015/wordml/symex" xmlns:wpg="http://schemas.microsoft.com/office/word/2010/wordprocessingGroup" xmlns:wpi="http://schemas.microsoft.com/office/word/2010/wordprocessingInk" xmlns:wne="http://schemas.microsoft.com/office/word/2006/wordml" xmlns:wps="http://schemas.microsoft.com/office/word/2010/wordprocessingShape" mc:Ignorable="w14 w15 w16se w16cid w16 w16cex w16sdtdh wp14">
   <w:p>
     <w:pPr>
       <w:pStyle w:val="aa"/>
@@ -5109,7 +5484,7 @@
 </file>
 
 <file path=word/numbering.xml><?xml version="1.0" encoding="utf-8"?>
-<w:numbering xmlns:wpc="http://schemas.microsoft.com/office/word/2010/wordprocessingCanvas" xmlns:cx="http://schemas.microsoft.com/office/drawing/2014/chartex" xmlns:cx1="http://schemas.microsoft.com/office/drawing/2015/9/8/chartex" xmlns:cx2="http://schemas.microsoft.com/office/drawing/2015/10/21/chartex" xmlns:cx3="http://schemas.microsoft.com/office/drawing/2016/5/9/chartex" xmlns:cx4="http://schemas.microsoft.com/office/drawing/2016/5/10/chartex" xmlns:cx5="http://schemas.microsoft.com/office/drawing/2016/5/11/chartex" xmlns:cx6="http://schemas.microsoft.com/office/drawing/2016/5/12/chartex" xmlns:cx7="http://schemas.microsoft.com/office/drawing/2016/5/13/chartex" xmlns:cx8="http://schemas.microsoft.com/office/drawing/2016/5/14/chartex" xmlns:mc="http://schemas.openxmlformats.org/markup-compatibility/2006" xmlns:aink="http://schemas.microsoft.com/office/drawing/2016/ink" xmlns:am3d="http://schemas.microsoft.com/office/drawing/2017/model3d" xmlns:o="urn:schemas-microsoft-com:office:office" xmlns:r="http://schemas.openxmlformats.org/officeDocument/2006/relationships" xmlns:m="http://schemas.openxmlformats.org/officeDocument/2006/math" xmlns:v="urn:schemas-microsoft-com:vml" xmlns:wp14="http://schemas.microsoft.com/office/word/2010/wordprocessingDrawing" xmlns:wp="http://schemas.openxmlformats.org/drawingml/2006/wordprocessingDrawing" xmlns:w10="urn:schemas-microsoft-com:office:word" xmlns:w="http://schemas.openxmlformats.org/wordprocessingml/2006/main" xmlns:w14="http://schemas.microsoft.com/office/word/2010/wordml" xmlns:w15="http://schemas.microsoft.com/office/word/2012/wordml" xmlns:w16cex="http://schemas.microsoft.com/office/word/2018/wordml/cex" xmlns:w16cid="http://schemas.microsoft.com/office/word/2016/wordml/cid" xmlns:w16="http://schemas.microsoft.com/office/word/2018/wordml" xmlns:w16sdtdh="http://schemas.microsoft.com/office/word/2020/wordml/sdtdatahash" xmlns:w16se="http://schemas.microsoft.com/office/word/2015/wordml/symex" xmlns:wpg="http://schemas.microsoft.com/office/word/2010/wordprocessingGroup" xmlns:wpi="http://schemas.microsoft.com/office/word/2010/wordprocessingInk" xmlns:wne="http://schemas.microsoft.com/office/word/2006/wordml" xmlns:wps="http://schemas.microsoft.com/office/word/2010/wordprocessingShape" mc:Ignorable="w14 w15 w16se w16cid w16 w16cex w16sdtdh wp14">
+<w:numbering xmlns:wpc="http://schemas.microsoft.com/office/word/2010/wordprocessingCanvas" xmlns:cx="http://schemas.microsoft.com/office/drawing/2014/chartex" xmlns:cx1="http://schemas.microsoft.com/office/drawing/2015/9/8/chartex" xmlns:cx2="http://schemas.microsoft.com/office/drawing/2015/10/21/chartex" xmlns:cx3="http://schemas.microsoft.com/office/drawing/2016/5/9/chartex" xmlns:cx4="http://schemas.microsoft.com/office/drawing/2016/5/10/chartex" xmlns:cx5="http://schemas.microsoft.com/office/drawing/2016/5/11/chartex" xmlns:cx6="http://schemas.microsoft.com/office/drawing/2016/5/12/chartex" xmlns:cx7="http://schemas.microsoft.com/office/drawing/2016/5/13/chartex" xmlns:cx8="http://schemas.microsoft.com/office/drawing/2016/5/14/chartex" xmlns:mc="http://schemas.openxmlformats.org/markup-compatibility/2006" xmlns:aink="http://schemas.microsoft.com/office/drawing/2016/ink" xmlns:am3d="http://schemas.microsoft.com/office/drawing/2017/model3d" xmlns:o="urn:schemas-microsoft-com:office:office" xmlns:oel="http://schemas.microsoft.com/office/2019/extlst" xmlns:r="http://schemas.openxmlformats.org/officeDocument/2006/relationships" xmlns:m="http://schemas.openxmlformats.org/officeDocument/2006/math" xmlns:v="urn:schemas-microsoft-com:vml" xmlns:wp14="http://schemas.microsoft.com/office/word/2010/wordprocessingDrawing" xmlns:wp="http://schemas.openxmlformats.org/drawingml/2006/wordprocessingDrawing" xmlns:w10="urn:schemas-microsoft-com:office:word" xmlns:w="http://schemas.openxmlformats.org/wordprocessingml/2006/main" xmlns:w14="http://schemas.microsoft.com/office/word/2010/wordml" xmlns:w15="http://schemas.microsoft.com/office/word/2012/wordml" xmlns:w16cex="http://schemas.microsoft.com/office/word/2018/wordml/cex" xmlns:w16cid="http://schemas.microsoft.com/office/word/2016/wordml/cid" xmlns:w16="http://schemas.microsoft.com/office/word/2018/wordml" xmlns:w16sdtdh="http://schemas.microsoft.com/office/word/2020/wordml/sdtdatahash" xmlns:w16se="http://schemas.microsoft.com/office/word/2015/wordml/symex" xmlns:wpg="http://schemas.microsoft.com/office/word/2010/wordprocessingGroup" xmlns:wpi="http://schemas.microsoft.com/office/word/2010/wordprocessingInk" xmlns:wne="http://schemas.microsoft.com/office/word/2006/wordml" xmlns:wps="http://schemas.microsoft.com/office/word/2010/wordprocessingShape" mc:Ignorable="w14 w15 w16se w16cid w16 w16cex w16sdtdh wp14">
   <w:abstractNum w:abstractNumId="0" w15:restartNumberingAfterBreak="0">
     <w:nsid w:val="1EE73C1D"/>
     <w:multiLevelType w:val="multilevel"/>

</xml_diff>

<commit_message>
Data types section is done
</commit_message>
<xml_diff>
--- a/Курсовая работа.docx
+++ b/Курсовая работа.docx
@@ -3774,12 +3774,14 @@
       <w:r>
         <w:t xml:space="preserve">для отрисовки графиков и объекты пользовательских классов </w:t>
       </w:r>
+      <w:proofErr w:type="spellStart"/>
       <w:r>
         <w:rPr>
           <w:rStyle w:val="af0"/>
         </w:rPr>
         <w:t>SignalFunction</w:t>
       </w:r>
+      <w:proofErr w:type="spellEnd"/>
       <w:r>
         <w:t xml:space="preserve"> </w:t>
       </w:r>
@@ -3789,12 +3791,14 @@
       <w:r>
         <w:t xml:space="preserve"> </w:t>
       </w:r>
+      <w:proofErr w:type="spellStart"/>
       <w:r>
         <w:rPr>
           <w:rStyle w:val="af0"/>
         </w:rPr>
         <w:t>DFTFunction</w:t>
       </w:r>
+      <w:proofErr w:type="spellEnd"/>
       <w:r>
         <w:t xml:space="preserve"> – объекты, описывающие сигнальную функцию и функцию дискретного преобразования Фурье, необходимые для построения графиков</w:t>
       </w:r>
@@ -4236,12 +4240,14 @@
       <w:r>
         <w:t xml:space="preserve"> (при помощи метода </w:t>
       </w:r>
+      <w:proofErr w:type="spellStart"/>
       <w:r>
         <w:rPr>
           <w:rStyle w:val="af0"/>
         </w:rPr>
         <w:t>MathFunction</w:t>
       </w:r>
+      <w:proofErr w:type="spellEnd"/>
       <w:r>
         <w:rPr>
           <w:rStyle w:val="af0"/>
@@ -4426,12 +4432,14 @@
       <w:r>
         <w:t xml:space="preserve"> </w:t>
       </w:r>
+      <w:proofErr w:type="spellStart"/>
       <w:r>
         <w:rPr>
           <w:rStyle w:val="af0"/>
         </w:rPr>
         <w:t>MathFunction</w:t>
       </w:r>
+      <w:proofErr w:type="spellEnd"/>
       <w:r>
         <w:rPr>
           <w:rStyle w:val="af0"/>
@@ -4478,6 +4486,7 @@
       <w:r>
         <w:t xml:space="preserve"> (в случае если данные устарели) метод пересчёта точек </w:t>
       </w:r>
+      <w:proofErr w:type="spellStart"/>
       <w:r>
         <w:rPr>
           <w:rStyle w:val="af0"/>
@@ -4490,6 +4499,7 @@
         </w:rPr>
         <w:t>unction</w:t>
       </w:r>
+      <w:proofErr w:type="spellEnd"/>
       <w:r>
         <w:rPr>
           <w:rStyle w:val="af0"/>
@@ -4518,12 +4528,14 @@
       <w:r>
         <w:t xml:space="preserve">с заданным шагом на промежутке пересечения области определения и расчётной области вызывает метод </w:t>
       </w:r>
+      <w:proofErr w:type="spellStart"/>
       <w:r>
         <w:rPr>
           <w:rStyle w:val="af0"/>
         </w:rPr>
         <w:t>MathFunction</w:t>
       </w:r>
+      <w:proofErr w:type="spellEnd"/>
       <w:r>
         <w:rPr>
           <w:rStyle w:val="af0"/>
@@ -4575,12 +4587,14 @@
         </w:rPr>
         <w:t xml:space="preserve"> </w:t>
       </w:r>
+      <w:proofErr w:type="spellStart"/>
       <w:r>
         <w:rPr>
           <w:rStyle w:val="af0"/>
         </w:rPr>
         <w:t>MathFunction</w:t>
       </w:r>
+      <w:proofErr w:type="spellEnd"/>
       <w:r>
         <w:rPr>
           <w:rStyle w:val="af0"/>
@@ -5203,12 +5217,14 @@
       <w:r>
         <w:t xml:space="preserve"> </w:t>
       </w:r>
+      <w:proofErr w:type="spellStart"/>
       <w:r>
         <w:rPr>
           <w:rStyle w:val="af0"/>
         </w:rPr>
         <w:t>MathFunction</w:t>
       </w:r>
+      <w:proofErr w:type="spellEnd"/>
       <w:r>
         <w:t xml:space="preserve"> подразумевается некоторый объект, который численными методами генерирует </w:t>
       </w:r>
@@ -5643,11 +5659,6 @@
       </w:r>
     </w:p>
     <w:p>
-      <w:pPr>
-        <w:rPr>
-          <w:lang w:val="en-US"/>
-        </w:rPr>
-      </w:pPr>
       <w:r>
         <w:t xml:space="preserve">Построением графиков занимаются объекты класса </w:t>
       </w:r>
@@ -5808,14 +5819,7 @@
             <w:rFonts w:ascii="Cambria Math" w:hAnsi="Cambria Math"/>
             <w:lang w:val="en-US"/>
           </w:rPr>
-          <m:t>curren</m:t>
-        </m:r>
-        <m:r>
-          <w:rPr>
-            <w:rFonts w:ascii="Cambria Math" w:hAnsi="Cambria Math"/>
-            <w:lang w:val="en-US"/>
-          </w:rPr>
-          <m:t>t</m:t>
+          <m:t>current</m:t>
         </m:r>
         <m:r>
           <m:rPr>
@@ -5831,21 +5835,7 @@
             <w:rFonts w:ascii="Cambria Math" w:hAnsi="Cambria Math"/>
             <w:lang w:val="en-US"/>
           </w:rPr>
-          <m:t>a</m:t>
-        </m:r>
-        <m:r>
-          <w:rPr>
-            <w:rFonts w:ascii="Cambria Math" w:hAnsi="Cambria Math"/>
-            <w:lang w:val="en-US"/>
-          </w:rPr>
-          <m:t>nimatio</m:t>
-        </m:r>
-        <m:r>
-          <w:rPr>
-            <w:rFonts w:ascii="Cambria Math" w:hAnsi="Cambria Math"/>
-            <w:lang w:val="en-US"/>
-          </w:rPr>
-          <m:t>n</m:t>
+          <m:t>animation</m:t>
         </m:r>
         <m:r>
           <m:rPr>
@@ -6194,40 +6184,229 @@
       <w:r>
         <w:t xml:space="preserve">Иными словами – объекты типов </w:t>
       </w:r>
+      <w:proofErr w:type="spellStart"/>
       <w:r>
         <w:rPr>
           <w:rStyle w:val="af0"/>
         </w:rPr>
         <w:t>SignalFunction</w:t>
       </w:r>
+      <w:proofErr w:type="spellEnd"/>
       <w:r>
         <w:t xml:space="preserve"> и </w:t>
       </w:r>
+      <w:proofErr w:type="spellStart"/>
       <w:r>
         <w:rPr>
           <w:rStyle w:val="af0"/>
         </w:rPr>
         <w:t>DFTFunction</w:t>
       </w:r>
+      <w:proofErr w:type="spellEnd"/>
       <w:r>
         <w:t xml:space="preserve"> являются и объектами типа </w:t>
       </w:r>
+      <w:proofErr w:type="spellStart"/>
       <w:r>
         <w:rPr>
           <w:rStyle w:val="af0"/>
         </w:rPr>
         <w:t>MathFunction</w:t>
       </w:r>
-      <w:r>
-        <w:t>,</w:t>
+      <w:proofErr w:type="spellEnd"/>
+      <w:r>
+        <w:t>.</w:t>
       </w:r>
     </w:p>
     <w:p>
-      <w:pPr>
-        <w:rPr>
-          <w:vertAlign w:val="superscript"/>
-        </w:rPr>
-      </w:pPr>
+      <w:r>
+        <w:t>Следующие пользовательские типы – классы окон приложения</w:t>
+      </w:r>
+      <w:r>
+        <w:t>. Они являются наследниками класса</w:t>
+      </w:r>
+      <w:r>
+        <w:t xml:space="preserve"> </w:t>
+      </w:r>
+      <w:proofErr w:type="spellStart"/>
+      <w:r>
+        <w:rPr>
+          <w:rStyle w:val="af0"/>
+        </w:rPr>
+        <w:t>CDialogEx</w:t>
+      </w:r>
+      <w:proofErr w:type="spellEnd"/>
+      <w:r>
+        <w:t xml:space="preserve"> (из библиотек </w:t>
+      </w:r>
+      <w:r>
+        <w:rPr>
+          <w:lang w:val="en-US"/>
+        </w:rPr>
+        <w:t>MFC</w:t>
+      </w:r>
+      <w:r>
+        <w:t>)</w:t>
+      </w:r>
+      <w:r>
+        <w:t xml:space="preserve">. Всего в программе определено 4 </w:t>
+      </w:r>
+      <w:r>
+        <w:t xml:space="preserve">класса </w:t>
+      </w:r>
+      <w:r>
+        <w:t>окна</w:t>
+      </w:r>
+      <w:r>
+        <w:t>: главное окно с кратким описанием задания, окно с более подробными теоретическими сведениями, окно «О программе» и окно для расчёта.</w:t>
+      </w:r>
+      <w:r>
+        <w:t xml:space="preserve"> </w:t>
+      </w:r>
+      <w:r>
+        <w:t xml:space="preserve">Окна с описанием программы и теоретическими сведениями не содержат </w:t>
+      </w:r>
+      <w:r>
+        <w:t>атрибутов.</w:t>
+      </w:r>
+      <w:r>
+        <w:t xml:space="preserve"> </w:t>
+      </w:r>
+      <w:r>
+        <w:t xml:space="preserve">Начальное окно содержит строку </w:t>
+      </w:r>
+      <w:proofErr w:type="spellStart"/>
+      <w:r>
+        <w:rPr>
+          <w:rStyle w:val="af0"/>
+        </w:rPr>
+        <w:t>CString</w:t>
+      </w:r>
+      <w:proofErr w:type="spellEnd"/>
+      <w:r>
+        <w:t xml:space="preserve"> – краткий текст задания и иконку</w:t>
+      </w:r>
+      <w:r>
+        <w:t xml:space="preserve"> </w:t>
+      </w:r>
+      <w:r>
+        <w:rPr>
+          <w:rStyle w:val="af0"/>
+        </w:rPr>
+        <w:t>HICON</w:t>
+      </w:r>
+      <w:r>
+        <w:t>.</w:t>
+      </w:r>
+      <w:r>
+        <w:t xml:space="preserve"> Окно расчёта содержит в себе множество элементов контроля: 3 </w:t>
+      </w:r>
+      <w:proofErr w:type="spellStart"/>
+      <w:r>
+        <w:rPr>
+          <w:rStyle w:val="af0"/>
+        </w:rPr>
+        <w:t>CMFCColorButton</w:t>
+      </w:r>
+      <w:proofErr w:type="spellEnd"/>
+      <w:r>
+        <w:t xml:space="preserve"> для выбора цвета, </w:t>
+      </w:r>
+      <w:proofErr w:type="spellStart"/>
+      <w:r>
+        <w:rPr>
+          <w:rStyle w:val="af0"/>
+        </w:rPr>
+        <w:t>CSliderCtrl</w:t>
+      </w:r>
+      <w:proofErr w:type="spellEnd"/>
+      <w:r>
+        <w:t xml:space="preserve"> </w:t>
+      </w:r>
+      <w:r>
+        <w:t>для выбора шага</w:t>
+      </w:r>
+      <w:r>
+        <w:t>,</w:t>
+      </w:r>
+      <w:r>
+        <w:t xml:space="preserve"> 9</w:t>
+      </w:r>
+      <w:r>
+        <w:t xml:space="preserve"> </w:t>
+      </w:r>
+      <w:proofErr w:type="spellStart"/>
+      <w:r>
+        <w:rPr>
+          <w:rStyle w:val="af0"/>
+        </w:rPr>
+        <w:t>CEdit</w:t>
+      </w:r>
+      <w:proofErr w:type="spellEnd"/>
+      <w:r>
+        <w:t xml:space="preserve"> для ввода значений, </w:t>
+      </w:r>
+      <w:r>
+        <w:t>3</w:t>
+      </w:r>
+      <w:r>
+        <w:t xml:space="preserve"> </w:t>
+      </w:r>
+      <w:proofErr w:type="spellStart"/>
+      <w:r>
+        <w:rPr>
+          <w:rStyle w:val="af0"/>
+        </w:rPr>
+        <w:t>CButton</w:t>
+      </w:r>
+      <w:proofErr w:type="spellEnd"/>
+      <w:r>
+        <w:t xml:space="preserve"> для установки логарифмического масштаба и включения анимации. Кроме элементов  контроля это окно содержит в себе 2 </w:t>
+      </w:r>
+      <w:proofErr w:type="spellStart"/>
+      <w:r>
+        <w:rPr>
+          <w:rStyle w:val="af0"/>
+        </w:rPr>
+        <w:t>CMyGraph</w:t>
+      </w:r>
+      <w:proofErr w:type="spellEnd"/>
+      <w:r>
+        <w:t xml:space="preserve"> </w:t>
+      </w:r>
+      <w:r>
+        <w:t>для отображения графиков сигнальной функции и гистограммы модуля её ДПФ.</w:t>
+      </w:r>
+    </w:p>
+    <w:p>
+      <w:r>
+        <w:t xml:space="preserve">Само оконное приложение – единственный экземпляр класса </w:t>
+      </w:r>
+      <w:proofErr w:type="spellStart"/>
+      <w:r>
+        <w:rPr>
+          <w:rStyle w:val="af0"/>
+        </w:rPr>
+        <w:t>CcourseworkApp</w:t>
+      </w:r>
+      <w:proofErr w:type="spellEnd"/>
+      <w:r>
+        <w:t>, являющегося наследником</w:t>
+      </w:r>
+      <w:r>
+        <w:t xml:space="preserve"> </w:t>
+      </w:r>
+      <w:proofErr w:type="spellStart"/>
+      <w:r>
+        <w:rPr>
+          <w:rStyle w:val="af0"/>
+        </w:rPr>
+        <w:t>CWinApp</w:t>
+      </w:r>
+      <w:proofErr w:type="spellEnd"/>
+      <w:r>
+        <w:t xml:space="preserve"> и не имеющего атрибутов.</w:t>
+      </w:r>
     </w:p>
     <w:sectPr>
       <w:headerReference w:type="default" r:id="rId9"/>
@@ -7445,6 +7624,7 @@
   <w:style w:type="character" w:default="1" w:styleId="a0">
     <w:name w:val="Default Paragraph Font"/>
     <w:uiPriority w:val="1"/>
+    <w:semiHidden/>
     <w:unhideWhenUsed/>
   </w:style>
   <w:style w:type="table" w:default="1" w:styleId="a1">

</xml_diff>

<commit_message>
Mark up and CD
* File structure markup
* Class diagram added to the report
</commit_message>
<xml_diff>
--- a/Курсовая работа.docx
+++ b/Курсовая работа.docx
@@ -3561,14 +3561,12 @@
       <w:r>
         <w:t xml:space="preserve">Все классы диалогов являются наследниками </w:t>
       </w:r>
-      <w:proofErr w:type="spellStart"/>
       <w:r>
         <w:rPr>
           <w:rStyle w:val="af0"/>
         </w:rPr>
         <w:t>CDialogEx</w:t>
       </w:r>
-      <w:proofErr w:type="spellEnd"/>
       <w:r>
         <w:t>.</w:t>
       </w:r>
@@ -3580,14 +3578,12 @@
       <w:r>
         <w:t xml:space="preserve"> </w:t>
       </w:r>
-      <w:proofErr w:type="spellStart"/>
       <w:r>
         <w:rPr>
           <w:rStyle w:val="af0"/>
         </w:rPr>
         <w:t>courseworkDlg</w:t>
       </w:r>
-      <w:proofErr w:type="spellEnd"/>
       <w:r>
         <w:t xml:space="preserve">. Он содержит </w:t>
       </w:r>
@@ -3597,14 +3593,12 @@
       <w:r>
         <w:t xml:space="preserve">дин </w:t>
       </w:r>
-      <w:proofErr w:type="spellStart"/>
       <w:r>
         <w:rPr>
           <w:rStyle w:val="af0"/>
         </w:rPr>
         <w:t>CStatic</w:t>
       </w:r>
-      <w:proofErr w:type="spellEnd"/>
       <w:r>
         <w:t xml:space="preserve"> элемент, в котором дано краткое описание задачи, кнопку открытия диалога с </w:t>
       </w:r>
@@ -3625,25 +3619,21 @@
       <w:r>
         <w:t xml:space="preserve"> с описанием – </w:t>
       </w:r>
-      <w:proofErr w:type="spellStart"/>
       <w:r>
         <w:rPr>
           <w:rStyle w:val="af0"/>
         </w:rPr>
         <w:t>MyTaskAboutDlg</w:t>
       </w:r>
-      <w:proofErr w:type="spellEnd"/>
       <w:r>
         <w:t xml:space="preserve"> содержит </w:t>
       </w:r>
-      <w:proofErr w:type="spellStart"/>
       <w:r>
         <w:rPr>
           <w:rStyle w:val="af0"/>
         </w:rPr>
         <w:t>Cstatic</w:t>
       </w:r>
-      <w:proofErr w:type="spellEnd"/>
       <w:r>
         <w:t xml:space="preserve"> </w:t>
       </w:r>
@@ -3664,72 +3654,60 @@
       <w:r>
         <w:t xml:space="preserve"> содержит в себе элементы управления для настройки параметров сигнальной функции и графиков: 7 </w:t>
       </w:r>
-      <w:proofErr w:type="spellStart"/>
       <w:r>
         <w:rPr>
           <w:rStyle w:val="af0"/>
         </w:rPr>
         <w:t>CEdit</w:t>
       </w:r>
-      <w:proofErr w:type="spellEnd"/>
       <w:r>
         <w:t xml:space="preserve"> (3 для параметров функции и 4 для настроек масштаба) , </w:t>
       </w:r>
       <w:r>
         <w:t xml:space="preserve">1 </w:t>
       </w:r>
-      <w:proofErr w:type="spellStart"/>
       <w:r>
         <w:rPr>
           <w:rStyle w:val="af0"/>
         </w:rPr>
         <w:t>CSliderCtrl</w:t>
       </w:r>
-      <w:proofErr w:type="spellEnd"/>
       <w:r>
         <w:t xml:space="preserve"> для удобной настройки шага</w:t>
       </w:r>
       <w:r>
         <w:t xml:space="preserve">, </w:t>
       </w:r>
-      <w:proofErr w:type="spellStart"/>
       <w:r>
         <w:rPr>
           <w:rStyle w:val="af0"/>
         </w:rPr>
         <w:t>CButton</w:t>
       </w:r>
-      <w:proofErr w:type="spellEnd"/>
       <w:r>
         <w:t xml:space="preserve"> – </w:t>
       </w:r>
-      <w:proofErr w:type="spellStart"/>
       <w:r>
         <w:t>check</w:t>
       </w:r>
-      <w:proofErr w:type="spellEnd"/>
       <w:r>
         <w:t xml:space="preserve"> </w:t>
       </w:r>
-      <w:proofErr w:type="spellStart"/>
       <w:r>
         <w:t>box</w:t>
       </w:r>
-      <w:proofErr w:type="spellEnd"/>
       <w:r>
         <w:t xml:space="preserve"> (</w:t>
       </w:r>
       <w:r>
         <w:t xml:space="preserve">флажок) для установки логарифмического масштаба, 4 </w:t>
       </w:r>
-      <w:proofErr w:type="spellStart"/>
       <w:r>
         <w:rPr>
           <w:rStyle w:val="af0"/>
         </w:rPr>
         <w:t>CMFCColorButton</w:t>
       </w:r>
-      <w:proofErr w:type="spellEnd"/>
       <w:r>
         <w:t xml:space="preserve"> </w:t>
       </w:r>
@@ -3739,14 +3717,12 @@
       <w:r>
         <w:t xml:space="preserve">сброс к начальным параметрам и закрытие диалога), 15 </w:t>
       </w:r>
-      <w:proofErr w:type="spellStart"/>
       <w:r>
         <w:rPr>
           <w:rStyle w:val="af0"/>
         </w:rPr>
         <w:t>CStatic</w:t>
       </w:r>
-      <w:proofErr w:type="spellEnd"/>
       <w:r>
         <w:t xml:space="preserve"> </w:t>
       </w:r>
@@ -3756,14 +3732,12 @@
       <w:r>
         <w:t xml:space="preserve">, а также объект пользовательского класса </w:t>
       </w:r>
-      <w:proofErr w:type="spellStart"/>
       <w:r>
         <w:rPr>
           <w:rStyle w:val="af0"/>
         </w:rPr>
         <w:t>CMyGraph</w:t>
       </w:r>
-      <w:proofErr w:type="spellEnd"/>
       <w:r>
         <w:rPr>
           <w:rStyle w:val="af0"/>
@@ -3774,14 +3748,12 @@
       <w:r>
         <w:t xml:space="preserve">для отрисовки графиков и объекты пользовательских классов </w:t>
       </w:r>
-      <w:proofErr w:type="spellStart"/>
       <w:r>
         <w:rPr>
           <w:rStyle w:val="af0"/>
         </w:rPr>
         <w:t>SignalFunction</w:t>
       </w:r>
-      <w:proofErr w:type="spellEnd"/>
       <w:r>
         <w:t xml:space="preserve"> </w:t>
       </w:r>
@@ -3791,14 +3763,12 @@
       <w:r>
         <w:t xml:space="preserve"> </w:t>
       </w:r>
-      <w:proofErr w:type="spellStart"/>
       <w:r>
         <w:rPr>
           <w:rStyle w:val="af0"/>
         </w:rPr>
         <w:t>DFTFunction</w:t>
       </w:r>
-      <w:proofErr w:type="spellEnd"/>
       <w:r>
         <w:t xml:space="preserve"> – объекты, описывающие сигнальную функцию и функцию дискретного преобразования Фурье, необходимые для построения графиков</w:t>
       </w:r>
@@ -3823,7 +3793,6 @@
         </w:rPr>
         <w:t xml:space="preserve"> </w:t>
       </w:r>
-      <w:proofErr w:type="gramStart"/>
       <w:r>
         <w:rPr>
           <w:rStyle w:val="af0"/>
@@ -3837,15 +3806,12 @@
         </w:rPr>
         <w:t>::</w:t>
       </w:r>
-      <w:proofErr w:type="spellStart"/>
-      <w:proofErr w:type="gramEnd"/>
       <w:r>
         <w:rPr>
           <w:rStyle w:val="af0"/>
         </w:rPr>
         <w:t>OnBnClickedButtonSaveGr</w:t>
       </w:r>
-      <w:proofErr w:type="spellEnd"/>
       <w:r>
         <w:rPr>
           <w:rStyle w:val="af0"/>
@@ -3856,25 +3822,21 @@
       <w:r>
         <w:t xml:space="preserve">, в котором из объекта </w:t>
       </w:r>
-      <w:proofErr w:type="spellStart"/>
       <w:r>
         <w:rPr>
           <w:lang w:val="en-US"/>
         </w:rPr>
         <w:t>CMyGraph</w:t>
       </w:r>
-      <w:proofErr w:type="spellEnd"/>
       <w:r>
         <w:t xml:space="preserve"> </w:t>
       </w:r>
-      <w:proofErr w:type="spellStart"/>
       <w:r>
         <w:rPr>
           <w:lang w:val="en-US"/>
         </w:rPr>
         <w:t>CGraph</w:t>
       </w:r>
-      <w:proofErr w:type="spellEnd"/>
       <w:r>
         <w:t xml:space="preserve"> </w:t>
       </w:r>
@@ -3902,7 +3864,6 @@
         </w:rPr>
         <w:t xml:space="preserve"> </w:t>
       </w:r>
-      <w:proofErr w:type="gramStart"/>
       <w:r>
         <w:rPr>
           <w:rStyle w:val="af0"/>
@@ -3916,15 +3877,12 @@
         </w:rPr>
         <w:t>::</w:t>
       </w:r>
-      <w:proofErr w:type="spellStart"/>
-      <w:proofErr w:type="gramEnd"/>
       <w:r>
         <w:rPr>
           <w:rStyle w:val="af0"/>
         </w:rPr>
         <w:t>OnBnClickedButtonreset</w:t>
       </w:r>
-      <w:proofErr w:type="spellEnd"/>
       <w:r>
         <w:rPr>
           <w:rStyle w:val="af0"/>
@@ -3956,7 +3914,6 @@
         </w:rPr>
         <w:t xml:space="preserve"> </w:t>
       </w:r>
-      <w:proofErr w:type="gramStart"/>
       <w:r>
         <w:rPr>
           <w:rStyle w:val="af0"/>
@@ -3970,15 +3927,12 @@
         </w:rPr>
         <w:t>::</w:t>
       </w:r>
-      <w:proofErr w:type="spellStart"/>
-      <w:proofErr w:type="gramEnd"/>
       <w:r>
         <w:rPr>
           <w:rStyle w:val="af0"/>
         </w:rPr>
         <w:t>OnBnClickedButtonreset</w:t>
       </w:r>
-      <w:proofErr w:type="spellEnd"/>
       <w:r>
         <w:rPr>
           <w:rStyle w:val="af0"/>
@@ -4022,14 +3976,12 @@
         </w:rPr>
         <w:t>::</w:t>
       </w:r>
-      <w:proofErr w:type="spellStart"/>
       <w:r>
         <w:rPr>
           <w:rStyle w:val="af0"/>
         </w:rPr>
         <w:t>UpdateCalculatorParams</w:t>
       </w:r>
-      <w:proofErr w:type="spellEnd"/>
       <w:r>
         <w:rPr>
           <w:rStyle w:val="af0"/>
@@ -4043,29 +3995,24 @@
       <w:r>
         <w:t xml:space="preserve"> через методы </w:t>
       </w:r>
-      <w:proofErr w:type="spellStart"/>
       <w:r>
         <w:rPr>
           <w:lang w:val="en-US"/>
         </w:rPr>
         <w:t>CMyGraph</w:t>
       </w:r>
-      <w:proofErr w:type="spellEnd"/>
       <w:r>
         <w:t xml:space="preserve"> или напрямую объектам сигнальной или полученной функций</w:t>
       </w:r>
       <w:r>
         <w:t xml:space="preserve">). Помимо обновления параметров, из этого метода через </w:t>
       </w:r>
-      <w:proofErr w:type="spellStart"/>
-      <w:proofErr w:type="gramStart"/>
       <w:r>
         <w:rPr>
           <w:rStyle w:val="af0"/>
         </w:rPr>
         <w:t>CWnd</w:t>
       </w:r>
-      <w:proofErr w:type="spellEnd"/>
       <w:r>
         <w:rPr>
           <w:rStyle w:val="af0"/>
@@ -4073,15 +4020,12 @@
         </w:rPr>
         <w:t>::</w:t>
       </w:r>
-      <w:proofErr w:type="spellStart"/>
-      <w:proofErr w:type="gramEnd"/>
       <w:r>
         <w:rPr>
           <w:rStyle w:val="af0"/>
         </w:rPr>
         <w:t>RedrawWindow</w:t>
       </w:r>
-      <w:proofErr w:type="spellEnd"/>
       <w:r>
         <w:rPr>
           <w:rStyle w:val="af0"/>
@@ -4100,49 +4044,41 @@
       <w:r>
         <w:t xml:space="preserve">система отправляет элементу </w:t>
       </w:r>
-      <w:proofErr w:type="spellStart"/>
       <w:r>
         <w:rPr>
           <w:rStyle w:val="af0"/>
         </w:rPr>
         <w:t>CMyGraph</w:t>
       </w:r>
-      <w:proofErr w:type="spellEnd"/>
       <w:r>
         <w:t xml:space="preserve"> </w:t>
       </w:r>
-      <w:proofErr w:type="spellStart"/>
       <w:r>
         <w:rPr>
           <w:rStyle w:val="af0"/>
         </w:rPr>
         <w:t>CGraph</w:t>
       </w:r>
-      <w:proofErr w:type="spellEnd"/>
       <w:r>
         <w:t xml:space="preserve"> сообщение о необходимости перерисовать окно.</w:t>
       </w:r>
     </w:p>
     <w:p>
-      <w:proofErr w:type="spellStart"/>
       <w:r>
         <w:rPr>
           <w:rStyle w:val="af0"/>
         </w:rPr>
         <w:t>CMyGraph</w:t>
       </w:r>
-      <w:proofErr w:type="spellEnd"/>
       <w:r>
         <w:t xml:space="preserve"> является наследником </w:t>
       </w:r>
-      <w:proofErr w:type="spellStart"/>
       <w:r>
         <w:rPr>
           <w:rStyle w:val="af0"/>
         </w:rPr>
         <w:t>CStatic</w:t>
       </w:r>
-      <w:proofErr w:type="spellEnd"/>
       <w:r>
         <w:t>.</w:t>
       </w:r>
@@ -4189,353 +4125,321 @@
         <w:t>При пол</w:t>
       </w:r>
       <w:r>
-        <w:t xml:space="preserve">учении сообщений о перерисовке вызывается метод </w:t>
-      </w:r>
-      <w:proofErr w:type="spellStart"/>
-      <w:r>
-        <w:t>void</w:t>
-      </w:r>
-      <w:proofErr w:type="spellEnd"/>
+        <w:t xml:space="preserve">учении сообщений о перерисовке вызывается метод void </w:t>
+      </w:r>
+      <w:r>
+        <w:rPr>
+          <w:rStyle w:val="af0"/>
+        </w:rPr>
+        <w:t>CMyGraph</w:t>
+      </w:r>
+      <w:r>
+        <w:rPr>
+          <w:rStyle w:val="af0"/>
+          <w:lang w:val="ru-RU"/>
+        </w:rPr>
+        <w:t>::</w:t>
+      </w:r>
+      <w:r>
+        <w:rPr>
+          <w:rStyle w:val="af0"/>
+        </w:rPr>
+        <w:t>OnPaint</w:t>
+      </w:r>
+      <w:r>
+        <w:rPr>
+          <w:rStyle w:val="af0"/>
+          <w:lang w:val="ru-RU"/>
+        </w:rPr>
+        <w:t>()</w:t>
+      </w:r>
+      <w:r>
+        <w:t xml:space="preserve">, </w:t>
+      </w:r>
+      <w:r>
+        <w:t>который получает от каждой из функций массив точек</w:t>
+      </w:r>
+      <w:r>
+        <w:t xml:space="preserve"> (при помощи метода </w:t>
+      </w:r>
+      <w:r>
+        <w:rPr>
+          <w:rStyle w:val="af0"/>
+        </w:rPr>
+        <w:t>MathFunction</w:t>
+      </w:r>
+      <w:r>
+        <w:rPr>
+          <w:rStyle w:val="af0"/>
+          <w:lang w:val="ru-RU"/>
+        </w:rPr>
+        <w:t>::</w:t>
+      </w:r>
+      <w:r>
+        <w:rPr>
+          <w:rStyle w:val="af0"/>
+        </w:rPr>
+        <w:t>get</w:t>
+      </w:r>
+      <w:r>
+        <w:rPr>
+          <w:rStyle w:val="af0"/>
+          <w:lang w:val="ru-RU"/>
+        </w:rPr>
+        <w:t>_</w:t>
+      </w:r>
+      <w:r>
+        <w:rPr>
+          <w:rStyle w:val="af0"/>
+        </w:rPr>
+        <w:t>points</w:t>
+      </w:r>
+      <w:r>
+        <w:rPr>
+          <w:rStyle w:val="af0"/>
+          <w:lang w:val="ru-RU"/>
+        </w:rPr>
+        <w:t>(</w:t>
+      </w:r>
+      <w:r>
+        <w:rPr>
+          <w:rStyle w:val="af0"/>
+          <w:lang w:val="ru-RU"/>
+        </w:rPr>
+        <w:t>)</w:t>
+      </w:r>
+      <w:r>
+        <w:t xml:space="preserve"> и строит график, последовательно соединяя точки при помощи </w:t>
+      </w:r>
+      <w:r>
+        <w:rPr>
+          <w:rStyle w:val="af0"/>
+        </w:rPr>
+        <w:t>CPaintDC</w:t>
+      </w:r>
+      <w:r>
+        <w:rPr>
+          <w:rStyle w:val="af0"/>
+          <w:lang w:val="ru-RU"/>
+        </w:rPr>
+        <w:t>::</w:t>
+      </w:r>
+      <w:r>
+        <w:rPr>
+          <w:rStyle w:val="af0"/>
+        </w:rPr>
+        <w:t>LineTo</w:t>
+      </w:r>
+      <w:r>
+        <w:rPr>
+          <w:rStyle w:val="af0"/>
+          <w:lang w:val="ru-RU"/>
+        </w:rPr>
+        <w:t>(</w:t>
+      </w:r>
+      <w:r>
+        <w:rPr>
+          <w:rStyle w:val="af0"/>
+        </w:rPr>
+        <w:t>Point</w:t>
+      </w:r>
+      <w:r>
+        <w:rPr>
+          <w:rStyle w:val="af0"/>
+          <w:lang w:val="ru-RU"/>
+        </w:rPr>
+        <w:t>)</w:t>
+      </w:r>
+      <w:r>
+        <w:t>,</w:t>
+      </w:r>
+      <w:r>
+        <w:t xml:space="preserve"> предварительно залив фон области построения необходимым цветом.</w:t>
+      </w:r>
+    </w:p>
+    <w:p>
+      <w:r>
+        <w:t>Клас</w:t>
+      </w:r>
+      <w:r>
+        <w:t>с</w:t>
+      </w:r>
       <w:r>
         <w:t xml:space="preserve"> </w:t>
       </w:r>
-      <w:proofErr w:type="spellStart"/>
-      <w:proofErr w:type="gramStart"/>
       <w:r>
         <w:rPr>
           <w:rStyle w:val="af0"/>
         </w:rPr>
         <w:t>CMyGraph</w:t>
       </w:r>
-      <w:proofErr w:type="spellEnd"/>
+      <w:r>
+        <w:t xml:space="preserve"> обладает множеством </w:t>
+      </w:r>
+      <w:r>
+        <w:rPr>
+          <w:lang w:val="en-US"/>
+        </w:rPr>
+        <w:t>set</w:t>
+      </w:r>
+      <w:r>
+        <w:t>’</w:t>
+      </w:r>
+      <w:r>
+        <w:t>еров</w:t>
+      </w:r>
+      <w:r>
+        <w:t>, которые вызывают соответствующие методы для каждой из функций.</w:t>
+      </w:r>
+    </w:p>
+    <w:p>
+      <w:r>
+        <w:rPr>
+          <w:rStyle w:val="af0"/>
+        </w:rPr>
+        <w:t>MathFunction</w:t>
+      </w:r>
+      <w:r>
+        <w:t xml:space="preserve"> </w:t>
+      </w:r>
+      <w:r>
+        <w:t>– абстрактный класс (интерфейс), объекты наследников (реализаций) которого содержат сведения об области определения, области построения, размерах расчётного промежутка, типе масштаба, цвете линий функции на графике,</w:t>
+      </w:r>
+      <w:r>
+        <w:t xml:space="preserve"> а также о том, являются ли рассчитанные точки актуальными;</w:t>
+      </w:r>
+      <w:r>
+        <w:t xml:space="preserve"> методы установки параметров, расчёта </w:t>
+      </w:r>
+      <w:r>
+        <w:t xml:space="preserve">математических </w:t>
+      </w:r>
+      <w:r>
+        <w:t>точек (</w:t>
+      </w:r>
+      <w:r>
+        <w:t xml:space="preserve">чисто виртуальная функция), расчёта точек (в координатах окна), пересчёта точек в координаты окна, а также автоматический динамический массив объектов </w:t>
+      </w:r>
+      <w:r>
+        <w:rPr>
+          <w:rStyle w:val="af0"/>
+        </w:rPr>
+        <w:t>POINT</w:t>
+      </w:r>
       <w:r>
         <w:rPr>
           <w:rStyle w:val="af0"/>
           <w:lang w:val="ru-RU"/>
         </w:rPr>
+        <w:t xml:space="preserve"> </w:t>
+      </w:r>
+      <w:r>
+        <w:t>– точек в координатах окна и метод его передачи для отрисовки.</w:t>
+      </w:r>
+    </w:p>
+    <w:p>
+      <w:r>
+        <w:t>Метод передачи точек</w:t>
+      </w:r>
+      <w:r>
+        <w:t xml:space="preserve"> </w:t>
+      </w:r>
+      <w:r>
+        <w:rPr>
+          <w:rStyle w:val="af0"/>
+        </w:rPr>
+        <w:t>MathFunction</w:t>
+      </w:r>
+      <w:r>
+        <w:rPr>
+          <w:rStyle w:val="af0"/>
+          <w:lang w:val="ru-RU"/>
+        </w:rPr>
         <w:t>::</w:t>
       </w:r>
-      <w:proofErr w:type="spellStart"/>
-      <w:proofErr w:type="gramEnd"/>
-      <w:r>
-        <w:rPr>
-          <w:rStyle w:val="af0"/>
-        </w:rPr>
-        <w:t>OnPaint</w:t>
-      </w:r>
-      <w:proofErr w:type="spellEnd"/>
+      <w:r>
+        <w:rPr>
+          <w:rStyle w:val="af0"/>
+        </w:rPr>
+        <w:t>get</w:t>
+      </w:r>
       <w:r>
         <w:rPr>
           <w:rStyle w:val="af0"/>
           <w:lang w:val="ru-RU"/>
         </w:rPr>
+        <w:t>_</w:t>
+      </w:r>
+      <w:r>
+        <w:rPr>
+          <w:rStyle w:val="af0"/>
+        </w:rPr>
+        <w:t>points</w:t>
+      </w:r>
+      <w:r>
+        <w:rPr>
+          <w:rStyle w:val="af0"/>
+          <w:lang w:val="ru-RU"/>
+        </w:rPr>
+        <w:t>(</w:t>
+      </w:r>
+      <w:r>
+        <w:rPr>
+          <w:rStyle w:val="af0"/>
+          <w:lang w:val="ru-RU"/>
+        </w:rPr>
+        <w:t>)</w:t>
+      </w:r>
+      <w:r>
+        <w:t xml:space="preserve"> проверяет их актуальность и вызывает</w:t>
+      </w:r>
+      <w:r>
+        <w:t xml:space="preserve"> (в случае если данные устарели) метод пересчёта точек </w:t>
+      </w:r>
+      <w:r>
+        <w:rPr>
+          <w:rStyle w:val="af0"/>
+        </w:rPr>
+        <w:t>MathF</w:t>
+      </w:r>
+      <w:r>
+        <w:rPr>
+          <w:rStyle w:val="af0"/>
+        </w:rPr>
+        <w:t>unction</w:t>
+      </w:r>
+      <w:r>
+        <w:rPr>
+          <w:rStyle w:val="af0"/>
+          <w:lang w:val="ru-RU"/>
+        </w:rPr>
+        <w:t>::</w:t>
+      </w:r>
+      <w:r>
+        <w:rPr>
+          <w:rStyle w:val="af0"/>
+        </w:rPr>
+        <w:t>calulate</w:t>
+      </w:r>
+      <w:r>
+        <w:rPr>
+          <w:rStyle w:val="af0"/>
+          <w:lang w:val="ru-RU"/>
+        </w:rPr>
         <w:t>()</w:t>
       </w:r>
       <w:r>
-        <w:t xml:space="preserve">, </w:t>
-      </w:r>
-      <w:r>
-        <w:t>который получает от каждой из функций массив точек</w:t>
-      </w:r>
-      <w:r>
-        <w:t xml:space="preserve"> (при помощи метода </w:t>
-      </w:r>
-      <w:proofErr w:type="spellStart"/>
+        <w:t xml:space="preserve">, который </w:t>
+      </w:r>
+      <w:r>
+        <w:t xml:space="preserve">с заданным шагом на промежутке пересечения области определения и расчётной области вызывает метод </w:t>
+      </w:r>
       <w:r>
         <w:rPr>
           <w:rStyle w:val="af0"/>
         </w:rPr>
         <w:t>MathFunction</w:t>
       </w:r>
-      <w:proofErr w:type="spellEnd"/>
-      <w:r>
-        <w:rPr>
-          <w:rStyle w:val="af0"/>
-          <w:lang w:val="ru-RU"/>
-        </w:rPr>
-        <w:t>::</w:t>
-      </w:r>
-      <w:r>
-        <w:rPr>
-          <w:rStyle w:val="af0"/>
-        </w:rPr>
-        <w:t>get</w:t>
-      </w:r>
-      <w:r>
-        <w:rPr>
-          <w:rStyle w:val="af0"/>
-          <w:lang w:val="ru-RU"/>
-        </w:rPr>
-        <w:t>_</w:t>
-      </w:r>
-      <w:r>
-        <w:rPr>
-          <w:rStyle w:val="af0"/>
-        </w:rPr>
-        <w:t>points</w:t>
-      </w:r>
-      <w:r>
-        <w:rPr>
-          <w:rStyle w:val="af0"/>
-          <w:lang w:val="ru-RU"/>
-        </w:rPr>
-        <w:t>(</w:t>
-      </w:r>
-      <w:r>
-        <w:rPr>
-          <w:rStyle w:val="af0"/>
-          <w:lang w:val="ru-RU"/>
-        </w:rPr>
-        <w:t>)</w:t>
-      </w:r>
-      <w:r>
-        <w:t xml:space="preserve"> и строит график, последовательно соединяя точки при помощи </w:t>
-      </w:r>
-      <w:proofErr w:type="spellStart"/>
-      <w:r>
-        <w:rPr>
-          <w:rStyle w:val="af0"/>
-        </w:rPr>
-        <w:t>CPaintDC</w:t>
-      </w:r>
-      <w:proofErr w:type="spellEnd"/>
-      <w:r>
-        <w:rPr>
-          <w:rStyle w:val="af0"/>
-          <w:lang w:val="ru-RU"/>
-        </w:rPr>
-        <w:t>::</w:t>
-      </w:r>
-      <w:proofErr w:type="spellStart"/>
-      <w:r>
-        <w:rPr>
-          <w:rStyle w:val="af0"/>
-        </w:rPr>
-        <w:t>LineTo</w:t>
-      </w:r>
-      <w:proofErr w:type="spellEnd"/>
-      <w:r>
-        <w:rPr>
-          <w:rStyle w:val="af0"/>
-          <w:lang w:val="ru-RU"/>
-        </w:rPr>
-        <w:t>(</w:t>
-      </w:r>
-      <w:r>
-        <w:rPr>
-          <w:rStyle w:val="af0"/>
-        </w:rPr>
-        <w:t>Point</w:t>
-      </w:r>
-      <w:r>
-        <w:rPr>
-          <w:rStyle w:val="af0"/>
-          <w:lang w:val="ru-RU"/>
-        </w:rPr>
-        <w:t>)</w:t>
-      </w:r>
-      <w:r>
-        <w:t>,</w:t>
-      </w:r>
-      <w:r>
-        <w:t xml:space="preserve"> предварительно залив фон области построения необходимым цветом.</w:t>
-      </w:r>
-    </w:p>
-    <w:p>
-      <w:r>
-        <w:t>Клас</w:t>
-      </w:r>
-      <w:r>
-        <w:t>с</w:t>
-      </w:r>
-      <w:r>
-        <w:t xml:space="preserve"> </w:t>
-      </w:r>
-      <w:proofErr w:type="spellStart"/>
-      <w:r>
-        <w:rPr>
-          <w:rStyle w:val="af0"/>
-        </w:rPr>
-        <w:t>CMyGraph</w:t>
-      </w:r>
-      <w:proofErr w:type="spellEnd"/>
-      <w:r>
-        <w:t xml:space="preserve"> обладает множеством </w:t>
-      </w:r>
-      <w:r>
-        <w:rPr>
-          <w:lang w:val="en-US"/>
-        </w:rPr>
-        <w:t>set</w:t>
-      </w:r>
-      <w:r>
-        <w:t>’</w:t>
-      </w:r>
-      <w:proofErr w:type="spellStart"/>
-      <w:r>
-        <w:t>еров</w:t>
-      </w:r>
-      <w:proofErr w:type="spellEnd"/>
-      <w:r>
-        <w:t>, которые вызывают соответствующие методы для каждой из функций.</w:t>
-      </w:r>
-    </w:p>
-    <w:p>
-      <w:r>
-        <w:rPr>
-          <w:rStyle w:val="af0"/>
-        </w:rPr>
-        <w:t>MathFunction</w:t>
-      </w:r>
-      <w:r>
-        <w:t xml:space="preserve"> </w:t>
-      </w:r>
-      <w:r>
-        <w:t>– абстрактный класс (интерфейс), объекты наследников (реализаций) которого содержат сведения об области определения, области построения, размерах расчётного промежутка, типе масштаба, цвете линий функции на графике,</w:t>
-      </w:r>
-      <w:r>
-        <w:t xml:space="preserve"> а также о том, являются ли рассчитанные точки актуальными;</w:t>
-      </w:r>
-      <w:r>
-        <w:t xml:space="preserve"> методы установки параметров, расчёта </w:t>
-      </w:r>
-      <w:r>
-        <w:t xml:space="preserve">математических </w:t>
-      </w:r>
-      <w:r>
-        <w:t>точек (</w:t>
-      </w:r>
-      <w:r>
-        <w:t xml:space="preserve">чисто виртуальная функция), расчёта точек (в координатах окна), пересчёта точек в координаты окна, а также автоматический динамический массив объектов </w:t>
-      </w:r>
-      <w:r>
-        <w:rPr>
-          <w:rStyle w:val="af0"/>
-        </w:rPr>
-        <w:t>POINT</w:t>
-      </w:r>
-      <w:r>
-        <w:rPr>
-          <w:rStyle w:val="af0"/>
-          <w:lang w:val="ru-RU"/>
-        </w:rPr>
-        <w:t xml:space="preserve"> </w:t>
-      </w:r>
-      <w:r>
-        <w:t>– точек в координатах окна и метод его передачи для отрисовки.</w:t>
-      </w:r>
-    </w:p>
-    <w:p>
-      <w:r>
-        <w:t>Метод передачи точек</w:t>
-      </w:r>
-      <w:r>
-        <w:t xml:space="preserve"> </w:t>
-      </w:r>
-      <w:proofErr w:type="spellStart"/>
-      <w:r>
-        <w:rPr>
-          <w:rStyle w:val="af0"/>
-        </w:rPr>
-        <w:t>MathFunction</w:t>
-      </w:r>
-      <w:proofErr w:type="spellEnd"/>
-      <w:r>
-        <w:rPr>
-          <w:rStyle w:val="af0"/>
-          <w:lang w:val="ru-RU"/>
-        </w:rPr>
-        <w:t>::</w:t>
-      </w:r>
-      <w:r>
-        <w:rPr>
-          <w:rStyle w:val="af0"/>
-        </w:rPr>
-        <w:t>get</w:t>
-      </w:r>
-      <w:r>
-        <w:rPr>
-          <w:rStyle w:val="af0"/>
-          <w:lang w:val="ru-RU"/>
-        </w:rPr>
-        <w:t>_</w:t>
-      </w:r>
-      <w:r>
-        <w:rPr>
-          <w:rStyle w:val="af0"/>
-        </w:rPr>
-        <w:t>points</w:t>
-      </w:r>
-      <w:r>
-        <w:rPr>
-          <w:rStyle w:val="af0"/>
-          <w:lang w:val="ru-RU"/>
-        </w:rPr>
-        <w:t>(</w:t>
-      </w:r>
-      <w:r>
-        <w:rPr>
-          <w:rStyle w:val="af0"/>
-          <w:lang w:val="ru-RU"/>
-        </w:rPr>
-        <w:t>)</w:t>
-      </w:r>
-      <w:r>
-        <w:t xml:space="preserve"> проверяет их актуальность и вызывает</w:t>
-      </w:r>
-      <w:r>
-        <w:t xml:space="preserve"> (в случае если данные устарели) метод пересчёта точек </w:t>
-      </w:r>
-      <w:proofErr w:type="spellStart"/>
-      <w:r>
-        <w:rPr>
-          <w:rStyle w:val="af0"/>
-        </w:rPr>
-        <w:t>MathF</w:t>
-      </w:r>
-      <w:r>
-        <w:rPr>
-          <w:rStyle w:val="af0"/>
-        </w:rPr>
-        <w:t>unction</w:t>
-      </w:r>
-      <w:proofErr w:type="spellEnd"/>
-      <w:r>
-        <w:rPr>
-          <w:rStyle w:val="af0"/>
-          <w:lang w:val="ru-RU"/>
-        </w:rPr>
-        <w:t>::</w:t>
-      </w:r>
-      <w:proofErr w:type="spellStart"/>
-      <w:r>
-        <w:rPr>
-          <w:rStyle w:val="af0"/>
-        </w:rPr>
-        <w:t>calulate</w:t>
-      </w:r>
-      <w:proofErr w:type="spellEnd"/>
-      <w:r>
-        <w:rPr>
-          <w:rStyle w:val="af0"/>
-          <w:lang w:val="ru-RU"/>
-        </w:rPr>
-        <w:t>()</w:t>
-      </w:r>
-      <w:r>
-        <w:t xml:space="preserve">, который </w:t>
-      </w:r>
-      <w:r>
-        <w:t xml:space="preserve">с заданным шагом на промежутке пересечения области определения и расчётной области вызывает метод </w:t>
-      </w:r>
-      <w:proofErr w:type="spellStart"/>
-      <w:r>
-        <w:rPr>
-          <w:rStyle w:val="af0"/>
-        </w:rPr>
-        <w:t>MathFunction</w:t>
-      </w:r>
-      <w:proofErr w:type="spellEnd"/>
       <w:r>
         <w:rPr>
           <w:rStyle w:val="af0"/>
@@ -4587,14 +4491,12 @@
         </w:rPr>
         <w:t xml:space="preserve"> </w:t>
       </w:r>
-      <w:proofErr w:type="spellStart"/>
       <w:r>
         <w:rPr>
           <w:rStyle w:val="af0"/>
         </w:rPr>
         <w:t>MathFunction</w:t>
       </w:r>
-      <w:proofErr w:type="spellEnd"/>
       <w:r>
         <w:rPr>
           <w:rStyle w:val="af0"/>
@@ -4641,14 +4543,12 @@
         </w:rPr>
         <w:t>_</w:t>
       </w:r>
-      <w:proofErr w:type="spellStart"/>
       <w:r>
         <w:rPr>
           <w:rStyle w:val="af0"/>
         </w:rPr>
         <w:t>coords</w:t>
       </w:r>
-      <w:proofErr w:type="spellEnd"/>
       <w:r>
         <w:rPr>
           <w:rStyle w:val="af0"/>
@@ -5055,14 +4955,12 @@
       <w:r>
         <w:t xml:space="preserve"> </w:t>
       </w:r>
-      <w:proofErr w:type="spellStart"/>
       <w:r>
         <w:rPr>
           <w:rStyle w:val="af0"/>
         </w:rPr>
         <w:t>Cpoint</w:t>
       </w:r>
-      <w:proofErr w:type="spellEnd"/>
       <w:r>
         <w:t xml:space="preserve">, которые хранят два целых числа </w:t>
       </w:r>
@@ -5089,14 +4987,12 @@
       <w:r>
         <w:t xml:space="preserve">Для хранения данных о границах элементов используются типы </w:t>
       </w:r>
-      <w:proofErr w:type="spellStart"/>
       <w:r>
         <w:rPr>
           <w:rStyle w:val="af0"/>
         </w:rPr>
         <w:t>CRect</w:t>
       </w:r>
-      <w:proofErr w:type="spellEnd"/>
       <w:r>
         <w:t xml:space="preserve"> </w:t>
       </w:r>
@@ -5245,14 +5141,12 @@
       <w:r>
         <w:t xml:space="preserve"> </w:t>
       </w:r>
-      <w:proofErr w:type="spellStart"/>
       <w:r>
         <w:rPr>
           <w:rStyle w:val="af0"/>
         </w:rPr>
         <w:t>MathFunction</w:t>
       </w:r>
-      <w:proofErr w:type="spellEnd"/>
       <w:r>
         <w:t xml:space="preserve"> подразумевается некоторый объект, который численными методами генерирует </w:t>
       </w:r>
@@ -5295,14 +5189,12 @@
       <w:r>
         <w:t>, содержащей начальные и конечные значения по каждой из осей), данные об области отрисовки (</w:t>
       </w:r>
-      <w:proofErr w:type="spellStart"/>
       <w:r>
         <w:rPr>
           <w:rStyle w:val="af0"/>
         </w:rPr>
         <w:t>CRect</w:t>
       </w:r>
-      <w:proofErr w:type="spellEnd"/>
       <w:r>
         <w:t>),</w:t>
       </w:r>
@@ -5404,11 +5296,9 @@
       <w:r>
         <w:t>’</w:t>
       </w:r>
-      <w:proofErr w:type="spellStart"/>
       <w:r>
         <w:t>теры</w:t>
       </w:r>
-      <w:proofErr w:type="spellEnd"/>
       <w:r>
         <w:t>;</w:t>
       </w:r>
@@ -5430,13 +5320,8 @@
       <w:r>
         <w:t>’</w:t>
       </w:r>
-      <w:proofErr w:type="spellStart"/>
-      <w:r>
-        <w:t>теры</w:t>
-      </w:r>
-      <w:proofErr w:type="spellEnd"/>
-      <w:r>
-        <w:t xml:space="preserve"> </w:t>
+      <w:r>
+        <w:t xml:space="preserve">теры </w:t>
       </w:r>
       <w:r>
         <w:t xml:space="preserve">определены </w:t>
@@ -5693,25 +5578,21 @@
       <w:r>
         <w:t xml:space="preserve">Построением графиков занимаются объекты класса </w:t>
       </w:r>
-      <w:proofErr w:type="spellStart"/>
       <w:r>
         <w:rPr>
           <w:rStyle w:val="af0"/>
         </w:rPr>
         <w:t>CMyGraph</w:t>
       </w:r>
-      <w:proofErr w:type="spellEnd"/>
       <w:r>
         <w:t xml:space="preserve"> – наследник класса </w:t>
       </w:r>
-      <w:proofErr w:type="spellStart"/>
       <w:r>
         <w:rPr>
           <w:rStyle w:val="af0"/>
         </w:rPr>
         <w:t>CStatic</w:t>
       </w:r>
-      <w:proofErr w:type="spellEnd"/>
       <w:r>
         <w:t xml:space="preserve"> из библиотек </w:t>
       </w:r>
@@ -5915,14 +5796,12 @@
       <w:r>
         <w:t xml:space="preserve">2 переменные </w:t>
       </w:r>
-      <w:proofErr w:type="spellStart"/>
       <w:r>
         <w:rPr>
           <w:rStyle w:val="af0"/>
         </w:rPr>
         <w:t>CBitmap</w:t>
       </w:r>
-      <w:proofErr w:type="spellEnd"/>
       <w:r>
         <w:t xml:space="preserve"> (из библиотек </w:t>
       </w:r>
@@ -6126,7 +6005,6 @@
       <w:r>
         <w:t xml:space="preserve"> </w:t>
       </w:r>
-      <w:proofErr w:type="gramStart"/>
       <w:r>
         <w:rPr>
           <w:rStyle w:val="af0"/>
@@ -6140,7 +6018,6 @@
         </w:rPr>
         <w:t>::</w:t>
       </w:r>
-      <w:proofErr w:type="gramEnd"/>
       <w:r>
         <w:rPr>
           <w:rStyle w:val="af0"/>
@@ -6218,36 +6095,30 @@
       <w:r>
         <w:t xml:space="preserve">Иными словами – объекты типов </w:t>
       </w:r>
-      <w:proofErr w:type="spellStart"/>
       <w:r>
         <w:rPr>
           <w:rStyle w:val="af0"/>
         </w:rPr>
         <w:t>SignalFunction</w:t>
       </w:r>
-      <w:proofErr w:type="spellEnd"/>
       <w:r>
         <w:t xml:space="preserve"> и </w:t>
       </w:r>
-      <w:proofErr w:type="spellStart"/>
       <w:r>
         <w:rPr>
           <w:rStyle w:val="af0"/>
         </w:rPr>
         <w:t>DFTFunction</w:t>
       </w:r>
-      <w:proofErr w:type="spellEnd"/>
       <w:r>
         <w:t xml:space="preserve"> являются и объектами типа </w:t>
       </w:r>
-      <w:proofErr w:type="spellStart"/>
       <w:r>
         <w:rPr>
           <w:rStyle w:val="af0"/>
         </w:rPr>
         <w:t>MathFunction</w:t>
       </w:r>
-      <w:proofErr w:type="spellEnd"/>
       <w:r>
         <w:t>.</w:t>
       </w:r>
@@ -6262,14 +6133,12 @@
       <w:r>
         <w:t xml:space="preserve"> </w:t>
       </w:r>
-      <w:proofErr w:type="spellStart"/>
       <w:r>
         <w:rPr>
           <w:rStyle w:val="af0"/>
         </w:rPr>
         <w:t>CDialogEx</w:t>
       </w:r>
-      <w:proofErr w:type="spellEnd"/>
       <w:r>
         <w:t xml:space="preserve"> (из библиотек </w:t>
       </w:r>
@@ -6309,14 +6178,12 @@
       <w:r>
         <w:t xml:space="preserve">Начальное окно содержит строку </w:t>
       </w:r>
-      <w:proofErr w:type="spellStart"/>
       <w:r>
         <w:rPr>
           <w:rStyle w:val="af0"/>
         </w:rPr>
         <w:t>CString</w:t>
       </w:r>
-      <w:proofErr w:type="spellEnd"/>
       <w:r>
         <w:t xml:space="preserve"> – краткий текст задания и иконку</w:t>
       </w:r>
@@ -6335,25 +6202,21 @@
       <w:r>
         <w:t xml:space="preserve"> Окно расчёта содержит в себе множество элементов контроля: 3 </w:t>
       </w:r>
-      <w:proofErr w:type="spellStart"/>
       <w:r>
         <w:rPr>
           <w:rStyle w:val="af0"/>
         </w:rPr>
         <w:t>CMFCColorButton</w:t>
       </w:r>
-      <w:proofErr w:type="spellEnd"/>
       <w:r>
         <w:t xml:space="preserve"> для выбора цвета, </w:t>
       </w:r>
-      <w:proofErr w:type="spellStart"/>
       <w:r>
         <w:rPr>
           <w:rStyle w:val="af0"/>
         </w:rPr>
         <w:t>CSliderCtrl</w:t>
       </w:r>
-      <w:proofErr w:type="spellEnd"/>
       <w:r>
         <w:t xml:space="preserve"> </w:t>
       </w:r>
@@ -6369,14 +6232,12 @@
       <w:r>
         <w:t xml:space="preserve"> </w:t>
       </w:r>
-      <w:proofErr w:type="spellStart"/>
       <w:r>
         <w:rPr>
           <w:rStyle w:val="af0"/>
         </w:rPr>
         <w:t>CEdit</w:t>
       </w:r>
-      <w:proofErr w:type="spellEnd"/>
       <w:r>
         <w:t xml:space="preserve"> для ввода значений, </w:t>
       </w:r>
@@ -6386,25 +6247,21 @@
       <w:r>
         <w:t xml:space="preserve"> </w:t>
       </w:r>
-      <w:proofErr w:type="spellStart"/>
       <w:r>
         <w:rPr>
           <w:rStyle w:val="af0"/>
         </w:rPr>
         <w:t>CButton</w:t>
       </w:r>
-      <w:proofErr w:type="spellEnd"/>
       <w:r>
         <w:t xml:space="preserve"> для установки логарифмического масштаба и включения анимации. Кроме элементов  контроля это окно содержит в себе 2 </w:t>
       </w:r>
-      <w:proofErr w:type="spellStart"/>
       <w:r>
         <w:rPr>
           <w:rStyle w:val="af0"/>
         </w:rPr>
         <w:t>CMyGraph</w:t>
       </w:r>
-      <w:proofErr w:type="spellEnd"/>
       <w:r>
         <w:t xml:space="preserve"> </w:t>
       </w:r>
@@ -6416,28 +6273,24 @@
       <w:r>
         <w:t xml:space="preserve">Само оконное приложение – единственный экземпляр класса </w:t>
       </w:r>
-      <w:proofErr w:type="spellStart"/>
       <w:r>
         <w:rPr>
           <w:rStyle w:val="af0"/>
         </w:rPr>
         <w:t>CcourseworkApp</w:t>
       </w:r>
-      <w:proofErr w:type="spellEnd"/>
       <w:r>
         <w:t>, являющегося наследником</w:t>
       </w:r>
       <w:r>
         <w:t xml:space="preserve"> </w:t>
       </w:r>
-      <w:proofErr w:type="spellStart"/>
       <w:r>
         <w:rPr>
           <w:rStyle w:val="af0"/>
         </w:rPr>
         <w:t>CWinApp</w:t>
       </w:r>
-      <w:proofErr w:type="spellEnd"/>
       <w:r>
         <w:t xml:space="preserve"> и не имеющего атрибутов.</w:t>
       </w:r>
@@ -6449,12 +6302,256 @@
       <w:r>
         <w:br w:type="page"/>
       </w:r>
+      <w:r>
+        <w:lastRenderedPageBreak/>
+        <w:t>Вводимые и выводимые параметры и их типы</w:t>
+      </w:r>
+    </w:p>
+    <w:p>
+      <w:pPr>
+        <w:spacing w:after="160" w:line="259" w:lineRule="auto"/>
+        <w:ind w:firstLine="0"/>
+        <w:jc w:val="left"/>
+        <w:rPr>
+          <w:rFonts w:eastAsiaTheme="majorEastAsia" w:cstheme="majorBidi"/>
+          <w:b/>
+          <w:caps/>
+          <w:sz w:val="32"/>
+          <w:szCs w:val="32"/>
+        </w:rPr>
+      </w:pPr>
+      <w:r>
+        <w:br w:type="page"/>
+      </w:r>
+    </w:p>
+    <w:p>
+      <w:pPr>
+        <w:pStyle w:val="1"/>
+      </w:pPr>
+      <w:r>
+        <w:lastRenderedPageBreak/>
+        <w:t>Диаграмма классов</w:t>
+      </w:r>
+      <w:r>
+        <w:rPr>
+          <w:noProof/>
+        </w:rPr>
+        <w:drawing>
+          <wp:inline distT="0" distB="0" distL="0" distR="0" wp14:anchorId="507669CA" wp14:editId="2A287AC9">
+            <wp:extent cx="6480175" cy="5874385"/>
+            <wp:effectExtent l="0" t="0" r="0" b="0"/>
+            <wp:docPr id="3" name="Рисунок 3"/>
+            <wp:cNvGraphicFramePr>
+              <a:graphicFrameLocks xmlns:a="http://schemas.openxmlformats.org/drawingml/2006/main" noChangeAspect="1"/>
+            </wp:cNvGraphicFramePr>
+            <a:graphic xmlns:a="http://schemas.openxmlformats.org/drawingml/2006/main">
+              <a:graphicData uri="http://schemas.openxmlformats.org/drawingml/2006/picture">
+                <pic:pic xmlns:pic="http://schemas.openxmlformats.org/drawingml/2006/picture">
+                  <pic:nvPicPr>
+                    <pic:cNvPr id="3" name="Рисунок 3"/>
+                    <pic:cNvPicPr/>
+                  </pic:nvPicPr>
+                  <pic:blipFill>
+                    <a:blip r:embed="rId9" cstate="print">
+                      <a:extLst>
+                        <a:ext uri="{28A0092B-C50C-407E-A947-70E740481C1C}">
+                          <a14:useLocalDpi xmlns:a14="http://schemas.microsoft.com/office/drawing/2010/main" val="0"/>
+                        </a:ext>
+                      </a:extLst>
+                    </a:blip>
+                    <a:stretch>
+                      <a:fillRect/>
+                    </a:stretch>
+                  </pic:blipFill>
+                  <pic:spPr>
+                    <a:xfrm>
+                      <a:off x="0" y="0"/>
+                      <a:ext cx="6480175" cy="5874385"/>
+                    </a:xfrm>
+                    <a:prstGeom prst="rect">
+                      <a:avLst/>
+                    </a:prstGeom>
+                  </pic:spPr>
+                </pic:pic>
+              </a:graphicData>
+            </a:graphic>
+          </wp:inline>
+        </w:drawing>
+      </w:r>
+    </w:p>
+    <w:p>
+      <w:pPr>
+        <w:pStyle w:val="1"/>
+      </w:pPr>
+      <w:r>
+        <w:br w:type="page"/>
+      </w:r>
+      <w:r>
+        <w:lastRenderedPageBreak/>
+        <w:t>Структура проекта, перечисление нужных файлов</w:t>
+      </w:r>
+    </w:p>
+    <w:p>
+      <w:pPr>
+        <w:spacing w:after="160" w:line="259" w:lineRule="auto"/>
+        <w:ind w:firstLine="0"/>
+        <w:jc w:val="left"/>
+        <w:rPr>
+          <w:rFonts w:eastAsiaTheme="majorEastAsia" w:cstheme="majorBidi"/>
+          <w:b/>
+          <w:caps/>
+          <w:sz w:val="32"/>
+          <w:szCs w:val="32"/>
+        </w:rPr>
+      </w:pPr>
+      <w:r>
+        <w:br w:type="page"/>
+      </w:r>
+    </w:p>
+    <w:p>
+      <w:pPr>
+        <w:pStyle w:val="1"/>
+      </w:pPr>
+      <w:r>
+        <w:lastRenderedPageBreak/>
+        <w:t>Инструкция по использованию</w:t>
+      </w:r>
+    </w:p>
+    <w:p>
+      <w:pPr>
+        <w:spacing w:after="160" w:line="259" w:lineRule="auto"/>
+        <w:ind w:firstLine="0"/>
+        <w:jc w:val="left"/>
+        <w:rPr>
+          <w:rFonts w:eastAsiaTheme="majorEastAsia" w:cstheme="majorBidi"/>
+          <w:b/>
+          <w:caps/>
+          <w:sz w:val="32"/>
+          <w:szCs w:val="32"/>
+        </w:rPr>
+      </w:pPr>
+      <w:r>
+        <w:br w:type="page"/>
+      </w:r>
+    </w:p>
+    <w:p>
+      <w:pPr>
+        <w:pStyle w:val="1"/>
+      </w:pPr>
+      <w:r>
+        <w:lastRenderedPageBreak/>
+        <w:t>Текст программы и файлов заголовков с комментариями</w:t>
+      </w:r>
+    </w:p>
+    <w:p>
+      <w:pPr>
+        <w:spacing w:after="160" w:line="259" w:lineRule="auto"/>
+        <w:ind w:firstLine="0"/>
+        <w:jc w:val="left"/>
+        <w:rPr>
+          <w:rFonts w:eastAsiaTheme="majorEastAsia" w:cstheme="majorBidi"/>
+          <w:b/>
+          <w:caps/>
+          <w:sz w:val="32"/>
+          <w:szCs w:val="32"/>
+        </w:rPr>
+      </w:pPr>
+      <w:r>
+        <w:br w:type="page"/>
+      </w:r>
+    </w:p>
+    <w:p>
+      <w:pPr>
+        <w:pStyle w:val="1"/>
+      </w:pPr>
+      <w:r>
+        <w:lastRenderedPageBreak/>
+        <w:t>Рисунки с копиями экрана при работе программы</w:t>
+      </w:r>
+    </w:p>
+    <w:p>
+      <w:pPr>
+        <w:spacing w:after="160" w:line="259" w:lineRule="auto"/>
+        <w:ind w:firstLine="0"/>
+        <w:jc w:val="left"/>
+        <w:rPr>
+          <w:rFonts w:eastAsiaTheme="majorEastAsia" w:cstheme="majorBidi"/>
+          <w:b/>
+          <w:caps/>
+          <w:sz w:val="32"/>
+          <w:szCs w:val="32"/>
+        </w:rPr>
+      </w:pPr>
+      <w:r>
+        <w:br w:type="page"/>
+      </w:r>
+    </w:p>
+    <w:p>
+      <w:pPr>
+        <w:pStyle w:val="1"/>
+      </w:pPr>
+      <w:r>
+        <w:lastRenderedPageBreak/>
+        <w:t>Контрольный пример, сравнение результата с эталоном</w:t>
+      </w:r>
+    </w:p>
+    <w:p>
+      <w:pPr>
+        <w:spacing w:after="160" w:line="259" w:lineRule="auto"/>
+        <w:ind w:firstLine="0"/>
+        <w:jc w:val="left"/>
+        <w:rPr>
+          <w:rFonts w:eastAsiaTheme="majorEastAsia" w:cstheme="majorBidi"/>
+          <w:b/>
+          <w:caps/>
+          <w:sz w:val="32"/>
+          <w:szCs w:val="32"/>
+        </w:rPr>
+      </w:pPr>
+      <w:r>
+        <w:br w:type="page"/>
+      </w:r>
+    </w:p>
+    <w:p>
+      <w:pPr>
+        <w:pStyle w:val="1"/>
+      </w:pPr>
+      <w:r>
+        <w:lastRenderedPageBreak/>
+        <w:t>Ведомость соответствия программы спецификации</w:t>
+      </w:r>
+    </w:p>
+    <w:p>
+      <w:pPr>
+        <w:spacing w:after="160" w:line="259" w:lineRule="auto"/>
+        <w:ind w:firstLine="0"/>
+        <w:jc w:val="left"/>
+        <w:rPr>
+          <w:rFonts w:eastAsiaTheme="majorEastAsia" w:cstheme="majorBidi"/>
+          <w:b/>
+          <w:caps/>
+          <w:sz w:val="32"/>
+          <w:szCs w:val="32"/>
+        </w:rPr>
+      </w:pPr>
+      <w:r>
+        <w:br w:type="page"/>
+      </w:r>
+    </w:p>
+    <w:p>
+      <w:pPr>
+        <w:pStyle w:val="1"/>
+      </w:pPr>
+      <w:r>
+        <w:lastRenderedPageBreak/>
+        <w:t>Выводы</w:t>
+      </w:r>
     </w:p>
     <w:sectPr>
-      <w:headerReference w:type="default" r:id="rId9"/>
-      <w:footerReference w:type="default" r:id="rId10"/>
-      <w:headerReference w:type="first" r:id="rId11"/>
-      <w:footerReference w:type="first" r:id="rId12"/>
+      <w:headerReference w:type="default" r:id="rId10"/>
+      <w:footerReference w:type="default" r:id="rId11"/>
+      <w:headerReference w:type="first" r:id="rId12"/>
+      <w:footerReference w:type="first" r:id="rId13"/>
       <w:pgSz w:w="11906" w:h="16838"/>
       <w:pgMar w:top="1418" w:right="567" w:bottom="851" w:left="1134" w:header="709" w:footer="709" w:gutter="0"/>
       <w:cols w:space="708"/>

</xml_diff>

<commit_message>
i/o data description added
</commit_message>
<xml_diff>
--- a/Курсовая работа.docx
+++ b/Курсовая работа.docx
@@ -3793,6 +3793,7 @@
         </w:rPr>
         <w:t xml:space="preserve"> </w:t>
       </w:r>
+      <w:proofErr w:type="gramStart"/>
       <w:r>
         <w:rPr>
           <w:rStyle w:val="af0"/>
@@ -3806,6 +3807,7 @@
         </w:rPr>
         <w:t>::</w:t>
       </w:r>
+      <w:proofErr w:type="gramEnd"/>
       <w:r>
         <w:rPr>
           <w:rStyle w:val="af0"/>
@@ -3864,6 +3866,7 @@
         </w:rPr>
         <w:t xml:space="preserve"> </w:t>
       </w:r>
+      <w:proofErr w:type="gramStart"/>
       <w:r>
         <w:rPr>
           <w:rStyle w:val="af0"/>
@@ -3877,6 +3880,7 @@
         </w:rPr>
         <w:t>::</w:t>
       </w:r>
+      <w:proofErr w:type="gramEnd"/>
       <w:r>
         <w:rPr>
           <w:rStyle w:val="af0"/>
@@ -3914,6 +3918,7 @@
         </w:rPr>
         <w:t xml:space="preserve"> </w:t>
       </w:r>
+      <w:proofErr w:type="gramStart"/>
       <w:r>
         <w:rPr>
           <w:rStyle w:val="af0"/>
@@ -3927,6 +3932,7 @@
         </w:rPr>
         <w:t>::</w:t>
       </w:r>
+      <w:proofErr w:type="gramEnd"/>
       <w:r>
         <w:rPr>
           <w:rStyle w:val="af0"/>
@@ -4007,6 +4013,7 @@
       <w:r>
         <w:t xml:space="preserve">). Помимо обновления параметров, из этого метода через </w:t>
       </w:r>
+      <w:proofErr w:type="gramStart"/>
       <w:r>
         <w:rPr>
           <w:rStyle w:val="af0"/>
@@ -4020,6 +4027,7 @@
         </w:rPr>
         <w:t>::</w:t>
       </w:r>
+      <w:proofErr w:type="gramEnd"/>
       <w:r>
         <w:rPr>
           <w:rStyle w:val="af0"/>
@@ -4127,6 +4135,7 @@
       <w:r>
         <w:t xml:space="preserve">учении сообщений о перерисовке вызывается метод void </w:t>
       </w:r>
+      <w:proofErr w:type="gramStart"/>
       <w:r>
         <w:rPr>
           <w:rStyle w:val="af0"/>
@@ -4140,6 +4149,7 @@
         </w:rPr>
         <w:t>::</w:t>
       </w:r>
+      <w:proofErr w:type="gramEnd"/>
       <w:r>
         <w:rPr>
           <w:rStyle w:val="af0"/>
@@ -6005,6 +6015,7 @@
       <w:r>
         <w:t xml:space="preserve"> </w:t>
       </w:r>
+      <w:proofErr w:type="gramStart"/>
       <w:r>
         <w:rPr>
           <w:rStyle w:val="af0"/>
@@ -6018,6 +6029,7 @@
         </w:rPr>
         <w:t>::</w:t>
       </w:r>
+      <w:proofErr w:type="gramEnd"/>
       <w:r>
         <w:rPr>
           <w:rStyle w:val="af0"/>
@@ -6308,18 +6320,318 @@
       </w:r>
     </w:p>
     <w:p>
-      <w:pPr>
-        <w:spacing w:after="160" w:line="259" w:lineRule="auto"/>
-        <w:ind w:firstLine="0"/>
-        <w:jc w:val="left"/>
+      <w:r>
+        <w:t>В программу через элементы контроля поступают следующие данные:</w:t>
+      </w:r>
+    </w:p>
+    <w:p>
+      <w:pPr>
+        <w:pStyle w:val="ad"/>
+        <w:numPr>
+          <w:ilvl w:val="0"/>
+          <w:numId w:val="8"/>
+        </w:numPr>
+      </w:pPr>
+      <w:r>
+        <w:t xml:space="preserve">Через </w:t>
+      </w:r>
+      <w:r>
+        <w:rPr>
+          <w:lang w:val="en-US"/>
+        </w:rPr>
+        <w:t>CEdit</w:t>
+      </w:r>
+      <w:r>
+        <w:t xml:space="preserve"> </w:t>
+      </w:r>
+      <w:r>
+        <w:t xml:space="preserve">поступают строки </w:t>
+      </w:r>
+      <w:r>
+        <w:rPr>
+          <w:lang w:val="en-US"/>
+        </w:rPr>
+        <w:t>CString</w:t>
+      </w:r>
+      <w:r>
+        <w:t xml:space="preserve">, </w:t>
+      </w:r>
+      <w:r>
+        <w:t>содержащие основную информацию о сигнальной функции и областях построения графиков</w:t>
+      </w:r>
+      <w:r>
+        <w:t>. Э</w:t>
+      </w:r>
+      <w:r>
+        <w:t xml:space="preserve">ти данные преобразуются к типу </w:t>
+      </w:r>
+      <w:r>
+        <w:rPr>
+          <w:lang w:val="en-US"/>
+        </w:rPr>
+        <w:t>double</w:t>
+      </w:r>
+      <w:r>
+        <w:t xml:space="preserve">, </w:t>
+      </w:r>
+      <w:r>
+        <w:t xml:space="preserve">поэтому вводимые строки могут содержать только знак (+ или -), цифры, точку и символы </w:t>
+      </w:r>
+      <w:r>
+        <w:t>“</w:t>
+      </w:r>
+      <w:r>
+        <w:rPr>
+          <w:lang w:val="en-US"/>
+        </w:rPr>
+        <w:t>e</w:t>
+      </w:r>
+      <w:r>
+        <w:t>”</w:t>
+      </w:r>
+      <w:r>
+        <w:t xml:space="preserve"> или </w:t>
+      </w:r>
+      <w:r>
+        <w:t>“</w:t>
+      </w:r>
+      <w:r>
+        <w:rPr>
+          <w:lang w:val="en-US"/>
+        </w:rPr>
+        <w:t>E</w:t>
+      </w:r>
+      <w:r>
+        <w:t>”</w:t>
+      </w:r>
+      <w:r>
+        <w:t xml:space="preserve"> для записи числа </w:t>
+      </w:r>
+      <w:r>
+        <w:t>в экспоненциальной форме</w:t>
+      </w:r>
+      <w:r>
+        <w:t>.</w:t>
+      </w:r>
+    </w:p>
+    <w:p>
+      <w:pPr>
+        <w:pStyle w:val="ad"/>
+        <w:numPr>
+          <w:ilvl w:val="0"/>
+          <w:numId w:val="8"/>
+        </w:numPr>
+      </w:pPr>
+      <w:r>
+        <w:t xml:space="preserve">Через </w:t>
+      </w:r>
+      <w:r>
+        <w:t>кноп</w:t>
+      </w:r>
+      <w:r>
+        <w:t xml:space="preserve">ки </w:t>
+      </w:r>
+      <w:r>
+        <w:rPr>
+          <w:lang w:val="en-US"/>
+        </w:rPr>
+        <w:t>CButton</w:t>
+      </w:r>
+      <w:r>
+        <w:t xml:space="preserve"> поступает информация о режимах масштаба и анимации в виде логических переменных типа</w:t>
+      </w:r>
+      <w:r>
+        <w:t xml:space="preserve"> </w:t>
+      </w:r>
+      <w:r>
+        <w:rPr>
+          <w:lang w:val="en-US"/>
+        </w:rPr>
+        <w:t>bool</w:t>
+      </w:r>
+      <w:r>
+        <w:t>.</w:t>
+      </w:r>
+    </w:p>
+    <w:p>
+      <w:pPr>
+        <w:pStyle w:val="ad"/>
+        <w:numPr>
+          <w:ilvl w:val="0"/>
+          <w:numId w:val="8"/>
+        </w:numPr>
+      </w:pPr>
+      <w:r>
+        <w:t xml:space="preserve">Через ползунок </w:t>
+      </w:r>
+      <w:r>
+        <w:t>CSliderCtrl</w:t>
+      </w:r>
+      <w:r>
+        <w:t xml:space="preserve"> в программу поступает целое число – шаг расчёта (в пикселях).</w:t>
+      </w:r>
+    </w:p>
+    <w:p>
+      <w:pPr>
+        <w:pStyle w:val="ad"/>
+        <w:numPr>
+          <w:ilvl w:val="0"/>
+          <w:numId w:val="8"/>
+        </w:numPr>
+      </w:pPr>
+      <w:r>
+        <w:t xml:space="preserve">Через элементы </w:t>
+      </w:r>
+      <w:r>
+        <w:t>CMFCColorButton</w:t>
+      </w:r>
+      <w:r>
+        <w:t xml:space="preserve"> поступают переменные типа </w:t>
+      </w:r>
+      <w:r>
+        <w:rPr>
+          <w:lang w:val="en-US"/>
+        </w:rPr>
+        <w:t>COLORREF</w:t>
+      </w:r>
+      <w:r>
+        <w:t xml:space="preserve">, содержащие информацию о цветах </w:t>
+      </w:r>
+      <w:proofErr w:type="gramStart"/>
+      <w:r>
+        <w:t>графика</w:t>
+      </w:r>
+      <w:proofErr w:type="gramEnd"/>
+      <w:r>
+        <w:t xml:space="preserve"> выбранных пользователем</w:t>
+      </w:r>
+      <w:r>
+        <w:t>.</w:t>
+      </w:r>
+    </w:p>
+    <w:p>
+      <w:r>
+        <w:t xml:space="preserve">Также в программу поступают данные о состоянии курсора (для трассировки графиков) в виде переменной </w:t>
+      </w:r>
+      <w:r>
+        <w:rPr>
+          <w:lang w:val="en-US"/>
+        </w:rPr>
+        <w:t>CPoint</w:t>
+      </w:r>
+      <w:r>
+        <w:t xml:space="preserve">, содержащей его координаты, и переменной </w:t>
+      </w:r>
+      <w:r>
+        <w:rPr>
+          <w:lang w:val="en-US"/>
+        </w:rPr>
+        <w:t>UINT</w:t>
+      </w:r>
+      <w:r>
+        <w:t>_</w:t>
+      </w:r>
+      <w:r>
+        <w:rPr>
+          <w:lang w:val="en-US"/>
+        </w:rPr>
+        <w:t>PTR</w:t>
+      </w:r>
+      <w:r>
+        <w:t xml:space="preserve"> – набора флагов состояния курсора</w:t>
+      </w:r>
+      <w:r>
+        <w:t xml:space="preserve"> и основных управляющих клавиш.</w:t>
+      </w:r>
+    </w:p>
+    <w:p>
+      <w:r>
+        <w:t xml:space="preserve">Вывод текстовых данных, хранящихся в строках </w:t>
+      </w:r>
+      <w:r>
+        <w:rPr>
+          <w:lang w:val="en-US"/>
+        </w:rPr>
+        <w:t>CString</w:t>
+      </w:r>
+      <w:r>
+        <w:t xml:space="preserve">, осуществляется с помощью диалоговых окон </w:t>
+      </w:r>
+      <w:r>
+        <w:rPr>
+          <w:lang w:val="en-US"/>
+        </w:rPr>
+        <w:t>AfxMessageBox</w:t>
+      </w:r>
+      <w:r>
+        <w:t xml:space="preserve"> и элементов </w:t>
+      </w:r>
+      <w:r>
+        <w:rPr>
+          <w:lang w:val="en-US"/>
+        </w:rPr>
+        <w:t>CStatic</w:t>
+      </w:r>
+      <w:r>
+        <w:t>.</w:t>
+      </w:r>
+    </w:p>
+    <w:p>
+      <w:pPr>
         <w:rPr>
           <w:rFonts w:eastAsiaTheme="majorEastAsia" w:cstheme="majorBidi"/>
-          <w:b/>
-          <w:caps/>
           <w:sz w:val="32"/>
           <w:szCs w:val="32"/>
         </w:rPr>
       </w:pPr>
+      <w:r>
+        <w:t xml:space="preserve">Вывод графических данных осуществляется 2 способами: через элементы </w:t>
+      </w:r>
+      <w:r>
+        <w:rPr>
+          <w:lang w:val="en-US"/>
+        </w:rPr>
+        <w:t>CMyGraph</w:t>
+      </w:r>
+      <w:r>
+        <w:t xml:space="preserve"> и через сохранение на жестком диске в форматах </w:t>
+      </w:r>
+      <w:r>
+        <w:rPr>
+          <w:lang w:val="en-US"/>
+        </w:rPr>
+        <w:t>bmp</w:t>
+      </w:r>
+      <w:r>
+        <w:t xml:space="preserve">, </w:t>
+      </w:r>
+      <w:r>
+        <w:rPr>
+          <w:lang w:val="en-US"/>
+        </w:rPr>
+        <w:t>gif</w:t>
+      </w:r>
+      <w:r>
+        <w:t xml:space="preserve">, </w:t>
+      </w:r>
+      <w:r>
+        <w:rPr>
+          <w:lang w:val="en-US"/>
+        </w:rPr>
+        <w:t>png</w:t>
+      </w:r>
+      <w:r>
+        <w:t xml:space="preserve">, </w:t>
+      </w:r>
+      <w:r>
+        <w:rPr>
+          <w:lang w:val="en-US"/>
+        </w:rPr>
+        <w:t>jpg</w:t>
+      </w:r>
+      <w:r>
+        <w:t>.</w:t>
+      </w:r>
       <w:r>
         <w:br w:type="page"/>
       </w:r>
@@ -6732,6 +7044,92 @@
 <file path=word/numbering.xml><?xml version="1.0" encoding="utf-8"?>
 <w:numbering xmlns:wpc="http://schemas.microsoft.com/office/word/2010/wordprocessingCanvas" xmlns:cx="http://schemas.microsoft.com/office/drawing/2014/chartex" xmlns:cx1="http://schemas.microsoft.com/office/drawing/2015/9/8/chartex" xmlns:cx2="http://schemas.microsoft.com/office/drawing/2015/10/21/chartex" xmlns:cx3="http://schemas.microsoft.com/office/drawing/2016/5/9/chartex" xmlns:cx4="http://schemas.microsoft.com/office/drawing/2016/5/10/chartex" xmlns:cx5="http://schemas.microsoft.com/office/drawing/2016/5/11/chartex" xmlns:cx6="http://schemas.microsoft.com/office/drawing/2016/5/12/chartex" xmlns:cx7="http://schemas.microsoft.com/office/drawing/2016/5/13/chartex" xmlns:cx8="http://schemas.microsoft.com/office/drawing/2016/5/14/chartex" xmlns:mc="http://schemas.openxmlformats.org/markup-compatibility/2006" xmlns:aink="http://schemas.microsoft.com/office/drawing/2016/ink" xmlns:am3d="http://schemas.microsoft.com/office/drawing/2017/model3d" xmlns:o="urn:schemas-microsoft-com:office:office" xmlns:oel="http://schemas.microsoft.com/office/2019/extlst" xmlns:r="http://schemas.openxmlformats.org/officeDocument/2006/relationships" xmlns:m="http://schemas.openxmlformats.org/officeDocument/2006/math" xmlns:v="urn:schemas-microsoft-com:vml" xmlns:wp14="http://schemas.microsoft.com/office/word/2010/wordprocessingDrawing" xmlns:wp="http://schemas.openxmlformats.org/drawingml/2006/wordprocessingDrawing" xmlns:w10="urn:schemas-microsoft-com:office:word" xmlns:w="http://schemas.openxmlformats.org/wordprocessingml/2006/main" xmlns:w14="http://schemas.microsoft.com/office/word/2010/wordml" xmlns:w15="http://schemas.microsoft.com/office/word/2012/wordml" xmlns:w16cex="http://schemas.microsoft.com/office/word/2018/wordml/cex" xmlns:w16cid="http://schemas.microsoft.com/office/word/2016/wordml/cid" xmlns:w16="http://schemas.microsoft.com/office/word/2018/wordml" xmlns:w16sdtdh="http://schemas.microsoft.com/office/word/2020/wordml/sdtdatahash" xmlns:w16se="http://schemas.microsoft.com/office/word/2015/wordml/symex" xmlns:wpg="http://schemas.microsoft.com/office/word/2010/wordprocessingGroup" xmlns:wpi="http://schemas.microsoft.com/office/word/2010/wordprocessingInk" xmlns:wne="http://schemas.microsoft.com/office/word/2006/wordml" xmlns:wps="http://schemas.microsoft.com/office/word/2010/wordprocessingShape" mc:Ignorable="w14 w15 w16se w16cid w16 w16cex w16sdtdh wp14">
   <w:abstractNum w:abstractNumId="0" w15:restartNumberingAfterBreak="0">
+    <w:nsid w:val="09E264DE"/>
+    <w:multiLevelType w:val="hybridMultilevel"/>
+    <w:tmpl w:val="CAB03E36"/>
+    <w:lvl w:ilvl="0" w:tplc="0419000F">
+      <w:start w:val="1"/>
+      <w:numFmt w:val="decimal"/>
+      <w:lvlText w:val="%1."/>
+      <w:lvlJc w:val="left"/>
+      <w:pPr>
+        <w:ind w:left="1429" w:hanging="360"/>
+      </w:pPr>
+    </w:lvl>
+    <w:lvl w:ilvl="1" w:tplc="04190019" w:tentative="1">
+      <w:start w:val="1"/>
+      <w:numFmt w:val="lowerLetter"/>
+      <w:lvlText w:val="%2."/>
+      <w:lvlJc w:val="left"/>
+      <w:pPr>
+        <w:ind w:left="2149" w:hanging="360"/>
+      </w:pPr>
+    </w:lvl>
+    <w:lvl w:ilvl="2" w:tplc="0419001B" w:tentative="1">
+      <w:start w:val="1"/>
+      <w:numFmt w:val="lowerRoman"/>
+      <w:lvlText w:val="%3."/>
+      <w:lvlJc w:val="right"/>
+      <w:pPr>
+        <w:ind w:left="2869" w:hanging="180"/>
+      </w:pPr>
+    </w:lvl>
+    <w:lvl w:ilvl="3" w:tplc="0419000F" w:tentative="1">
+      <w:start w:val="1"/>
+      <w:numFmt w:val="decimal"/>
+      <w:lvlText w:val="%4."/>
+      <w:lvlJc w:val="left"/>
+      <w:pPr>
+        <w:ind w:left="3589" w:hanging="360"/>
+      </w:pPr>
+    </w:lvl>
+    <w:lvl w:ilvl="4" w:tplc="04190019" w:tentative="1">
+      <w:start w:val="1"/>
+      <w:numFmt w:val="lowerLetter"/>
+      <w:lvlText w:val="%5."/>
+      <w:lvlJc w:val="left"/>
+      <w:pPr>
+        <w:ind w:left="4309" w:hanging="360"/>
+      </w:pPr>
+    </w:lvl>
+    <w:lvl w:ilvl="5" w:tplc="0419001B" w:tentative="1">
+      <w:start w:val="1"/>
+      <w:numFmt w:val="lowerRoman"/>
+      <w:lvlText w:val="%6."/>
+      <w:lvlJc w:val="right"/>
+      <w:pPr>
+        <w:ind w:left="5029" w:hanging="180"/>
+      </w:pPr>
+    </w:lvl>
+    <w:lvl w:ilvl="6" w:tplc="0419000F" w:tentative="1">
+      <w:start w:val="1"/>
+      <w:numFmt w:val="decimal"/>
+      <w:lvlText w:val="%7."/>
+      <w:lvlJc w:val="left"/>
+      <w:pPr>
+        <w:ind w:left="5749" w:hanging="360"/>
+      </w:pPr>
+    </w:lvl>
+    <w:lvl w:ilvl="7" w:tplc="04190019" w:tentative="1">
+      <w:start w:val="1"/>
+      <w:numFmt w:val="lowerLetter"/>
+      <w:lvlText w:val="%8."/>
+      <w:lvlJc w:val="left"/>
+      <w:pPr>
+        <w:ind w:left="6469" w:hanging="360"/>
+      </w:pPr>
+    </w:lvl>
+    <w:lvl w:ilvl="8" w:tplc="0419001B" w:tentative="1">
+      <w:start w:val="1"/>
+      <w:numFmt w:val="lowerRoman"/>
+      <w:lvlText w:val="%9."/>
+      <w:lvlJc w:val="right"/>
+      <w:pPr>
+        <w:ind w:left="7189" w:hanging="180"/>
+      </w:pPr>
+    </w:lvl>
+  </w:abstractNum>
+  <w:abstractNum w:abstractNumId="1" w15:restartNumberingAfterBreak="0">
     <w:nsid w:val="1EE73C1D"/>
     <w:multiLevelType w:val="multilevel"/>
     <w:tmpl w:val="0419001F"/>
@@ -6817,7 +7215,7 @@
       </w:pPr>
     </w:lvl>
   </w:abstractNum>
-  <w:abstractNum w:abstractNumId="1" w15:restartNumberingAfterBreak="0">
+  <w:abstractNum w:abstractNumId="2" w15:restartNumberingAfterBreak="0">
     <w:nsid w:val="1F0A7167"/>
     <w:multiLevelType w:val="hybridMultilevel"/>
     <w:tmpl w:val="8CB0D61C"/>
@@ -6930,7 +7328,7 @@
       </w:rPr>
     </w:lvl>
   </w:abstractNum>
-  <w:abstractNum w:abstractNumId="2" w15:restartNumberingAfterBreak="0">
+  <w:abstractNum w:abstractNumId="3" w15:restartNumberingAfterBreak="0">
     <w:nsid w:val="28CC5B81"/>
     <w:multiLevelType w:val="hybridMultilevel"/>
     <w:tmpl w:val="38C0A576"/>
@@ -7022,7 +7420,120 @@
       </w:pPr>
     </w:lvl>
   </w:abstractNum>
-  <w:abstractNum w:abstractNumId="3" w15:restartNumberingAfterBreak="0">
+  <w:abstractNum w:abstractNumId="4" w15:restartNumberingAfterBreak="0">
+    <w:nsid w:val="51600DD3"/>
+    <w:multiLevelType w:val="hybridMultilevel"/>
+    <w:tmpl w:val="EF8C87B8"/>
+    <w:lvl w:ilvl="0" w:tplc="04190001">
+      <w:start w:val="1"/>
+      <w:numFmt w:val="bullet"/>
+      <w:lvlText w:val=""/>
+      <w:lvlJc w:val="left"/>
+      <w:pPr>
+        <w:ind w:left="1429" w:hanging="360"/>
+      </w:pPr>
+      <w:rPr>
+        <w:rFonts w:ascii="Symbol" w:hAnsi="Symbol" w:hint="default"/>
+      </w:rPr>
+    </w:lvl>
+    <w:lvl w:ilvl="1" w:tplc="04190003" w:tentative="1">
+      <w:start w:val="1"/>
+      <w:numFmt w:val="bullet"/>
+      <w:lvlText w:val="o"/>
+      <w:lvlJc w:val="left"/>
+      <w:pPr>
+        <w:ind w:left="2149" w:hanging="360"/>
+      </w:pPr>
+      <w:rPr>
+        <w:rFonts w:ascii="Courier New" w:hAnsi="Courier New" w:cs="Courier New" w:hint="default"/>
+      </w:rPr>
+    </w:lvl>
+    <w:lvl w:ilvl="2" w:tplc="04190005" w:tentative="1">
+      <w:start w:val="1"/>
+      <w:numFmt w:val="bullet"/>
+      <w:lvlText w:val=""/>
+      <w:lvlJc w:val="left"/>
+      <w:pPr>
+        <w:ind w:left="2869" w:hanging="360"/>
+      </w:pPr>
+      <w:rPr>
+        <w:rFonts w:ascii="Wingdings" w:hAnsi="Wingdings" w:hint="default"/>
+      </w:rPr>
+    </w:lvl>
+    <w:lvl w:ilvl="3" w:tplc="04190001" w:tentative="1">
+      <w:start w:val="1"/>
+      <w:numFmt w:val="bullet"/>
+      <w:lvlText w:val=""/>
+      <w:lvlJc w:val="left"/>
+      <w:pPr>
+        <w:ind w:left="3589" w:hanging="360"/>
+      </w:pPr>
+      <w:rPr>
+        <w:rFonts w:ascii="Symbol" w:hAnsi="Symbol" w:hint="default"/>
+      </w:rPr>
+    </w:lvl>
+    <w:lvl w:ilvl="4" w:tplc="04190003" w:tentative="1">
+      <w:start w:val="1"/>
+      <w:numFmt w:val="bullet"/>
+      <w:lvlText w:val="o"/>
+      <w:lvlJc w:val="left"/>
+      <w:pPr>
+        <w:ind w:left="4309" w:hanging="360"/>
+      </w:pPr>
+      <w:rPr>
+        <w:rFonts w:ascii="Courier New" w:hAnsi="Courier New" w:cs="Courier New" w:hint="default"/>
+      </w:rPr>
+    </w:lvl>
+    <w:lvl w:ilvl="5" w:tplc="04190005" w:tentative="1">
+      <w:start w:val="1"/>
+      <w:numFmt w:val="bullet"/>
+      <w:lvlText w:val=""/>
+      <w:lvlJc w:val="left"/>
+      <w:pPr>
+        <w:ind w:left="5029" w:hanging="360"/>
+      </w:pPr>
+      <w:rPr>
+        <w:rFonts w:ascii="Wingdings" w:hAnsi="Wingdings" w:hint="default"/>
+      </w:rPr>
+    </w:lvl>
+    <w:lvl w:ilvl="6" w:tplc="04190001" w:tentative="1">
+      <w:start w:val="1"/>
+      <w:numFmt w:val="bullet"/>
+      <w:lvlText w:val=""/>
+      <w:lvlJc w:val="left"/>
+      <w:pPr>
+        <w:ind w:left="5749" w:hanging="360"/>
+      </w:pPr>
+      <w:rPr>
+        <w:rFonts w:ascii="Symbol" w:hAnsi="Symbol" w:hint="default"/>
+      </w:rPr>
+    </w:lvl>
+    <w:lvl w:ilvl="7" w:tplc="04190003" w:tentative="1">
+      <w:start w:val="1"/>
+      <w:numFmt w:val="bullet"/>
+      <w:lvlText w:val="o"/>
+      <w:lvlJc w:val="left"/>
+      <w:pPr>
+        <w:ind w:left="6469" w:hanging="360"/>
+      </w:pPr>
+      <w:rPr>
+        <w:rFonts w:ascii="Courier New" w:hAnsi="Courier New" w:cs="Courier New" w:hint="default"/>
+      </w:rPr>
+    </w:lvl>
+    <w:lvl w:ilvl="8" w:tplc="04190005" w:tentative="1">
+      <w:start w:val="1"/>
+      <w:numFmt w:val="bullet"/>
+      <w:lvlText w:val=""/>
+      <w:lvlJc w:val="left"/>
+      <w:pPr>
+        <w:ind w:left="7189" w:hanging="360"/>
+      </w:pPr>
+      <w:rPr>
+        <w:rFonts w:ascii="Wingdings" w:hAnsi="Wingdings" w:hint="default"/>
+      </w:rPr>
+    </w:lvl>
+  </w:abstractNum>
+  <w:abstractNum w:abstractNumId="5" w15:restartNumberingAfterBreak="0">
     <w:nsid w:val="5D1671B4"/>
     <w:multiLevelType w:val="multilevel"/>
     <w:tmpl w:val="0419001F"/>
@@ -7108,7 +7619,7 @@
       </w:pPr>
     </w:lvl>
   </w:abstractNum>
-  <w:abstractNum w:abstractNumId="4" w15:restartNumberingAfterBreak="0">
+  <w:abstractNum w:abstractNumId="6" w15:restartNumberingAfterBreak="0">
     <w:nsid w:val="67962157"/>
     <w:multiLevelType w:val="hybridMultilevel"/>
     <w:tmpl w:val="7D28F264"/>
@@ -7194,7 +7705,7 @@
       </w:pPr>
     </w:lvl>
   </w:abstractNum>
-  <w:abstractNum w:abstractNumId="5" w15:restartNumberingAfterBreak="0">
+  <w:abstractNum w:abstractNumId="7" w15:restartNumberingAfterBreak="0">
     <w:nsid w:val="78407E11"/>
     <w:multiLevelType w:val="hybridMultilevel"/>
     <w:tmpl w:val="3B860988"/>
@@ -7281,21 +7792,27 @@
     </w:lvl>
   </w:abstractNum>
   <w:num w:numId="1" w16cid:durableId="81222438">
+    <w:abstractNumId w:val="2"/>
+  </w:num>
+  <w:num w:numId="2" w16cid:durableId="1783529205">
+    <w:abstractNumId w:val="3"/>
+  </w:num>
+  <w:num w:numId="3" w16cid:durableId="600142844">
+    <w:abstractNumId w:val="6"/>
+  </w:num>
+  <w:num w:numId="4" w16cid:durableId="56173268">
+    <w:abstractNumId w:val="7"/>
+  </w:num>
+  <w:num w:numId="5" w16cid:durableId="421295348">
+    <w:abstractNumId w:val="5"/>
+  </w:num>
+  <w:num w:numId="6" w16cid:durableId="1073234021">
     <w:abstractNumId w:val="1"/>
   </w:num>
-  <w:num w:numId="2" w16cid:durableId="1783529205">
-    <w:abstractNumId w:val="2"/>
-  </w:num>
-  <w:num w:numId="3" w16cid:durableId="600142844">
+  <w:num w:numId="7" w16cid:durableId="483199788">
     <w:abstractNumId w:val="4"/>
   </w:num>
-  <w:num w:numId="4" w16cid:durableId="56173268">
-    <w:abstractNumId w:val="5"/>
-  </w:num>
-  <w:num w:numId="5" w16cid:durableId="421295348">
-    <w:abstractNumId w:val="3"/>
-  </w:num>
-  <w:num w:numId="6" w16cid:durableId="1073234021">
+  <w:num w:numId="8" w16cid:durableId="829951023">
     <w:abstractNumId w:val="0"/>
   </w:num>
 </w:numbering>

</xml_diff>

<commit_message>
content table updated and CD in the table got fixed
</commit_message>
<xml_diff>
--- a/Курсовая работа.docx
+++ b/Курсовая работа.docx
@@ -154,7 +154,7 @@
       <w:pPr>
         <w:pStyle w:val="1"/>
       </w:pPr>
-      <w:bookmarkStart w:id="0" w:name="_Toc98872395"/>
+      <w:bookmarkStart w:id="0" w:name="_Toc103793783"/>
       <w:r>
         <w:lastRenderedPageBreak/>
         <w:t>Содержание</w:t>
@@ -183,7 +183,7 @@
       <w:r>
         <w:fldChar w:fldCharType="separate"/>
       </w:r>
-      <w:hyperlink w:anchor="_Toc98872395" w:history="1">
+      <w:hyperlink w:anchor="_Toc103793783" w:history="1">
         <w:r>
           <w:rPr>
             <w:rStyle w:val="ac"/>
@@ -210,7 +210,7 @@
             <w:noProof/>
             <w:webHidden/>
           </w:rPr>
-          <w:instrText xml:space="preserve"> PAGEREF _Toc98872395 \h </w:instrText>
+          <w:instrText xml:space="preserve"> PAGEREF _Toc103793783 \h </w:instrText>
         </w:r>
         <w:r>
           <w:rPr>
@@ -254,7 +254,7 @@
           <w:szCs w:val="22"/>
         </w:rPr>
       </w:pPr>
-      <w:hyperlink w:anchor="_Toc98872396" w:history="1">
+      <w:hyperlink w:anchor="_Toc103793784" w:history="1">
         <w:r>
           <w:rPr>
             <w:rStyle w:val="ac"/>
@@ -281,7 +281,7 @@
             <w:noProof/>
             <w:webHidden/>
           </w:rPr>
-          <w:instrText xml:space="preserve"> PAGEREF _Toc98872396 \h </w:instrText>
+          <w:instrText xml:space="preserve"> PAGEREF _Toc103793784 \h </w:instrText>
         </w:r>
         <w:r>
           <w:rPr>
@@ -325,7 +325,7 @@
           <w:szCs w:val="22"/>
         </w:rPr>
       </w:pPr>
-      <w:hyperlink w:anchor="_Toc98872397" w:history="1">
+      <w:hyperlink w:anchor="_Toc103793785" w:history="1">
         <w:r>
           <w:rPr>
             <w:rStyle w:val="ac"/>
@@ -352,7 +352,7 @@
             <w:noProof/>
             <w:webHidden/>
           </w:rPr>
-          <w:instrText xml:space="preserve"> PAGEREF _Toc98872397 \h </w:instrText>
+          <w:instrText xml:space="preserve"> PAGEREF _Toc103793785 \h </w:instrText>
         </w:r>
         <w:r>
           <w:rPr>
@@ -396,7 +396,7 @@
           <w:szCs w:val="22"/>
         </w:rPr>
       </w:pPr>
-      <w:hyperlink w:anchor="_Toc98872398" w:history="1">
+      <w:hyperlink w:anchor="_Toc103793786" w:history="1">
         <w:r>
           <w:rPr>
             <w:rStyle w:val="ac"/>
@@ -423,7 +423,7 @@
             <w:noProof/>
             <w:webHidden/>
           </w:rPr>
-          <w:instrText xml:space="preserve"> PAGEREF _Toc98872398 \h </w:instrText>
+          <w:instrText xml:space="preserve"> PAGEREF _Toc103793786 \h </w:instrText>
         </w:r>
         <w:r>
           <w:rPr>
@@ -444,6 +444,933 @@
             <w:webHidden/>
           </w:rPr>
           <w:t>7</w:t>
+        </w:r>
+        <w:r>
+          <w:rPr>
+            <w:noProof/>
+            <w:webHidden/>
+          </w:rPr>
+          <w:fldChar w:fldCharType="end"/>
+        </w:r>
+      </w:hyperlink>
+    </w:p>
+    <w:p>
+      <w:pPr>
+        <w:pStyle w:val="11"/>
+        <w:tabs>
+          <w:tab w:val="right" w:leader="dot" w:pos="10195"/>
+        </w:tabs>
+        <w:rPr>
+          <w:rFonts w:asciiTheme="minorHAnsi" w:eastAsiaTheme="minorEastAsia" w:hAnsiTheme="minorHAnsi" w:cstheme="minorBidi"/>
+          <w:noProof/>
+          <w:sz w:val="22"/>
+          <w:szCs w:val="22"/>
+        </w:rPr>
+      </w:pPr>
+      <w:hyperlink w:anchor="_Toc103793787" w:history="1">
+        <w:r>
+          <w:rPr>
+            <w:rStyle w:val="ac"/>
+            <w:noProof/>
+          </w:rPr>
+          <w:t>Варианты взаимодействия оператора и программы (Use Case)</w:t>
+        </w:r>
+        <w:r>
+          <w:rPr>
+            <w:noProof/>
+            <w:webHidden/>
+          </w:rPr>
+          <w:tab/>
+        </w:r>
+        <w:r>
+          <w:rPr>
+            <w:noProof/>
+            <w:webHidden/>
+          </w:rPr>
+          <w:fldChar w:fldCharType="begin"/>
+        </w:r>
+        <w:r>
+          <w:rPr>
+            <w:noProof/>
+            <w:webHidden/>
+          </w:rPr>
+          <w:instrText xml:space="preserve"> PAGEREF _Toc103793787 \h </w:instrText>
+        </w:r>
+        <w:r>
+          <w:rPr>
+            <w:noProof/>
+            <w:webHidden/>
+          </w:rPr>
+        </w:r>
+        <w:r>
+          <w:rPr>
+            <w:noProof/>
+            <w:webHidden/>
+          </w:rPr>
+          <w:fldChar w:fldCharType="separate"/>
+        </w:r>
+        <w:r>
+          <w:rPr>
+            <w:noProof/>
+            <w:webHidden/>
+          </w:rPr>
+          <w:t>10</w:t>
+        </w:r>
+        <w:r>
+          <w:rPr>
+            <w:noProof/>
+            <w:webHidden/>
+          </w:rPr>
+          <w:fldChar w:fldCharType="end"/>
+        </w:r>
+      </w:hyperlink>
+    </w:p>
+    <w:p>
+      <w:pPr>
+        <w:pStyle w:val="11"/>
+        <w:tabs>
+          <w:tab w:val="right" w:leader="dot" w:pos="10195"/>
+        </w:tabs>
+        <w:rPr>
+          <w:rFonts w:asciiTheme="minorHAnsi" w:eastAsiaTheme="minorEastAsia" w:hAnsiTheme="minorHAnsi" w:cstheme="minorBidi"/>
+          <w:noProof/>
+          <w:sz w:val="22"/>
+          <w:szCs w:val="22"/>
+        </w:rPr>
+      </w:pPr>
+      <w:hyperlink w:anchor="_Toc103793788" w:history="1">
+        <w:r>
+          <w:rPr>
+            <w:rStyle w:val="ac"/>
+            <w:noProof/>
+          </w:rPr>
+          <w:t>Диаграмма потоков данных (</w:t>
+        </w:r>
+        <w:r>
+          <w:rPr>
+            <w:rStyle w:val="ac"/>
+            <w:noProof/>
+            <w:lang w:val="en-US"/>
+          </w:rPr>
+          <w:t>Data</w:t>
+        </w:r>
+        <w:r>
+          <w:rPr>
+            <w:rStyle w:val="ac"/>
+            <w:noProof/>
+          </w:rPr>
+          <w:t xml:space="preserve"> </w:t>
+        </w:r>
+        <w:r>
+          <w:rPr>
+            <w:rStyle w:val="ac"/>
+            <w:noProof/>
+            <w:lang w:val="en-US"/>
+          </w:rPr>
+          <w:t>flow</w:t>
+        </w:r>
+        <w:r>
+          <w:rPr>
+            <w:rStyle w:val="ac"/>
+            <w:noProof/>
+          </w:rPr>
+          <w:t xml:space="preserve"> </w:t>
+        </w:r>
+        <w:r>
+          <w:rPr>
+            <w:rStyle w:val="ac"/>
+            <w:noProof/>
+            <w:lang w:val="en-US"/>
+          </w:rPr>
+          <w:t>diagram</w:t>
+        </w:r>
+        <w:r>
+          <w:rPr>
+            <w:rStyle w:val="ac"/>
+            <w:noProof/>
+          </w:rPr>
+          <w:t>)</w:t>
+        </w:r>
+        <w:r>
+          <w:rPr>
+            <w:noProof/>
+            <w:webHidden/>
+          </w:rPr>
+          <w:tab/>
+        </w:r>
+        <w:r>
+          <w:rPr>
+            <w:noProof/>
+            <w:webHidden/>
+          </w:rPr>
+          <w:fldChar w:fldCharType="begin"/>
+        </w:r>
+        <w:r>
+          <w:rPr>
+            <w:noProof/>
+            <w:webHidden/>
+          </w:rPr>
+          <w:instrText xml:space="preserve"> PAGEREF _Toc103793788 \h </w:instrText>
+        </w:r>
+        <w:r>
+          <w:rPr>
+            <w:noProof/>
+            <w:webHidden/>
+          </w:rPr>
+        </w:r>
+        <w:r>
+          <w:rPr>
+            <w:noProof/>
+            <w:webHidden/>
+          </w:rPr>
+          <w:fldChar w:fldCharType="separate"/>
+        </w:r>
+        <w:r>
+          <w:rPr>
+            <w:noProof/>
+            <w:webHidden/>
+          </w:rPr>
+          <w:t>11</w:t>
+        </w:r>
+        <w:r>
+          <w:rPr>
+            <w:noProof/>
+            <w:webHidden/>
+          </w:rPr>
+          <w:fldChar w:fldCharType="end"/>
+        </w:r>
+      </w:hyperlink>
+    </w:p>
+    <w:p>
+      <w:pPr>
+        <w:pStyle w:val="11"/>
+        <w:tabs>
+          <w:tab w:val="right" w:leader="dot" w:pos="10195"/>
+        </w:tabs>
+        <w:rPr>
+          <w:rFonts w:asciiTheme="minorHAnsi" w:eastAsiaTheme="minorEastAsia" w:hAnsiTheme="minorHAnsi" w:cstheme="minorBidi"/>
+          <w:noProof/>
+          <w:sz w:val="22"/>
+          <w:szCs w:val="22"/>
+        </w:rPr>
+      </w:pPr>
+      <w:hyperlink w:anchor="_Toc103793789" w:history="1">
+        <w:r>
+          <w:rPr>
+            <w:rStyle w:val="ac"/>
+            <w:noProof/>
+          </w:rPr>
+          <w:t>Выбор и обоснование типов переменных. Разработка структур данных</w:t>
+        </w:r>
+        <w:r>
+          <w:rPr>
+            <w:noProof/>
+            <w:webHidden/>
+          </w:rPr>
+          <w:tab/>
+        </w:r>
+        <w:r>
+          <w:rPr>
+            <w:noProof/>
+            <w:webHidden/>
+          </w:rPr>
+          <w:fldChar w:fldCharType="begin"/>
+        </w:r>
+        <w:r>
+          <w:rPr>
+            <w:noProof/>
+            <w:webHidden/>
+          </w:rPr>
+          <w:instrText xml:space="preserve"> PAGEREF _Toc103793789 \h </w:instrText>
+        </w:r>
+        <w:r>
+          <w:rPr>
+            <w:noProof/>
+            <w:webHidden/>
+          </w:rPr>
+        </w:r>
+        <w:r>
+          <w:rPr>
+            <w:noProof/>
+            <w:webHidden/>
+          </w:rPr>
+          <w:fldChar w:fldCharType="separate"/>
+        </w:r>
+        <w:r>
+          <w:rPr>
+            <w:noProof/>
+            <w:webHidden/>
+          </w:rPr>
+          <w:t>12</w:t>
+        </w:r>
+        <w:r>
+          <w:rPr>
+            <w:noProof/>
+            <w:webHidden/>
+          </w:rPr>
+          <w:fldChar w:fldCharType="end"/>
+        </w:r>
+      </w:hyperlink>
+    </w:p>
+    <w:p>
+      <w:pPr>
+        <w:pStyle w:val="11"/>
+        <w:tabs>
+          <w:tab w:val="right" w:leader="dot" w:pos="10195"/>
+        </w:tabs>
+        <w:rPr>
+          <w:rFonts w:asciiTheme="minorHAnsi" w:eastAsiaTheme="minorEastAsia" w:hAnsiTheme="minorHAnsi" w:cstheme="minorBidi"/>
+          <w:noProof/>
+          <w:sz w:val="22"/>
+          <w:szCs w:val="22"/>
+        </w:rPr>
+      </w:pPr>
+      <w:hyperlink w:anchor="_Toc103793790" w:history="1">
+        <w:r>
+          <w:rPr>
+            <w:rStyle w:val="ac"/>
+            <w:noProof/>
+          </w:rPr>
+          <w:t>Вводимые и выводимые параметры и их типы</w:t>
+        </w:r>
+        <w:r>
+          <w:rPr>
+            <w:noProof/>
+            <w:webHidden/>
+          </w:rPr>
+          <w:tab/>
+        </w:r>
+        <w:r>
+          <w:rPr>
+            <w:noProof/>
+            <w:webHidden/>
+          </w:rPr>
+          <w:fldChar w:fldCharType="begin"/>
+        </w:r>
+        <w:r>
+          <w:rPr>
+            <w:noProof/>
+            <w:webHidden/>
+          </w:rPr>
+          <w:instrText xml:space="preserve"> PAGEREF _Toc103793790 \h </w:instrText>
+        </w:r>
+        <w:r>
+          <w:rPr>
+            <w:noProof/>
+            <w:webHidden/>
+          </w:rPr>
+        </w:r>
+        <w:r>
+          <w:rPr>
+            <w:noProof/>
+            <w:webHidden/>
+          </w:rPr>
+          <w:fldChar w:fldCharType="separate"/>
+        </w:r>
+        <w:r>
+          <w:rPr>
+            <w:noProof/>
+            <w:webHidden/>
+          </w:rPr>
+          <w:t>15</w:t>
+        </w:r>
+        <w:r>
+          <w:rPr>
+            <w:noProof/>
+            <w:webHidden/>
+          </w:rPr>
+          <w:fldChar w:fldCharType="end"/>
+        </w:r>
+      </w:hyperlink>
+    </w:p>
+    <w:p>
+      <w:pPr>
+        <w:pStyle w:val="11"/>
+        <w:tabs>
+          <w:tab w:val="right" w:leader="dot" w:pos="10195"/>
+        </w:tabs>
+        <w:rPr>
+          <w:rFonts w:asciiTheme="minorHAnsi" w:eastAsiaTheme="minorEastAsia" w:hAnsiTheme="minorHAnsi" w:cstheme="minorBidi"/>
+          <w:noProof/>
+          <w:sz w:val="22"/>
+          <w:szCs w:val="22"/>
+        </w:rPr>
+      </w:pPr>
+      <w:hyperlink w:anchor="_Toc103793791" w:history="1">
+        <w:r>
+          <w:rPr>
+            <w:rStyle w:val="ac"/>
+            <w:noProof/>
+          </w:rPr>
+          <w:t>Диаграмма классов</w:t>
+        </w:r>
+        <w:r>
+          <w:rPr>
+            <w:noProof/>
+            <w:webHidden/>
+          </w:rPr>
+          <w:tab/>
+        </w:r>
+        <w:r>
+          <w:rPr>
+            <w:noProof/>
+            <w:webHidden/>
+          </w:rPr>
+          <w:fldChar w:fldCharType="begin"/>
+        </w:r>
+        <w:r>
+          <w:rPr>
+            <w:noProof/>
+            <w:webHidden/>
+          </w:rPr>
+          <w:instrText xml:space="preserve"> PAGEREF _Toc103793791 \h </w:instrText>
+        </w:r>
+        <w:r>
+          <w:rPr>
+            <w:noProof/>
+            <w:webHidden/>
+          </w:rPr>
+        </w:r>
+        <w:r>
+          <w:rPr>
+            <w:noProof/>
+            <w:webHidden/>
+          </w:rPr>
+          <w:fldChar w:fldCharType="separate"/>
+        </w:r>
+        <w:r>
+          <w:rPr>
+            <w:noProof/>
+            <w:webHidden/>
+          </w:rPr>
+          <w:t>16</w:t>
+        </w:r>
+        <w:r>
+          <w:rPr>
+            <w:noProof/>
+            <w:webHidden/>
+          </w:rPr>
+          <w:fldChar w:fldCharType="end"/>
+        </w:r>
+      </w:hyperlink>
+    </w:p>
+    <w:p>
+      <w:pPr>
+        <w:pStyle w:val="11"/>
+        <w:tabs>
+          <w:tab w:val="right" w:leader="dot" w:pos="10195"/>
+        </w:tabs>
+        <w:rPr>
+          <w:rFonts w:asciiTheme="minorHAnsi" w:eastAsiaTheme="minorEastAsia" w:hAnsiTheme="minorHAnsi" w:cstheme="minorBidi"/>
+          <w:noProof/>
+          <w:sz w:val="22"/>
+          <w:szCs w:val="22"/>
+        </w:rPr>
+      </w:pPr>
+      <w:hyperlink w:anchor="_Toc103793792" w:history="1">
+        <w:r>
+          <w:rPr>
+            <w:rStyle w:val="ac"/>
+            <w:noProof/>
+          </w:rPr>
+          <w:t>Структура проекта, перечисление нужных файлов</w:t>
+        </w:r>
+        <w:r>
+          <w:rPr>
+            <w:noProof/>
+            <w:webHidden/>
+          </w:rPr>
+          <w:tab/>
+        </w:r>
+        <w:r>
+          <w:rPr>
+            <w:noProof/>
+            <w:webHidden/>
+          </w:rPr>
+          <w:fldChar w:fldCharType="begin"/>
+        </w:r>
+        <w:r>
+          <w:rPr>
+            <w:noProof/>
+            <w:webHidden/>
+          </w:rPr>
+          <w:instrText xml:space="preserve"> PAGEREF _Toc103793792 \h </w:instrText>
+        </w:r>
+        <w:r>
+          <w:rPr>
+            <w:noProof/>
+            <w:webHidden/>
+          </w:rPr>
+        </w:r>
+        <w:r>
+          <w:rPr>
+            <w:noProof/>
+            <w:webHidden/>
+          </w:rPr>
+          <w:fldChar w:fldCharType="separate"/>
+        </w:r>
+        <w:r>
+          <w:rPr>
+            <w:noProof/>
+            <w:webHidden/>
+          </w:rPr>
+          <w:t>17</w:t>
+        </w:r>
+        <w:r>
+          <w:rPr>
+            <w:noProof/>
+            <w:webHidden/>
+          </w:rPr>
+          <w:fldChar w:fldCharType="end"/>
+        </w:r>
+      </w:hyperlink>
+    </w:p>
+    <w:p>
+      <w:pPr>
+        <w:pStyle w:val="11"/>
+        <w:tabs>
+          <w:tab w:val="right" w:leader="dot" w:pos="10195"/>
+        </w:tabs>
+        <w:rPr>
+          <w:rFonts w:asciiTheme="minorHAnsi" w:eastAsiaTheme="minorEastAsia" w:hAnsiTheme="minorHAnsi" w:cstheme="minorBidi"/>
+          <w:noProof/>
+          <w:sz w:val="22"/>
+          <w:szCs w:val="22"/>
+        </w:rPr>
+      </w:pPr>
+      <w:hyperlink w:anchor="_Toc103793793" w:history="1">
+        <w:r>
+          <w:rPr>
+            <w:rStyle w:val="ac"/>
+            <w:noProof/>
+          </w:rPr>
+          <w:t>Инструкция</w:t>
+        </w:r>
+        <w:r>
+          <w:rPr>
+            <w:rStyle w:val="ac"/>
+            <w:noProof/>
+            <w:lang w:val="en-US"/>
+          </w:rPr>
+          <w:t xml:space="preserve"> </w:t>
+        </w:r>
+        <w:r>
+          <w:rPr>
+            <w:rStyle w:val="ac"/>
+            <w:noProof/>
+          </w:rPr>
+          <w:t>по</w:t>
+        </w:r>
+        <w:r>
+          <w:rPr>
+            <w:rStyle w:val="ac"/>
+            <w:noProof/>
+            <w:lang w:val="en-US"/>
+          </w:rPr>
+          <w:t xml:space="preserve"> </w:t>
+        </w:r>
+        <w:r>
+          <w:rPr>
+            <w:rStyle w:val="ac"/>
+            <w:noProof/>
+          </w:rPr>
+          <w:t>использованию</w:t>
+        </w:r>
+        <w:r>
+          <w:rPr>
+            <w:noProof/>
+            <w:webHidden/>
+          </w:rPr>
+          <w:tab/>
+        </w:r>
+        <w:r>
+          <w:rPr>
+            <w:noProof/>
+            <w:webHidden/>
+          </w:rPr>
+          <w:fldChar w:fldCharType="begin"/>
+        </w:r>
+        <w:r>
+          <w:rPr>
+            <w:noProof/>
+            <w:webHidden/>
+          </w:rPr>
+          <w:instrText xml:space="preserve"> PAGEREF _Toc103793793 \h </w:instrText>
+        </w:r>
+        <w:r>
+          <w:rPr>
+            <w:noProof/>
+            <w:webHidden/>
+          </w:rPr>
+        </w:r>
+        <w:r>
+          <w:rPr>
+            <w:noProof/>
+            <w:webHidden/>
+          </w:rPr>
+          <w:fldChar w:fldCharType="separate"/>
+        </w:r>
+        <w:r>
+          <w:rPr>
+            <w:noProof/>
+            <w:webHidden/>
+          </w:rPr>
+          <w:t>19</w:t>
+        </w:r>
+        <w:r>
+          <w:rPr>
+            <w:noProof/>
+            <w:webHidden/>
+          </w:rPr>
+          <w:fldChar w:fldCharType="end"/>
+        </w:r>
+      </w:hyperlink>
+    </w:p>
+    <w:p>
+      <w:pPr>
+        <w:pStyle w:val="11"/>
+        <w:tabs>
+          <w:tab w:val="right" w:leader="dot" w:pos="10195"/>
+        </w:tabs>
+        <w:rPr>
+          <w:rFonts w:asciiTheme="minorHAnsi" w:eastAsiaTheme="minorEastAsia" w:hAnsiTheme="minorHAnsi" w:cstheme="minorBidi"/>
+          <w:noProof/>
+          <w:sz w:val="22"/>
+          <w:szCs w:val="22"/>
+        </w:rPr>
+      </w:pPr>
+      <w:hyperlink w:anchor="_Toc103793794" w:history="1">
+        <w:r>
+          <w:rPr>
+            <w:rStyle w:val="ac"/>
+            <w:noProof/>
+          </w:rPr>
+          <w:t>Текст программы и файлов заголовков с комментариями</w:t>
+        </w:r>
+        <w:r>
+          <w:rPr>
+            <w:noProof/>
+            <w:webHidden/>
+          </w:rPr>
+          <w:tab/>
+        </w:r>
+        <w:r>
+          <w:rPr>
+            <w:noProof/>
+            <w:webHidden/>
+          </w:rPr>
+          <w:fldChar w:fldCharType="begin"/>
+        </w:r>
+        <w:r>
+          <w:rPr>
+            <w:noProof/>
+            <w:webHidden/>
+          </w:rPr>
+          <w:instrText xml:space="preserve"> PAGEREF _Toc103793794 \h </w:instrText>
+        </w:r>
+        <w:r>
+          <w:rPr>
+            <w:noProof/>
+            <w:webHidden/>
+          </w:rPr>
+        </w:r>
+        <w:r>
+          <w:rPr>
+            <w:noProof/>
+            <w:webHidden/>
+          </w:rPr>
+          <w:fldChar w:fldCharType="separate"/>
+        </w:r>
+        <w:r>
+          <w:rPr>
+            <w:noProof/>
+            <w:webHidden/>
+          </w:rPr>
+          <w:t>23</w:t>
+        </w:r>
+        <w:r>
+          <w:rPr>
+            <w:noProof/>
+            <w:webHidden/>
+          </w:rPr>
+          <w:fldChar w:fldCharType="end"/>
+        </w:r>
+      </w:hyperlink>
+    </w:p>
+    <w:p>
+      <w:pPr>
+        <w:pStyle w:val="11"/>
+        <w:tabs>
+          <w:tab w:val="right" w:leader="dot" w:pos="10195"/>
+        </w:tabs>
+        <w:rPr>
+          <w:rFonts w:asciiTheme="minorHAnsi" w:eastAsiaTheme="minorEastAsia" w:hAnsiTheme="minorHAnsi" w:cstheme="minorBidi"/>
+          <w:noProof/>
+          <w:sz w:val="22"/>
+          <w:szCs w:val="22"/>
+        </w:rPr>
+      </w:pPr>
+      <w:hyperlink w:anchor="_Toc103793795" w:history="1">
+        <w:r>
+          <w:rPr>
+            <w:rStyle w:val="ac"/>
+            <w:noProof/>
+          </w:rPr>
+          <w:t>Рисунки с копиями экрана при работе программы</w:t>
+        </w:r>
+        <w:r>
+          <w:rPr>
+            <w:noProof/>
+            <w:webHidden/>
+          </w:rPr>
+          <w:tab/>
+        </w:r>
+        <w:r>
+          <w:rPr>
+            <w:noProof/>
+            <w:webHidden/>
+          </w:rPr>
+          <w:fldChar w:fldCharType="begin"/>
+        </w:r>
+        <w:r>
+          <w:rPr>
+            <w:noProof/>
+            <w:webHidden/>
+          </w:rPr>
+          <w:instrText xml:space="preserve"> PAGEREF _Toc103793795 \h </w:instrText>
+        </w:r>
+        <w:r>
+          <w:rPr>
+            <w:noProof/>
+            <w:webHidden/>
+          </w:rPr>
+        </w:r>
+        <w:r>
+          <w:rPr>
+            <w:noProof/>
+            <w:webHidden/>
+          </w:rPr>
+          <w:fldChar w:fldCharType="separate"/>
+        </w:r>
+        <w:r>
+          <w:rPr>
+            <w:noProof/>
+            <w:webHidden/>
+          </w:rPr>
+          <w:t>24</w:t>
+        </w:r>
+        <w:r>
+          <w:rPr>
+            <w:noProof/>
+            <w:webHidden/>
+          </w:rPr>
+          <w:fldChar w:fldCharType="end"/>
+        </w:r>
+      </w:hyperlink>
+    </w:p>
+    <w:p>
+      <w:pPr>
+        <w:pStyle w:val="11"/>
+        <w:tabs>
+          <w:tab w:val="right" w:leader="dot" w:pos="10195"/>
+        </w:tabs>
+        <w:rPr>
+          <w:rFonts w:asciiTheme="minorHAnsi" w:eastAsiaTheme="minorEastAsia" w:hAnsiTheme="minorHAnsi" w:cstheme="minorBidi"/>
+          <w:noProof/>
+          <w:sz w:val="22"/>
+          <w:szCs w:val="22"/>
+        </w:rPr>
+      </w:pPr>
+      <w:hyperlink w:anchor="_Toc103793796" w:history="1">
+        <w:r>
+          <w:rPr>
+            <w:rStyle w:val="ac"/>
+            <w:noProof/>
+          </w:rPr>
+          <w:t>Контрольный пример, сравнение результата с эталоном</w:t>
+        </w:r>
+        <w:r>
+          <w:rPr>
+            <w:noProof/>
+            <w:webHidden/>
+          </w:rPr>
+          <w:tab/>
+        </w:r>
+        <w:r>
+          <w:rPr>
+            <w:noProof/>
+            <w:webHidden/>
+          </w:rPr>
+          <w:fldChar w:fldCharType="begin"/>
+        </w:r>
+        <w:r>
+          <w:rPr>
+            <w:noProof/>
+            <w:webHidden/>
+          </w:rPr>
+          <w:instrText xml:space="preserve"> PAGEREF _Toc103793796 \h </w:instrText>
+        </w:r>
+        <w:r>
+          <w:rPr>
+            <w:noProof/>
+            <w:webHidden/>
+          </w:rPr>
+        </w:r>
+        <w:r>
+          <w:rPr>
+            <w:noProof/>
+            <w:webHidden/>
+          </w:rPr>
+          <w:fldChar w:fldCharType="separate"/>
+        </w:r>
+        <w:r>
+          <w:rPr>
+            <w:noProof/>
+            <w:webHidden/>
+          </w:rPr>
+          <w:t>25</w:t>
+        </w:r>
+        <w:r>
+          <w:rPr>
+            <w:noProof/>
+            <w:webHidden/>
+          </w:rPr>
+          <w:fldChar w:fldCharType="end"/>
+        </w:r>
+      </w:hyperlink>
+    </w:p>
+    <w:p>
+      <w:pPr>
+        <w:pStyle w:val="11"/>
+        <w:tabs>
+          <w:tab w:val="right" w:leader="dot" w:pos="10195"/>
+        </w:tabs>
+        <w:rPr>
+          <w:rFonts w:asciiTheme="minorHAnsi" w:eastAsiaTheme="minorEastAsia" w:hAnsiTheme="minorHAnsi" w:cstheme="minorBidi"/>
+          <w:noProof/>
+          <w:sz w:val="22"/>
+          <w:szCs w:val="22"/>
+        </w:rPr>
+      </w:pPr>
+      <w:hyperlink w:anchor="_Toc103793797" w:history="1">
+        <w:r>
+          <w:rPr>
+            <w:rStyle w:val="ac"/>
+            <w:noProof/>
+          </w:rPr>
+          <w:t>Ведомость соответствия программы спецификации</w:t>
+        </w:r>
+        <w:r>
+          <w:rPr>
+            <w:noProof/>
+            <w:webHidden/>
+          </w:rPr>
+          <w:tab/>
+        </w:r>
+        <w:r>
+          <w:rPr>
+            <w:noProof/>
+            <w:webHidden/>
+          </w:rPr>
+          <w:fldChar w:fldCharType="begin"/>
+        </w:r>
+        <w:r>
+          <w:rPr>
+            <w:noProof/>
+            <w:webHidden/>
+          </w:rPr>
+          <w:instrText xml:space="preserve"> PAGEREF _Toc103793797 \h </w:instrText>
+        </w:r>
+        <w:r>
+          <w:rPr>
+            <w:noProof/>
+            <w:webHidden/>
+          </w:rPr>
+        </w:r>
+        <w:r>
+          <w:rPr>
+            <w:noProof/>
+            <w:webHidden/>
+          </w:rPr>
+          <w:fldChar w:fldCharType="separate"/>
+        </w:r>
+        <w:r>
+          <w:rPr>
+            <w:noProof/>
+            <w:webHidden/>
+          </w:rPr>
+          <w:t>26</w:t>
+        </w:r>
+        <w:r>
+          <w:rPr>
+            <w:noProof/>
+            <w:webHidden/>
+          </w:rPr>
+          <w:fldChar w:fldCharType="end"/>
+        </w:r>
+      </w:hyperlink>
+    </w:p>
+    <w:p>
+      <w:pPr>
+        <w:pStyle w:val="11"/>
+        <w:tabs>
+          <w:tab w:val="right" w:leader="dot" w:pos="10195"/>
+        </w:tabs>
+        <w:rPr>
+          <w:rFonts w:asciiTheme="minorHAnsi" w:eastAsiaTheme="minorEastAsia" w:hAnsiTheme="minorHAnsi" w:cstheme="minorBidi"/>
+          <w:noProof/>
+          <w:sz w:val="22"/>
+          <w:szCs w:val="22"/>
+        </w:rPr>
+      </w:pPr>
+      <w:hyperlink w:anchor="_Toc103793798" w:history="1">
+        <w:r>
+          <w:rPr>
+            <w:rStyle w:val="ac"/>
+            <w:noProof/>
+          </w:rPr>
+          <w:t>Выводы</w:t>
+        </w:r>
+        <w:r>
+          <w:rPr>
+            <w:noProof/>
+            <w:webHidden/>
+          </w:rPr>
+          <w:tab/>
+        </w:r>
+        <w:r>
+          <w:rPr>
+            <w:noProof/>
+            <w:webHidden/>
+          </w:rPr>
+          <w:fldChar w:fldCharType="begin"/>
+        </w:r>
+        <w:r>
+          <w:rPr>
+            <w:noProof/>
+            <w:webHidden/>
+          </w:rPr>
+          <w:instrText xml:space="preserve"> PAGEREF _Toc103793798 \h </w:instrText>
+        </w:r>
+        <w:r>
+          <w:rPr>
+            <w:noProof/>
+            <w:webHidden/>
+          </w:rPr>
+        </w:r>
+        <w:r>
+          <w:rPr>
+            <w:noProof/>
+            <w:webHidden/>
+          </w:rPr>
+          <w:fldChar w:fldCharType="separate"/>
+        </w:r>
+        <w:r>
+          <w:rPr>
+            <w:noProof/>
+            <w:webHidden/>
+          </w:rPr>
+          <w:t>27</w:t>
         </w:r>
         <w:r>
           <w:rPr>
@@ -477,7 +1404,7 @@
         <w:pStyle w:val="1"/>
         <w:ind w:left="360"/>
       </w:pPr>
-      <w:bookmarkStart w:id="1" w:name="_Toc98872396"/>
+      <w:bookmarkStart w:id="1" w:name="_Toc103793784"/>
       <w:r>
         <w:lastRenderedPageBreak/>
         <w:t>Спецификация задания</w:t>
@@ -1205,7 +2132,7 @@
       <w:pPr>
         <w:pStyle w:val="1"/>
       </w:pPr>
-      <w:bookmarkStart w:id="2" w:name="_Toc98872397"/>
+      <w:bookmarkStart w:id="2" w:name="_Toc103793785"/>
       <w:r>
         <w:lastRenderedPageBreak/>
         <w:t>Постановка задачи</w:t>
@@ -3547,7 +4474,7 @@
       <w:pPr>
         <w:pStyle w:val="1"/>
       </w:pPr>
-      <w:bookmarkStart w:id="3" w:name="_Toc98872398"/>
+      <w:bookmarkStart w:id="3" w:name="_Toc103793786"/>
       <w:r>
         <w:lastRenderedPageBreak/>
         <w:t>Формализованное описание алгоритма решения задачи</w:t>
@@ -3835,7 +4762,6 @@
         </w:rPr>
         <w:t xml:space="preserve"> </w:t>
       </w:r>
-      <w:proofErr w:type="gramStart"/>
       <w:r>
         <w:rPr>
           <w:rStyle w:val="af0"/>
@@ -3850,7 +4776,6 @@
         <w:t>::</w:t>
       </w:r>
       <w:proofErr w:type="spellStart"/>
-      <w:proofErr w:type="gramEnd"/>
       <w:r>
         <w:rPr>
           <w:rStyle w:val="af0"/>
@@ -3903,7 +4828,6 @@
         </w:rPr>
         <w:t xml:space="preserve"> </w:t>
       </w:r>
-      <w:proofErr w:type="gramStart"/>
       <w:r>
         <w:rPr>
           <w:rStyle w:val="af0"/>
@@ -3918,7 +4842,6 @@
         <w:t>::</w:t>
       </w:r>
       <w:proofErr w:type="spellStart"/>
-      <w:proofErr w:type="gramEnd"/>
       <w:r>
         <w:rPr>
           <w:rStyle w:val="af0"/>
@@ -3957,7 +4880,6 @@
         </w:rPr>
         <w:t xml:space="preserve"> </w:t>
       </w:r>
-      <w:proofErr w:type="gramStart"/>
       <w:r>
         <w:rPr>
           <w:rStyle w:val="af0"/>
@@ -3972,7 +4894,6 @@
         <w:t>::</w:t>
       </w:r>
       <w:proofErr w:type="spellStart"/>
-      <w:proofErr w:type="gramEnd"/>
       <w:r>
         <w:rPr>
           <w:rStyle w:val="af0"/>
@@ -4059,7 +4980,6 @@
         <w:t xml:space="preserve">). Помимо обновления параметров, из этого метода через </w:t>
       </w:r>
       <w:proofErr w:type="spellStart"/>
-      <w:proofErr w:type="gramStart"/>
       <w:r>
         <w:rPr>
           <w:rStyle w:val="af0"/>
@@ -4075,7 +4995,6 @@
         <w:t>::</w:t>
       </w:r>
       <w:proofErr w:type="spellStart"/>
-      <w:proofErr w:type="gramEnd"/>
       <w:r>
         <w:rPr>
           <w:rStyle w:val="af0"/>
@@ -4196,7 +5115,6 @@
         <w:t xml:space="preserve"> </w:t>
       </w:r>
       <w:proofErr w:type="spellStart"/>
-      <w:proofErr w:type="gramStart"/>
       <w:r>
         <w:rPr>
           <w:rStyle w:val="af0"/>
@@ -4212,7 +5130,6 @@
         <w:t>::</w:t>
       </w:r>
       <w:proofErr w:type="spellStart"/>
-      <w:proofErr w:type="gramEnd"/>
       <w:r>
         <w:rPr>
           <w:rStyle w:val="af0"/>
@@ -4905,6 +5822,7 @@
       <w:pPr>
         <w:pStyle w:val="1"/>
       </w:pPr>
+      <w:bookmarkStart w:id="4" w:name="_Toc103793787"/>
       <w:r>
         <w:rPr>
           <w:noProof/>
@@ -4969,6 +5887,7 @@
       <w:r>
         <w:t>Варианты взаимодействия оператора и программы (Use Case)</w:t>
       </w:r>
+      <w:bookmarkEnd w:id="4"/>
     </w:p>
     <w:p>
       <w:pPr>
@@ -4991,6 +5910,7 @@
       <w:pPr>
         <w:pStyle w:val="1"/>
       </w:pPr>
+      <w:bookmarkStart w:id="5" w:name="_Toc103793788"/>
       <w:r>
         <w:lastRenderedPageBreak/>
         <w:t xml:space="preserve">Диаграмма потоков данных </w:t>
@@ -5025,6 +5945,7 @@
       <w:r>
         <w:t>)</w:t>
       </w:r>
+      <w:bookmarkEnd w:id="5"/>
     </w:p>
     <w:p/>
     <w:p>
@@ -5034,10 +5955,12 @@
       <w:r>
         <w:br w:type="page"/>
       </w:r>
+      <w:bookmarkStart w:id="6" w:name="_Toc103793789"/>
       <w:r>
         <w:lastRenderedPageBreak/>
         <w:t>Выбор и обоснование типов переменных. Разработка структур данных</w:t>
       </w:r>
+      <w:bookmarkEnd w:id="6"/>
     </w:p>
     <w:p>
       <w:r>
@@ -5500,7 +6423,6 @@
       <w:r>
         <w:t xml:space="preserve"> и автоматический динамический массив </w:t>
       </w:r>
-      <w:proofErr w:type="gramStart"/>
       <w:r>
         <w:rPr>
           <w:rStyle w:val="af0"/>
@@ -5514,7 +6436,6 @@
         </w:rPr>
         <w:t>::</w:t>
       </w:r>
-      <w:proofErr w:type="gramEnd"/>
       <w:r>
         <w:rPr>
           <w:rStyle w:val="af0"/>
@@ -6152,7 +7073,6 @@
       <w:r>
         <w:t xml:space="preserve"> </w:t>
       </w:r>
-      <w:proofErr w:type="gramStart"/>
       <w:r>
         <w:rPr>
           <w:rStyle w:val="af0"/>
@@ -6166,7 +7086,6 @@
         </w:rPr>
         <w:t>::</w:t>
       </w:r>
-      <w:proofErr w:type="gramEnd"/>
       <w:r>
         <w:rPr>
           <w:rStyle w:val="af0"/>
@@ -6485,10 +7404,12 @@
       <w:r>
         <w:br w:type="page"/>
       </w:r>
+      <w:bookmarkStart w:id="7" w:name="_Toc103793790"/>
       <w:r>
         <w:lastRenderedPageBreak/>
         <w:t>Вводимые и выводимые параметры и их типы</w:t>
       </w:r>
+      <w:bookmarkEnd w:id="7"/>
     </w:p>
     <w:p>
       <w:r>
@@ -6869,10 +7790,17 @@
       <w:pPr>
         <w:pStyle w:val="1"/>
       </w:pPr>
+      <w:bookmarkStart w:id="8" w:name="_Toc103793791"/>
       <w:r>
         <w:lastRenderedPageBreak/>
         <w:t>Диаграмма классов</w:t>
       </w:r>
+      <w:bookmarkEnd w:id="8"/>
+    </w:p>
+    <w:p>
+      <w:pPr>
+        <w:ind w:firstLine="0"/>
+      </w:pPr>
       <w:r>
         <w:rPr>
           <w:noProof/>
@@ -6927,10 +7855,12 @@
       <w:r>
         <w:br w:type="page"/>
       </w:r>
+      <w:bookmarkStart w:id="9" w:name="_Toc103793792"/>
       <w:r>
         <w:lastRenderedPageBreak/>
         <w:t>Структура проекта, перечисление нужных файлов</w:t>
       </w:r>
+      <w:bookmarkEnd w:id="9"/>
     </w:p>
     <w:p>
       <w:r>
@@ -7343,7 +8273,6 @@
           <w:b/>
           <w:sz w:val="24"/>
           <w:szCs w:val="22"/>
-          <w:lang w:val="en-US"/>
         </w:rPr>
       </w:pPr>
       <w:r>
@@ -7355,7 +8284,140 @@
           <w:lang w:val="en-US"/>
         </w:rPr>
         <w:lastRenderedPageBreak/>
-        <w:t>C:\USERS\D.MON\DOCUMENTS\УЧЕБА\ИНФОРМАТИКА\CHAMINOV_DMEATRY\COURSEWORK</w:t>
+        <w:t>C</w:t>
+      </w:r>
+      <w:r>
+        <w:rPr>
+          <w:rFonts w:ascii="OpenGost Type A TT" w:hAnsi="OpenGost Type A TT"/>
+          <w:b/>
+          <w:sz w:val="24"/>
+          <w:szCs w:val="22"/>
+        </w:rPr>
+        <w:t>:\</w:t>
+      </w:r>
+      <w:r>
+        <w:rPr>
+          <w:rFonts w:ascii="OpenGost Type A TT" w:hAnsi="OpenGost Type A TT"/>
+          <w:b/>
+          <w:sz w:val="24"/>
+          <w:szCs w:val="22"/>
+          <w:lang w:val="en-US"/>
+        </w:rPr>
+        <w:t>USERS</w:t>
+      </w:r>
+      <w:r>
+        <w:rPr>
+          <w:rFonts w:ascii="OpenGost Type A TT" w:hAnsi="OpenGost Type A TT"/>
+          <w:b/>
+          <w:sz w:val="24"/>
+          <w:szCs w:val="22"/>
+        </w:rPr>
+        <w:t>\</w:t>
+      </w:r>
+      <w:r>
+        <w:rPr>
+          <w:rFonts w:ascii="OpenGost Type A TT" w:hAnsi="OpenGost Type A TT"/>
+          <w:b/>
+          <w:sz w:val="24"/>
+          <w:szCs w:val="22"/>
+          <w:lang w:val="en-US"/>
+        </w:rPr>
+        <w:t>D</w:t>
+      </w:r>
+      <w:r>
+        <w:rPr>
+          <w:rFonts w:ascii="OpenGost Type A TT" w:hAnsi="OpenGost Type A TT"/>
+          <w:b/>
+          <w:sz w:val="24"/>
+          <w:szCs w:val="22"/>
+        </w:rPr>
+        <w:t>.</w:t>
+      </w:r>
+      <w:r>
+        <w:rPr>
+          <w:rFonts w:ascii="OpenGost Type A TT" w:hAnsi="OpenGost Type A TT"/>
+          <w:b/>
+          <w:sz w:val="24"/>
+          <w:szCs w:val="22"/>
+          <w:lang w:val="en-US"/>
+        </w:rPr>
+        <w:t>MON</w:t>
+      </w:r>
+      <w:r>
+        <w:rPr>
+          <w:rFonts w:ascii="OpenGost Type A TT" w:hAnsi="OpenGost Type A TT"/>
+          <w:b/>
+          <w:sz w:val="24"/>
+          <w:szCs w:val="22"/>
+        </w:rPr>
+        <w:t>\</w:t>
+      </w:r>
+      <w:r>
+        <w:rPr>
+          <w:rFonts w:ascii="OpenGost Type A TT" w:hAnsi="OpenGost Type A TT"/>
+          <w:b/>
+          <w:sz w:val="24"/>
+          <w:szCs w:val="22"/>
+          <w:lang w:val="en-US"/>
+        </w:rPr>
+        <w:t>DOCUMENTS</w:t>
+      </w:r>
+      <w:r>
+        <w:rPr>
+          <w:rFonts w:ascii="OpenGost Type A TT" w:hAnsi="OpenGost Type A TT"/>
+          <w:b/>
+          <w:sz w:val="24"/>
+          <w:szCs w:val="22"/>
+        </w:rPr>
+        <w:t>\УЧЕБА\ИНФОРМАТИКА\</w:t>
+      </w:r>
+      <w:r>
+        <w:rPr>
+          <w:rFonts w:ascii="OpenGost Type A TT" w:hAnsi="OpenGost Type A TT"/>
+          <w:b/>
+          <w:sz w:val="24"/>
+          <w:szCs w:val="22"/>
+          <w:lang w:val="en-US"/>
+        </w:rPr>
+        <w:t>CHAMINOV</w:t>
+      </w:r>
+      <w:r>
+        <w:rPr>
+          <w:rFonts w:ascii="OpenGost Type A TT" w:hAnsi="OpenGost Type A TT"/>
+          <w:b/>
+          <w:sz w:val="24"/>
+          <w:szCs w:val="22"/>
+        </w:rPr>
+        <w:t>_</w:t>
+      </w:r>
+      <w:r>
+        <w:rPr>
+          <w:rFonts w:ascii="OpenGost Type A TT" w:hAnsi="OpenGost Type A TT"/>
+          <w:b/>
+          <w:sz w:val="24"/>
+          <w:szCs w:val="22"/>
+          <w:lang w:val="en-US"/>
+        </w:rPr>
+        <w:t>DMEATRY</w:t>
+      </w:r>
+      <w:r>
+        <w:rPr>
+          <w:rFonts w:ascii="OpenGost Type A TT" w:hAnsi="OpenGost Type A TT"/>
+          <w:b/>
+          <w:sz w:val="24"/>
+          <w:szCs w:val="22"/>
+        </w:rPr>
+        <w:t>\</w:t>
+      </w:r>
+      <w:r>
+        <w:rPr>
+          <w:rFonts w:ascii="OpenGost Type A TT" w:hAnsi="OpenGost Type A TT"/>
+          <w:b/>
+          <w:sz w:val="24"/>
+          <w:szCs w:val="22"/>
+          <w:lang w:val="en-US"/>
+        </w:rPr>
+        <w:t>COURSEWORK</w:t>
       </w:r>
     </w:p>
     <w:p>
@@ -7368,15 +8430,13 @@
           <w:b/>
           <w:sz w:val="24"/>
           <w:szCs w:val="22"/>
-          <w:lang w:val="en-US"/>
-        </w:rPr>
-      </w:pPr>
-      <w:r>
-        <w:rPr>
-          <w:b/>
-          <w:sz w:val="24"/>
-          <w:szCs w:val="22"/>
-          <w:lang w:val="en-US"/>
+        </w:rPr>
+      </w:pPr>
+      <w:r>
+        <w:rPr>
+          <w:b/>
+          <w:sz w:val="24"/>
+          <w:szCs w:val="22"/>
         </w:rPr>
         <w:t>│</w:t>
       </w:r>
@@ -7386,10 +8446,40 @@
           <w:b/>
           <w:sz w:val="24"/>
           <w:szCs w:val="22"/>
-          <w:lang w:val="en-US"/>
-        </w:rPr>
-        <w:t xml:space="preserve">   coursework.sln</w:t>
-      </w:r>
+        </w:rPr>
+        <w:t xml:space="preserve">   </w:t>
+      </w:r>
+      <w:r>
+        <w:rPr>
+          <w:rFonts w:ascii="OpenGost Type A TT" w:hAnsi="OpenGost Type A TT"/>
+          <w:b/>
+          <w:sz w:val="24"/>
+          <w:szCs w:val="22"/>
+          <w:lang w:val="en-US"/>
+        </w:rPr>
+        <w:t>coursework</w:t>
+      </w:r>
+      <w:r>
+        <w:rPr>
+          <w:rFonts w:ascii="OpenGost Type A TT" w:hAnsi="OpenGost Type A TT"/>
+          <w:b/>
+          <w:sz w:val="24"/>
+          <w:szCs w:val="22"/>
+        </w:rPr>
+        <w:t>.</w:t>
+      </w:r>
+      <w:proofErr w:type="spellStart"/>
+      <w:r>
+        <w:rPr>
+          <w:rFonts w:ascii="OpenGost Type A TT" w:hAnsi="OpenGost Type A TT"/>
+          <w:b/>
+          <w:sz w:val="24"/>
+          <w:szCs w:val="22"/>
+          <w:lang w:val="en-US"/>
+        </w:rPr>
+        <w:t>sln</w:t>
+      </w:r>
+      <w:proofErr w:type="spellEnd"/>
     </w:p>
     <w:p>
       <w:pPr>
@@ -7401,15 +8491,13 @@
           <w:b/>
           <w:sz w:val="24"/>
           <w:szCs w:val="22"/>
-          <w:lang w:val="en-US"/>
-        </w:rPr>
-      </w:pPr>
-      <w:r>
-        <w:rPr>
-          <w:b/>
-          <w:sz w:val="24"/>
-          <w:szCs w:val="22"/>
-          <w:lang w:val="en-US"/>
+        </w:rPr>
+      </w:pPr>
+      <w:r>
+        <w:rPr>
+          <w:b/>
+          <w:sz w:val="24"/>
+          <w:szCs w:val="22"/>
         </w:rPr>
         <w:t>│</w:t>
       </w:r>
@@ -7419,29 +8507,24 @@
           <w:b/>
           <w:sz w:val="24"/>
           <w:szCs w:val="22"/>
-          <w:lang w:val="en-US"/>
         </w:rPr>
         <w:t xml:space="preserve">   </w:t>
       </w:r>
-      <w:proofErr w:type="spellStart"/>
       <w:r>
         <w:rPr>
           <w:rFonts w:ascii="OpenGost Type A TT" w:hAnsi="OpenGost Type A TT" w:cs="OpenGost Type A TT"/>
           <w:b/>
           <w:sz w:val="24"/>
           <w:szCs w:val="22"/>
-          <w:lang w:val="en-US"/>
         </w:rPr>
         <w:t>Курсовая</w:t>
       </w:r>
-      <w:proofErr w:type="spellEnd"/>
       <w:r>
         <w:rPr>
           <w:rFonts w:ascii="OpenGost Type A TT" w:hAnsi="OpenGost Type A TT"/>
           <w:b/>
           <w:sz w:val="24"/>
           <w:szCs w:val="22"/>
-          <w:lang w:val="en-US"/>
         </w:rPr>
         <w:t xml:space="preserve"> </w:t>
       </w:r>
@@ -7451,7 +8534,6 @@
           <w:b/>
           <w:sz w:val="24"/>
           <w:szCs w:val="22"/>
-          <w:lang w:val="en-US"/>
         </w:rPr>
         <w:t>работа</w:t>
       </w:r>
@@ -7461,9 +8543,18 @@
           <w:b/>
           <w:sz w:val="24"/>
           <w:szCs w:val="22"/>
-          <w:lang w:val="en-US"/>
-        </w:rPr>
-        <w:t>.docx</w:t>
+        </w:rPr>
+        <w:t>.</w:t>
+      </w:r>
+      <w:r>
+        <w:rPr>
+          <w:rFonts w:ascii="OpenGost Type A TT" w:hAnsi="OpenGost Type A TT"/>
+          <w:b/>
+          <w:sz w:val="24"/>
+          <w:szCs w:val="22"/>
+          <w:lang w:val="en-US"/>
+        </w:rPr>
+        <w:t>docx</w:t>
       </w:r>
     </w:p>
     <w:p>
@@ -7476,15 +8567,13 @@
           <w:b/>
           <w:sz w:val="24"/>
           <w:szCs w:val="22"/>
-          <w:lang w:val="en-US"/>
-        </w:rPr>
-      </w:pPr>
-      <w:r>
-        <w:rPr>
-          <w:b/>
-          <w:sz w:val="24"/>
-          <w:szCs w:val="22"/>
-          <w:lang w:val="en-US"/>
+        </w:rPr>
+      </w:pPr>
+      <w:r>
+        <w:rPr>
+          <w:b/>
+          <w:sz w:val="24"/>
+          <w:szCs w:val="22"/>
         </w:rPr>
         <w:t>│</w:t>
       </w:r>
@@ -8075,21 +9164,9 @@
           <w:szCs w:val="22"/>
           <w:lang w:val="en-US"/>
         </w:rPr>
-        <w:t>coursework.</w:t>
-      </w:r>
-      <w:proofErr w:type="gramStart"/>
-      <w:r>
-        <w:rPr>
-          <w:rFonts w:ascii="OpenGost Type A TT" w:hAnsi="OpenGost Type A TT"/>
-          <w:b/>
-          <w:sz w:val="24"/>
-          <w:szCs w:val="22"/>
-          <w:lang w:val="en-US"/>
-        </w:rPr>
-        <w:t>vcxproj.filters</w:t>
+        <w:t>coursework.vcxproj.filters</w:t>
       </w:r>
       <w:proofErr w:type="spellEnd"/>
-      <w:proofErr w:type="gramEnd"/>
     </w:p>
     <w:p>
       <w:pPr>
@@ -8825,17 +9902,7 @@
           <w:szCs w:val="22"/>
           <w:lang w:val="en-US"/>
         </w:rPr>
-        <w:t xml:space="preserve">            coursework.rc2</w:t>
-      </w:r>
-      <w:r>
-        <w:rPr>
-          <w:rFonts w:ascii="OpenGost Type A TT" w:hAnsi="OpenGost Type A TT"/>
-          <w:b/>
-          <w:sz w:val="24"/>
-          <w:szCs w:val="22"/>
-          <w:lang w:val="en-US"/>
-        </w:rPr>
-        <w:t xml:space="preserve"> </w:t>
+        <w:t xml:space="preserve">            coursework.rc2 </w:t>
       </w:r>
       <w:r>
         <w:rPr>
@@ -8851,6 +9918,7 @@
           <w:lang w:val="en-US"/>
         </w:rPr>
       </w:pPr>
+      <w:bookmarkStart w:id="10" w:name="_Toc103793793"/>
       <w:r>
         <w:lastRenderedPageBreak/>
         <w:t>Инструкция</w:t>
@@ -8873,6 +9941,7 @@
       <w:r>
         <w:t>использованию</w:t>
       </w:r>
+      <w:bookmarkEnd w:id="10"/>
     </w:p>
     <w:p>
       <w:pPr>
@@ -9584,9 +10653,11 @@
       <w:pPr>
         <w:pStyle w:val="1"/>
       </w:pPr>
+      <w:bookmarkStart w:id="11" w:name="_Toc103793794"/>
       <w:r>
         <w:t>Текст программы и файлов заголовков с комментариями</w:t>
       </w:r>
+      <w:bookmarkEnd w:id="11"/>
     </w:p>
     <w:p>
       <w:pPr>
@@ -9609,10 +10680,12 @@
       <w:pPr>
         <w:pStyle w:val="1"/>
       </w:pPr>
+      <w:bookmarkStart w:id="12" w:name="_Toc103793795"/>
       <w:r>
         <w:lastRenderedPageBreak/>
         <w:t>Рисунки с копиями экрана при работе программы</w:t>
       </w:r>
+      <w:bookmarkEnd w:id="12"/>
     </w:p>
     <w:p>
       <w:pPr>
@@ -9635,10 +10708,12 @@
       <w:pPr>
         <w:pStyle w:val="1"/>
       </w:pPr>
+      <w:bookmarkStart w:id="13" w:name="_Toc103793796"/>
       <w:r>
         <w:lastRenderedPageBreak/>
         <w:t>Контрольный пример, сравнение результата с эталоном</w:t>
       </w:r>
+      <w:bookmarkEnd w:id="13"/>
     </w:p>
     <w:p>
       <w:pPr>
@@ -9661,10 +10736,12 @@
       <w:pPr>
         <w:pStyle w:val="1"/>
       </w:pPr>
+      <w:bookmarkStart w:id="14" w:name="_Toc103793797"/>
       <w:r>
         <w:lastRenderedPageBreak/>
         <w:t>Ведомость соответствия программы спецификации</w:t>
       </w:r>
+      <w:bookmarkEnd w:id="14"/>
     </w:p>
     <w:p>
       <w:pPr>
@@ -9687,10 +10764,12 @@
       <w:pPr>
         <w:pStyle w:val="1"/>
       </w:pPr>
+      <w:bookmarkStart w:id="15" w:name="_Toc103793798"/>
       <w:r>
         <w:lastRenderedPageBreak/>
         <w:t>Выводы</w:t>
       </w:r>
+      <w:bookmarkEnd w:id="15"/>
     </w:p>
     <w:sectPr>
       <w:headerReference w:type="default" r:id="rId10"/>

</xml_diff>

<commit_message>
todos in content table
</commit_message>
<xml_diff>
--- a/Курсовая работа.docx
+++ b/Курсовая работа.docx
@@ -154,7 +154,7 @@
       <w:pPr>
         <w:pStyle w:val="1"/>
       </w:pPr>
-      <w:bookmarkStart w:id="0" w:name="_Toc103793783"/>
+      <w:bookmarkStart w:id="0" w:name="_Toc103793920"/>
       <w:r>
         <w:lastRenderedPageBreak/>
         <w:t>Содержание</w:t>
@@ -183,7 +183,7 @@
       <w:r>
         <w:fldChar w:fldCharType="separate"/>
       </w:r>
-      <w:hyperlink w:anchor="_Toc103793783" w:history="1">
+      <w:hyperlink w:anchor="_Toc103793920" w:history="1">
         <w:r>
           <w:rPr>
             <w:rStyle w:val="ac"/>
@@ -210,7 +210,7 @@
             <w:noProof/>
             <w:webHidden/>
           </w:rPr>
-          <w:instrText xml:space="preserve"> PAGEREF _Toc103793783 \h </w:instrText>
+          <w:instrText xml:space="preserve"> PAGEREF _Toc103793920 \h </w:instrText>
         </w:r>
         <w:r>
           <w:rPr>
@@ -254,7 +254,7 @@
           <w:szCs w:val="22"/>
         </w:rPr>
       </w:pPr>
-      <w:hyperlink w:anchor="_Toc103793784" w:history="1">
+      <w:hyperlink w:anchor="_Toc103793921" w:history="1">
         <w:r>
           <w:rPr>
             <w:rStyle w:val="ac"/>
@@ -281,7 +281,7 @@
             <w:noProof/>
             <w:webHidden/>
           </w:rPr>
-          <w:instrText xml:space="preserve"> PAGEREF _Toc103793784 \h </w:instrText>
+          <w:instrText xml:space="preserve"> PAGEREF _Toc103793921 \h </w:instrText>
         </w:r>
         <w:r>
           <w:rPr>
@@ -325,7 +325,7 @@
           <w:szCs w:val="22"/>
         </w:rPr>
       </w:pPr>
-      <w:hyperlink w:anchor="_Toc103793785" w:history="1">
+      <w:hyperlink w:anchor="_Toc103793922" w:history="1">
         <w:r>
           <w:rPr>
             <w:rStyle w:val="ac"/>
@@ -352,7 +352,7 @@
             <w:noProof/>
             <w:webHidden/>
           </w:rPr>
-          <w:instrText xml:space="preserve"> PAGEREF _Toc103793785 \h </w:instrText>
+          <w:instrText xml:space="preserve"> PAGEREF _Toc103793922 \h </w:instrText>
         </w:r>
         <w:r>
           <w:rPr>
@@ -396,7 +396,7 @@
           <w:szCs w:val="22"/>
         </w:rPr>
       </w:pPr>
-      <w:hyperlink w:anchor="_Toc103793786" w:history="1">
+      <w:hyperlink w:anchor="_Toc103793923" w:history="1">
         <w:r>
           <w:rPr>
             <w:rStyle w:val="ac"/>
@@ -423,7 +423,7 @@
             <w:noProof/>
             <w:webHidden/>
           </w:rPr>
-          <w:instrText xml:space="preserve"> PAGEREF _Toc103793786 \h </w:instrText>
+          <w:instrText xml:space="preserve"> PAGEREF _Toc103793923 \h </w:instrText>
         </w:r>
         <w:r>
           <w:rPr>
@@ -467,7 +467,7 @@
           <w:szCs w:val="22"/>
         </w:rPr>
       </w:pPr>
-      <w:hyperlink w:anchor="_Toc103793787" w:history="1">
+      <w:hyperlink w:anchor="_Toc103793924" w:history="1">
         <w:r>
           <w:rPr>
             <w:rStyle w:val="ac"/>
@@ -494,7 +494,7 @@
             <w:noProof/>
             <w:webHidden/>
           </w:rPr>
-          <w:instrText xml:space="preserve"> PAGEREF _Toc103793787 \h </w:instrText>
+          <w:instrText xml:space="preserve"> PAGEREF _Toc103793924 \h </w:instrText>
         </w:r>
         <w:r>
           <w:rPr>
@@ -538,18 +538,26 @@
           <w:szCs w:val="22"/>
         </w:rPr>
       </w:pPr>
-      <w:hyperlink w:anchor="_Toc103793788" w:history="1">
+      <w:hyperlink w:anchor="_Toc103793925" w:history="1">
         <w:r>
           <w:rPr>
             <w:rStyle w:val="ac"/>
             <w:noProof/>
-          </w:rPr>
-          <w:t>Диаграмма потоков данных (</w:t>
+            <w:lang w:val="en-US"/>
+          </w:rPr>
+          <w:t>TODO</w:t>
         </w:r>
         <w:r>
           <w:rPr>
             <w:rStyle w:val="ac"/>
             <w:noProof/>
+          </w:rPr>
+          <w:t>: Диаграмма потоков данных (</w:t>
+        </w:r>
+        <w:r>
+          <w:rPr>
+            <w:rStyle w:val="ac"/>
+            <w:noProof/>
             <w:lang w:val="en-US"/>
           </w:rPr>
           <w:t>Data</w:t>
@@ -610,7 +618,7 @@
             <w:noProof/>
             <w:webHidden/>
           </w:rPr>
-          <w:instrText xml:space="preserve"> PAGEREF _Toc103793788 \h </w:instrText>
+          <w:instrText xml:space="preserve"> PAGEREF _Toc103793925 \h </w:instrText>
         </w:r>
         <w:r>
           <w:rPr>
@@ -654,7 +662,7 @@
           <w:szCs w:val="22"/>
         </w:rPr>
       </w:pPr>
-      <w:hyperlink w:anchor="_Toc103793789" w:history="1">
+      <w:hyperlink w:anchor="_Toc103793926" w:history="1">
         <w:r>
           <w:rPr>
             <w:rStyle w:val="ac"/>
@@ -681,7 +689,7 @@
             <w:noProof/>
             <w:webHidden/>
           </w:rPr>
-          <w:instrText xml:space="preserve"> PAGEREF _Toc103793789 \h </w:instrText>
+          <w:instrText xml:space="preserve"> PAGEREF _Toc103793926 \h </w:instrText>
         </w:r>
         <w:r>
           <w:rPr>
@@ -725,7 +733,7 @@
           <w:szCs w:val="22"/>
         </w:rPr>
       </w:pPr>
-      <w:hyperlink w:anchor="_Toc103793790" w:history="1">
+      <w:hyperlink w:anchor="_Toc103793927" w:history="1">
         <w:r>
           <w:rPr>
             <w:rStyle w:val="ac"/>
@@ -752,7 +760,7 @@
             <w:noProof/>
             <w:webHidden/>
           </w:rPr>
-          <w:instrText xml:space="preserve"> PAGEREF _Toc103793790 \h </w:instrText>
+          <w:instrText xml:space="preserve"> PAGEREF _Toc103793927 \h </w:instrText>
         </w:r>
         <w:r>
           <w:rPr>
@@ -796,7 +804,7 @@
           <w:szCs w:val="22"/>
         </w:rPr>
       </w:pPr>
-      <w:hyperlink w:anchor="_Toc103793791" w:history="1">
+      <w:hyperlink w:anchor="_Toc103793928" w:history="1">
         <w:r>
           <w:rPr>
             <w:rStyle w:val="ac"/>
@@ -823,7 +831,7 @@
             <w:noProof/>
             <w:webHidden/>
           </w:rPr>
-          <w:instrText xml:space="preserve"> PAGEREF _Toc103793791 \h </w:instrText>
+          <w:instrText xml:space="preserve"> PAGEREF _Toc103793928 \h </w:instrText>
         </w:r>
         <w:r>
           <w:rPr>
@@ -867,7 +875,7 @@
           <w:szCs w:val="22"/>
         </w:rPr>
       </w:pPr>
-      <w:hyperlink w:anchor="_Toc103793792" w:history="1">
+      <w:hyperlink w:anchor="_Toc103793929" w:history="1">
         <w:r>
           <w:rPr>
             <w:rStyle w:val="ac"/>
@@ -894,7 +902,7 @@
             <w:noProof/>
             <w:webHidden/>
           </w:rPr>
-          <w:instrText xml:space="preserve"> PAGEREF _Toc103793792 \h </w:instrText>
+          <w:instrText xml:space="preserve"> PAGEREF _Toc103793929 \h </w:instrText>
         </w:r>
         <w:r>
           <w:rPr>
@@ -938,7 +946,7 @@
           <w:szCs w:val="22"/>
         </w:rPr>
       </w:pPr>
-      <w:hyperlink w:anchor="_Toc103793793" w:history="1">
+      <w:hyperlink w:anchor="_Toc103793930" w:history="1">
         <w:r>
           <w:rPr>
             <w:rStyle w:val="ac"/>
@@ -995,7 +1003,7 @@
             <w:noProof/>
             <w:webHidden/>
           </w:rPr>
-          <w:instrText xml:space="preserve"> PAGEREF _Toc103793793 \h </w:instrText>
+          <w:instrText xml:space="preserve"> PAGEREF _Toc103793930 \h </w:instrText>
         </w:r>
         <w:r>
           <w:rPr>
@@ -1039,13 +1047,21 @@
           <w:szCs w:val="22"/>
         </w:rPr>
       </w:pPr>
-      <w:hyperlink w:anchor="_Toc103793794" w:history="1">
+      <w:hyperlink w:anchor="_Toc103793931" w:history="1">
         <w:r>
           <w:rPr>
             <w:rStyle w:val="ac"/>
             <w:noProof/>
-          </w:rPr>
-          <w:t>Текст программы и файлов заголовков с комментариями</w:t>
+            <w:lang w:val="en-US"/>
+          </w:rPr>
+          <w:t>TODO</w:t>
+        </w:r>
+        <w:r>
+          <w:rPr>
+            <w:rStyle w:val="ac"/>
+            <w:noProof/>
+          </w:rPr>
+          <w:t>: Текст программы и файлов заголовков с комментариями</w:t>
         </w:r>
         <w:r>
           <w:rPr>
@@ -1066,7 +1082,7 @@
             <w:noProof/>
             <w:webHidden/>
           </w:rPr>
-          <w:instrText xml:space="preserve"> PAGEREF _Toc103793794 \h </w:instrText>
+          <w:instrText xml:space="preserve"> PAGEREF _Toc103793931 \h </w:instrText>
         </w:r>
         <w:r>
           <w:rPr>
@@ -1110,13 +1126,21 @@
           <w:szCs w:val="22"/>
         </w:rPr>
       </w:pPr>
-      <w:hyperlink w:anchor="_Toc103793795" w:history="1">
+      <w:hyperlink w:anchor="_Toc103793932" w:history="1">
         <w:r>
           <w:rPr>
             <w:rStyle w:val="ac"/>
             <w:noProof/>
-          </w:rPr>
-          <w:t>Рисунки с копиями экрана при работе программы</w:t>
+            <w:lang w:val="en-US"/>
+          </w:rPr>
+          <w:t>TODO</w:t>
+        </w:r>
+        <w:r>
+          <w:rPr>
+            <w:rStyle w:val="ac"/>
+            <w:noProof/>
+          </w:rPr>
+          <w:t>: Рисунки с копиями экрана при работе программы</w:t>
         </w:r>
         <w:r>
           <w:rPr>
@@ -1137,7 +1161,7 @@
             <w:noProof/>
             <w:webHidden/>
           </w:rPr>
-          <w:instrText xml:space="preserve"> PAGEREF _Toc103793795 \h </w:instrText>
+          <w:instrText xml:space="preserve"> PAGEREF _Toc103793932 \h </w:instrText>
         </w:r>
         <w:r>
           <w:rPr>
@@ -1181,13 +1205,21 @@
           <w:szCs w:val="22"/>
         </w:rPr>
       </w:pPr>
-      <w:hyperlink w:anchor="_Toc103793796" w:history="1">
+      <w:hyperlink w:anchor="_Toc103793933" w:history="1">
         <w:r>
           <w:rPr>
             <w:rStyle w:val="ac"/>
             <w:noProof/>
-          </w:rPr>
-          <w:t>Контрольный пример, сравнение результата с эталоном</w:t>
+            <w:lang w:val="en-US"/>
+          </w:rPr>
+          <w:t>TODO</w:t>
+        </w:r>
+        <w:r>
+          <w:rPr>
+            <w:rStyle w:val="ac"/>
+            <w:noProof/>
+          </w:rPr>
+          <w:t>: Контрольный пример, сравнение результата с эталоном</w:t>
         </w:r>
         <w:r>
           <w:rPr>
@@ -1208,7 +1240,7 @@
             <w:noProof/>
             <w:webHidden/>
           </w:rPr>
-          <w:instrText xml:space="preserve"> PAGEREF _Toc103793796 \h </w:instrText>
+          <w:instrText xml:space="preserve"> PAGEREF _Toc103793933 \h </w:instrText>
         </w:r>
         <w:r>
           <w:rPr>
@@ -1252,13 +1284,21 @@
           <w:szCs w:val="22"/>
         </w:rPr>
       </w:pPr>
-      <w:hyperlink w:anchor="_Toc103793797" w:history="1">
+      <w:hyperlink w:anchor="_Toc103793934" w:history="1">
         <w:r>
           <w:rPr>
             <w:rStyle w:val="ac"/>
             <w:noProof/>
-          </w:rPr>
-          <w:t>Ведомость соответствия программы спецификации</w:t>
+            <w:lang w:val="en-US"/>
+          </w:rPr>
+          <w:t>TODO</w:t>
+        </w:r>
+        <w:r>
+          <w:rPr>
+            <w:rStyle w:val="ac"/>
+            <w:noProof/>
+          </w:rPr>
+          <w:t>: Ведомость соответствия программы спецификации</w:t>
         </w:r>
         <w:r>
           <w:rPr>
@@ -1279,7 +1319,7 @@
             <w:noProof/>
             <w:webHidden/>
           </w:rPr>
-          <w:instrText xml:space="preserve"> PAGEREF _Toc103793797 \h </w:instrText>
+          <w:instrText xml:space="preserve"> PAGEREF _Toc103793934 \h </w:instrText>
         </w:r>
         <w:r>
           <w:rPr>
@@ -1323,11 +1363,19 @@
           <w:szCs w:val="22"/>
         </w:rPr>
       </w:pPr>
-      <w:hyperlink w:anchor="_Toc103793798" w:history="1">
+      <w:hyperlink w:anchor="_Toc103793935" w:history="1">
         <w:r>
           <w:rPr>
             <w:rStyle w:val="ac"/>
             <w:noProof/>
+            <w:lang w:val="en-US"/>
+          </w:rPr>
+          <w:t xml:space="preserve">TODO: </w:t>
+        </w:r>
+        <w:r>
+          <w:rPr>
+            <w:rStyle w:val="ac"/>
+            <w:noProof/>
           </w:rPr>
           <w:t>Выводы</w:t>
         </w:r>
@@ -1350,7 +1398,7 @@
             <w:noProof/>
             <w:webHidden/>
           </w:rPr>
-          <w:instrText xml:space="preserve"> PAGEREF _Toc103793798 \h </w:instrText>
+          <w:instrText xml:space="preserve"> PAGEREF _Toc103793935 \h </w:instrText>
         </w:r>
         <w:r>
           <w:rPr>
@@ -1404,7 +1452,7 @@
         <w:pStyle w:val="1"/>
         <w:ind w:left="360"/>
       </w:pPr>
-      <w:bookmarkStart w:id="1" w:name="_Toc103793784"/>
+      <w:bookmarkStart w:id="1" w:name="_Toc103793921"/>
       <w:r>
         <w:lastRenderedPageBreak/>
         <w:t>Спецификация задания</w:t>
@@ -2132,7 +2180,7 @@
       <w:pPr>
         <w:pStyle w:val="1"/>
       </w:pPr>
-      <w:bookmarkStart w:id="2" w:name="_Toc103793785"/>
+      <w:bookmarkStart w:id="2" w:name="_Toc103793922"/>
       <w:r>
         <w:lastRenderedPageBreak/>
         <w:t>Постановка задачи</w:t>
@@ -4474,7 +4522,7 @@
       <w:pPr>
         <w:pStyle w:val="1"/>
       </w:pPr>
-      <w:bookmarkStart w:id="3" w:name="_Toc103793786"/>
+      <w:bookmarkStart w:id="3" w:name="_Toc103793923"/>
       <w:r>
         <w:lastRenderedPageBreak/>
         <w:t>Формализованное описание алгоритма решения задачи</w:t>
@@ -5822,7 +5870,7 @@
       <w:pPr>
         <w:pStyle w:val="1"/>
       </w:pPr>
-      <w:bookmarkStart w:id="4" w:name="_Toc103793787"/>
+      <w:bookmarkStart w:id="4" w:name="_Toc103793924"/>
       <w:r>
         <w:rPr>
           <w:noProof/>
@@ -5910,9 +5958,18 @@
       <w:pPr>
         <w:pStyle w:val="1"/>
       </w:pPr>
-      <w:bookmarkStart w:id="5" w:name="_Toc103793788"/>
-      <w:r>
+      <w:bookmarkStart w:id="5" w:name="_Toc103793925"/>
+      <w:r>
+        <w:rPr>
+          <w:lang w:val="en-US"/>
+        </w:rPr>
         <w:lastRenderedPageBreak/>
+        <w:t>TODO</w:t>
+      </w:r>
+      <w:r>
+        <w:t xml:space="preserve">: </w:t>
+      </w:r>
+      <w:r>
         <w:t xml:space="preserve">Диаграмма потоков данных </w:t>
       </w:r>
       <w:r>
@@ -5955,7 +6012,7 @@
       <w:r>
         <w:br w:type="page"/>
       </w:r>
-      <w:bookmarkStart w:id="6" w:name="_Toc103793789"/>
+      <w:bookmarkStart w:id="6" w:name="_Toc103793926"/>
       <w:r>
         <w:lastRenderedPageBreak/>
         <w:t>Выбор и обоснование типов переменных. Разработка структур данных</w:t>
@@ -7404,7 +7461,7 @@
       <w:r>
         <w:br w:type="page"/>
       </w:r>
-      <w:bookmarkStart w:id="7" w:name="_Toc103793790"/>
+      <w:bookmarkStart w:id="7" w:name="_Toc103793927"/>
       <w:r>
         <w:lastRenderedPageBreak/>
         <w:t>Вводимые и выводимые параметры и их типы</w:t>
@@ -7790,7 +7847,7 @@
       <w:pPr>
         <w:pStyle w:val="1"/>
       </w:pPr>
-      <w:bookmarkStart w:id="8" w:name="_Toc103793791"/>
+      <w:bookmarkStart w:id="8" w:name="_Toc103793928"/>
       <w:r>
         <w:lastRenderedPageBreak/>
         <w:t>Диаграмма классов</w:t>
@@ -7855,7 +7912,7 @@
       <w:r>
         <w:br w:type="page"/>
       </w:r>
-      <w:bookmarkStart w:id="9" w:name="_Toc103793792"/>
+      <w:bookmarkStart w:id="9" w:name="_Toc103793929"/>
       <w:r>
         <w:lastRenderedPageBreak/>
         <w:t>Структура проекта, перечисление нужных файлов</w:t>
@@ -9918,7 +9975,7 @@
           <w:lang w:val="en-US"/>
         </w:rPr>
       </w:pPr>
-      <w:bookmarkStart w:id="10" w:name="_Toc103793793"/>
+      <w:bookmarkStart w:id="10" w:name="_Toc103793930"/>
       <w:r>
         <w:lastRenderedPageBreak/>
         <w:t>Инструкция</w:t>
@@ -10653,7 +10710,16 @@
       <w:pPr>
         <w:pStyle w:val="1"/>
       </w:pPr>
-      <w:bookmarkStart w:id="11" w:name="_Toc103793794"/>
+      <w:bookmarkStart w:id="11" w:name="_Toc103793931"/>
+      <w:r>
+        <w:rPr>
+          <w:lang w:val="en-US"/>
+        </w:rPr>
+        <w:t>TODO</w:t>
+      </w:r>
+      <w:r>
+        <w:t xml:space="preserve">: </w:t>
+      </w:r>
       <w:r>
         <w:t>Текст программы и файлов заголовков с комментариями</w:t>
       </w:r>
@@ -10680,9 +10746,18 @@
       <w:pPr>
         <w:pStyle w:val="1"/>
       </w:pPr>
-      <w:bookmarkStart w:id="12" w:name="_Toc103793795"/>
-      <w:r>
+      <w:bookmarkStart w:id="12" w:name="_Toc103793932"/>
+      <w:r>
+        <w:rPr>
+          <w:lang w:val="en-US"/>
+        </w:rPr>
         <w:lastRenderedPageBreak/>
+        <w:t>TODO</w:t>
+      </w:r>
+      <w:r>
+        <w:t xml:space="preserve">: </w:t>
+      </w:r>
+      <w:r>
         <w:t>Рисунки с копиями экрана при работе программы</w:t>
       </w:r>
       <w:bookmarkEnd w:id="12"/>
@@ -10708,9 +10783,18 @@
       <w:pPr>
         <w:pStyle w:val="1"/>
       </w:pPr>
-      <w:bookmarkStart w:id="13" w:name="_Toc103793796"/>
-      <w:r>
+      <w:bookmarkStart w:id="13" w:name="_Toc103793933"/>
+      <w:r>
+        <w:rPr>
+          <w:lang w:val="en-US"/>
+        </w:rPr>
         <w:lastRenderedPageBreak/>
+        <w:t>TODO</w:t>
+      </w:r>
+      <w:r>
+        <w:t xml:space="preserve">: </w:t>
+      </w:r>
+      <w:r>
         <w:t>Контрольный пример, сравнение результата с эталоном</w:t>
       </w:r>
       <w:bookmarkEnd w:id="13"/>
@@ -10736,9 +10820,18 @@
       <w:pPr>
         <w:pStyle w:val="1"/>
       </w:pPr>
-      <w:bookmarkStart w:id="14" w:name="_Toc103793797"/>
-      <w:r>
+      <w:bookmarkStart w:id="14" w:name="_Toc103793934"/>
+      <w:r>
+        <w:rPr>
+          <w:lang w:val="en-US"/>
+        </w:rPr>
         <w:lastRenderedPageBreak/>
+        <w:t>TODO</w:t>
+      </w:r>
+      <w:r>
+        <w:t xml:space="preserve">: </w:t>
+      </w:r>
+      <w:r>
         <w:t>Ведомость соответствия программы спецификации</w:t>
       </w:r>
       <w:bookmarkEnd w:id="14"/>
@@ -10764,9 +10857,15 @@
       <w:pPr>
         <w:pStyle w:val="1"/>
       </w:pPr>
-      <w:bookmarkStart w:id="15" w:name="_Toc103793798"/>
-      <w:r>
+      <w:bookmarkStart w:id="15" w:name="_Toc103793935"/>
+      <w:r>
+        <w:rPr>
+          <w:lang w:val="en-US"/>
+        </w:rPr>
         <w:lastRenderedPageBreak/>
+        <w:t xml:space="preserve">TODO: </w:t>
+      </w:r>
+      <w:r>
         <w:t>Выводы</w:t>
       </w:r>
       <w:bookmarkEnd w:id="15"/>

</xml_diff>

<commit_message>
Changes caused by changes in the code
* deletion of the SomeDefenitions.h,
* menu rewriting
caused changes in the report
</commit_message>
<xml_diff>
--- a/Курсовая работа.docx
+++ b/Курсовая работа.docx
@@ -8129,44 +8129,6 @@
       </w:r>
       <w:proofErr w:type="spellEnd"/>
       <w:r>
-        <w:t>. Файл</w:t>
-      </w:r>
-      <w:r>
-        <w:t xml:space="preserve"> </w:t>
-      </w:r>
-      <w:proofErr w:type="spellStart"/>
-      <w:r>
-        <w:rPr>
-          <w:lang w:val="en-US"/>
-        </w:rPr>
-        <w:t>SomeDefinitions</w:t>
-      </w:r>
-      <w:proofErr w:type="spellEnd"/>
-      <w:r>
-        <w:t>.</w:t>
-      </w:r>
-      <w:r>
-        <w:rPr>
-          <w:lang w:val="en-US"/>
-        </w:rPr>
-        <w:t>h</w:t>
-      </w:r>
-      <w:r>
-        <w:t xml:space="preserve"> </w:t>
-      </w:r>
-      <w:r>
-        <w:t xml:space="preserve">содержит 2 служебных макроса, которые нужны для определения контрольной точки в системе контроля версий </w:t>
-      </w:r>
-      <w:r>
-        <w:rPr>
-          <w:lang w:val="en-US"/>
-        </w:rPr>
-        <w:t>git</w:t>
-      </w:r>
-      <w:r>
-        <w:t>, в которой пользователь обнаружил ошибку</w:t>
-      </w:r>
-      <w:r>
         <w:t>.</w:t>
       </w:r>
       <w:r>
@@ -9724,61 +9686,6 @@
           <w:lang w:val="en-US"/>
         </w:rPr>
         <w:t>resource.h</w:t>
-      </w:r>
-      <w:proofErr w:type="spellEnd"/>
-    </w:p>
-    <w:p>
-      <w:pPr>
-        <w:spacing w:after="160" w:line="240" w:lineRule="auto"/>
-        <w:ind w:firstLine="0"/>
-        <w:jc w:val="left"/>
-        <w:rPr>
-          <w:rFonts w:ascii="OpenGost Type A TT" w:hAnsi="OpenGost Type A TT"/>
-          <w:b/>
-          <w:sz w:val="24"/>
-          <w:szCs w:val="22"/>
-          <w:lang w:val="en-US"/>
-        </w:rPr>
-      </w:pPr>
-      <w:r>
-        <w:rPr>
-          <w:rFonts w:ascii="OpenGost Type A TT" w:hAnsi="OpenGost Type A TT"/>
-          <w:b/>
-          <w:sz w:val="24"/>
-          <w:szCs w:val="22"/>
-          <w:lang w:val="en-US"/>
-        </w:rPr>
-        <w:t xml:space="preserve">    </w:t>
-      </w:r>
-      <w:r>
-        <w:rPr>
-          <w:b/>
-          <w:sz w:val="24"/>
-          <w:szCs w:val="22"/>
-          <w:lang w:val="en-US"/>
-        </w:rPr>
-        <w:t>│</w:t>
-      </w:r>
-      <w:r>
-        <w:rPr>
-          <w:rFonts w:ascii="OpenGost Type A TT" w:hAnsi="OpenGost Type A TT"/>
-          <w:b/>
-          <w:sz w:val="24"/>
-          <w:szCs w:val="22"/>
-          <w:lang w:val="en-US"/>
-        </w:rPr>
-        <w:t xml:space="preserve">   </w:t>
-      </w:r>
-      <w:proofErr w:type="spellStart"/>
-      <w:r>
-        <w:rPr>
-          <w:rFonts w:ascii="OpenGost Type A TT" w:hAnsi="OpenGost Type A TT"/>
-          <w:b/>
-          <w:sz w:val="24"/>
-          <w:szCs w:val="22"/>
-          <w:lang w:val="en-US"/>
-        </w:rPr>
-        <w:t>SomeDefinitions.h</w:t>
       </w:r>
       <w:proofErr w:type="spellEnd"/>
     </w:p>
@@ -10621,13 +10528,10 @@
         </w:numPr>
       </w:pPr>
       <w:r>
-        <w:t xml:space="preserve">Для просмотра сведений о программе из начального диалогового окна выберите пункт системного меню (см п 2.21) «Сведения о </w:t>
-      </w:r>
-      <w:r>
-        <w:rPr>
-          <w:lang w:val="en-US"/>
-        </w:rPr>
-        <w:t>coursework</w:t>
+        <w:t>Для просмотра сведений о программе из начального диалогового окна выберите пункт системного меню (см п 2.21) «</w:t>
+      </w:r>
+      <w:r>
+        <w:t>О программе</w:t>
       </w:r>
       <w:r>
         <w:t>»</w:t>
@@ -10863,7 +10767,10 @@
           <w:lang w:val="en-US"/>
         </w:rPr>
         <w:lastRenderedPageBreak/>
-        <w:t xml:space="preserve">TODO: </w:t>
+        <w:t>TODO</w:t>
+      </w:r>
+      <w:r>
+        <w:t xml:space="preserve">: </w:t>
       </w:r>
       <w:r>
         <w:t>Выводы</w:t>

</xml_diff>

<commit_message>
small clearing file tree
</commit_message>
<xml_diff>
--- a/Курсовая работа.docx
+++ b/Курсовая работа.docx
@@ -4536,14 +4536,12 @@
       <w:r>
         <w:t xml:space="preserve">Все классы диалогов являются наследниками </w:t>
       </w:r>
-      <w:proofErr w:type="spellStart"/>
       <w:r>
         <w:rPr>
           <w:rStyle w:val="af0"/>
         </w:rPr>
         <w:t>CDialogEx</w:t>
       </w:r>
-      <w:proofErr w:type="spellEnd"/>
       <w:r>
         <w:t>.</w:t>
       </w:r>
@@ -4555,14 +4553,12 @@
       <w:r>
         <w:t xml:space="preserve"> </w:t>
       </w:r>
-      <w:proofErr w:type="spellStart"/>
       <w:r>
         <w:rPr>
           <w:rStyle w:val="af0"/>
         </w:rPr>
         <w:t>courseworkDlg</w:t>
       </w:r>
-      <w:proofErr w:type="spellEnd"/>
       <w:r>
         <w:t xml:space="preserve">. Он содержит </w:t>
       </w:r>
@@ -4572,14 +4568,12 @@
       <w:r>
         <w:t xml:space="preserve">дин </w:t>
       </w:r>
-      <w:proofErr w:type="spellStart"/>
       <w:r>
         <w:rPr>
           <w:rStyle w:val="af0"/>
         </w:rPr>
         <w:t>CStatic</w:t>
       </w:r>
-      <w:proofErr w:type="spellEnd"/>
       <w:r>
         <w:t xml:space="preserve"> элемент, в котором дано краткое описание задачи, кнопку открытия диалога с </w:t>
       </w:r>
@@ -4600,18 +4594,15 @@
       <w:r>
         <w:t xml:space="preserve"> с описанием – </w:t>
       </w:r>
-      <w:proofErr w:type="spellStart"/>
       <w:r>
         <w:rPr>
           <w:rStyle w:val="af0"/>
         </w:rPr>
         <w:t>MyTaskAboutDlg</w:t>
       </w:r>
-      <w:proofErr w:type="spellEnd"/>
       <w:r>
         <w:t xml:space="preserve"> содержит </w:t>
       </w:r>
-      <w:proofErr w:type="spellStart"/>
       <w:r>
         <w:rPr>
           <w:rStyle w:val="af0"/>
@@ -4630,7 +4621,6 @@
         </w:rPr>
         <w:t>tatic</w:t>
       </w:r>
-      <w:proofErr w:type="spellEnd"/>
       <w:r>
         <w:t xml:space="preserve"> </w:t>
       </w:r>
@@ -4651,72 +4641,60 @@
       <w:r>
         <w:t xml:space="preserve"> содержит в себе элементы управления для настройки параметров сигнальной функции и графиков: 7 </w:t>
       </w:r>
-      <w:proofErr w:type="spellStart"/>
       <w:r>
         <w:rPr>
           <w:rStyle w:val="af0"/>
         </w:rPr>
         <w:t>CEdit</w:t>
       </w:r>
-      <w:proofErr w:type="spellEnd"/>
       <w:r>
         <w:t xml:space="preserve"> (3 для параметров функции и 4 для настроек масштаба) , </w:t>
       </w:r>
       <w:r>
         <w:t xml:space="preserve">1 </w:t>
       </w:r>
-      <w:proofErr w:type="spellStart"/>
       <w:r>
         <w:rPr>
           <w:rStyle w:val="af0"/>
         </w:rPr>
         <w:t>CSliderCtrl</w:t>
       </w:r>
-      <w:proofErr w:type="spellEnd"/>
       <w:r>
         <w:t xml:space="preserve"> для удобной настройки шага</w:t>
       </w:r>
       <w:r>
         <w:t xml:space="preserve">, </w:t>
       </w:r>
-      <w:proofErr w:type="spellStart"/>
       <w:r>
         <w:rPr>
           <w:rStyle w:val="af0"/>
         </w:rPr>
         <w:t>CButton</w:t>
       </w:r>
-      <w:proofErr w:type="spellEnd"/>
       <w:r>
         <w:t xml:space="preserve"> – </w:t>
       </w:r>
-      <w:proofErr w:type="spellStart"/>
       <w:r>
         <w:t>check</w:t>
       </w:r>
-      <w:proofErr w:type="spellEnd"/>
       <w:r>
         <w:t xml:space="preserve"> </w:t>
       </w:r>
-      <w:proofErr w:type="spellStart"/>
       <w:r>
         <w:t>box</w:t>
       </w:r>
-      <w:proofErr w:type="spellEnd"/>
       <w:r>
         <w:t xml:space="preserve"> (</w:t>
       </w:r>
       <w:r>
         <w:t xml:space="preserve">флажок) для установки логарифмического масштаба, 4 </w:t>
       </w:r>
-      <w:proofErr w:type="spellStart"/>
       <w:r>
         <w:rPr>
           <w:rStyle w:val="af0"/>
         </w:rPr>
         <w:t>CMFCColorButton</w:t>
       </w:r>
-      <w:proofErr w:type="spellEnd"/>
       <w:r>
         <w:t xml:space="preserve"> </w:t>
       </w:r>
@@ -4726,14 +4704,12 @@
       <w:r>
         <w:t xml:space="preserve">сброс к начальным параметрам и закрытие диалога), 15 </w:t>
       </w:r>
-      <w:proofErr w:type="spellStart"/>
       <w:r>
         <w:rPr>
           <w:rStyle w:val="af0"/>
         </w:rPr>
         <w:t>CStatic</w:t>
       </w:r>
-      <w:proofErr w:type="spellEnd"/>
       <w:r>
         <w:t xml:space="preserve"> </w:t>
       </w:r>
@@ -4743,14 +4719,12 @@
       <w:r>
         <w:t xml:space="preserve">, а также объект пользовательского класса </w:t>
       </w:r>
-      <w:proofErr w:type="spellStart"/>
       <w:r>
         <w:rPr>
           <w:rStyle w:val="af0"/>
         </w:rPr>
         <w:t>CMyGraph</w:t>
       </w:r>
-      <w:proofErr w:type="spellEnd"/>
       <w:r>
         <w:rPr>
           <w:rStyle w:val="af0"/>
@@ -4761,14 +4735,12 @@
       <w:r>
         <w:t xml:space="preserve">для отрисовки графиков и объекты пользовательских классов </w:t>
       </w:r>
-      <w:proofErr w:type="spellStart"/>
       <w:r>
         <w:rPr>
           <w:rStyle w:val="af0"/>
         </w:rPr>
         <w:t>SignalFunction</w:t>
       </w:r>
-      <w:proofErr w:type="spellEnd"/>
       <w:r>
         <w:t xml:space="preserve"> </w:t>
       </w:r>
@@ -4778,14 +4750,12 @@
       <w:r>
         <w:t xml:space="preserve"> </w:t>
       </w:r>
-      <w:proofErr w:type="spellStart"/>
       <w:r>
         <w:rPr>
           <w:rStyle w:val="af0"/>
         </w:rPr>
         <w:t>DFTFunction</w:t>
       </w:r>
-      <w:proofErr w:type="spellEnd"/>
       <w:r>
         <w:t xml:space="preserve"> – объекты, описывающие сигнальную функцию и функцию дискретного преобразования Фурье, необходимые для построения графиков</w:t>
       </w:r>
@@ -4823,14 +4793,12 @@
         </w:rPr>
         <w:t>::</w:t>
       </w:r>
-      <w:proofErr w:type="spellStart"/>
       <w:r>
         <w:rPr>
           <w:rStyle w:val="af0"/>
         </w:rPr>
         <w:t>OnBnClickedButtonSaveGr</w:t>
       </w:r>
-      <w:proofErr w:type="spellEnd"/>
       <w:r>
         <w:rPr>
           <w:rStyle w:val="af0"/>
@@ -4841,14 +4809,12 @@
       <w:r>
         <w:t xml:space="preserve">, в котором из объекта </w:t>
       </w:r>
-      <w:proofErr w:type="spellStart"/>
       <w:r>
         <w:rPr>
           <w:rStyle w:val="af0"/>
         </w:rPr>
         <w:t>CMyGraph</w:t>
       </w:r>
-      <w:proofErr w:type="spellEnd"/>
       <w:r>
         <w:t xml:space="preserve"> </w:t>
       </w:r>
@@ -4889,14 +4855,12 @@
         </w:rPr>
         <w:t>::</w:t>
       </w:r>
-      <w:proofErr w:type="spellStart"/>
       <w:r>
         <w:rPr>
           <w:rStyle w:val="af0"/>
         </w:rPr>
         <w:t>OnBnClickedButtonreset</w:t>
       </w:r>
-      <w:proofErr w:type="spellEnd"/>
       <w:r>
         <w:rPr>
           <w:rStyle w:val="af0"/>
@@ -4941,14 +4905,12 @@
         </w:rPr>
         <w:t>::</w:t>
       </w:r>
-      <w:proofErr w:type="spellStart"/>
       <w:r>
         <w:rPr>
           <w:rStyle w:val="af0"/>
         </w:rPr>
         <w:t>OnBnClickedButtonreset</w:t>
       </w:r>
-      <w:proofErr w:type="spellEnd"/>
       <w:r>
         <w:rPr>
           <w:rStyle w:val="af0"/>
@@ -4992,14 +4954,12 @@
         </w:rPr>
         <w:t>::</w:t>
       </w:r>
-      <w:proofErr w:type="spellStart"/>
       <w:r>
         <w:rPr>
           <w:rStyle w:val="af0"/>
         </w:rPr>
         <w:t>UpdateCalculatorParams</w:t>
       </w:r>
-      <w:proofErr w:type="spellEnd"/>
       <w:r>
         <w:rPr>
           <w:rStyle w:val="af0"/>
@@ -5013,28 +4973,24 @@
       <w:r>
         <w:t xml:space="preserve"> через методы </w:t>
       </w:r>
-      <w:proofErr w:type="spellStart"/>
       <w:r>
         <w:rPr>
           <w:rStyle w:val="af0"/>
         </w:rPr>
         <w:t>CMyGraph</w:t>
       </w:r>
-      <w:proofErr w:type="spellEnd"/>
       <w:r>
         <w:t xml:space="preserve"> или напрямую объектам сигнальной или полученной функций</w:t>
       </w:r>
       <w:r>
         <w:t xml:space="preserve">). Помимо обновления параметров, из этого метода через </w:t>
       </w:r>
-      <w:proofErr w:type="spellStart"/>
       <w:r>
         <w:rPr>
           <w:rStyle w:val="af0"/>
         </w:rPr>
         <w:t>CWnd</w:t>
       </w:r>
-      <w:proofErr w:type="spellEnd"/>
       <w:r>
         <w:rPr>
           <w:rStyle w:val="af0"/>
@@ -5042,14 +4998,12 @@
         </w:rPr>
         <w:t>::</w:t>
       </w:r>
-      <w:proofErr w:type="spellStart"/>
       <w:r>
         <w:rPr>
           <w:rStyle w:val="af0"/>
         </w:rPr>
         <w:t>RedrawWindow</w:t>
       </w:r>
-      <w:proofErr w:type="spellEnd"/>
       <w:r>
         <w:rPr>
           <w:rStyle w:val="af0"/>
@@ -5068,14 +5022,12 @@
       <w:r>
         <w:t xml:space="preserve">система отправляет элементу </w:t>
       </w:r>
-      <w:proofErr w:type="spellStart"/>
       <w:r>
         <w:rPr>
           <w:rStyle w:val="af0"/>
         </w:rPr>
         <w:t>CMyGraph</w:t>
       </w:r>
-      <w:proofErr w:type="spellEnd"/>
       <w:r>
         <w:t xml:space="preserve"> </w:t>
       </w:r>
@@ -5084,25 +5036,21 @@
       </w:r>
     </w:p>
     <w:p>
-      <w:proofErr w:type="spellStart"/>
       <w:r>
         <w:rPr>
           <w:rStyle w:val="af0"/>
         </w:rPr>
         <w:t>CMyGraph</w:t>
       </w:r>
-      <w:proofErr w:type="spellEnd"/>
       <w:r>
         <w:t xml:space="preserve"> является наследником </w:t>
       </w:r>
-      <w:proofErr w:type="spellStart"/>
       <w:r>
         <w:rPr>
           <w:rStyle w:val="af0"/>
         </w:rPr>
         <w:t>CStatic</w:t>
       </w:r>
-      <w:proofErr w:type="spellEnd"/>
       <w:r>
         <w:t>.</w:t>
       </w:r>
@@ -5112,14 +5060,12 @@
       <w:r>
         <w:t xml:space="preserve">Он содержит в себе автоматический динамический массив объектов типа </w:t>
       </w:r>
-      <w:proofErr w:type="spellStart"/>
       <w:r>
         <w:rPr>
           <w:rStyle w:val="af0"/>
         </w:rPr>
         <w:t>MathFunction</w:t>
       </w:r>
-      <w:proofErr w:type="spellEnd"/>
       <w:r>
         <w:rPr>
           <w:rStyle w:val="af0"/>
@@ -5162,14 +5108,12 @@
       <w:r>
         <w:t xml:space="preserve"> </w:t>
       </w:r>
-      <w:proofErr w:type="spellStart"/>
       <w:r>
         <w:rPr>
           <w:rStyle w:val="af0"/>
         </w:rPr>
         <w:t>CMyGraph</w:t>
       </w:r>
-      <w:proofErr w:type="spellEnd"/>
       <w:r>
         <w:rPr>
           <w:rStyle w:val="af0"/>
@@ -5177,14 +5121,12 @@
         </w:rPr>
         <w:t>::</w:t>
       </w:r>
-      <w:proofErr w:type="spellStart"/>
       <w:r>
         <w:rPr>
           <w:rStyle w:val="af0"/>
         </w:rPr>
         <w:t>OnPaint</w:t>
       </w:r>
-      <w:proofErr w:type="spellEnd"/>
       <w:r>
         <w:rPr>
           <w:rStyle w:val="af0"/>
@@ -5201,14 +5143,12 @@
       <w:r>
         <w:t xml:space="preserve"> (при помощи метода </w:t>
       </w:r>
-      <w:proofErr w:type="spellStart"/>
       <w:r>
         <w:rPr>
           <w:rStyle w:val="af0"/>
         </w:rPr>
         <w:t>MathFunction</w:t>
       </w:r>
-      <w:proofErr w:type="spellEnd"/>
       <w:r>
         <w:rPr>
           <w:rStyle w:val="af0"/>
@@ -5252,14 +5192,12 @@
       <w:r>
         <w:t xml:space="preserve"> и строит график, последовательно соединяя точки при помощи </w:t>
       </w:r>
-      <w:proofErr w:type="spellStart"/>
       <w:r>
         <w:rPr>
           <w:rStyle w:val="af0"/>
         </w:rPr>
         <w:t>CPaintDC</w:t>
       </w:r>
-      <w:proofErr w:type="spellEnd"/>
       <w:r>
         <w:rPr>
           <w:rStyle w:val="af0"/>
@@ -5267,14 +5205,12 @@
         </w:rPr>
         <w:t>::</w:t>
       </w:r>
-      <w:proofErr w:type="spellStart"/>
       <w:r>
         <w:rPr>
           <w:rStyle w:val="af0"/>
         </w:rPr>
         <w:t>LineTo</w:t>
       </w:r>
-      <w:proofErr w:type="spellEnd"/>
       <w:r>
         <w:rPr>
           <w:rStyle w:val="af0"/>
@@ -5312,14 +5248,12 @@
       <w:r>
         <w:t xml:space="preserve"> </w:t>
       </w:r>
-      <w:proofErr w:type="spellStart"/>
       <w:r>
         <w:rPr>
           <w:rStyle w:val="af0"/>
         </w:rPr>
         <w:t>CMyGraph</w:t>
       </w:r>
-      <w:proofErr w:type="spellEnd"/>
       <w:r>
         <w:t xml:space="preserve"> обладает множеством </w:t>
       </w:r>
@@ -5332,24 +5266,20 @@
       <w:r>
         <w:t>’</w:t>
       </w:r>
-      <w:proofErr w:type="spellStart"/>
       <w:r>
         <w:t>еров</w:t>
       </w:r>
-      <w:proofErr w:type="spellEnd"/>
       <w:r>
         <w:t>, которые вызывают соответствующие методы для каждой из функций.</w:t>
       </w:r>
     </w:p>
     <w:p>
-      <w:proofErr w:type="spellStart"/>
       <w:r>
         <w:rPr>
           <w:rStyle w:val="af0"/>
         </w:rPr>
         <w:t>MathFunction</w:t>
       </w:r>
-      <w:proofErr w:type="spellEnd"/>
       <w:r>
         <w:t xml:space="preserve"> </w:t>
       </w:r>
@@ -5395,14 +5325,12 @@
       <w:r>
         <w:t xml:space="preserve"> </w:t>
       </w:r>
-      <w:proofErr w:type="spellStart"/>
       <w:r>
         <w:rPr>
           <w:rStyle w:val="af0"/>
         </w:rPr>
         <w:t>MathFunction</w:t>
       </w:r>
-      <w:proofErr w:type="spellEnd"/>
       <w:r>
         <w:rPr>
           <w:rStyle w:val="af0"/>
@@ -5449,7 +5377,6 @@
       <w:r>
         <w:t xml:space="preserve"> (в случае если данные устарели) метод пересчёта точек </w:t>
       </w:r>
-      <w:proofErr w:type="spellStart"/>
       <w:r>
         <w:rPr>
           <w:rStyle w:val="af0"/>
@@ -5462,7 +5389,6 @@
         </w:rPr>
         <w:t>unction</w:t>
       </w:r>
-      <w:proofErr w:type="spellEnd"/>
       <w:r>
         <w:rPr>
           <w:rStyle w:val="af0"/>
@@ -5470,14 +5396,12 @@
         </w:rPr>
         <w:t>::</w:t>
       </w:r>
-      <w:proofErr w:type="spellStart"/>
       <w:r>
         <w:rPr>
           <w:rStyle w:val="af0"/>
         </w:rPr>
         <w:t>calulate</w:t>
       </w:r>
-      <w:proofErr w:type="spellEnd"/>
       <w:r>
         <w:rPr>
           <w:rStyle w:val="af0"/>
@@ -5491,14 +5415,12 @@
       <w:r>
         <w:t xml:space="preserve">с заданным шагом на промежутке пересечения области определения и расчётной области вызывает метод </w:t>
       </w:r>
-      <w:proofErr w:type="spellStart"/>
       <w:r>
         <w:rPr>
           <w:rStyle w:val="af0"/>
         </w:rPr>
         <w:t>MathFunction</w:t>
       </w:r>
-      <w:proofErr w:type="spellEnd"/>
       <w:r>
         <w:rPr>
           <w:rStyle w:val="af0"/>
@@ -5550,14 +5472,12 @@
         </w:rPr>
         <w:t xml:space="preserve"> </w:t>
       </w:r>
-      <w:proofErr w:type="spellStart"/>
       <w:r>
         <w:rPr>
           <w:rStyle w:val="af0"/>
         </w:rPr>
         <w:t>MathFunction</w:t>
       </w:r>
-      <w:proofErr w:type="spellEnd"/>
       <w:r>
         <w:rPr>
           <w:rStyle w:val="af0"/>
@@ -5604,14 +5524,12 @@
         </w:rPr>
         <w:t>_</w:t>
       </w:r>
-      <w:proofErr w:type="spellStart"/>
       <w:r>
         <w:rPr>
           <w:rStyle w:val="af0"/>
         </w:rPr>
         <w:t>coords</w:t>
       </w:r>
-      <w:proofErr w:type="spellEnd"/>
       <w:r>
         <w:rPr>
           <w:rStyle w:val="af0"/>
@@ -5701,14 +5619,12 @@
       <w:r>
         <w:t xml:space="preserve"> </w:t>
       </w:r>
-      <w:proofErr w:type="spellStart"/>
       <w:r>
         <w:rPr>
           <w:rStyle w:val="af0"/>
         </w:rPr>
         <w:t>SignalFunction</w:t>
       </w:r>
-      <w:proofErr w:type="spellEnd"/>
       <w:r>
         <w:t xml:space="preserve">  </w:t>
       </w:r>
@@ -5718,14 +5634,12 @@
       <w:r>
         <w:t xml:space="preserve"> </w:t>
       </w:r>
-      <w:proofErr w:type="spellStart"/>
       <w:r>
         <w:rPr>
           <w:rStyle w:val="af0"/>
         </w:rPr>
         <w:t>DFTFunction</w:t>
       </w:r>
-      <w:proofErr w:type="spellEnd"/>
       <w:r>
         <w:t xml:space="preserve"> </w:t>
       </w:r>
@@ -5779,14 +5693,12 @@
       <w:r>
         <w:t xml:space="preserve">Расчёт в классе </w:t>
       </w:r>
-      <w:proofErr w:type="spellStart"/>
       <w:r>
         <w:rPr>
           <w:rStyle w:val="af0"/>
         </w:rPr>
         <w:t>SignalFunction</w:t>
       </w:r>
-      <w:proofErr w:type="spellEnd"/>
       <w:r>
         <w:t xml:space="preserve"> отличается тем, что значения функции в точках на расчетном промежутке сохраняются в </w:t>
       </w:r>
@@ -5830,14 +5742,12 @@
       <w:r>
         <w:t xml:space="preserve">В классе </w:t>
       </w:r>
-      <w:proofErr w:type="spellStart"/>
       <w:r>
         <w:rPr>
           <w:rStyle w:val="af0"/>
         </w:rPr>
         <w:t>DFTFunction</w:t>
       </w:r>
-      <w:proofErr w:type="spellEnd"/>
       <w:r>
         <w:t xml:space="preserve"> </w:t>
       </w:r>
@@ -6041,14 +5951,12 @@
       <w:r>
         <w:t xml:space="preserve"> </w:t>
       </w:r>
-      <w:proofErr w:type="spellStart"/>
       <w:r>
         <w:rPr>
           <w:rStyle w:val="af0"/>
         </w:rPr>
         <w:t>Cpoint</w:t>
       </w:r>
-      <w:proofErr w:type="spellEnd"/>
       <w:r>
         <w:t xml:space="preserve">, которые хранят два целых числа </w:t>
       </w:r>
@@ -6075,14 +5983,12 @@
       <w:r>
         <w:t xml:space="preserve">Для хранения данных о границах элементов используются типы </w:t>
       </w:r>
-      <w:proofErr w:type="spellStart"/>
       <w:r>
         <w:rPr>
           <w:rStyle w:val="af0"/>
         </w:rPr>
         <w:t>CRect</w:t>
       </w:r>
-      <w:proofErr w:type="spellEnd"/>
       <w:r>
         <w:t xml:space="preserve"> </w:t>
       </w:r>
@@ -6207,14 +6113,12 @@
       <w:r>
         <w:t xml:space="preserve">В качестве блока расчёта выступают несколько объектов типа </w:t>
       </w:r>
-      <w:proofErr w:type="spellStart"/>
       <w:r>
         <w:rPr>
           <w:rStyle w:val="af0"/>
         </w:rPr>
         <w:t>MathFunction</w:t>
       </w:r>
-      <w:proofErr w:type="spellEnd"/>
       <w:r>
         <w:t xml:space="preserve">. Этот тип содержит базовые данные о </w:t>
       </w:r>
@@ -6233,14 +6137,12 @@
       <w:r>
         <w:t xml:space="preserve"> </w:t>
       </w:r>
-      <w:proofErr w:type="spellStart"/>
       <w:r>
         <w:rPr>
           <w:rStyle w:val="af0"/>
         </w:rPr>
         <w:t>MathFunction</w:t>
       </w:r>
-      <w:proofErr w:type="spellEnd"/>
       <w:r>
         <w:t xml:space="preserve"> подразумевается некоторый объект, который численными методами генерирует </w:t>
       </w:r>
@@ -6283,14 +6185,12 @@
       <w:r>
         <w:t>, содержащей начальные и конечные значения по каждой из осей), данные об области отрисовки (</w:t>
       </w:r>
-      <w:proofErr w:type="spellStart"/>
       <w:r>
         <w:rPr>
           <w:rStyle w:val="af0"/>
         </w:rPr>
         <w:t>CRect</w:t>
       </w:r>
-      <w:proofErr w:type="spellEnd"/>
       <w:r>
         <w:t>),</w:t>
       </w:r>
@@ -6392,11 +6292,9 @@
       <w:r>
         <w:t>’</w:t>
       </w:r>
-      <w:proofErr w:type="spellStart"/>
       <w:r>
         <w:t>теры</w:t>
       </w:r>
-      <w:proofErr w:type="spellEnd"/>
       <w:r>
         <w:t>;</w:t>
       </w:r>
@@ -6418,187 +6316,170 @@
       <w:r>
         <w:t>’</w:t>
       </w:r>
-      <w:proofErr w:type="spellStart"/>
-      <w:r>
-        <w:t>теры</w:t>
-      </w:r>
-      <w:proofErr w:type="spellEnd"/>
+      <w:r>
+        <w:t xml:space="preserve">теры </w:t>
+      </w:r>
+      <w:r>
+        <w:t xml:space="preserve">определены </w:t>
+      </w:r>
+      <w:r>
+        <w:t>только для массива точек  и индикатора готовности.</w:t>
+      </w:r>
+    </w:p>
+    <w:p>
+      <w:r>
+        <w:t xml:space="preserve">Наследником класса </w:t>
+      </w:r>
+      <w:r>
+        <w:rPr>
+          <w:rStyle w:val="af0"/>
+        </w:rPr>
+        <w:t>MathFunction</w:t>
+      </w:r>
+      <w:r>
+        <w:t xml:space="preserve"> является </w:t>
+      </w:r>
+      <w:r>
+        <w:rPr>
+          <w:rStyle w:val="af0"/>
+        </w:rPr>
+        <w:t>SignalFunction</w:t>
+      </w:r>
+      <w:r>
+        <w:t xml:space="preserve">, </w:t>
+      </w:r>
+      <w:r>
+        <w:t>который дополнительно хранит параметры</w:t>
+      </w:r>
+      <w:r>
+        <w:t xml:space="preserve"> сигнальной функции (3 числа</w:t>
+      </w:r>
       <w:r>
         <w:t xml:space="preserve"> </w:t>
       </w:r>
       <w:r>
-        <w:t xml:space="preserve">определены </w:t>
-      </w:r>
-      <w:r>
-        <w:t>только для массива точек  и индикатора готовности.</w:t>
-      </w:r>
-    </w:p>
-    <w:p>
-      <w:r>
-        <w:t xml:space="preserve">Наследником класса </w:t>
-      </w:r>
-      <w:proofErr w:type="spellStart"/>
-      <w:r>
-        <w:rPr>
-          <w:rStyle w:val="af0"/>
-        </w:rPr>
-        <w:t>MathFunction</w:t>
-      </w:r>
-      <w:proofErr w:type="spellEnd"/>
-      <w:r>
-        <w:t xml:space="preserve"> является </w:t>
-      </w:r>
-      <w:proofErr w:type="spellStart"/>
+        <w:rPr>
+          <w:lang w:val="en-US"/>
+        </w:rPr>
+        <w:t>double</w:t>
+      </w:r>
+      <w:r>
+        <w:t>)</w:t>
+      </w:r>
+      <w:r>
+        <w:t xml:space="preserve"> и автоматический динамический массив </w:t>
+      </w:r>
+      <w:r>
+        <w:rPr>
+          <w:rStyle w:val="af0"/>
+        </w:rPr>
+        <w:t>std</w:t>
+      </w:r>
+      <w:r>
+        <w:rPr>
+          <w:rStyle w:val="af0"/>
+          <w:lang w:val="ru-RU"/>
+        </w:rPr>
+        <w:t>::</w:t>
+      </w:r>
+      <w:r>
+        <w:rPr>
+          <w:rStyle w:val="af0"/>
+        </w:rPr>
+        <w:t>vector</w:t>
+      </w:r>
+      <w:r>
+        <w:rPr>
+          <w:rStyle w:val="af0"/>
+          <w:lang w:val="ru-RU"/>
+        </w:rPr>
+        <w:t>&lt;</w:t>
+      </w:r>
+      <w:r>
+        <w:rPr>
+          <w:rStyle w:val="af0"/>
+        </w:rPr>
+        <w:t>double</w:t>
+      </w:r>
+      <w:r>
+        <w:rPr>
+          <w:rStyle w:val="af0"/>
+          <w:lang w:val="ru-RU"/>
+        </w:rPr>
+        <w:t>&gt;</w:t>
+      </w:r>
+      <w:r>
+        <w:t xml:space="preserve"> - массив значений функции для дальнейшего расчёта ДПФ</w:t>
+      </w:r>
+      <w:r>
+        <w:t xml:space="preserve"> и </w:t>
+      </w:r>
+      <w:r>
+        <w:rPr>
+          <w:lang w:val="en-US"/>
+        </w:rPr>
+        <w:t>get</w:t>
+      </w:r>
+      <w:r>
+        <w:t>’</w:t>
+      </w:r>
+      <w:r>
+        <w:t>тер для этого массива, возвращающий константную ссылку.</w:t>
+      </w:r>
+    </w:p>
+    <w:p>
+      <w:r>
+        <w:t>Наследником</w:t>
+      </w:r>
+      <w:r>
+        <w:t xml:space="preserve"> </w:t>
+      </w:r>
       <w:r>
         <w:rPr>
           <w:rStyle w:val="af0"/>
         </w:rPr>
         <w:t>SignalFunction</w:t>
       </w:r>
-      <w:proofErr w:type="spellEnd"/>
-      <w:r>
-        <w:t xml:space="preserve">, </w:t>
-      </w:r>
-      <w:r>
-        <w:t>который дополнительно хранит параметры</w:t>
-      </w:r>
-      <w:r>
-        <w:t xml:space="preserve"> сигнальной функции (3 числа</w:t>
-      </w:r>
       <w:r>
         <w:t xml:space="preserve"> </w:t>
       </w:r>
       <w:r>
-        <w:rPr>
-          <w:lang w:val="en-US"/>
-        </w:rPr>
-        <w:t>double</w:t>
+        <w:t xml:space="preserve">является </w:t>
+      </w:r>
+      <w:r>
+        <w:rPr>
+          <w:rStyle w:val="af0"/>
+        </w:rPr>
+        <w:t>DFTFunction</w:t>
+      </w:r>
+      <w:r>
+        <w:t>, который производит дискретное преобразование Фурье. Этот класс обладает 1 дополнительным атрибутом – ссылкой на объект сигнальной функции (</w:t>
+      </w:r>
+      <w:r>
+        <w:rPr>
+          <w:rStyle w:val="af0"/>
+        </w:rPr>
+        <w:t>SignalFunction</w:t>
+      </w:r>
+      <w:r>
+        <w:rPr>
+          <w:rStyle w:val="af0"/>
+          <w:lang w:val="ru-RU"/>
+        </w:rPr>
+        <w:t>*</w:t>
       </w:r>
       <w:r>
         <w:t>)</w:t>
       </w:r>
       <w:r>
-        <w:t xml:space="preserve"> и автоматический динамический массив </w:t>
-      </w:r>
-      <w:r>
-        <w:rPr>
-          <w:rStyle w:val="af0"/>
-        </w:rPr>
-        <w:t>std</w:t>
-      </w:r>
-      <w:r>
-        <w:rPr>
-          <w:rStyle w:val="af0"/>
-          <w:lang w:val="ru-RU"/>
-        </w:rPr>
-        <w:t>::</w:t>
-      </w:r>
-      <w:r>
-        <w:rPr>
-          <w:rStyle w:val="af0"/>
-        </w:rPr>
-        <w:t>vector</w:t>
-      </w:r>
-      <w:r>
-        <w:rPr>
-          <w:rStyle w:val="af0"/>
-          <w:lang w:val="ru-RU"/>
-        </w:rPr>
-        <w:t>&lt;</w:t>
-      </w:r>
-      <w:r>
-        <w:rPr>
-          <w:rStyle w:val="af0"/>
-        </w:rPr>
-        <w:t>double</w:t>
-      </w:r>
-      <w:r>
-        <w:rPr>
-          <w:rStyle w:val="af0"/>
-          <w:lang w:val="ru-RU"/>
-        </w:rPr>
-        <w:t>&gt;</w:t>
-      </w:r>
-      <w:r>
-        <w:t xml:space="preserve"> - массив значений функции для дальнейшего расчёта ДПФ</w:t>
-      </w:r>
-      <w:r>
-        <w:t xml:space="preserve"> и </w:t>
-      </w:r>
-      <w:r>
-        <w:rPr>
-          <w:lang w:val="en-US"/>
-        </w:rPr>
-        <w:t>get</w:t>
-      </w:r>
-      <w:r>
-        <w:t>’</w:t>
-      </w:r>
-      <w:r>
-        <w:t>тер для этого массива, возвращающий константную ссылку.</w:t>
-      </w:r>
-    </w:p>
-    <w:p>
-      <w:r>
-        <w:t>Наследником</w:t>
-      </w:r>
-      <w:r>
-        <w:t xml:space="preserve"> </w:t>
-      </w:r>
-      <w:proofErr w:type="spellStart"/>
+        <w:t xml:space="preserve">, через которую осуществляется доступ к данным отсчетов сигнальной функции. Атрибуты </w:t>
+      </w:r>
       <w:r>
         <w:rPr>
           <w:rStyle w:val="af0"/>
         </w:rPr>
         <w:t>SignalFunction</w:t>
       </w:r>
-      <w:proofErr w:type="spellEnd"/>
-      <w:r>
-        <w:t xml:space="preserve"> </w:t>
-      </w:r>
-      <w:r>
-        <w:t xml:space="preserve">является </w:t>
-      </w:r>
-      <w:proofErr w:type="spellStart"/>
-      <w:r>
-        <w:rPr>
-          <w:rStyle w:val="af0"/>
-        </w:rPr>
-        <w:t>DFTFunction</w:t>
-      </w:r>
-      <w:proofErr w:type="spellEnd"/>
-      <w:r>
-        <w:t>, который производит дискретное преобразование Фурье. Этот класс обладает 1 дополнительным атрибутом – ссылкой на объект сигнальной функции (</w:t>
-      </w:r>
-      <w:proofErr w:type="spellStart"/>
-      <w:r>
-        <w:rPr>
-          <w:rStyle w:val="af0"/>
-        </w:rPr>
-        <w:t>SignalFunction</w:t>
-      </w:r>
-      <w:proofErr w:type="spellEnd"/>
-      <w:r>
-        <w:rPr>
-          <w:rStyle w:val="af0"/>
-          <w:lang w:val="ru-RU"/>
-        </w:rPr>
-        <w:t>*</w:t>
-      </w:r>
-      <w:r>
-        <w:t>)</w:t>
-      </w:r>
-      <w:r>
-        <w:t xml:space="preserve">, через которую осуществляется доступ к данным отсчетов сигнальной функции. Атрибуты </w:t>
-      </w:r>
-      <w:proofErr w:type="spellStart"/>
-      <w:r>
-        <w:rPr>
-          <w:rStyle w:val="af0"/>
-        </w:rPr>
-        <w:t>SignalFunction</w:t>
-      </w:r>
-      <w:proofErr w:type="spellEnd"/>
       <w:r>
         <w:t xml:space="preserve"> </w:t>
       </w:r>
@@ -6652,14 +6533,12 @@
       <w:r>
         <w:t xml:space="preserve"> – обращение с обновлением к </w:t>
       </w:r>
-      <w:proofErr w:type="spellStart"/>
       <w:r>
         <w:rPr>
           <w:rStyle w:val="af0"/>
         </w:rPr>
         <w:t>DFTFunction</w:t>
       </w:r>
-      <w:proofErr w:type="spellEnd"/>
       <w:r>
         <w:t>,</w:t>
       </w:r>
@@ -6669,14 +6548,12 @@
       <w:r>
         <w:t xml:space="preserve"> </w:t>
       </w:r>
-      <w:proofErr w:type="spellStart"/>
       <w:r>
         <w:rPr>
           <w:rStyle w:val="af0"/>
         </w:rPr>
         <w:t>SignalFunction</w:t>
       </w:r>
-      <w:proofErr w:type="spellEnd"/>
       <w:r>
         <w:t xml:space="preserve"> </w:t>
       </w:r>
@@ -6697,25 +6574,21 @@
       <w:r>
         <w:t xml:space="preserve">Построением графиков занимаются объекты класса </w:t>
       </w:r>
-      <w:proofErr w:type="spellStart"/>
       <w:r>
         <w:rPr>
           <w:rStyle w:val="af0"/>
         </w:rPr>
         <w:t>CMyGraph</w:t>
       </w:r>
-      <w:proofErr w:type="spellEnd"/>
       <w:r>
         <w:t xml:space="preserve"> – наследник класса </w:t>
       </w:r>
-      <w:proofErr w:type="spellStart"/>
       <w:r>
         <w:rPr>
           <w:rStyle w:val="af0"/>
         </w:rPr>
         <w:t>CStatic</w:t>
       </w:r>
-      <w:proofErr w:type="spellEnd"/>
       <w:r>
         <w:t xml:space="preserve"> из библиотек </w:t>
       </w:r>
@@ -6919,14 +6792,12 @@
       <w:r>
         <w:t xml:space="preserve">2 переменные </w:t>
       </w:r>
-      <w:proofErr w:type="spellStart"/>
       <w:r>
         <w:rPr>
           <w:rStyle w:val="af0"/>
         </w:rPr>
         <w:t>CBitmap</w:t>
       </w:r>
-      <w:proofErr w:type="spellEnd"/>
       <w:r>
         <w:t xml:space="preserve"> (из библиотек </w:t>
       </w:r>
@@ -7156,14 +7027,12 @@
         </w:rPr>
         <w:t>&lt;</w:t>
       </w:r>
-      <w:proofErr w:type="spellStart"/>
       <w:r>
         <w:rPr>
           <w:rStyle w:val="af0"/>
         </w:rPr>
         <w:t>MathFunction</w:t>
       </w:r>
-      <w:proofErr w:type="spellEnd"/>
       <w:r>
         <w:rPr>
           <w:rStyle w:val="af0"/>
@@ -7174,92 +7043,78 @@
       <w:r>
         <w:t xml:space="preserve">, которые необходимо отобразить на графике. Поскольку </w:t>
       </w:r>
-      <w:proofErr w:type="spellStart"/>
       <w:r>
         <w:rPr>
           <w:rStyle w:val="af0"/>
         </w:rPr>
         <w:t>SignalFunction</w:t>
       </w:r>
-      <w:proofErr w:type="spellEnd"/>
       <w:r>
         <w:t xml:space="preserve"> </w:t>
       </w:r>
       <w:r>
         <w:t xml:space="preserve">и </w:t>
       </w:r>
-      <w:proofErr w:type="spellStart"/>
       <w:r>
         <w:rPr>
           <w:rStyle w:val="af0"/>
         </w:rPr>
         <w:t>DFTFunction</w:t>
       </w:r>
-      <w:proofErr w:type="spellEnd"/>
       <w:r>
         <w:t xml:space="preserve"> </w:t>
       </w:r>
       <w:r>
         <w:t xml:space="preserve">являются реализациями интерфейса </w:t>
       </w:r>
-      <w:proofErr w:type="spellStart"/>
       <w:r>
         <w:rPr>
           <w:rStyle w:val="af0"/>
         </w:rPr>
         <w:t>MathFunction</w:t>
       </w:r>
-      <w:proofErr w:type="spellEnd"/>
       <w:r>
         <w:t xml:space="preserve">, указатели на них можно использовать </w:t>
       </w:r>
       <w:r>
         <w:t xml:space="preserve">в качестве указателей на </w:t>
       </w:r>
-      <w:proofErr w:type="spellStart"/>
       <w:r>
         <w:rPr>
           <w:rStyle w:val="af0"/>
         </w:rPr>
         <w:t>MathFunction</w:t>
       </w:r>
-      <w:proofErr w:type="spellEnd"/>
       <w:r>
         <w:t xml:space="preserve">. </w:t>
       </w:r>
       <w:r>
         <w:t xml:space="preserve">Иными словами – объекты типов </w:t>
       </w:r>
-      <w:proofErr w:type="spellStart"/>
       <w:r>
         <w:rPr>
           <w:rStyle w:val="af0"/>
         </w:rPr>
         <w:t>SignalFunction</w:t>
       </w:r>
-      <w:proofErr w:type="spellEnd"/>
       <w:r>
         <w:t xml:space="preserve"> и </w:t>
       </w:r>
-      <w:proofErr w:type="spellStart"/>
       <w:r>
         <w:rPr>
           <w:rStyle w:val="af0"/>
         </w:rPr>
         <w:t>DFTFunction</w:t>
       </w:r>
-      <w:proofErr w:type="spellEnd"/>
       <w:r>
         <w:t xml:space="preserve"> являются и объектами типа </w:t>
       </w:r>
-      <w:proofErr w:type="spellStart"/>
       <w:r>
         <w:rPr>
           <w:rStyle w:val="af0"/>
         </w:rPr>
         <w:t>MathFunction</w:t>
       </w:r>
-      <w:proofErr w:type="spellEnd"/>
       <w:r>
         <w:t>.</w:t>
       </w:r>
@@ -7274,14 +7129,12 @@
       <w:r>
         <w:t xml:space="preserve"> </w:t>
       </w:r>
-      <w:proofErr w:type="spellStart"/>
       <w:r>
         <w:rPr>
           <w:rStyle w:val="af0"/>
         </w:rPr>
         <w:t>CDialogEx</w:t>
       </w:r>
-      <w:proofErr w:type="spellEnd"/>
       <w:r>
         <w:t xml:space="preserve"> (из библиотек </w:t>
       </w:r>
@@ -7321,14 +7174,12 @@
       <w:r>
         <w:t xml:space="preserve">Начальное окно содержит строку </w:t>
       </w:r>
-      <w:proofErr w:type="spellStart"/>
       <w:r>
         <w:rPr>
           <w:rStyle w:val="af0"/>
         </w:rPr>
         <w:t>CString</w:t>
       </w:r>
-      <w:proofErr w:type="spellEnd"/>
       <w:r>
         <w:t xml:space="preserve"> – краткий текст задания и иконку</w:t>
       </w:r>
@@ -7347,25 +7198,21 @@
       <w:r>
         <w:t xml:space="preserve"> Окно расчёта содержит в себе множество элементов контроля: 3 </w:t>
       </w:r>
-      <w:proofErr w:type="spellStart"/>
       <w:r>
         <w:rPr>
           <w:rStyle w:val="af0"/>
         </w:rPr>
         <w:t>CMFCColorButton</w:t>
       </w:r>
-      <w:proofErr w:type="spellEnd"/>
       <w:r>
         <w:t xml:space="preserve"> для выбора цвета, </w:t>
       </w:r>
-      <w:proofErr w:type="spellStart"/>
       <w:r>
         <w:rPr>
           <w:rStyle w:val="af0"/>
         </w:rPr>
         <w:t>CSliderCtrl</w:t>
       </w:r>
-      <w:proofErr w:type="spellEnd"/>
       <w:r>
         <w:t xml:space="preserve"> </w:t>
       </w:r>
@@ -7381,14 +7228,12 @@
       <w:r>
         <w:t xml:space="preserve"> </w:t>
       </w:r>
-      <w:proofErr w:type="spellStart"/>
       <w:r>
         <w:rPr>
           <w:rStyle w:val="af0"/>
         </w:rPr>
         <w:t>CEdit</w:t>
       </w:r>
-      <w:proofErr w:type="spellEnd"/>
       <w:r>
         <w:t xml:space="preserve"> для ввода значений, </w:t>
       </w:r>
@@ -7398,25 +7243,21 @@
       <w:r>
         <w:t xml:space="preserve"> </w:t>
       </w:r>
-      <w:proofErr w:type="spellStart"/>
       <w:r>
         <w:rPr>
           <w:rStyle w:val="af0"/>
         </w:rPr>
         <w:t>CButton</w:t>
       </w:r>
-      <w:proofErr w:type="spellEnd"/>
       <w:r>
         <w:t xml:space="preserve"> для установки логарифмического масштаба и включения анимации. Кроме элементов  контроля это окно содержит в себе 2 </w:t>
       </w:r>
-      <w:proofErr w:type="spellStart"/>
       <w:r>
         <w:rPr>
           <w:rStyle w:val="af0"/>
         </w:rPr>
         <w:t>CMyGraph</w:t>
       </w:r>
-      <w:proofErr w:type="spellEnd"/>
       <w:r>
         <w:t xml:space="preserve"> </w:t>
       </w:r>
@@ -7428,28 +7269,24 @@
       <w:r>
         <w:t xml:space="preserve">Само оконное приложение – единственный экземпляр класса </w:t>
       </w:r>
-      <w:proofErr w:type="spellStart"/>
       <w:r>
         <w:rPr>
           <w:rStyle w:val="af0"/>
         </w:rPr>
         <w:t>CcourseworkApp</w:t>
       </w:r>
-      <w:proofErr w:type="spellEnd"/>
       <w:r>
         <w:t>, являющегося наследником</w:t>
       </w:r>
       <w:r>
         <w:t xml:space="preserve"> </w:t>
       </w:r>
-      <w:proofErr w:type="spellStart"/>
       <w:r>
         <w:rPr>
           <w:rStyle w:val="af0"/>
         </w:rPr>
         <w:t>CWinApp</w:t>
       </w:r>
-      <w:proofErr w:type="spellEnd"/>
       <w:r>
         <w:t xml:space="preserve"> и не имеющего атрибутов.</w:t>
       </w:r>
@@ -7484,28 +7321,24 @@
       <w:r>
         <w:t xml:space="preserve">Через </w:t>
       </w:r>
-      <w:proofErr w:type="spellStart"/>
       <w:r>
         <w:rPr>
           <w:rStyle w:val="af0"/>
         </w:rPr>
         <w:t>CEdit</w:t>
       </w:r>
-      <w:proofErr w:type="spellEnd"/>
       <w:r>
         <w:t xml:space="preserve"> </w:t>
       </w:r>
       <w:r>
         <w:t xml:space="preserve">поступают строки </w:t>
       </w:r>
-      <w:proofErr w:type="spellStart"/>
       <w:r>
         <w:rPr>
           <w:rStyle w:val="af0"/>
         </w:rPr>
         <w:t>CString</w:t>
       </w:r>
-      <w:proofErr w:type="spellEnd"/>
       <w:r>
         <w:t xml:space="preserve">, </w:t>
       </w:r>
@@ -7600,14 +7433,12 @@
       <w:r>
         <w:t xml:space="preserve">ки </w:t>
       </w:r>
-      <w:proofErr w:type="spellStart"/>
       <w:r>
         <w:rPr>
           <w:rStyle w:val="af0"/>
         </w:rPr>
         <w:t>CButton</w:t>
       </w:r>
-      <w:proofErr w:type="spellEnd"/>
       <w:r>
         <w:t xml:space="preserve"> поступает информация о режимах масштаба и анимации в виде логических переменных типа</w:t>
       </w:r>
@@ -7635,14 +7466,12 @@
       <w:r>
         <w:t xml:space="preserve">Через ползунок </w:t>
       </w:r>
-      <w:proofErr w:type="spellStart"/>
       <w:r>
         <w:rPr>
           <w:rStyle w:val="af0"/>
         </w:rPr>
         <w:t>CSliderCtrl</w:t>
       </w:r>
-      <w:proofErr w:type="spellEnd"/>
       <w:r>
         <w:t xml:space="preserve"> в программу поступает целое число – шаг расчёта (в пикселях).</w:t>
       </w:r>
@@ -7658,14 +7487,12 @@
       <w:r>
         <w:t xml:space="preserve">Через элементы </w:t>
       </w:r>
-      <w:proofErr w:type="spellStart"/>
       <w:r>
         <w:rPr>
           <w:rStyle w:val="af0"/>
         </w:rPr>
         <w:t>CMFCColorButton</w:t>
       </w:r>
-      <w:proofErr w:type="spellEnd"/>
       <w:r>
         <w:t xml:space="preserve"> поступают переменные типа </w:t>
       </w:r>
@@ -7692,14 +7519,12 @@
       <w:r>
         <w:t xml:space="preserve">Также в программу поступают данные о состоянии курсора (для трассировки графиков) в виде переменной </w:t>
       </w:r>
-      <w:proofErr w:type="spellStart"/>
       <w:r>
         <w:rPr>
           <w:rStyle w:val="af0"/>
         </w:rPr>
         <w:t>CPoint</w:t>
       </w:r>
-      <w:proofErr w:type="spellEnd"/>
       <w:r>
         <w:t xml:space="preserve">, содержащей его координаты, и переменной </w:t>
       </w:r>
@@ -7733,36 +7558,30 @@
       <w:r>
         <w:t xml:space="preserve">Вывод текстовых данных, хранящихся в строках </w:t>
       </w:r>
-      <w:proofErr w:type="spellStart"/>
       <w:r>
         <w:rPr>
           <w:rStyle w:val="af0"/>
         </w:rPr>
         <w:t>CString</w:t>
       </w:r>
-      <w:proofErr w:type="spellEnd"/>
       <w:r>
         <w:t xml:space="preserve">, осуществляется с помощью диалоговых окон </w:t>
       </w:r>
-      <w:proofErr w:type="spellStart"/>
       <w:r>
         <w:rPr>
           <w:rStyle w:val="af0"/>
         </w:rPr>
         <w:t>AfxMessageBox</w:t>
       </w:r>
-      <w:proofErr w:type="spellEnd"/>
       <w:r>
         <w:t xml:space="preserve"> и элементов </w:t>
       </w:r>
-      <w:proofErr w:type="spellStart"/>
       <w:r>
         <w:rPr>
           <w:rStyle w:val="af0"/>
         </w:rPr>
         <w:t>CStatic</w:t>
       </w:r>
-      <w:proofErr w:type="spellEnd"/>
       <w:r>
         <w:t>.</w:t>
       </w:r>
@@ -7778,14 +7597,12 @@
       <w:r>
         <w:t xml:space="preserve">Вывод графических данных осуществляется 2 способами: через элементы </w:t>
       </w:r>
-      <w:proofErr w:type="spellStart"/>
       <w:r>
         <w:rPr>
           <w:rStyle w:val="af0"/>
         </w:rPr>
         <w:t>CMyGraph</w:t>
       </w:r>
-      <w:proofErr w:type="spellEnd"/>
       <w:r>
         <w:t xml:space="preserve"> и через сохранение на жестком диске в форматах </w:t>
       </w:r>
@@ -7815,14 +7632,12 @@
         </w:rPr>
         <w:t xml:space="preserve">, </w:t>
       </w:r>
-      <w:proofErr w:type="spellStart"/>
       <w:r>
         <w:rPr>
           <w:rStyle w:val="af0"/>
         </w:rPr>
         <w:t>png</w:t>
       </w:r>
-      <w:proofErr w:type="spellEnd"/>
       <w:r>
         <w:rPr>
           <w:rStyle w:val="af0"/>
@@ -7958,14 +7773,12 @@
       <w:r>
         <w:t xml:space="preserve">, </w:t>
       </w:r>
-      <w:proofErr w:type="spellStart"/>
       <w:r>
         <w:rPr>
           <w:lang w:val="en-US"/>
         </w:rPr>
         <w:t>courseworkDlg</w:t>
       </w:r>
-      <w:proofErr w:type="spellEnd"/>
       <w:r>
         <w:t>.</w:t>
       </w:r>
@@ -7984,14 +7797,12 @@
       <w:r>
         <w:t>.</w:t>
       </w:r>
-      <w:proofErr w:type="spellStart"/>
       <w:r>
         <w:rPr>
           <w:lang w:val="en-US"/>
         </w:rPr>
         <w:t>cpp</w:t>
       </w:r>
-      <w:proofErr w:type="spellEnd"/>
       <w:r>
         <w:t xml:space="preserve"> файлы содержат реализации этих классов</w:t>
       </w:r>
@@ -8007,14 +7818,12 @@
       <w:r>
         <w:t xml:space="preserve">файлах </w:t>
       </w:r>
-      <w:proofErr w:type="spellStart"/>
       <w:r>
         <w:rPr>
           <w:lang w:val="en-US"/>
         </w:rPr>
         <w:t>CMyGraph</w:t>
       </w:r>
-      <w:proofErr w:type="spellEnd"/>
       <w:r>
         <w:t>.</w:t>
       </w:r>
@@ -8030,36 +7839,30 @@
       <w:r>
         <w:t xml:space="preserve">и </w:t>
       </w:r>
-      <w:proofErr w:type="spellStart"/>
       <w:r>
         <w:rPr>
           <w:lang w:val="en-US"/>
         </w:rPr>
         <w:t>CMyGraph</w:t>
       </w:r>
-      <w:proofErr w:type="spellEnd"/>
       <w:r>
         <w:t>.</w:t>
       </w:r>
-      <w:proofErr w:type="spellStart"/>
       <w:r>
         <w:rPr>
           <w:lang w:val="en-US"/>
         </w:rPr>
         <w:t>cpp</w:t>
       </w:r>
-      <w:proofErr w:type="spellEnd"/>
       <w:r>
         <w:t xml:space="preserve"> содержится объявление и определение класса </w:t>
       </w:r>
-      <w:proofErr w:type="spellStart"/>
       <w:r>
         <w:rPr>
           <w:lang w:val="en-US"/>
         </w:rPr>
         <w:t>CMyGraph</w:t>
       </w:r>
-      <w:proofErr w:type="spellEnd"/>
       <w:r>
         <w:t xml:space="preserve"> </w:t>
       </w:r>
@@ -8075,14 +7878,12 @@
       <w:r>
         <w:t xml:space="preserve"> </w:t>
       </w:r>
-      <w:proofErr w:type="spellStart"/>
       <w:r>
         <w:rPr>
           <w:lang w:val="en-US"/>
         </w:rPr>
         <w:t>MathFunction</w:t>
       </w:r>
-      <w:proofErr w:type="spellEnd"/>
       <w:r>
         <w:t>.</w:t>
       </w:r>
@@ -8098,36 +7899,30 @@
       <w:r>
         <w:t xml:space="preserve">и </w:t>
       </w:r>
-      <w:proofErr w:type="spellStart"/>
       <w:r>
         <w:rPr>
           <w:lang w:val="en-US"/>
         </w:rPr>
         <w:t>MathFunction</w:t>
       </w:r>
-      <w:proofErr w:type="spellEnd"/>
       <w:r>
         <w:t>.</w:t>
       </w:r>
-      <w:proofErr w:type="spellStart"/>
       <w:r>
         <w:rPr>
           <w:lang w:val="en-US"/>
         </w:rPr>
         <w:t>cpp</w:t>
       </w:r>
-      <w:proofErr w:type="spellEnd"/>
       <w:r>
         <w:t xml:space="preserve"> содержатся объявления и определения классов, которые определяют вид функций для отрисовки в элементах </w:t>
       </w:r>
-      <w:proofErr w:type="spellStart"/>
       <w:r>
         <w:rPr>
           <w:lang w:val="en-US"/>
         </w:rPr>
         <w:t>CMyGraph</w:t>
       </w:r>
-      <w:proofErr w:type="spellEnd"/>
       <w:r>
         <w:t>.</w:t>
       </w:r>
@@ -8146,14 +7941,12 @@
       <w:r>
         <w:t>.</w:t>
       </w:r>
-      <w:proofErr w:type="spellStart"/>
       <w:r>
         <w:rPr>
           <w:lang w:val="en-US"/>
         </w:rPr>
         <w:t>ico</w:t>
       </w:r>
-      <w:proofErr w:type="spellEnd"/>
       <w:r>
         <w:t xml:space="preserve"> содержит иконку окна приложения</w:t>
       </w:r>
@@ -8172,14 +7965,12 @@
       <w:r>
         <w:t>.</w:t>
       </w:r>
-      <w:proofErr w:type="spellStart"/>
       <w:r>
         <w:rPr>
           <w:lang w:val="en-US"/>
         </w:rPr>
         <w:t>ico</w:t>
       </w:r>
-      <w:proofErr w:type="spellEnd"/>
       <w:r>
         <w:t xml:space="preserve"> – иконку исполняемого файла. Файлы</w:t>
       </w:r>
@@ -8195,14 +7986,12 @@
       <w:r>
         <w:t>.</w:t>
       </w:r>
-      <w:proofErr w:type="spellStart"/>
       <w:r>
         <w:rPr>
           <w:lang w:val="en-US"/>
         </w:rPr>
         <w:t>rc</w:t>
       </w:r>
-      <w:proofErr w:type="spellEnd"/>
       <w:r>
         <w:t xml:space="preserve"> </w:t>
       </w:r>
@@ -8218,14 +8007,12 @@
       <w:r>
         <w:t>.</w:t>
       </w:r>
-      <w:proofErr w:type="spellStart"/>
       <w:r>
         <w:rPr>
           <w:lang w:val="en-US"/>
         </w:rPr>
         <w:t>rc</w:t>
       </w:r>
-      <w:proofErr w:type="spellEnd"/>
       <w:r>
         <w:t>2</w:t>
       </w:r>
@@ -8487,7 +8274,6 @@
         </w:rPr>
         <w:t>.</w:t>
       </w:r>
-      <w:proofErr w:type="spellStart"/>
       <w:r>
         <w:rPr>
           <w:rFonts w:ascii="OpenGost Type A TT" w:hAnsi="OpenGost Type A TT"/>
@@ -8498,7 +8284,6 @@
         </w:rPr>
         <w:t>sln</w:t>
       </w:r>
-      <w:proofErr w:type="spellEnd"/>
     </w:p>
     <w:p>
       <w:pPr>
@@ -8520,61 +8305,6 @@
         </w:rPr>
         <w:t>│</w:t>
       </w:r>
-      <w:r>
-        <w:rPr>
-          <w:rFonts w:ascii="OpenGost Type A TT" w:hAnsi="OpenGost Type A TT"/>
-          <w:b/>
-          <w:sz w:val="24"/>
-          <w:szCs w:val="22"/>
-        </w:rPr>
-        <w:t xml:space="preserve">   </w:t>
-      </w:r>
-      <w:r>
-        <w:rPr>
-          <w:rFonts w:ascii="OpenGost Type A TT" w:hAnsi="OpenGost Type A TT" w:cs="OpenGost Type A TT"/>
-          <w:b/>
-          <w:sz w:val="24"/>
-          <w:szCs w:val="22"/>
-        </w:rPr>
-        <w:t>Курсовая</w:t>
-      </w:r>
-      <w:r>
-        <w:rPr>
-          <w:rFonts w:ascii="OpenGost Type A TT" w:hAnsi="OpenGost Type A TT"/>
-          <w:b/>
-          <w:sz w:val="24"/>
-          <w:szCs w:val="22"/>
-        </w:rPr>
-        <w:t xml:space="preserve"> </w:t>
-      </w:r>
-      <w:r>
-        <w:rPr>
-          <w:rFonts w:ascii="OpenGost Type A TT" w:hAnsi="OpenGost Type A TT" w:cs="OpenGost Type A TT"/>
-          <w:b/>
-          <w:sz w:val="24"/>
-          <w:szCs w:val="22"/>
-        </w:rPr>
-        <w:t>работа</w:t>
-      </w:r>
-      <w:r>
-        <w:rPr>
-          <w:rFonts w:ascii="OpenGost Type A TT" w:hAnsi="OpenGost Type A TT"/>
-          <w:b/>
-          <w:sz w:val="24"/>
-          <w:szCs w:val="22"/>
-        </w:rPr>
-        <w:t>.</w:t>
-      </w:r>
-      <w:r>
-        <w:rPr>
-          <w:rFonts w:ascii="OpenGost Type A TT" w:hAnsi="OpenGost Type A TT"/>
-          <w:b/>
-          <w:sz w:val="24"/>
-          <w:szCs w:val="22"/>
-          <w:lang w:val="en-US"/>
-        </w:rPr>
-        <w:t>docx</w:t>
-      </w:r>
     </w:p>
     <w:p>
       <w:pPr>
@@ -8586,6 +8316,7 @@
           <w:b/>
           <w:sz w:val="24"/>
           <w:szCs w:val="22"/>
+          <w:lang w:val="en-US"/>
         </w:rPr>
       </w:pPr>
       <w:r>
@@ -8593,8 +8324,19 @@
           <w:b/>
           <w:sz w:val="24"/>
           <w:szCs w:val="22"/>
-        </w:rPr>
-        <w:t>│</w:t>
+          <w:lang w:val="en-US"/>
+        </w:rPr>
+        <w:t>└───</w:t>
+      </w:r>
+      <w:r>
+        <w:rPr>
+          <w:rFonts w:ascii="OpenGost Type A TT" w:hAnsi="OpenGost Type A TT"/>
+          <w:b/>
+          <w:sz w:val="24"/>
+          <w:szCs w:val="22"/>
+          <w:lang w:val="en-US"/>
+        </w:rPr>
+        <w:t>coursework</w:t>
       </w:r>
     </w:p>
     <w:p>
@@ -8612,12 +8354,22 @@
       </w:pPr>
       <w:r>
         <w:rPr>
+          <w:rFonts w:ascii="OpenGost Type A TT" w:hAnsi="OpenGost Type A TT"/>
           <w:b/>
           <w:sz w:val="24"/>
           <w:szCs w:val="22"/>
           <w:lang w:val="en-US"/>
         </w:rPr>
-        <w:t>└───</w:t>
+        <w:t xml:space="preserve">    </w:t>
+      </w:r>
+      <w:r>
+        <w:rPr>
+          <w:b/>
+          <w:sz w:val="24"/>
+          <w:szCs w:val="22"/>
+          <w:lang w:val="en-US"/>
+        </w:rPr>
+        <w:t>│</w:t>
       </w:r>
       <w:r>
         <w:rPr>
@@ -8627,7 +8379,7 @@
           <w:szCs w:val="22"/>
           <w:lang w:val="en-US"/>
         </w:rPr>
-        <w:t>coursework</w:t>
+        <w:t xml:space="preserve">   Calculator.cpp</w:t>
       </w:r>
     </w:p>
     <w:p>
@@ -8670,7 +8422,7 @@
           <w:szCs w:val="22"/>
           <w:lang w:val="en-US"/>
         </w:rPr>
-        <w:t xml:space="preserve">   Calculator.cpp</w:t>
+        <w:t xml:space="preserve">   Calculator.h</w:t>
       </w:r>
     </w:p>
     <w:p>
@@ -8713,20 +8465,8 @@
           <w:szCs w:val="22"/>
           <w:lang w:val="en-US"/>
         </w:rPr>
-        <w:t xml:space="preserve">   </w:t>
-      </w:r>
-      <w:proofErr w:type="spellStart"/>
-      <w:r>
-        <w:rPr>
-          <w:rFonts w:ascii="OpenGost Type A TT" w:hAnsi="OpenGost Type A TT"/>
-          <w:b/>
-          <w:sz w:val="24"/>
-          <w:szCs w:val="22"/>
-          <w:lang w:val="en-US"/>
-        </w:rPr>
-        <w:t>Calculator.h</w:t>
-      </w:r>
-      <w:proofErr w:type="spellEnd"/>
+        <w:t xml:space="preserve">   ClassDiagram.cd</w:t>
+      </w:r>
     </w:p>
     <w:p>
       <w:pPr>
@@ -8768,7 +8508,7 @@
           <w:szCs w:val="22"/>
           <w:lang w:val="en-US"/>
         </w:rPr>
-        <w:t xml:space="preserve">   ClassDiagram.cd</w:t>
+        <w:t xml:space="preserve">   CMyGraph.cpp</w:t>
       </w:r>
     </w:p>
     <w:p>
@@ -8811,7 +8551,7 @@
           <w:szCs w:val="22"/>
           <w:lang w:val="en-US"/>
         </w:rPr>
-        <w:t xml:space="preserve">   CMyGraph.cpp</w:t>
+        <w:t xml:space="preserve">   CMyGraph.h</w:t>
       </w:r>
     </w:p>
     <w:p>
@@ -8854,20 +8594,8 @@
           <w:szCs w:val="22"/>
           <w:lang w:val="en-US"/>
         </w:rPr>
-        <w:t xml:space="preserve">   </w:t>
-      </w:r>
-      <w:proofErr w:type="spellStart"/>
-      <w:r>
-        <w:rPr>
-          <w:rFonts w:ascii="OpenGost Type A TT" w:hAnsi="OpenGost Type A TT"/>
-          <w:b/>
-          <w:sz w:val="24"/>
-          <w:szCs w:val="22"/>
-          <w:lang w:val="en-US"/>
-        </w:rPr>
-        <w:t>CMyGraph.h</w:t>
-      </w:r>
-      <w:proofErr w:type="spellEnd"/>
+        <w:t xml:space="preserve">   coursework.aps</w:t>
+      </w:r>
     </w:p>
     <w:p>
       <w:pPr>
@@ -8909,20 +8637,8 @@
           <w:szCs w:val="22"/>
           <w:lang w:val="en-US"/>
         </w:rPr>
-        <w:t xml:space="preserve">   </w:t>
-      </w:r>
-      <w:proofErr w:type="spellStart"/>
-      <w:r>
-        <w:rPr>
-          <w:rFonts w:ascii="OpenGost Type A TT" w:hAnsi="OpenGost Type A TT"/>
-          <w:b/>
-          <w:sz w:val="24"/>
-          <w:szCs w:val="22"/>
-          <w:lang w:val="en-US"/>
-        </w:rPr>
-        <w:t>coursework.aps</w:t>
-      </w:r>
-      <w:proofErr w:type="spellEnd"/>
+        <w:t xml:space="preserve">   coursework.cpp</w:t>
+      </w:r>
     </w:p>
     <w:p>
       <w:pPr>
@@ -8964,7 +8680,7 @@
           <w:szCs w:val="22"/>
           <w:lang w:val="en-US"/>
         </w:rPr>
-        <w:t xml:space="preserve">   coursework.cpp</w:t>
+        <w:t xml:space="preserve">   coursework.h</w:t>
       </w:r>
     </w:p>
     <w:p>
@@ -9007,20 +8723,8 @@
           <w:szCs w:val="22"/>
           <w:lang w:val="en-US"/>
         </w:rPr>
-        <w:t xml:space="preserve">   </w:t>
-      </w:r>
-      <w:proofErr w:type="spellStart"/>
-      <w:r>
-        <w:rPr>
-          <w:rFonts w:ascii="OpenGost Type A TT" w:hAnsi="OpenGost Type A TT"/>
-          <w:b/>
-          <w:sz w:val="24"/>
-          <w:szCs w:val="22"/>
-          <w:lang w:val="en-US"/>
-        </w:rPr>
-        <w:t>coursework.h</w:t>
-      </w:r>
-      <w:proofErr w:type="spellEnd"/>
+        <w:t xml:space="preserve">   coursework.rc</w:t>
+      </w:r>
     </w:p>
     <w:p>
       <w:pPr>
@@ -9062,20 +8766,8 @@
           <w:szCs w:val="22"/>
           <w:lang w:val="en-US"/>
         </w:rPr>
-        <w:t xml:space="preserve">   </w:t>
-      </w:r>
-      <w:proofErr w:type="spellStart"/>
-      <w:r>
-        <w:rPr>
-          <w:rFonts w:ascii="OpenGost Type A TT" w:hAnsi="OpenGost Type A TT"/>
-          <w:b/>
-          <w:sz w:val="24"/>
-          <w:szCs w:val="22"/>
-          <w:lang w:val="en-US"/>
-        </w:rPr>
-        <w:t>coursework.rc</w:t>
-      </w:r>
-      <w:proofErr w:type="spellEnd"/>
+        <w:t xml:space="preserve">   coursework.vcxproj</w:t>
+      </w:r>
     </w:p>
     <w:p>
       <w:pPr>
@@ -9117,20 +8809,8 @@
           <w:szCs w:val="22"/>
           <w:lang w:val="en-US"/>
         </w:rPr>
-        <w:t xml:space="preserve">   </w:t>
-      </w:r>
-      <w:proofErr w:type="spellStart"/>
-      <w:r>
-        <w:rPr>
-          <w:rFonts w:ascii="OpenGost Type A TT" w:hAnsi="OpenGost Type A TT"/>
-          <w:b/>
-          <w:sz w:val="24"/>
-          <w:szCs w:val="22"/>
-          <w:lang w:val="en-US"/>
-        </w:rPr>
-        <w:t>coursework.vcxproj</w:t>
-      </w:r>
-      <w:proofErr w:type="spellEnd"/>
+        <w:t xml:space="preserve">   coursework.vcxproj.filters</w:t>
+      </w:r>
     </w:p>
     <w:p>
       <w:pPr>
@@ -9172,20 +8852,8 @@
           <w:szCs w:val="22"/>
           <w:lang w:val="en-US"/>
         </w:rPr>
-        <w:t xml:space="preserve">   </w:t>
-      </w:r>
-      <w:proofErr w:type="spellStart"/>
-      <w:r>
-        <w:rPr>
-          <w:rFonts w:ascii="OpenGost Type A TT" w:hAnsi="OpenGost Type A TT"/>
-          <w:b/>
-          <w:sz w:val="24"/>
-          <w:szCs w:val="22"/>
-          <w:lang w:val="en-US"/>
-        </w:rPr>
-        <w:t>coursework.vcxproj.filters</w:t>
-      </w:r>
-      <w:proofErr w:type="spellEnd"/>
+        <w:t xml:space="preserve">   coursework.vcxproj.user</w:t>
+      </w:r>
     </w:p>
     <w:p>
       <w:pPr>
@@ -9227,20 +8895,8 @@
           <w:szCs w:val="22"/>
           <w:lang w:val="en-US"/>
         </w:rPr>
-        <w:t xml:space="preserve">   </w:t>
-      </w:r>
-      <w:proofErr w:type="spellStart"/>
-      <w:r>
-        <w:rPr>
-          <w:rFonts w:ascii="OpenGost Type A TT" w:hAnsi="OpenGost Type A TT"/>
-          <w:b/>
-          <w:sz w:val="24"/>
-          <w:szCs w:val="22"/>
-          <w:lang w:val="en-US"/>
-        </w:rPr>
-        <w:t>coursework.vcxproj.user</w:t>
-      </w:r>
-      <w:proofErr w:type="spellEnd"/>
+        <w:t xml:space="preserve">   courseworkDlg.cpp</w:t>
+      </w:r>
     </w:p>
     <w:p>
       <w:pPr>
@@ -9282,7 +8938,7 @@
           <w:szCs w:val="22"/>
           <w:lang w:val="en-US"/>
         </w:rPr>
-        <w:t xml:space="preserve">   courseworkDlg.cpp</w:t>
+        <w:t xml:space="preserve">   courseworkDlg.h</w:t>
       </w:r>
     </w:p>
     <w:p>
@@ -9325,20 +8981,8 @@
           <w:szCs w:val="22"/>
           <w:lang w:val="en-US"/>
         </w:rPr>
-        <w:t xml:space="preserve">   </w:t>
-      </w:r>
-      <w:proofErr w:type="spellStart"/>
-      <w:r>
-        <w:rPr>
-          <w:rFonts w:ascii="OpenGost Type A TT" w:hAnsi="OpenGost Type A TT"/>
-          <w:b/>
-          <w:sz w:val="24"/>
-          <w:szCs w:val="22"/>
-          <w:lang w:val="en-US"/>
-        </w:rPr>
-        <w:t>courseworkDlg.h</w:t>
-      </w:r>
-      <w:proofErr w:type="spellEnd"/>
+        <w:t xml:space="preserve">   framework.h</w:t>
+      </w:r>
     </w:p>
     <w:p>
       <w:pPr>
@@ -9380,20 +9024,8 @@
           <w:szCs w:val="22"/>
           <w:lang w:val="en-US"/>
         </w:rPr>
-        <w:t xml:space="preserve">   </w:t>
-      </w:r>
-      <w:proofErr w:type="spellStart"/>
-      <w:r>
-        <w:rPr>
-          <w:rFonts w:ascii="OpenGost Type A TT" w:hAnsi="OpenGost Type A TT"/>
-          <w:b/>
-          <w:sz w:val="24"/>
-          <w:szCs w:val="22"/>
-          <w:lang w:val="en-US"/>
-        </w:rPr>
-        <w:t>framework.h</w:t>
-      </w:r>
-      <w:proofErr w:type="spellEnd"/>
+        <w:t xml:space="preserve">   logo.ico</w:t>
+      </w:r>
     </w:p>
     <w:p>
       <w:pPr>
@@ -9435,7 +9067,7 @@
           <w:szCs w:val="22"/>
           <w:lang w:val="en-US"/>
         </w:rPr>
-        <w:t xml:space="preserve">   logo.ico</w:t>
+        <w:t xml:space="preserve">   MathFunction.cpp</w:t>
       </w:r>
     </w:p>
     <w:p>
@@ -9478,7 +9110,7 @@
           <w:szCs w:val="22"/>
           <w:lang w:val="en-US"/>
         </w:rPr>
-        <w:t xml:space="preserve">   MathFunction.cpp</w:t>
+        <w:t xml:space="preserve">   MathFunction.h</w:t>
       </w:r>
     </w:p>
     <w:p>
@@ -9521,20 +9153,8 @@
           <w:szCs w:val="22"/>
           <w:lang w:val="en-US"/>
         </w:rPr>
-        <w:t xml:space="preserve">   </w:t>
-      </w:r>
-      <w:proofErr w:type="spellStart"/>
-      <w:r>
-        <w:rPr>
-          <w:rFonts w:ascii="OpenGost Type A TT" w:hAnsi="OpenGost Type A TT"/>
-          <w:b/>
-          <w:sz w:val="24"/>
-          <w:szCs w:val="22"/>
-          <w:lang w:val="en-US"/>
-        </w:rPr>
-        <w:t>MathFunction.h</w:t>
-      </w:r>
-      <w:proofErr w:type="spellEnd"/>
+        <w:t xml:space="preserve">   pch.cpp</w:t>
+      </w:r>
     </w:p>
     <w:p>
       <w:pPr>
@@ -9576,7 +9196,7 @@
           <w:szCs w:val="22"/>
           <w:lang w:val="en-US"/>
         </w:rPr>
-        <w:t xml:space="preserve">   pch.cpp</w:t>
+        <w:t xml:space="preserve">   pch.h</w:t>
       </w:r>
     </w:p>
     <w:p>
@@ -9619,20 +9239,8 @@
           <w:szCs w:val="22"/>
           <w:lang w:val="en-US"/>
         </w:rPr>
-        <w:t xml:space="preserve">   </w:t>
-      </w:r>
-      <w:proofErr w:type="spellStart"/>
-      <w:r>
-        <w:rPr>
-          <w:rFonts w:ascii="OpenGost Type A TT" w:hAnsi="OpenGost Type A TT"/>
-          <w:b/>
-          <w:sz w:val="24"/>
-          <w:szCs w:val="22"/>
-          <w:lang w:val="en-US"/>
-        </w:rPr>
-        <w:t>pch.h</w:t>
-      </w:r>
-      <w:proofErr w:type="spellEnd"/>
+        <w:t xml:space="preserve">   resource.h</w:t>
+      </w:r>
     </w:p>
     <w:p>
       <w:pPr>
@@ -9674,75 +9282,8 @@
           <w:szCs w:val="22"/>
           <w:lang w:val="en-US"/>
         </w:rPr>
-        <w:t xml:space="preserve">   </w:t>
-      </w:r>
-      <w:proofErr w:type="spellStart"/>
-      <w:r>
-        <w:rPr>
-          <w:rFonts w:ascii="OpenGost Type A TT" w:hAnsi="OpenGost Type A TT"/>
-          <w:b/>
-          <w:sz w:val="24"/>
-          <w:szCs w:val="22"/>
-          <w:lang w:val="en-US"/>
-        </w:rPr>
-        <w:t>resource.h</w:t>
-      </w:r>
-      <w:proofErr w:type="spellEnd"/>
-    </w:p>
-    <w:p>
-      <w:pPr>
-        <w:spacing w:after="160" w:line="240" w:lineRule="auto"/>
-        <w:ind w:firstLine="0"/>
-        <w:jc w:val="left"/>
-        <w:rPr>
-          <w:rFonts w:ascii="OpenGost Type A TT" w:hAnsi="OpenGost Type A TT"/>
-          <w:b/>
-          <w:sz w:val="24"/>
-          <w:szCs w:val="22"/>
-          <w:lang w:val="en-US"/>
-        </w:rPr>
-      </w:pPr>
-      <w:r>
-        <w:rPr>
-          <w:rFonts w:ascii="OpenGost Type A TT" w:hAnsi="OpenGost Type A TT"/>
-          <w:b/>
-          <w:sz w:val="24"/>
-          <w:szCs w:val="22"/>
-          <w:lang w:val="en-US"/>
-        </w:rPr>
-        <w:t xml:space="preserve">    </w:t>
-      </w:r>
-      <w:r>
-        <w:rPr>
-          <w:b/>
-          <w:sz w:val="24"/>
-          <w:szCs w:val="22"/>
-          <w:lang w:val="en-US"/>
-        </w:rPr>
-        <w:t>│</w:t>
-      </w:r>
-      <w:r>
-        <w:rPr>
-          <w:rFonts w:ascii="OpenGost Type A TT" w:hAnsi="OpenGost Type A TT"/>
-          <w:b/>
-          <w:sz w:val="24"/>
-          <w:szCs w:val="22"/>
-          <w:lang w:val="en-US"/>
-        </w:rPr>
-        <w:t xml:space="preserve">   </w:t>
-      </w:r>
-      <w:proofErr w:type="spellStart"/>
-      <w:r>
-        <w:rPr>
-          <w:rFonts w:ascii="OpenGost Type A TT" w:hAnsi="OpenGost Type A TT"/>
-          <w:b/>
-          <w:sz w:val="24"/>
-          <w:szCs w:val="22"/>
-          <w:lang w:val="en-US"/>
-        </w:rPr>
-        <w:t>targetver.h</w:t>
-      </w:r>
-      <w:proofErr w:type="spellEnd"/>
+        <w:t xml:space="preserve">   targetver.h</w:t>
+      </w:r>
     </w:p>
     <w:p>
       <w:pPr>

</xml_diff>

<commit_message>
updating according to DFT chenges
</commit_message>
<xml_diff>
--- a/Курсовая работа.docx
+++ b/Курсовая работа.docx
@@ -4494,15 +4494,7 @@
         </m:d>
       </m:oMath>
       <w:r>
-        <w:t xml:space="preserve"> показывает отражение системы коо</w:t>
-      </w:r>
-      <w:proofErr w:type="spellStart"/>
-      <w:r>
-        <w:t>рдинат</w:t>
-      </w:r>
-      <w:proofErr w:type="spellEnd"/>
-      <w:r>
-        <w:t xml:space="preserve">, а </w:t>
+        <w:t xml:space="preserve"> показывает отражение системы координат, а </w:t>
       </w:r>
       <m:oMath>
         <m:r>
@@ -4544,14 +4536,12 @@
       <w:r>
         <w:t xml:space="preserve">Все классы диалогов являются наследниками </w:t>
       </w:r>
-      <w:proofErr w:type="spellStart"/>
       <w:r>
         <w:rPr>
           <w:rStyle w:val="af0"/>
         </w:rPr>
         <w:t>CDialogEx</w:t>
       </w:r>
-      <w:proofErr w:type="spellEnd"/>
       <w:r>
         <w:t>.</w:t>
       </w:r>
@@ -4563,14 +4553,12 @@
       <w:r>
         <w:t xml:space="preserve"> </w:t>
       </w:r>
-      <w:proofErr w:type="spellStart"/>
       <w:r>
         <w:rPr>
           <w:rStyle w:val="af0"/>
         </w:rPr>
         <w:t>courseworkDlg</w:t>
       </w:r>
-      <w:proofErr w:type="spellEnd"/>
       <w:r>
         <w:t xml:space="preserve">. Он содержит </w:t>
       </w:r>
@@ -4580,14 +4568,12 @@
       <w:r>
         <w:t xml:space="preserve">дин </w:t>
       </w:r>
-      <w:proofErr w:type="spellStart"/>
       <w:r>
         <w:rPr>
           <w:rStyle w:val="af0"/>
         </w:rPr>
         <w:t>CStatic</w:t>
       </w:r>
-      <w:proofErr w:type="spellEnd"/>
       <w:r>
         <w:t xml:space="preserve"> элемент, в котором дано краткое описание задачи, кнопку открытия диалога с </w:t>
       </w:r>
@@ -4608,18 +4594,15 @@
       <w:r>
         <w:t xml:space="preserve"> с описанием – </w:t>
       </w:r>
-      <w:proofErr w:type="spellStart"/>
       <w:r>
         <w:rPr>
           <w:rStyle w:val="af0"/>
         </w:rPr>
         <w:t>MyTaskAboutDlg</w:t>
       </w:r>
-      <w:proofErr w:type="spellEnd"/>
       <w:r>
         <w:t xml:space="preserve"> содержит </w:t>
       </w:r>
-      <w:proofErr w:type="spellStart"/>
       <w:r>
         <w:rPr>
           <w:rStyle w:val="af0"/>
@@ -4638,7 +4621,6 @@
         </w:rPr>
         <w:t>tatic</w:t>
       </w:r>
-      <w:proofErr w:type="spellEnd"/>
       <w:r>
         <w:t xml:space="preserve"> </w:t>
       </w:r>
@@ -4659,72 +4641,60 @@
       <w:r>
         <w:t xml:space="preserve"> содержит в себе элементы управления для настройки параметров сигнальной функции и графиков: 7 </w:t>
       </w:r>
-      <w:proofErr w:type="spellStart"/>
       <w:r>
         <w:rPr>
           <w:rStyle w:val="af0"/>
         </w:rPr>
         <w:t>CEdit</w:t>
       </w:r>
-      <w:proofErr w:type="spellEnd"/>
       <w:r>
         <w:t xml:space="preserve"> (3 для параметров функции и 4 для настроек масштаба) , </w:t>
       </w:r>
       <w:r>
         <w:t xml:space="preserve">1 </w:t>
       </w:r>
-      <w:proofErr w:type="spellStart"/>
       <w:r>
         <w:rPr>
           <w:rStyle w:val="af0"/>
         </w:rPr>
         <w:t>CSliderCtrl</w:t>
       </w:r>
-      <w:proofErr w:type="spellEnd"/>
       <w:r>
         <w:t xml:space="preserve"> для удобной настройки шага</w:t>
       </w:r>
       <w:r>
         <w:t xml:space="preserve">, </w:t>
       </w:r>
-      <w:proofErr w:type="spellStart"/>
       <w:r>
         <w:rPr>
           <w:rStyle w:val="af0"/>
         </w:rPr>
         <w:t>CButton</w:t>
       </w:r>
-      <w:proofErr w:type="spellEnd"/>
       <w:r>
         <w:t xml:space="preserve"> – </w:t>
       </w:r>
-      <w:proofErr w:type="spellStart"/>
       <w:r>
         <w:t>check</w:t>
       </w:r>
-      <w:proofErr w:type="spellEnd"/>
       <w:r>
         <w:t xml:space="preserve"> </w:t>
       </w:r>
-      <w:proofErr w:type="spellStart"/>
       <w:r>
         <w:t>box</w:t>
       </w:r>
-      <w:proofErr w:type="spellEnd"/>
       <w:r>
         <w:t xml:space="preserve"> (</w:t>
       </w:r>
       <w:r>
         <w:t xml:space="preserve">флажок) для установки логарифмического масштаба, 4 </w:t>
       </w:r>
-      <w:proofErr w:type="spellStart"/>
       <w:r>
         <w:rPr>
           <w:rStyle w:val="af0"/>
         </w:rPr>
         <w:t>CMFCColorButton</w:t>
       </w:r>
-      <w:proofErr w:type="spellEnd"/>
       <w:r>
         <w:t xml:space="preserve"> </w:t>
       </w:r>
@@ -4734,14 +4704,12 @@
       <w:r>
         <w:t xml:space="preserve">сброс к начальным параметрам и закрытие диалога), 15 </w:t>
       </w:r>
-      <w:proofErr w:type="spellStart"/>
       <w:r>
         <w:rPr>
           <w:rStyle w:val="af0"/>
         </w:rPr>
         <w:t>CStatic</w:t>
       </w:r>
-      <w:proofErr w:type="spellEnd"/>
       <w:r>
         <w:t xml:space="preserve"> </w:t>
       </w:r>
@@ -4751,14 +4719,12 @@
       <w:r>
         <w:t xml:space="preserve">, а также объект пользовательского класса </w:t>
       </w:r>
-      <w:proofErr w:type="spellStart"/>
       <w:r>
         <w:rPr>
           <w:rStyle w:val="af0"/>
         </w:rPr>
         <w:t>CMyGraph</w:t>
       </w:r>
-      <w:proofErr w:type="spellEnd"/>
       <w:r>
         <w:rPr>
           <w:rStyle w:val="af0"/>
@@ -4769,14 +4735,12 @@
       <w:r>
         <w:t xml:space="preserve">для отрисовки графиков и объекты пользовательских классов </w:t>
       </w:r>
-      <w:proofErr w:type="spellStart"/>
       <w:r>
         <w:rPr>
           <w:rStyle w:val="af0"/>
         </w:rPr>
         <w:t>SignalFunction</w:t>
       </w:r>
-      <w:proofErr w:type="spellEnd"/>
       <w:r>
         <w:t xml:space="preserve"> </w:t>
       </w:r>
@@ -4786,14 +4750,12 @@
       <w:r>
         <w:t xml:space="preserve"> </w:t>
       </w:r>
-      <w:proofErr w:type="spellStart"/>
       <w:r>
         <w:rPr>
           <w:rStyle w:val="af0"/>
         </w:rPr>
         <w:t>DFTFunction</w:t>
       </w:r>
-      <w:proofErr w:type="spellEnd"/>
       <w:r>
         <w:t xml:space="preserve"> – объекты, описывающие сигнальную функцию и функцию дискретного преобразования Фурье, необходимые для построения графиков</w:t>
       </w:r>
@@ -4818,7 +4780,6 @@
         </w:rPr>
         <w:t xml:space="preserve"> </w:t>
       </w:r>
-      <w:proofErr w:type="gramStart"/>
       <w:r>
         <w:rPr>
           <w:rStyle w:val="af0"/>
@@ -4832,15 +4793,12 @@
         </w:rPr>
         <w:t>::</w:t>
       </w:r>
-      <w:proofErr w:type="spellStart"/>
-      <w:proofErr w:type="gramEnd"/>
       <w:r>
         <w:rPr>
           <w:rStyle w:val="af0"/>
         </w:rPr>
         <w:t>OnBnClickedButtonSaveGr</w:t>
       </w:r>
-      <w:proofErr w:type="spellEnd"/>
       <w:r>
         <w:rPr>
           <w:rStyle w:val="af0"/>
@@ -4851,14 +4809,12 @@
       <w:r>
         <w:t xml:space="preserve">, в котором из объекта </w:t>
       </w:r>
-      <w:proofErr w:type="spellStart"/>
       <w:r>
         <w:rPr>
           <w:rStyle w:val="af0"/>
         </w:rPr>
         <w:t>CMyGraph</w:t>
       </w:r>
-      <w:proofErr w:type="spellEnd"/>
       <w:r>
         <w:t xml:space="preserve"> </w:t>
       </w:r>
@@ -4886,7 +4842,6 @@
         </w:rPr>
         <w:t xml:space="preserve"> </w:t>
       </w:r>
-      <w:proofErr w:type="gramStart"/>
       <w:r>
         <w:rPr>
           <w:rStyle w:val="af0"/>
@@ -4900,15 +4855,12 @@
         </w:rPr>
         <w:t>::</w:t>
       </w:r>
-      <w:proofErr w:type="spellStart"/>
-      <w:proofErr w:type="gramEnd"/>
       <w:r>
         <w:rPr>
           <w:rStyle w:val="af0"/>
         </w:rPr>
         <w:t>OnBnClickedButtonreset</w:t>
       </w:r>
-      <w:proofErr w:type="spellEnd"/>
       <w:r>
         <w:rPr>
           <w:rStyle w:val="af0"/>
@@ -4940,7 +4892,6 @@
         </w:rPr>
         <w:t xml:space="preserve"> </w:t>
       </w:r>
-      <w:proofErr w:type="gramStart"/>
       <w:r>
         <w:rPr>
           <w:rStyle w:val="af0"/>
@@ -4954,15 +4905,12 @@
         </w:rPr>
         <w:t>::</w:t>
       </w:r>
-      <w:proofErr w:type="spellStart"/>
-      <w:proofErr w:type="gramEnd"/>
       <w:r>
         <w:rPr>
           <w:rStyle w:val="af0"/>
         </w:rPr>
         <w:t>OnBnClickedButtonreset</w:t>
       </w:r>
-      <w:proofErr w:type="spellEnd"/>
       <w:r>
         <w:rPr>
           <w:rStyle w:val="af0"/>
@@ -5006,14 +4954,12 @@
         </w:rPr>
         <w:t>::</w:t>
       </w:r>
-      <w:proofErr w:type="spellStart"/>
       <w:r>
         <w:rPr>
           <w:rStyle w:val="af0"/>
         </w:rPr>
         <w:t>UpdateCalculatorParams</w:t>
       </w:r>
-      <w:proofErr w:type="spellEnd"/>
       <w:r>
         <w:rPr>
           <w:rStyle w:val="af0"/>
@@ -5027,29 +4973,24 @@
       <w:r>
         <w:t xml:space="preserve"> через методы </w:t>
       </w:r>
-      <w:proofErr w:type="spellStart"/>
       <w:r>
         <w:rPr>
           <w:rStyle w:val="af0"/>
         </w:rPr>
         <w:t>CMyGraph</w:t>
       </w:r>
-      <w:proofErr w:type="spellEnd"/>
       <w:r>
         <w:t xml:space="preserve"> или напрямую объектам сигнальной или полученной функций</w:t>
       </w:r>
       <w:r>
         <w:t xml:space="preserve">). Помимо обновления параметров, из этого метода через </w:t>
       </w:r>
-      <w:proofErr w:type="spellStart"/>
-      <w:proofErr w:type="gramStart"/>
       <w:r>
         <w:rPr>
           <w:rStyle w:val="af0"/>
         </w:rPr>
         <w:t>CWnd</w:t>
       </w:r>
-      <w:proofErr w:type="spellEnd"/>
       <w:r>
         <w:rPr>
           <w:rStyle w:val="af0"/>
@@ -5057,15 +4998,12 @@
         </w:rPr>
         <w:t>::</w:t>
       </w:r>
-      <w:proofErr w:type="spellStart"/>
-      <w:proofErr w:type="gramEnd"/>
       <w:r>
         <w:rPr>
           <w:rStyle w:val="af0"/>
         </w:rPr>
         <w:t>RedrawWindow</w:t>
       </w:r>
-      <w:proofErr w:type="spellEnd"/>
       <w:r>
         <w:rPr>
           <w:rStyle w:val="af0"/>
@@ -5084,14 +5022,12 @@
       <w:r>
         <w:t xml:space="preserve">система отправляет элементу </w:t>
       </w:r>
-      <w:proofErr w:type="spellStart"/>
       <w:r>
         <w:rPr>
           <w:rStyle w:val="af0"/>
         </w:rPr>
         <w:t>CMyGraph</w:t>
       </w:r>
-      <w:proofErr w:type="spellEnd"/>
       <w:r>
         <w:t xml:space="preserve"> </w:t>
       </w:r>
@@ -5100,25 +5036,21 @@
       </w:r>
     </w:p>
     <w:p>
-      <w:proofErr w:type="spellStart"/>
       <w:r>
         <w:rPr>
           <w:rStyle w:val="af0"/>
         </w:rPr>
         <w:t>CMyGraph</w:t>
       </w:r>
-      <w:proofErr w:type="spellEnd"/>
       <w:r>
         <w:t xml:space="preserve"> является наследником </w:t>
       </w:r>
-      <w:proofErr w:type="spellStart"/>
       <w:r>
         <w:rPr>
           <w:rStyle w:val="af0"/>
         </w:rPr>
         <w:t>CStatic</w:t>
       </w:r>
-      <w:proofErr w:type="spellEnd"/>
       <w:r>
         <w:t>.</w:t>
       </w:r>
@@ -5128,14 +5060,12 @@
       <w:r>
         <w:t xml:space="preserve">Он содержит в себе автоматический динамический массив объектов типа </w:t>
       </w:r>
-      <w:proofErr w:type="spellStart"/>
       <w:r>
         <w:rPr>
           <w:rStyle w:val="af0"/>
         </w:rPr>
         <w:t>MathFunction</w:t>
       </w:r>
-      <w:proofErr w:type="spellEnd"/>
       <w:r>
         <w:rPr>
           <w:rStyle w:val="af0"/>
@@ -5178,15 +5108,12 @@
       <w:r>
         <w:t xml:space="preserve"> </w:t>
       </w:r>
-      <w:proofErr w:type="spellStart"/>
-      <w:proofErr w:type="gramStart"/>
       <w:r>
         <w:rPr>
           <w:rStyle w:val="af0"/>
         </w:rPr>
         <w:t>CMyGraph</w:t>
       </w:r>
-      <w:proofErr w:type="spellEnd"/>
       <w:r>
         <w:rPr>
           <w:rStyle w:val="af0"/>
@@ -5194,15 +5121,12 @@
         </w:rPr>
         <w:t>::</w:t>
       </w:r>
-      <w:proofErr w:type="spellStart"/>
-      <w:proofErr w:type="gramEnd"/>
       <w:r>
         <w:rPr>
           <w:rStyle w:val="af0"/>
         </w:rPr>
         <w:t>OnPaint</w:t>
       </w:r>
-      <w:proofErr w:type="spellEnd"/>
       <w:r>
         <w:rPr>
           <w:rStyle w:val="af0"/>
@@ -5219,14 +5143,12 @@
       <w:r>
         <w:t xml:space="preserve"> (при помощи метода </w:t>
       </w:r>
-      <w:proofErr w:type="spellStart"/>
       <w:r>
         <w:rPr>
           <w:rStyle w:val="af0"/>
         </w:rPr>
         <w:t>MathFunction</w:t>
       </w:r>
-      <w:proofErr w:type="spellEnd"/>
       <w:r>
         <w:rPr>
           <w:rStyle w:val="af0"/>
@@ -5270,14 +5192,12 @@
       <w:r>
         <w:t xml:space="preserve"> и строит график, последовательно соединяя точки при помощи </w:t>
       </w:r>
-      <w:proofErr w:type="spellStart"/>
       <w:r>
         <w:rPr>
           <w:rStyle w:val="af0"/>
         </w:rPr>
         <w:t>CPaintDC</w:t>
       </w:r>
-      <w:proofErr w:type="spellEnd"/>
       <w:r>
         <w:rPr>
           <w:rStyle w:val="af0"/>
@@ -5285,14 +5205,12 @@
         </w:rPr>
         <w:t>::</w:t>
       </w:r>
-      <w:proofErr w:type="spellStart"/>
       <w:r>
         <w:rPr>
           <w:rStyle w:val="af0"/>
         </w:rPr>
         <w:t>LineTo</w:t>
       </w:r>
-      <w:proofErr w:type="spellEnd"/>
       <w:r>
         <w:rPr>
           <w:rStyle w:val="af0"/>
@@ -5330,14 +5248,12 @@
       <w:r>
         <w:t xml:space="preserve"> </w:t>
       </w:r>
-      <w:proofErr w:type="spellStart"/>
       <w:r>
         <w:rPr>
           <w:rStyle w:val="af0"/>
         </w:rPr>
         <w:t>CMyGraph</w:t>
       </w:r>
-      <w:proofErr w:type="spellEnd"/>
       <w:r>
         <w:t xml:space="preserve"> обладает множеством </w:t>
       </w:r>
@@ -5350,24 +5266,20 @@
       <w:r>
         <w:t>’</w:t>
       </w:r>
-      <w:proofErr w:type="spellStart"/>
       <w:r>
         <w:t>еров</w:t>
       </w:r>
-      <w:proofErr w:type="spellEnd"/>
       <w:r>
         <w:t>, которые вызывают соответствующие методы для каждой из функций.</w:t>
       </w:r>
     </w:p>
     <w:p>
-      <w:proofErr w:type="spellStart"/>
       <w:r>
         <w:rPr>
           <w:rStyle w:val="af0"/>
         </w:rPr>
         <w:t>MathFunction</w:t>
       </w:r>
-      <w:proofErr w:type="spellEnd"/>
       <w:r>
         <w:t xml:space="preserve"> </w:t>
       </w:r>
@@ -5413,14 +5325,12 @@
       <w:r>
         <w:t xml:space="preserve"> </w:t>
       </w:r>
-      <w:proofErr w:type="spellStart"/>
       <w:r>
         <w:rPr>
           <w:rStyle w:val="af0"/>
         </w:rPr>
         <w:t>MathFunction</w:t>
       </w:r>
-      <w:proofErr w:type="spellEnd"/>
       <w:r>
         <w:rPr>
           <w:rStyle w:val="af0"/>
@@ -5467,7 +5377,6 @@
       <w:r>
         <w:t xml:space="preserve"> (в случае если данные устарели) метод пересчёта точек </w:t>
       </w:r>
-      <w:proofErr w:type="spellStart"/>
       <w:r>
         <w:rPr>
           <w:rStyle w:val="af0"/>
@@ -5480,7 +5389,6 @@
         </w:rPr>
         <w:t>unction</w:t>
       </w:r>
-      <w:proofErr w:type="spellEnd"/>
       <w:r>
         <w:rPr>
           <w:rStyle w:val="af0"/>
@@ -5488,14 +5396,12 @@
         </w:rPr>
         <w:t>::</w:t>
       </w:r>
-      <w:proofErr w:type="spellStart"/>
       <w:r>
         <w:rPr>
           <w:rStyle w:val="af0"/>
         </w:rPr>
         <w:t>calulate</w:t>
       </w:r>
-      <w:proofErr w:type="spellEnd"/>
       <w:r>
         <w:rPr>
           <w:rStyle w:val="af0"/>
@@ -5509,14 +5415,12 @@
       <w:r>
         <w:t xml:space="preserve">с заданным шагом на промежутке пересечения области определения и расчётной области вызывает метод </w:t>
       </w:r>
-      <w:proofErr w:type="spellStart"/>
       <w:r>
         <w:rPr>
           <w:rStyle w:val="af0"/>
         </w:rPr>
         <w:t>MathFunction</w:t>
       </w:r>
-      <w:proofErr w:type="spellEnd"/>
       <w:r>
         <w:rPr>
           <w:rStyle w:val="af0"/>
@@ -5568,14 +5472,12 @@
         </w:rPr>
         <w:t xml:space="preserve"> </w:t>
       </w:r>
-      <w:proofErr w:type="spellStart"/>
       <w:r>
         <w:rPr>
           <w:rStyle w:val="af0"/>
         </w:rPr>
         <w:t>MathFunction</w:t>
       </w:r>
-      <w:proofErr w:type="spellEnd"/>
       <w:r>
         <w:rPr>
           <w:rStyle w:val="af0"/>
@@ -5622,14 +5524,12 @@
         </w:rPr>
         <w:t>_</w:t>
       </w:r>
-      <w:proofErr w:type="spellStart"/>
       <w:r>
         <w:rPr>
           <w:rStyle w:val="af0"/>
         </w:rPr>
         <w:t>coords</w:t>
       </w:r>
-      <w:proofErr w:type="spellEnd"/>
       <w:r>
         <w:rPr>
           <w:rStyle w:val="af0"/>
@@ -5719,14 +5619,12 @@
       <w:r>
         <w:t xml:space="preserve"> </w:t>
       </w:r>
-      <w:proofErr w:type="spellStart"/>
       <w:r>
         <w:rPr>
           <w:rStyle w:val="af0"/>
         </w:rPr>
         <w:t>SignalFunction</w:t>
       </w:r>
-      <w:proofErr w:type="spellEnd"/>
       <w:r>
         <w:t xml:space="preserve">  </w:t>
       </w:r>
@@ -5736,14 +5634,12 @@
       <w:r>
         <w:t xml:space="preserve"> </w:t>
       </w:r>
-      <w:proofErr w:type="spellStart"/>
       <w:r>
         <w:rPr>
           <w:rStyle w:val="af0"/>
         </w:rPr>
         <w:t>DFTFunction</w:t>
       </w:r>
-      <w:proofErr w:type="spellEnd"/>
       <w:r>
         <w:t xml:space="preserve"> </w:t>
       </w:r>
@@ -5797,14 +5693,12 @@
       <w:r>
         <w:t xml:space="preserve">Расчёт в классе </w:t>
       </w:r>
-      <w:proofErr w:type="spellStart"/>
       <w:r>
         <w:rPr>
           <w:rStyle w:val="af0"/>
         </w:rPr>
         <w:t>SignalFunction</w:t>
       </w:r>
-      <w:proofErr w:type="spellEnd"/>
       <w:r>
         <w:t xml:space="preserve"> отличается тем, что значения функции в точках на расчетном промежутке сохраняются в </w:t>
       </w:r>
@@ -5848,14 +5742,12 @@
       <w:r>
         <w:t xml:space="preserve">В классе </w:t>
       </w:r>
-      <w:proofErr w:type="spellStart"/>
       <w:r>
         <w:rPr>
           <w:rStyle w:val="af0"/>
         </w:rPr>
         <w:t>DFTFunction</w:t>
       </w:r>
-      <w:proofErr w:type="spellEnd"/>
       <w:r>
         <w:t xml:space="preserve"> </w:t>
       </w:r>
@@ -6059,14 +5951,12 @@
       <w:r>
         <w:t xml:space="preserve"> </w:t>
       </w:r>
-      <w:proofErr w:type="spellStart"/>
       <w:r>
         <w:rPr>
           <w:rStyle w:val="af0"/>
         </w:rPr>
         <w:t>Cpoint</w:t>
       </w:r>
-      <w:proofErr w:type="spellEnd"/>
       <w:r>
         <w:t xml:space="preserve">, которые хранят два целых числа </w:t>
       </w:r>
@@ -6093,14 +5983,12 @@
       <w:r>
         <w:t xml:space="preserve">Для хранения данных о границах элементов используются типы </w:t>
       </w:r>
-      <w:proofErr w:type="spellStart"/>
       <w:r>
         <w:rPr>
           <w:rStyle w:val="af0"/>
         </w:rPr>
         <w:t>CRect</w:t>
       </w:r>
-      <w:proofErr w:type="spellEnd"/>
       <w:r>
         <w:t xml:space="preserve"> </w:t>
       </w:r>
@@ -6225,14 +6113,12 @@
       <w:r>
         <w:t xml:space="preserve">В качестве блока расчёта выступают несколько объектов типа </w:t>
       </w:r>
-      <w:proofErr w:type="spellStart"/>
       <w:r>
         <w:rPr>
           <w:rStyle w:val="af0"/>
         </w:rPr>
         <w:t>MathFunction</w:t>
       </w:r>
-      <w:proofErr w:type="spellEnd"/>
       <w:r>
         <w:t xml:space="preserve">. Этот тип содержит базовые данные о </w:t>
       </w:r>
@@ -6251,14 +6137,12 @@
       <w:r>
         <w:t xml:space="preserve"> </w:t>
       </w:r>
-      <w:proofErr w:type="spellStart"/>
       <w:r>
         <w:rPr>
           <w:rStyle w:val="af0"/>
         </w:rPr>
         <w:t>MathFunction</w:t>
       </w:r>
-      <w:proofErr w:type="spellEnd"/>
       <w:r>
         <w:t xml:space="preserve"> подразумевается некоторый объект, который численными методами генерирует </w:t>
       </w:r>
@@ -6301,14 +6185,12 @@
       <w:r>
         <w:t>, содержащей начальные и конечные значения по каждой из осей), данные об области отрисовки (</w:t>
       </w:r>
-      <w:proofErr w:type="spellStart"/>
       <w:r>
         <w:rPr>
           <w:rStyle w:val="af0"/>
         </w:rPr>
         <w:t>CRect</w:t>
       </w:r>
-      <w:proofErr w:type="spellEnd"/>
       <w:r>
         <w:t>),</w:t>
       </w:r>
@@ -6346,7 +6228,13 @@
         <w:t>bool</w:t>
       </w:r>
       <w:r>
-        <w:t>) и индикатор логарифмического масштаба</w:t>
+        <w:t>)</w:t>
+      </w:r>
+      <w:r>
+        <w:t>,</w:t>
+      </w:r>
+      <w:r>
+        <w:t xml:space="preserve"> индикатор логарифмического масштаба</w:t>
       </w:r>
       <w:r>
         <w:t xml:space="preserve"> (</w:t>
@@ -6410,11 +6298,9 @@
       <w:r>
         <w:t>’</w:t>
       </w:r>
-      <w:proofErr w:type="spellStart"/>
       <w:r>
         <w:t>теры</w:t>
       </w:r>
-      <w:proofErr w:type="spellEnd"/>
       <w:r>
         <w:t>;</w:t>
       </w:r>
@@ -6436,189 +6322,219 @@
       <w:r>
         <w:t>’</w:t>
       </w:r>
-      <w:proofErr w:type="spellStart"/>
-      <w:r>
-        <w:t>теры</w:t>
-      </w:r>
-      <w:proofErr w:type="spellEnd"/>
+      <w:r>
+        <w:t xml:space="preserve">теры </w:t>
+      </w:r>
+      <w:r>
+        <w:t xml:space="preserve">определены </w:t>
+      </w:r>
+      <w:r>
+        <w:t>только для массива точек  и индикатора готовности.</w:t>
+      </w:r>
+    </w:p>
+    <w:p>
+      <w:r>
+        <w:t xml:space="preserve">Наследником класса </w:t>
+      </w:r>
+      <w:r>
+        <w:rPr>
+          <w:rStyle w:val="af0"/>
+        </w:rPr>
+        <w:t>MathFunction</w:t>
+      </w:r>
+      <w:r>
+        <w:t xml:space="preserve"> является </w:t>
+      </w:r>
+      <w:r>
+        <w:rPr>
+          <w:rStyle w:val="af0"/>
+        </w:rPr>
+        <w:t>SignalFunction</w:t>
+      </w:r>
+      <w:r>
+        <w:t xml:space="preserve">, </w:t>
+      </w:r>
+      <w:r>
+        <w:t>который дополнительно хранит параметры</w:t>
+      </w:r>
+      <w:r>
+        <w:t xml:space="preserve"> сигнальной функции (3 числа</w:t>
+      </w:r>
       <w:r>
         <w:t xml:space="preserve"> </w:t>
       </w:r>
       <w:r>
-        <w:t xml:space="preserve">определены </w:t>
-      </w:r>
-      <w:r>
-        <w:t>только для массива точек  и индикатора готовности.</w:t>
-      </w:r>
-    </w:p>
-    <w:p>
-      <w:r>
-        <w:t xml:space="preserve">Наследником класса </w:t>
-      </w:r>
-      <w:proofErr w:type="spellStart"/>
-      <w:r>
-        <w:rPr>
-          <w:rStyle w:val="af0"/>
-        </w:rPr>
-        <w:t>MathFunction</w:t>
-      </w:r>
-      <w:proofErr w:type="spellEnd"/>
-      <w:r>
-        <w:t xml:space="preserve"> является </w:t>
-      </w:r>
-      <w:proofErr w:type="spellStart"/>
+        <w:rPr>
+          <w:rStyle w:val="af0"/>
+        </w:rPr>
+        <w:t>double</w:t>
+      </w:r>
+      <w:r>
+        <w:t>)</w:t>
+      </w:r>
+      <w:r>
+        <w:t>,</w:t>
+      </w:r>
+      <w:r>
+        <w:t xml:space="preserve"> данные о</w:t>
+      </w:r>
+      <w:r>
+        <w:t xml:space="preserve"> </w:t>
+      </w:r>
+      <w:r>
+        <w:t>количестве отсчетов (</w:t>
+      </w:r>
+      <w:r>
+        <w:rPr>
+          <w:rStyle w:val="af0"/>
+        </w:rPr>
+        <w:t>size</w:t>
+      </w:r>
+      <w:r>
+        <w:rPr>
+          <w:rStyle w:val="af0"/>
+          <w:lang w:val="ru-RU"/>
+        </w:rPr>
+        <w:t>_</w:t>
+      </w:r>
+      <w:r>
+        <w:rPr>
+          <w:rStyle w:val="af0"/>
+        </w:rPr>
+        <w:t>t</w:t>
+      </w:r>
+      <w:r>
+        <w:t xml:space="preserve">), </w:t>
+      </w:r>
+      <w:r>
+        <w:t xml:space="preserve">частоте дискретизации </w:t>
+      </w:r>
+      <w:r>
+        <w:t>(</w:t>
+      </w:r>
+      <w:r>
+        <w:rPr>
+          <w:rStyle w:val="af0"/>
+        </w:rPr>
+        <w:t>double</w:t>
+      </w:r>
+      <w:r>
+        <w:t xml:space="preserve">) </w:t>
+      </w:r>
+      <w:r>
+        <w:t xml:space="preserve">и автоматический динамический массив </w:t>
+      </w:r>
+      <w:r>
+        <w:rPr>
+          <w:rStyle w:val="af0"/>
+        </w:rPr>
+        <w:t>std</w:t>
+      </w:r>
+      <w:r>
+        <w:rPr>
+          <w:rStyle w:val="af0"/>
+          <w:lang w:val="ru-RU"/>
+        </w:rPr>
+        <w:t>::</w:t>
+      </w:r>
+      <w:r>
+        <w:rPr>
+          <w:rStyle w:val="af0"/>
+        </w:rPr>
+        <w:t>vector</w:t>
+      </w:r>
+      <w:r>
+        <w:rPr>
+          <w:rStyle w:val="af0"/>
+          <w:lang w:val="ru-RU"/>
+        </w:rPr>
+        <w:t>&lt;</w:t>
+      </w:r>
+      <w:r>
+        <w:rPr>
+          <w:rStyle w:val="af0"/>
+        </w:rPr>
+        <w:t>double</w:t>
+      </w:r>
+      <w:r>
+        <w:rPr>
+          <w:rStyle w:val="af0"/>
+          <w:lang w:val="ru-RU"/>
+        </w:rPr>
+        <w:t>&gt;</w:t>
+      </w:r>
+      <w:r>
+        <w:t xml:space="preserve"> - массив значений функции для дальнейшего расчёта ДПФ</w:t>
+      </w:r>
+      <w:r>
+        <w:t xml:space="preserve"> и </w:t>
+      </w:r>
+      <w:r>
+        <w:rPr>
+          <w:lang w:val="en-US"/>
+        </w:rPr>
+        <w:t>get</w:t>
+      </w:r>
+      <w:r>
+        <w:t>’</w:t>
+      </w:r>
+      <w:r>
+        <w:t>тер для этого массива, возвращающий константную ссылку.</w:t>
+      </w:r>
+    </w:p>
+    <w:p>
+      <w:r>
+        <w:t>Наследником</w:t>
+      </w:r>
+      <w:r>
+        <w:t xml:space="preserve"> </w:t>
+      </w:r>
       <w:r>
         <w:rPr>
           <w:rStyle w:val="af0"/>
         </w:rPr>
         <w:t>SignalFunction</w:t>
       </w:r>
-      <w:proofErr w:type="spellEnd"/>
-      <w:r>
-        <w:t xml:space="preserve">, </w:t>
-      </w:r>
-      <w:r>
-        <w:t>который дополнительно хранит параметры</w:t>
-      </w:r>
-      <w:r>
-        <w:t xml:space="preserve"> сигнальной функции (3 числа</w:t>
-      </w:r>
       <w:r>
         <w:t xml:space="preserve"> </w:t>
       </w:r>
       <w:r>
-        <w:rPr>
-          <w:lang w:val="en-US"/>
-        </w:rPr>
-        <w:t>double</w:t>
+        <w:t xml:space="preserve">является </w:t>
+      </w:r>
+      <w:r>
+        <w:rPr>
+          <w:rStyle w:val="af0"/>
+        </w:rPr>
+        <w:t>DFTFunction</w:t>
+      </w:r>
+      <w:r>
+        <w:t>, который производит дискретное преобразование Фурье. Этот класс обладает 1 дополнительным атрибутом – ссылкой на объект сигнальной функции (</w:t>
+      </w:r>
+      <w:r>
+        <w:rPr>
+          <w:rStyle w:val="af0"/>
+        </w:rPr>
+        <w:t>SignalFunction</w:t>
+      </w:r>
+      <w:r>
+        <w:rPr>
+          <w:rStyle w:val="af0"/>
+          <w:lang w:val="ru-RU"/>
+        </w:rPr>
+        <w:t>*</w:t>
       </w:r>
       <w:r>
         <w:t>)</w:t>
       </w:r>
       <w:r>
-        <w:t xml:space="preserve"> и автоматический динамический массив </w:t>
-      </w:r>
-      <w:proofErr w:type="gramStart"/>
-      <w:r>
-        <w:rPr>
-          <w:rStyle w:val="af0"/>
-        </w:rPr>
-        <w:t>std</w:t>
-      </w:r>
-      <w:r>
-        <w:rPr>
-          <w:rStyle w:val="af0"/>
-          <w:lang w:val="ru-RU"/>
-        </w:rPr>
-        <w:t>::</w:t>
-      </w:r>
-      <w:proofErr w:type="gramEnd"/>
-      <w:r>
-        <w:rPr>
-          <w:rStyle w:val="af0"/>
-        </w:rPr>
-        <w:t>vector</w:t>
-      </w:r>
-      <w:r>
-        <w:rPr>
-          <w:rStyle w:val="af0"/>
-          <w:lang w:val="ru-RU"/>
-        </w:rPr>
-        <w:t>&lt;</w:t>
-      </w:r>
-      <w:r>
-        <w:rPr>
-          <w:rStyle w:val="af0"/>
-        </w:rPr>
-        <w:t>double</w:t>
-      </w:r>
-      <w:r>
-        <w:rPr>
-          <w:rStyle w:val="af0"/>
-          <w:lang w:val="ru-RU"/>
-        </w:rPr>
-        <w:t>&gt;</w:t>
-      </w:r>
-      <w:r>
-        <w:t xml:space="preserve"> - массив значений функции для дальнейшего расчёта ДПФ</w:t>
-      </w:r>
-      <w:r>
-        <w:t xml:space="preserve"> и </w:t>
-      </w:r>
-      <w:r>
-        <w:rPr>
-          <w:lang w:val="en-US"/>
-        </w:rPr>
-        <w:t>get</w:t>
-      </w:r>
-      <w:r>
-        <w:t>’</w:t>
-      </w:r>
-      <w:r>
-        <w:t>тер для этого массива, возвращающий константную ссылку.</w:t>
-      </w:r>
-    </w:p>
-    <w:p>
-      <w:r>
-        <w:t>Наследником</w:t>
-      </w:r>
-      <w:r>
-        <w:t xml:space="preserve"> </w:t>
-      </w:r>
-      <w:proofErr w:type="spellStart"/>
+        <w:t xml:space="preserve">, через которую осуществляется доступ к данным отсчетов сигнальной функции. Атрибуты </w:t>
+      </w:r>
       <w:r>
         <w:rPr>
           <w:rStyle w:val="af0"/>
         </w:rPr>
         <w:t>SignalFunction</w:t>
       </w:r>
-      <w:proofErr w:type="spellEnd"/>
-      <w:r>
-        <w:t xml:space="preserve"> </w:t>
-      </w:r>
-      <w:r>
-        <w:t xml:space="preserve">является </w:t>
-      </w:r>
-      <w:proofErr w:type="spellStart"/>
-      <w:r>
-        <w:rPr>
-          <w:rStyle w:val="af0"/>
-        </w:rPr>
-        <w:t>DFTFunction</w:t>
-      </w:r>
-      <w:proofErr w:type="spellEnd"/>
-      <w:r>
-        <w:t>, который производит дискретное преобразование Фурье. Этот класс обладает 1 дополнительным атрибутом – ссылкой на объект сигнальной функции (</w:t>
-      </w:r>
-      <w:proofErr w:type="spellStart"/>
-      <w:r>
-        <w:rPr>
-          <w:rStyle w:val="af0"/>
-        </w:rPr>
-        <w:t>SignalFunction</w:t>
-      </w:r>
-      <w:proofErr w:type="spellEnd"/>
-      <w:r>
-        <w:rPr>
-          <w:rStyle w:val="af0"/>
-          <w:lang w:val="ru-RU"/>
-        </w:rPr>
-        <w:t>*</w:t>
-      </w:r>
-      <w:r>
-        <w:t>)</w:t>
-      </w:r>
-      <w:r>
-        <w:t xml:space="preserve">, через которую осуществляется доступ к данным отсчетов сигнальной функции. Атрибуты </w:t>
-      </w:r>
-      <w:proofErr w:type="spellStart"/>
-      <w:r>
-        <w:rPr>
-          <w:rStyle w:val="af0"/>
-        </w:rPr>
-        <w:t>SignalFunction</w:t>
-      </w:r>
-      <w:proofErr w:type="spellEnd"/>
       <w:r>
         <w:t xml:space="preserve"> </w:t>
       </w:r>
@@ -6672,14 +6588,12 @@
       <w:r>
         <w:t xml:space="preserve"> – обращение с обновлением к </w:t>
       </w:r>
-      <w:proofErr w:type="spellStart"/>
       <w:r>
         <w:rPr>
           <w:rStyle w:val="af0"/>
         </w:rPr>
         <w:t>DFTFunction</w:t>
       </w:r>
-      <w:proofErr w:type="spellEnd"/>
       <w:r>
         <w:t>,</w:t>
       </w:r>
@@ -6689,14 +6603,12 @@
       <w:r>
         <w:t xml:space="preserve"> </w:t>
       </w:r>
-      <w:proofErr w:type="spellStart"/>
       <w:r>
         <w:rPr>
           <w:rStyle w:val="af0"/>
         </w:rPr>
         <w:t>SignalFunction</w:t>
       </w:r>
-      <w:proofErr w:type="spellEnd"/>
       <w:r>
         <w:t xml:space="preserve"> </w:t>
       </w:r>
@@ -6717,25 +6629,21 @@
       <w:r>
         <w:t xml:space="preserve">Построением графиков занимаются объекты класса </w:t>
       </w:r>
-      <w:proofErr w:type="spellStart"/>
       <w:r>
         <w:rPr>
           <w:rStyle w:val="af0"/>
         </w:rPr>
         <w:t>CMyGraph</w:t>
       </w:r>
-      <w:proofErr w:type="spellEnd"/>
       <w:r>
         <w:t xml:space="preserve"> – наследник класса </w:t>
       </w:r>
-      <w:proofErr w:type="spellStart"/>
       <w:r>
         <w:rPr>
           <w:rStyle w:val="af0"/>
         </w:rPr>
         <w:t>CStatic</w:t>
       </w:r>
-      <w:proofErr w:type="spellEnd"/>
       <w:r>
         <w:t xml:space="preserve"> из библиотек </w:t>
       </w:r>
@@ -6939,14 +6847,12 @@
       <w:r>
         <w:t xml:space="preserve">2 переменные </w:t>
       </w:r>
-      <w:proofErr w:type="spellStart"/>
       <w:r>
         <w:rPr>
           <w:rStyle w:val="af0"/>
         </w:rPr>
         <w:t>CBitmap</w:t>
       </w:r>
-      <w:proofErr w:type="spellEnd"/>
       <w:r>
         <w:t xml:space="preserve"> (из библиотек </w:t>
       </w:r>
@@ -7071,6 +6977,21 @@
         <w:t>bool</w:t>
       </w:r>
       <w:r>
+        <w:t>, переменная</w:t>
+      </w:r>
+      <w:r>
+        <w:t xml:space="preserve"> содержащая в себе ширину столбцов гистограммы в пикселах (</w:t>
+      </w:r>
+      <w:r>
+        <w:rPr>
+          <w:rStyle w:val="af0"/>
+        </w:rPr>
+        <w:t>int</w:t>
+      </w:r>
+      <w:r>
+        <w:t>)</w:t>
+      </w:r>
+      <w:r>
         <w:t>,</w:t>
       </w:r>
       <w:r>
@@ -7150,7 +7071,6 @@
       <w:r>
         <w:t xml:space="preserve"> </w:t>
       </w:r>
-      <w:proofErr w:type="gramStart"/>
       <w:r>
         <w:rPr>
           <w:rStyle w:val="af0"/>
@@ -7164,7 +7084,6 @@
         </w:rPr>
         <w:t>::</w:t>
       </w:r>
-      <w:proofErr w:type="gramEnd"/>
       <w:r>
         <w:rPr>
           <w:rStyle w:val="af0"/>
@@ -7178,14 +7097,12 @@
         </w:rPr>
         <w:t>&lt;</w:t>
       </w:r>
-      <w:proofErr w:type="spellStart"/>
       <w:r>
         <w:rPr>
           <w:rStyle w:val="af0"/>
         </w:rPr>
         <w:t>MathFunction</w:t>
       </w:r>
-      <w:proofErr w:type="spellEnd"/>
       <w:r>
         <w:rPr>
           <w:rStyle w:val="af0"/>
@@ -7196,92 +7113,78 @@
       <w:r>
         <w:t xml:space="preserve">, которые необходимо отобразить на графике. Поскольку </w:t>
       </w:r>
-      <w:proofErr w:type="spellStart"/>
       <w:r>
         <w:rPr>
           <w:rStyle w:val="af0"/>
         </w:rPr>
         <w:t>SignalFunction</w:t>
       </w:r>
-      <w:proofErr w:type="spellEnd"/>
       <w:r>
         <w:t xml:space="preserve"> </w:t>
       </w:r>
       <w:r>
         <w:t xml:space="preserve">и </w:t>
       </w:r>
-      <w:proofErr w:type="spellStart"/>
       <w:r>
         <w:rPr>
           <w:rStyle w:val="af0"/>
         </w:rPr>
         <w:t>DFTFunction</w:t>
       </w:r>
-      <w:proofErr w:type="spellEnd"/>
       <w:r>
         <w:t xml:space="preserve"> </w:t>
       </w:r>
       <w:r>
         <w:t xml:space="preserve">являются реализациями интерфейса </w:t>
       </w:r>
-      <w:proofErr w:type="spellStart"/>
       <w:r>
         <w:rPr>
           <w:rStyle w:val="af0"/>
         </w:rPr>
         <w:t>MathFunction</w:t>
       </w:r>
-      <w:proofErr w:type="spellEnd"/>
       <w:r>
         <w:t xml:space="preserve">, указатели на них можно использовать </w:t>
       </w:r>
       <w:r>
         <w:t xml:space="preserve">в качестве указателей на </w:t>
       </w:r>
-      <w:proofErr w:type="spellStart"/>
       <w:r>
         <w:rPr>
           <w:rStyle w:val="af0"/>
         </w:rPr>
         <w:t>MathFunction</w:t>
       </w:r>
-      <w:proofErr w:type="spellEnd"/>
       <w:r>
         <w:t xml:space="preserve">. </w:t>
       </w:r>
       <w:r>
         <w:t xml:space="preserve">Иными словами – объекты типов </w:t>
       </w:r>
-      <w:proofErr w:type="spellStart"/>
       <w:r>
         <w:rPr>
           <w:rStyle w:val="af0"/>
         </w:rPr>
         <w:t>SignalFunction</w:t>
       </w:r>
-      <w:proofErr w:type="spellEnd"/>
       <w:r>
         <w:t xml:space="preserve"> и </w:t>
       </w:r>
-      <w:proofErr w:type="spellStart"/>
       <w:r>
         <w:rPr>
           <w:rStyle w:val="af0"/>
         </w:rPr>
         <w:t>DFTFunction</w:t>
       </w:r>
-      <w:proofErr w:type="spellEnd"/>
       <w:r>
         <w:t xml:space="preserve"> являются и объектами типа </w:t>
       </w:r>
-      <w:proofErr w:type="spellStart"/>
       <w:r>
         <w:rPr>
           <w:rStyle w:val="af0"/>
         </w:rPr>
         <w:t>MathFunction</w:t>
       </w:r>
-      <w:proofErr w:type="spellEnd"/>
       <w:r>
         <w:t>.</w:t>
       </w:r>
@@ -7296,14 +7199,12 @@
       <w:r>
         <w:t xml:space="preserve"> </w:t>
       </w:r>
-      <w:proofErr w:type="spellStart"/>
       <w:r>
         <w:rPr>
           <w:rStyle w:val="af0"/>
         </w:rPr>
         <w:t>CDialogEx</w:t>
       </w:r>
-      <w:proofErr w:type="spellEnd"/>
       <w:r>
         <w:t xml:space="preserve"> (из библиотек </w:t>
       </w:r>
@@ -7343,14 +7244,12 @@
       <w:r>
         <w:t xml:space="preserve">Начальное окно содержит строку </w:t>
       </w:r>
-      <w:proofErr w:type="spellStart"/>
       <w:r>
         <w:rPr>
           <w:rStyle w:val="af0"/>
         </w:rPr>
         <w:t>CString</w:t>
       </w:r>
-      <w:proofErr w:type="spellEnd"/>
       <w:r>
         <w:t xml:space="preserve"> – краткий текст задания и иконку</w:t>
       </w:r>
@@ -7369,25 +7268,27 @@
       <w:r>
         <w:t xml:space="preserve"> Окно расчёта содержит в себе множество элементов контроля: 3 </w:t>
       </w:r>
-      <w:proofErr w:type="spellStart"/>
       <w:r>
         <w:rPr>
           <w:rStyle w:val="af0"/>
         </w:rPr>
         <w:t>CMFCColorButton</w:t>
       </w:r>
-      <w:proofErr w:type="spellEnd"/>
-      <w:r>
-        <w:t xml:space="preserve"> для выбора цвета, </w:t>
-      </w:r>
-      <w:proofErr w:type="spellStart"/>
+      <w:r>
+        <w:t xml:space="preserve"> для выбора цвета,</w:t>
+      </w:r>
+      <w:r>
+        <w:t xml:space="preserve"> 2</w:t>
+      </w:r>
+      <w:r>
+        <w:t xml:space="preserve"> </w:t>
+      </w:r>
       <w:r>
         <w:rPr>
           <w:rStyle w:val="af0"/>
         </w:rPr>
         <w:t>CSliderCtrl</w:t>
       </w:r>
-      <w:proofErr w:type="spellEnd"/>
       <w:r>
         <w:t xml:space="preserve"> </w:t>
       </w:r>
@@ -7395,6 +7296,9 @@
         <w:t>для выбора шага</w:t>
       </w:r>
       <w:r>
+        <w:t xml:space="preserve"> построения графика и числа отсчетов</w:t>
+      </w:r>
+      <w:r>
         <w:t>,</w:t>
       </w:r>
       <w:r>
@@ -7403,14 +7307,12 @@
       <w:r>
         <w:t xml:space="preserve"> </w:t>
       </w:r>
-      <w:proofErr w:type="spellStart"/>
       <w:r>
         <w:rPr>
           <w:rStyle w:val="af0"/>
         </w:rPr>
         <w:t>CEdit</w:t>
       </w:r>
-      <w:proofErr w:type="spellEnd"/>
       <w:r>
         <w:t xml:space="preserve"> для ввода значений, </w:t>
       </w:r>
@@ -7420,25 +7322,21 @@
       <w:r>
         <w:t xml:space="preserve"> </w:t>
       </w:r>
-      <w:proofErr w:type="spellStart"/>
       <w:r>
         <w:rPr>
           <w:rStyle w:val="af0"/>
         </w:rPr>
         <w:t>CButton</w:t>
       </w:r>
-      <w:proofErr w:type="spellEnd"/>
       <w:r>
         <w:t xml:space="preserve"> для установки логарифмического масштаба и включения анимации. Кроме элементов  контроля это окно содержит в себе 2 </w:t>
       </w:r>
-      <w:proofErr w:type="spellStart"/>
       <w:r>
         <w:rPr>
           <w:rStyle w:val="af0"/>
         </w:rPr>
         <w:t>CMyGraph</w:t>
       </w:r>
-      <w:proofErr w:type="spellEnd"/>
       <w:r>
         <w:t xml:space="preserve"> </w:t>
       </w:r>
@@ -7448,30 +7346,27 @@
     </w:p>
     <w:p>
       <w:r>
+        <w:lastRenderedPageBreak/>
         <w:t xml:space="preserve">Само оконное приложение – единственный экземпляр класса </w:t>
       </w:r>
-      <w:proofErr w:type="spellStart"/>
       <w:r>
         <w:rPr>
           <w:rStyle w:val="af0"/>
         </w:rPr>
         <w:t>CcourseworkApp</w:t>
       </w:r>
-      <w:proofErr w:type="spellEnd"/>
       <w:r>
         <w:t>, являющегося наследником</w:t>
       </w:r>
       <w:r>
         <w:t xml:space="preserve"> </w:t>
       </w:r>
-      <w:proofErr w:type="spellStart"/>
       <w:r>
         <w:rPr>
           <w:rStyle w:val="af0"/>
         </w:rPr>
         <w:t>CWinApp</w:t>
       </w:r>
-      <w:proofErr w:type="spellEnd"/>
       <w:r>
         <w:t xml:space="preserve"> и не имеющего атрибутов.</w:t>
       </w:r>
@@ -7506,28 +7401,24 @@
       <w:r>
         <w:t xml:space="preserve">Через </w:t>
       </w:r>
-      <w:proofErr w:type="spellStart"/>
       <w:r>
         <w:rPr>
           <w:rStyle w:val="af0"/>
         </w:rPr>
         <w:t>CEdit</w:t>
       </w:r>
-      <w:proofErr w:type="spellEnd"/>
       <w:r>
         <w:t xml:space="preserve"> </w:t>
       </w:r>
       <w:r>
         <w:t xml:space="preserve">поступают строки </w:t>
       </w:r>
-      <w:proofErr w:type="spellStart"/>
       <w:r>
         <w:rPr>
           <w:rStyle w:val="af0"/>
         </w:rPr>
         <w:t>CString</w:t>
       </w:r>
-      <w:proofErr w:type="spellEnd"/>
       <w:r>
         <w:t xml:space="preserve">, </w:t>
       </w:r>
@@ -7622,14 +7513,12 @@
       <w:r>
         <w:t xml:space="preserve">ки </w:t>
       </w:r>
-      <w:proofErr w:type="spellStart"/>
       <w:r>
         <w:rPr>
           <w:rStyle w:val="af0"/>
         </w:rPr>
         <w:t>CButton</w:t>
       </w:r>
-      <w:proofErr w:type="spellEnd"/>
       <w:r>
         <w:t xml:space="preserve"> поступает информация о режимах масштаба и анимации в виде логических переменных типа</w:t>
       </w:r>
@@ -7655,18 +7544,52 @@
         </w:numPr>
       </w:pPr>
       <w:r>
-        <w:t xml:space="preserve">Через ползунок </w:t>
-      </w:r>
-      <w:proofErr w:type="spellStart"/>
+        <w:t>Через ползунк</w:t>
+      </w:r>
+      <w:r>
+        <w:t>и</w:t>
+      </w:r>
+      <w:r>
+        <w:t xml:space="preserve"> </w:t>
+      </w:r>
       <w:r>
         <w:rPr>
           <w:rStyle w:val="af0"/>
         </w:rPr>
         <w:t>CSliderCtrl</w:t>
       </w:r>
-      <w:proofErr w:type="spellEnd"/>
-      <w:r>
-        <w:t xml:space="preserve"> в программу поступает целое число – шаг расчёта (в пикселях).</w:t>
+      <w:r>
+        <w:t xml:space="preserve"> в программу поступа</w:t>
+      </w:r>
+      <w:r>
+        <w:t>ю</w:t>
+      </w:r>
+      <w:r>
+        <w:t>т цел</w:t>
+      </w:r>
+      <w:r>
+        <w:t>ы</w:t>
+      </w:r>
+      <w:r>
+        <w:t>е числ</w:t>
+      </w:r>
+      <w:r>
+        <w:t>а</w:t>
+      </w:r>
+      <w:r>
+        <w:t xml:space="preserve"> – шаг </w:t>
+      </w:r>
+      <w:r>
+        <w:t xml:space="preserve">построения графика </w:t>
+      </w:r>
+      <w:r>
+        <w:t>(в пикселях)</w:t>
+      </w:r>
+      <w:r>
+        <w:t xml:space="preserve"> и количество точек для ДПФ</w:t>
+      </w:r>
+      <w:r>
+        <w:t>.</w:t>
       </w:r>
     </w:p>
     <w:p>
@@ -7680,14 +7603,12 @@
       <w:r>
         <w:t xml:space="preserve">Через элементы </w:t>
       </w:r>
-      <w:proofErr w:type="spellStart"/>
       <w:r>
         <w:rPr>
           <w:rStyle w:val="af0"/>
         </w:rPr>
         <w:t>CMFCColorButton</w:t>
       </w:r>
-      <w:proofErr w:type="spellEnd"/>
       <w:r>
         <w:t xml:space="preserve"> поступают переменные типа </w:t>
       </w:r>
@@ -7714,14 +7635,12 @@
       <w:r>
         <w:t xml:space="preserve">Также в программу поступают данные о состоянии курсора (для трассировки графиков) в виде переменной </w:t>
       </w:r>
-      <w:proofErr w:type="spellStart"/>
       <w:r>
         <w:rPr>
           <w:rStyle w:val="af0"/>
         </w:rPr>
         <w:t>CPoint</w:t>
       </w:r>
-      <w:proofErr w:type="spellEnd"/>
       <w:r>
         <w:t xml:space="preserve">, содержащей его координаты, и переменной </w:t>
       </w:r>
@@ -7755,36 +7674,30 @@
       <w:r>
         <w:t xml:space="preserve">Вывод текстовых данных, хранящихся в строках </w:t>
       </w:r>
-      <w:proofErr w:type="spellStart"/>
       <w:r>
         <w:rPr>
           <w:rStyle w:val="af0"/>
         </w:rPr>
         <w:t>CString</w:t>
       </w:r>
-      <w:proofErr w:type="spellEnd"/>
       <w:r>
         <w:t xml:space="preserve">, осуществляется с помощью диалоговых окон </w:t>
       </w:r>
-      <w:proofErr w:type="spellStart"/>
       <w:r>
         <w:rPr>
           <w:rStyle w:val="af0"/>
         </w:rPr>
         <w:t>AfxMessageBox</w:t>
       </w:r>
-      <w:proofErr w:type="spellEnd"/>
       <w:r>
         <w:t xml:space="preserve"> и элементов </w:t>
       </w:r>
-      <w:proofErr w:type="spellStart"/>
       <w:r>
         <w:rPr>
           <w:rStyle w:val="af0"/>
         </w:rPr>
         <w:t>CStatic</w:t>
       </w:r>
-      <w:proofErr w:type="spellEnd"/>
       <w:r>
         <w:t>.</w:t>
       </w:r>
@@ -7800,14 +7713,12 @@
       <w:r>
         <w:t xml:space="preserve">Вывод графических данных осуществляется 2 способами: через элементы </w:t>
       </w:r>
-      <w:proofErr w:type="spellStart"/>
       <w:r>
         <w:rPr>
           <w:rStyle w:val="af0"/>
         </w:rPr>
         <w:t>CMyGraph</w:t>
       </w:r>
-      <w:proofErr w:type="spellEnd"/>
       <w:r>
         <w:t xml:space="preserve"> и через сохранение на жестком диске в форматах </w:t>
       </w:r>
@@ -7837,14 +7748,12 @@
         </w:rPr>
         <w:t xml:space="preserve">, </w:t>
       </w:r>
-      <w:proofErr w:type="spellStart"/>
       <w:r>
         <w:rPr>
           <w:rStyle w:val="af0"/>
         </w:rPr>
         <w:t>png</w:t>
       </w:r>
-      <w:proofErr w:type="spellEnd"/>
       <w:r>
         <w:rPr>
           <w:rStyle w:val="af0"/>
@@ -7885,10 +7794,10 @@
           <w:noProof/>
         </w:rPr>
         <w:drawing>
-          <wp:inline distT="0" distB="0" distL="0" distR="0" wp14:anchorId="507669CA" wp14:editId="2A287AC9">
-            <wp:extent cx="6480175" cy="5874385"/>
+          <wp:inline distT="0" distB="0" distL="0" distR="0" wp14:anchorId="0CD6BDEA" wp14:editId="320F7A4C">
+            <wp:extent cx="6480175" cy="6077585"/>
             <wp:effectExtent l="0" t="0" r="0" b="0"/>
-            <wp:docPr id="3" name="Рисунок 3"/>
+            <wp:docPr id="5" name="Рисунок 5"/>
             <wp:cNvGraphicFramePr>
               <a:graphicFrameLocks xmlns:a="http://schemas.openxmlformats.org/drawingml/2006/main" noChangeAspect="1"/>
             </wp:cNvGraphicFramePr>
@@ -7896,7 +7805,7 @@
               <a:graphicData uri="http://schemas.openxmlformats.org/drawingml/2006/picture">
                 <pic:pic xmlns:pic="http://schemas.openxmlformats.org/drawingml/2006/picture">
                   <pic:nvPicPr>
-                    <pic:cNvPr id="3" name="Рисунок 3"/>
+                    <pic:cNvPr id="5" name="Рисунок 5"/>
                     <pic:cNvPicPr/>
                   </pic:nvPicPr>
                   <pic:blipFill>
@@ -7914,7 +7823,7 @@
                   <pic:spPr>
                     <a:xfrm>
                       <a:off x="0" y="0"/>
-                      <a:ext cx="6480175" cy="5874385"/>
+                      <a:ext cx="6480175" cy="6077585"/>
                     </a:xfrm>
                     <a:prstGeom prst="rect">
                       <a:avLst/>
@@ -7980,14 +7889,12 @@
       <w:r>
         <w:t xml:space="preserve">, </w:t>
       </w:r>
-      <w:proofErr w:type="spellStart"/>
       <w:r>
         <w:rPr>
           <w:lang w:val="en-US"/>
         </w:rPr>
         <w:t>courseworkDlg</w:t>
       </w:r>
-      <w:proofErr w:type="spellEnd"/>
       <w:r>
         <w:t>.</w:t>
       </w:r>
@@ -8006,14 +7913,12 @@
       <w:r>
         <w:t>.</w:t>
       </w:r>
-      <w:proofErr w:type="spellStart"/>
       <w:r>
         <w:rPr>
           <w:lang w:val="en-US"/>
         </w:rPr>
         <w:t>cpp</w:t>
       </w:r>
-      <w:proofErr w:type="spellEnd"/>
       <w:r>
         <w:t xml:space="preserve"> файлы содержат реализации этих классов</w:t>
       </w:r>
@@ -8029,14 +7934,12 @@
       <w:r>
         <w:t xml:space="preserve">файлах </w:t>
       </w:r>
-      <w:proofErr w:type="spellStart"/>
       <w:r>
         <w:rPr>
           <w:lang w:val="en-US"/>
         </w:rPr>
         <w:t>CMyGraph</w:t>
       </w:r>
-      <w:proofErr w:type="spellEnd"/>
       <w:r>
         <w:t>.</w:t>
       </w:r>
@@ -8052,36 +7955,30 @@
       <w:r>
         <w:t xml:space="preserve">и </w:t>
       </w:r>
-      <w:proofErr w:type="spellStart"/>
       <w:r>
         <w:rPr>
           <w:lang w:val="en-US"/>
         </w:rPr>
         <w:t>CMyGraph</w:t>
       </w:r>
-      <w:proofErr w:type="spellEnd"/>
       <w:r>
         <w:t>.</w:t>
       </w:r>
-      <w:proofErr w:type="spellStart"/>
       <w:r>
         <w:rPr>
           <w:lang w:val="en-US"/>
         </w:rPr>
         <w:t>cpp</w:t>
       </w:r>
-      <w:proofErr w:type="spellEnd"/>
       <w:r>
         <w:t xml:space="preserve"> содержится объявление и определение класса </w:t>
       </w:r>
-      <w:proofErr w:type="spellStart"/>
       <w:r>
         <w:rPr>
           <w:lang w:val="en-US"/>
         </w:rPr>
         <w:t>CMyGraph</w:t>
       </w:r>
-      <w:proofErr w:type="spellEnd"/>
       <w:r>
         <w:t xml:space="preserve"> </w:t>
       </w:r>
@@ -8097,14 +7994,12 @@
       <w:r>
         <w:t xml:space="preserve"> </w:t>
       </w:r>
-      <w:proofErr w:type="spellStart"/>
       <w:r>
         <w:rPr>
           <w:lang w:val="en-US"/>
         </w:rPr>
         <w:t>MathFunction</w:t>
       </w:r>
-      <w:proofErr w:type="spellEnd"/>
       <w:r>
         <w:t>.</w:t>
       </w:r>
@@ -8120,36 +8015,30 @@
       <w:r>
         <w:t xml:space="preserve">и </w:t>
       </w:r>
-      <w:proofErr w:type="spellStart"/>
       <w:r>
         <w:rPr>
           <w:lang w:val="en-US"/>
         </w:rPr>
         <w:t>MathFunction</w:t>
       </w:r>
-      <w:proofErr w:type="spellEnd"/>
       <w:r>
         <w:t>.</w:t>
       </w:r>
-      <w:proofErr w:type="spellStart"/>
       <w:r>
         <w:rPr>
           <w:lang w:val="en-US"/>
         </w:rPr>
         <w:t>cpp</w:t>
       </w:r>
-      <w:proofErr w:type="spellEnd"/>
       <w:r>
         <w:t xml:space="preserve"> содержатся объявления и определения классов, которые определяют вид функций для отрисовки в элементах </w:t>
       </w:r>
-      <w:proofErr w:type="spellStart"/>
       <w:r>
         <w:rPr>
           <w:lang w:val="en-US"/>
         </w:rPr>
         <w:t>CMyGraph</w:t>
       </w:r>
-      <w:proofErr w:type="spellEnd"/>
       <w:r>
         <w:t>.</w:t>
       </w:r>
@@ -8168,14 +8057,12 @@
       <w:r>
         <w:t>.</w:t>
       </w:r>
-      <w:proofErr w:type="spellStart"/>
       <w:r>
         <w:rPr>
           <w:lang w:val="en-US"/>
         </w:rPr>
         <w:t>ico</w:t>
       </w:r>
-      <w:proofErr w:type="spellEnd"/>
       <w:r>
         <w:t xml:space="preserve"> содержит иконку окна приложения</w:t>
       </w:r>
@@ -8194,14 +8081,12 @@
       <w:r>
         <w:t>.</w:t>
       </w:r>
-      <w:proofErr w:type="spellStart"/>
       <w:r>
         <w:rPr>
           <w:lang w:val="en-US"/>
         </w:rPr>
         <w:t>ico</w:t>
       </w:r>
-      <w:proofErr w:type="spellEnd"/>
       <w:r>
         <w:t xml:space="preserve"> – иконку исполняемого файла. Файлы</w:t>
       </w:r>
@@ -8217,14 +8102,12 @@
       <w:r>
         <w:t>.</w:t>
       </w:r>
-      <w:proofErr w:type="spellStart"/>
       <w:r>
         <w:rPr>
           <w:lang w:val="en-US"/>
         </w:rPr>
         <w:t>rc</w:t>
       </w:r>
-      <w:proofErr w:type="spellEnd"/>
       <w:r>
         <w:t xml:space="preserve"> </w:t>
       </w:r>
@@ -8240,14 +8123,12 @@
       <w:r>
         <w:t>.</w:t>
       </w:r>
-      <w:proofErr w:type="spellStart"/>
       <w:r>
         <w:rPr>
           <w:lang w:val="en-US"/>
         </w:rPr>
         <w:t>rc</w:t>
       </w:r>
-      <w:proofErr w:type="spellEnd"/>
       <w:r>
         <w:t>2</w:t>
       </w:r>
@@ -8509,7 +8390,6 @@
         </w:rPr>
         <w:t>.</w:t>
       </w:r>
-      <w:proofErr w:type="spellStart"/>
       <w:r>
         <w:rPr>
           <w:rFonts w:ascii="OpenGost Type A TT" w:hAnsi="OpenGost Type A TT"/>
@@ -8520,7 +8400,6 @@
         </w:rPr>
         <w:t>sln</w:t>
       </w:r>
-      <w:proofErr w:type="spellEnd"/>
     </w:p>
     <w:p>
       <w:pPr>
@@ -8631,7 +8510,6 @@
         </w:rPr>
         <w:t>.</w:t>
       </w:r>
-      <w:proofErr w:type="spellStart"/>
       <w:r>
         <w:rPr>
           <w:rFonts w:ascii="OpenGost Type A TT" w:hAnsi="OpenGost Type A TT"/>
@@ -8642,7 +8520,6 @@
         </w:rPr>
         <w:t>cpp</w:t>
       </w:r>
-      <w:proofErr w:type="spellEnd"/>
     </w:p>
     <w:p>
       <w:pPr>
@@ -8750,7 +8627,6 @@
         </w:rPr>
         <w:t xml:space="preserve">   </w:t>
       </w:r>
-      <w:proofErr w:type="spellStart"/>
       <w:r>
         <w:rPr>
           <w:rFonts w:ascii="OpenGost Type A TT" w:hAnsi="OpenGost Type A TT"/>
@@ -8761,7 +8637,6 @@
         </w:rPr>
         <w:t>ClassDiagram</w:t>
       </w:r>
-      <w:proofErr w:type="spellEnd"/>
       <w:r>
         <w:rPr>
           <w:rFonts w:ascii="OpenGost Type A TT" w:hAnsi="OpenGost Type A TT"/>
@@ -8820,7 +8695,6 @@
         </w:rPr>
         <w:t xml:space="preserve">   </w:t>
       </w:r>
-      <w:proofErr w:type="spellStart"/>
       <w:r>
         <w:rPr>
           <w:rFonts w:ascii="OpenGost Type A TT" w:hAnsi="OpenGost Type A TT"/>
@@ -8831,7 +8705,6 @@
         </w:rPr>
         <w:t>CMyGraph</w:t>
       </w:r>
-      <w:proofErr w:type="spellEnd"/>
       <w:r>
         <w:rPr>
           <w:rFonts w:ascii="OpenGost Type A TT" w:hAnsi="OpenGost Type A TT"/>
@@ -8841,7 +8714,6 @@
         </w:rPr>
         <w:t>.</w:t>
       </w:r>
-      <w:proofErr w:type="spellStart"/>
       <w:r>
         <w:rPr>
           <w:rFonts w:ascii="OpenGost Type A TT" w:hAnsi="OpenGost Type A TT"/>
@@ -8852,7 +8724,6 @@
         </w:rPr>
         <w:t>cpp</w:t>
       </w:r>
-      <w:proofErr w:type="spellEnd"/>
     </w:p>
     <w:p>
       <w:pPr>
@@ -8892,7 +8763,6 @@
         </w:rPr>
         <w:t xml:space="preserve">   </w:t>
       </w:r>
-      <w:proofErr w:type="spellStart"/>
       <w:r>
         <w:rPr>
           <w:rFonts w:ascii="OpenGost Type A TT" w:hAnsi="OpenGost Type A TT"/>
@@ -8903,7 +8773,6 @@
         </w:rPr>
         <w:t>CMyGraph</w:t>
       </w:r>
-      <w:proofErr w:type="spellEnd"/>
       <w:r>
         <w:rPr>
           <w:rFonts w:ascii="OpenGost Type A TT" w:hAnsi="OpenGost Type A TT"/>
@@ -8963,20 +8832,8 @@
           <w:szCs w:val="22"/>
           <w:lang w:val="en-US"/>
         </w:rPr>
-        <w:t xml:space="preserve">   </w:t>
-      </w:r>
-      <w:proofErr w:type="spellStart"/>
-      <w:r>
-        <w:rPr>
-          <w:rFonts w:ascii="OpenGost Type A TT" w:hAnsi="OpenGost Type A TT"/>
-          <w:b/>
-          <w:sz w:val="24"/>
-          <w:szCs w:val="22"/>
-          <w:lang w:val="en-US"/>
-        </w:rPr>
-        <w:t>coursework.aps</w:t>
-      </w:r>
-      <w:proofErr w:type="spellEnd"/>
+        <w:t xml:space="preserve">   coursework.aps</w:t>
+      </w:r>
     </w:p>
     <w:p>
       <w:pPr>
@@ -9061,20 +8918,8 @@
           <w:szCs w:val="22"/>
           <w:lang w:val="en-US"/>
         </w:rPr>
-        <w:t xml:space="preserve">   </w:t>
-      </w:r>
-      <w:proofErr w:type="spellStart"/>
-      <w:r>
-        <w:rPr>
-          <w:rFonts w:ascii="OpenGost Type A TT" w:hAnsi="OpenGost Type A TT"/>
-          <w:b/>
-          <w:sz w:val="24"/>
-          <w:szCs w:val="22"/>
-          <w:lang w:val="en-US"/>
-        </w:rPr>
-        <w:t>coursework.h</w:t>
-      </w:r>
-      <w:proofErr w:type="spellEnd"/>
+        <w:t xml:space="preserve">   coursework.h</w:t>
+      </w:r>
     </w:p>
     <w:p>
       <w:pPr>
@@ -9116,20 +8961,8 @@
           <w:szCs w:val="22"/>
           <w:lang w:val="en-US"/>
         </w:rPr>
-        <w:t xml:space="preserve">   </w:t>
-      </w:r>
-      <w:proofErr w:type="spellStart"/>
-      <w:r>
-        <w:rPr>
-          <w:rFonts w:ascii="OpenGost Type A TT" w:hAnsi="OpenGost Type A TT"/>
-          <w:b/>
-          <w:sz w:val="24"/>
-          <w:szCs w:val="22"/>
-          <w:lang w:val="en-US"/>
-        </w:rPr>
-        <w:t>coursework.rc</w:t>
-      </w:r>
-      <w:proofErr w:type="spellEnd"/>
+        <w:t xml:space="preserve">   coursework.rc</w:t>
+      </w:r>
     </w:p>
     <w:p>
       <w:pPr>
@@ -9171,20 +9004,8 @@
           <w:szCs w:val="22"/>
           <w:lang w:val="en-US"/>
         </w:rPr>
-        <w:t xml:space="preserve">   </w:t>
-      </w:r>
-      <w:proofErr w:type="spellStart"/>
-      <w:r>
-        <w:rPr>
-          <w:rFonts w:ascii="OpenGost Type A TT" w:hAnsi="OpenGost Type A TT"/>
-          <w:b/>
-          <w:sz w:val="24"/>
-          <w:szCs w:val="22"/>
-          <w:lang w:val="en-US"/>
-        </w:rPr>
-        <w:t>coursework.vcxproj</w:t>
-      </w:r>
-      <w:proofErr w:type="spellEnd"/>
+        <w:t xml:space="preserve">   coursework.vcxproj</w:t>
+      </w:r>
     </w:p>
     <w:p>
       <w:pPr>
@@ -9226,32 +9047,8 @@
           <w:szCs w:val="22"/>
           <w:lang w:val="en-US"/>
         </w:rPr>
-        <w:t xml:space="preserve">   </w:t>
-      </w:r>
-      <w:proofErr w:type="spellStart"/>
-      <w:r>
-        <w:rPr>
-          <w:rFonts w:ascii="OpenGost Type A TT" w:hAnsi="OpenGost Type A TT"/>
-          <w:b/>
-          <w:sz w:val="24"/>
-          <w:szCs w:val="22"/>
-          <w:lang w:val="en-US"/>
-        </w:rPr>
-        <w:t>coursework.</w:t>
-      </w:r>
-      <w:proofErr w:type="gramStart"/>
-      <w:r>
-        <w:rPr>
-          <w:rFonts w:ascii="OpenGost Type A TT" w:hAnsi="OpenGost Type A TT"/>
-          <w:b/>
-          <w:sz w:val="24"/>
-          <w:szCs w:val="22"/>
-          <w:lang w:val="en-US"/>
-        </w:rPr>
-        <w:t>vcxproj.filters</w:t>
-      </w:r>
-      <w:proofErr w:type="spellEnd"/>
-      <w:proofErr w:type="gramEnd"/>
+        <w:t xml:space="preserve">   coursework.vcxproj.filters</w:t>
+      </w:r>
     </w:p>
     <w:p>
       <w:pPr>
@@ -9293,20 +9090,8 @@
           <w:szCs w:val="22"/>
           <w:lang w:val="en-US"/>
         </w:rPr>
-        <w:t xml:space="preserve">   </w:t>
-      </w:r>
-      <w:proofErr w:type="spellStart"/>
-      <w:r>
-        <w:rPr>
-          <w:rFonts w:ascii="OpenGost Type A TT" w:hAnsi="OpenGost Type A TT"/>
-          <w:b/>
-          <w:sz w:val="24"/>
-          <w:szCs w:val="22"/>
-          <w:lang w:val="en-US"/>
-        </w:rPr>
-        <w:t>coursework.vcxproj.user</w:t>
-      </w:r>
-      <w:proofErr w:type="spellEnd"/>
+        <w:t xml:space="preserve">   coursework.vcxproj.user</w:t>
+      </w:r>
     </w:p>
     <w:p>
       <w:pPr>
@@ -9391,20 +9176,8 @@
           <w:szCs w:val="22"/>
           <w:lang w:val="en-US"/>
         </w:rPr>
-        <w:t xml:space="preserve">   </w:t>
-      </w:r>
-      <w:proofErr w:type="spellStart"/>
-      <w:r>
-        <w:rPr>
-          <w:rFonts w:ascii="OpenGost Type A TT" w:hAnsi="OpenGost Type A TT"/>
-          <w:b/>
-          <w:sz w:val="24"/>
-          <w:szCs w:val="22"/>
-          <w:lang w:val="en-US"/>
-        </w:rPr>
-        <w:t>courseworkDlg.h</w:t>
-      </w:r>
-      <w:proofErr w:type="spellEnd"/>
+        <w:t xml:space="preserve">   courseworkDlg.h</w:t>
+      </w:r>
     </w:p>
     <w:p>
       <w:pPr>
@@ -9446,20 +9219,8 @@
           <w:szCs w:val="22"/>
           <w:lang w:val="en-US"/>
         </w:rPr>
-        <w:t xml:space="preserve">   </w:t>
-      </w:r>
-      <w:proofErr w:type="spellStart"/>
-      <w:r>
-        <w:rPr>
-          <w:rFonts w:ascii="OpenGost Type A TT" w:hAnsi="OpenGost Type A TT"/>
-          <w:b/>
-          <w:sz w:val="24"/>
-          <w:szCs w:val="22"/>
-          <w:lang w:val="en-US"/>
-        </w:rPr>
-        <w:t>framework.h</w:t>
-      </w:r>
-      <w:proofErr w:type="spellEnd"/>
+        <w:t xml:space="preserve">   framework.h</w:t>
+      </w:r>
     </w:p>
     <w:p>
       <w:pPr>
@@ -9587,20 +9348,8 @@
           <w:szCs w:val="22"/>
           <w:lang w:val="en-US"/>
         </w:rPr>
-        <w:t xml:space="preserve">   </w:t>
-      </w:r>
-      <w:proofErr w:type="spellStart"/>
-      <w:r>
-        <w:rPr>
-          <w:rFonts w:ascii="OpenGost Type A TT" w:hAnsi="OpenGost Type A TT"/>
-          <w:b/>
-          <w:sz w:val="24"/>
-          <w:szCs w:val="22"/>
-          <w:lang w:val="en-US"/>
-        </w:rPr>
-        <w:t>MathFunction.h</w:t>
-      </w:r>
-      <w:proofErr w:type="spellEnd"/>
+        <w:t xml:space="preserve">   MathFunction.h</w:t>
+      </w:r>
     </w:p>
     <w:p>
       <w:pPr>
@@ -9685,20 +9434,8 @@
           <w:szCs w:val="22"/>
           <w:lang w:val="en-US"/>
         </w:rPr>
-        <w:t xml:space="preserve">   </w:t>
-      </w:r>
-      <w:proofErr w:type="spellStart"/>
-      <w:r>
-        <w:rPr>
-          <w:rFonts w:ascii="OpenGost Type A TT" w:hAnsi="OpenGost Type A TT"/>
-          <w:b/>
-          <w:sz w:val="24"/>
-          <w:szCs w:val="22"/>
-          <w:lang w:val="en-US"/>
-        </w:rPr>
-        <w:t>pch.h</w:t>
-      </w:r>
-      <w:proofErr w:type="spellEnd"/>
+        <w:t xml:space="preserve">   pch.h</w:t>
+      </w:r>
     </w:p>
     <w:p>
       <w:pPr>
@@ -9740,20 +9477,8 @@
           <w:szCs w:val="22"/>
           <w:lang w:val="en-US"/>
         </w:rPr>
-        <w:t xml:space="preserve">   </w:t>
-      </w:r>
-      <w:proofErr w:type="spellStart"/>
-      <w:r>
-        <w:rPr>
-          <w:rFonts w:ascii="OpenGost Type A TT" w:hAnsi="OpenGost Type A TT"/>
-          <w:b/>
-          <w:sz w:val="24"/>
-          <w:szCs w:val="22"/>
-          <w:lang w:val="en-US"/>
-        </w:rPr>
-        <w:t>resource.h</w:t>
-      </w:r>
-      <w:proofErr w:type="spellEnd"/>
+        <w:t xml:space="preserve">   resource.h</w:t>
+      </w:r>
     </w:p>
     <w:p>
       <w:pPr>
@@ -9795,20 +9520,8 @@
           <w:szCs w:val="22"/>
           <w:lang w:val="en-US"/>
         </w:rPr>
-        <w:t xml:space="preserve">   </w:t>
-      </w:r>
-      <w:proofErr w:type="spellStart"/>
-      <w:r>
-        <w:rPr>
-          <w:rFonts w:ascii="OpenGost Type A TT" w:hAnsi="OpenGost Type A TT"/>
-          <w:b/>
-          <w:sz w:val="24"/>
-          <w:szCs w:val="22"/>
-          <w:lang w:val="en-US"/>
-        </w:rPr>
-        <w:t>targetver.h</w:t>
-      </w:r>
-      <w:proofErr w:type="spellEnd"/>
+        <w:t xml:space="preserve">   targetver.h</w:t>
+      </w:r>
     </w:p>
     <w:p>
       <w:pPr>
@@ -10073,6 +9786,12 @@
       </w:pPr>
       <w:r>
         <w:t xml:space="preserve">В поля ввода в соответствии с параметрами, указанными возле них, введите значения соответствующих переменных. </w:t>
+      </w:r>
+      <w:r>
+        <w:t xml:space="preserve">Обратите внимание, что значения некоторых </w:t>
+      </w:r>
+      <w:r>
+        <w:t>поле делятся на соответствующие коэффициенты, указанные рядом с именем поля.</w:t>
       </w:r>
     </w:p>
     <w:p>
@@ -10229,11 +9948,11 @@
         <w:t>”</w:t>
       </w:r>
       <w:r>
-        <w:t xml:space="preserve">. При вводе они будут соответствовать самым большим числам, помещающимся в памяти (границам области допустимых значений данных). Такие числа не рекомендуются к использованию по понятным причинам. В случае, если программа вместо </w:t>
+        <w:t xml:space="preserve">. При вводе они будут соответствовать самым большим числам, помещающимся в памяти (границам области допустимых значений данных). Такие числа не рекомендуются к </w:t>
       </w:r>
       <w:r>
         <w:lastRenderedPageBreak/>
-        <w:t>чисел выводит эти значения следует уменьшить диапазон, в котором производятся вычисления.</w:t>
+        <w:t>использованию по понятным причинам. В случае, если программа вместо чисел выводит эти значения следует уменьшить диапазон, в котором производятся вычисления.</w:t>
       </w:r>
     </w:p>
     <w:p>
@@ -10327,7 +10046,37 @@
         </w:numPr>
       </w:pPr>
       <w:r>
-        <w:t>Для настройки шага расчёта используйте «ползунок» с подписью «Шаг расчёта». Крайнее левое положение соответствует состоянию, при котором в результате масштабирования 1 отсчёт будет иметь ширину в 1 точку экрана вдоль оси абсцисс, а при крайнем правом – 10 точек экрана. Таким образом «действительный» шаг расчёта настраивается еще и шириной диапазона расчёта, т. е. для получения меньшего шага следует передвинуть ползунок в крайнее левое положение и (при необходимости) взять более узкий промежуток по оси абсцисс.</w:t>
+        <w:t xml:space="preserve">Для настройки шага расчёта точек графика используйте соответствующий ползунок. При его крайнем левом положении шаг выбирается так, чтобы в результате масштабирования 1 точка графика </w:t>
+      </w:r>
+      <w:r>
+        <w:t>приходится на</w:t>
+      </w:r>
+      <w:r>
+        <w:t xml:space="preserve"> 1 точку экрана, а при </w:t>
+      </w:r>
+      <w:r>
+        <w:t>правом положении – на 10.</w:t>
+      </w:r>
+    </w:p>
+    <w:p>
+      <w:pPr>
+        <w:pStyle w:val="ad"/>
+        <w:numPr>
+          <w:ilvl w:val="0"/>
+          <w:numId w:val="9"/>
+        </w:numPr>
+      </w:pPr>
+      <w:r>
+        <w:t>Для настройки количества точек, взятых для расчёта ДПФ используйте ползунок «Количество отсчётов». Он позволяет установить количество точек в диапазоне</w:t>
+      </w:r>
+      <w:r>
+        <w:t xml:space="preserve"> </w:t>
+      </w:r>
+      <w:r>
+        <w:t>от 100 до 1000</w:t>
+      </w:r>
+      <w:r>
+        <w:t>.</w:t>
       </w:r>
     </w:p>
     <w:p>
@@ -10498,7 +10247,19 @@
         </w:numPr>
       </w:pPr>
       <w:r>
-        <w:t>Включение и выключение анимации происходит аналогично настройке логарифмического масштаба, но с полем «Анимация».</w:t>
+        <w:t>Включение и выключение анимации происходит</w:t>
+      </w:r>
+      <w:r>
+        <w:t xml:space="preserve"> щелчком ЛКМ по квадрату рядом с надписью</w:t>
+      </w:r>
+      <w:r>
+        <w:t xml:space="preserve"> «Анимация»</w:t>
+      </w:r>
+      <w:r>
+        <w:t xml:space="preserve"> или по самой надписи</w:t>
+      </w:r>
+      <w:r>
+        <w:t>.</w:t>
       </w:r>
     </w:p>
     <w:p>
@@ -12343,7 +12104,6 @@
   <w:style w:type="character" w:default="1" w:styleId="a0">
     <w:name w:val="Default Paragraph Font"/>
     <w:uiPriority w:val="1"/>
-    <w:semiHidden/>
     <w:unhideWhenUsed/>
   </w:style>
   <w:style w:type="table" w:default="1" w:styleId="a1">

</xml_diff>

<commit_message>
about new files and new numbers format
</commit_message>
<xml_diff>
--- a/Курсовая работа.docx
+++ b/Курсовая работа.docx
@@ -154,7 +154,7 @@
       <w:pPr>
         <w:pStyle w:val="1"/>
       </w:pPr>
-      <w:bookmarkStart w:id="0" w:name="_Toc104308145"/>
+      <w:bookmarkStart w:id="0" w:name="_Toc104399639"/>
       <w:r>
         <w:lastRenderedPageBreak/>
         <w:t>Содержание</w:t>
@@ -183,7 +183,7 @@
       <w:r>
         <w:fldChar w:fldCharType="separate"/>
       </w:r>
-      <w:hyperlink w:anchor="_Toc104308145" w:history="1">
+      <w:hyperlink w:anchor="_Toc104399639" w:history="1">
         <w:r>
           <w:rPr>
             <w:rStyle w:val="ac"/>
@@ -210,7 +210,7 @@
             <w:noProof/>
             <w:webHidden/>
           </w:rPr>
-          <w:instrText xml:space="preserve"> PAGEREF _Toc104308145 \h </w:instrText>
+          <w:instrText xml:space="preserve"> PAGEREF _Toc104399639 \h </w:instrText>
         </w:r>
         <w:r>
           <w:rPr>
@@ -254,7 +254,7 @@
           <w:szCs w:val="22"/>
         </w:rPr>
       </w:pPr>
-      <w:hyperlink w:anchor="_Toc104308146" w:history="1">
+      <w:hyperlink w:anchor="_Toc104399640" w:history="1">
         <w:r>
           <w:rPr>
             <w:rStyle w:val="ac"/>
@@ -281,7 +281,7 @@
             <w:noProof/>
             <w:webHidden/>
           </w:rPr>
-          <w:instrText xml:space="preserve"> PAGEREF _Toc104308146 \h </w:instrText>
+          <w:instrText xml:space="preserve"> PAGEREF _Toc104399640 \h </w:instrText>
         </w:r>
         <w:r>
           <w:rPr>
@@ -325,7 +325,7 @@
           <w:szCs w:val="22"/>
         </w:rPr>
       </w:pPr>
-      <w:hyperlink w:anchor="_Toc104308147" w:history="1">
+      <w:hyperlink w:anchor="_Toc104399641" w:history="1">
         <w:r>
           <w:rPr>
             <w:rStyle w:val="ac"/>
@@ -352,7 +352,7 @@
             <w:noProof/>
             <w:webHidden/>
           </w:rPr>
-          <w:instrText xml:space="preserve"> PAGEREF _Toc104308147 \h </w:instrText>
+          <w:instrText xml:space="preserve"> PAGEREF _Toc104399641 \h </w:instrText>
         </w:r>
         <w:r>
           <w:rPr>
@@ -396,7 +396,7 @@
           <w:szCs w:val="22"/>
         </w:rPr>
       </w:pPr>
-      <w:hyperlink w:anchor="_Toc104308148" w:history="1">
+      <w:hyperlink w:anchor="_Toc104399642" w:history="1">
         <w:r>
           <w:rPr>
             <w:rStyle w:val="ac"/>
@@ -423,7 +423,7 @@
             <w:noProof/>
             <w:webHidden/>
           </w:rPr>
-          <w:instrText xml:space="preserve"> PAGEREF _Toc104308148 \h </w:instrText>
+          <w:instrText xml:space="preserve"> PAGEREF _Toc104399642 \h </w:instrText>
         </w:r>
         <w:r>
           <w:rPr>
@@ -467,7 +467,7 @@
           <w:szCs w:val="22"/>
         </w:rPr>
       </w:pPr>
-      <w:hyperlink w:anchor="_Toc104308149" w:history="1">
+      <w:hyperlink w:anchor="_Toc104399643" w:history="1">
         <w:r>
           <w:rPr>
             <w:rStyle w:val="ac"/>
@@ -494,7 +494,7 @@
             <w:noProof/>
             <w:webHidden/>
           </w:rPr>
-          <w:instrText xml:space="preserve"> PAGEREF _Toc104308149 \h </w:instrText>
+          <w:instrText xml:space="preserve"> PAGEREF _Toc104399643 \h </w:instrText>
         </w:r>
         <w:r>
           <w:rPr>
@@ -538,7 +538,7 @@
           <w:szCs w:val="22"/>
         </w:rPr>
       </w:pPr>
-      <w:hyperlink w:anchor="_Toc104308150" w:history="1">
+      <w:hyperlink w:anchor="_Toc104399644" w:history="1">
         <w:r>
           <w:rPr>
             <w:rStyle w:val="ac"/>
@@ -618,7 +618,7 @@
             <w:noProof/>
             <w:webHidden/>
           </w:rPr>
-          <w:instrText xml:space="preserve"> PAGEREF _Toc104308150 \h </w:instrText>
+          <w:instrText xml:space="preserve"> PAGEREF _Toc104399644 \h </w:instrText>
         </w:r>
         <w:r>
           <w:rPr>
@@ -662,7 +662,7 @@
           <w:szCs w:val="22"/>
         </w:rPr>
       </w:pPr>
-      <w:hyperlink w:anchor="_Toc104308151" w:history="1">
+      <w:hyperlink w:anchor="_Toc104399645" w:history="1">
         <w:r>
           <w:rPr>
             <w:rStyle w:val="ac"/>
@@ -689,7 +689,7 @@
             <w:noProof/>
             <w:webHidden/>
           </w:rPr>
-          <w:instrText xml:space="preserve"> PAGEREF _Toc104308151 \h </w:instrText>
+          <w:instrText xml:space="preserve"> PAGEREF _Toc104399645 \h </w:instrText>
         </w:r>
         <w:r>
           <w:rPr>
@@ -733,7 +733,7 @@
           <w:szCs w:val="22"/>
         </w:rPr>
       </w:pPr>
-      <w:hyperlink w:anchor="_Toc104308152" w:history="1">
+      <w:hyperlink w:anchor="_Toc104399646" w:history="1">
         <w:r>
           <w:rPr>
             <w:rStyle w:val="ac"/>
@@ -760,7 +760,7 @@
             <w:noProof/>
             <w:webHidden/>
           </w:rPr>
-          <w:instrText xml:space="preserve"> PAGEREF _Toc104308152 \h </w:instrText>
+          <w:instrText xml:space="preserve"> PAGEREF _Toc104399646 \h </w:instrText>
         </w:r>
         <w:r>
           <w:rPr>
@@ -804,7 +804,7 @@
           <w:szCs w:val="22"/>
         </w:rPr>
       </w:pPr>
-      <w:hyperlink w:anchor="_Toc104308153" w:history="1">
+      <w:hyperlink w:anchor="_Toc104399647" w:history="1">
         <w:r>
           <w:rPr>
             <w:rStyle w:val="ac"/>
@@ -831,7 +831,7 @@
             <w:noProof/>
             <w:webHidden/>
           </w:rPr>
-          <w:instrText xml:space="preserve"> PAGEREF _Toc104308153 \h </w:instrText>
+          <w:instrText xml:space="preserve"> PAGEREF _Toc104399647 \h </w:instrText>
         </w:r>
         <w:r>
           <w:rPr>
@@ -875,7 +875,7 @@
           <w:szCs w:val="22"/>
         </w:rPr>
       </w:pPr>
-      <w:hyperlink w:anchor="_Toc104308154" w:history="1">
+      <w:hyperlink w:anchor="_Toc104399648" w:history="1">
         <w:r>
           <w:rPr>
             <w:rStyle w:val="ac"/>
@@ -902,7 +902,7 @@
             <w:noProof/>
             <w:webHidden/>
           </w:rPr>
-          <w:instrText xml:space="preserve"> PAGEREF _Toc104308154 \h </w:instrText>
+          <w:instrText xml:space="preserve"> PAGEREF _Toc104399648 \h </w:instrText>
         </w:r>
         <w:r>
           <w:rPr>
@@ -946,7 +946,7 @@
           <w:szCs w:val="22"/>
         </w:rPr>
       </w:pPr>
-      <w:hyperlink w:anchor="_Toc104308155" w:history="1">
+      <w:hyperlink w:anchor="_Toc104399649" w:history="1">
         <w:r>
           <w:rPr>
             <w:rStyle w:val="ac"/>
@@ -1003,7 +1003,7 @@
             <w:noProof/>
             <w:webHidden/>
           </w:rPr>
-          <w:instrText xml:space="preserve"> PAGEREF _Toc104308155 \h </w:instrText>
+          <w:instrText xml:space="preserve"> PAGEREF _Toc104399649 \h </w:instrText>
         </w:r>
         <w:r>
           <w:rPr>
@@ -1047,7 +1047,7 @@
           <w:szCs w:val="22"/>
         </w:rPr>
       </w:pPr>
-      <w:hyperlink w:anchor="_Toc104308156" w:history="1">
+      <w:hyperlink w:anchor="_Toc104399650" w:history="1">
         <w:r>
           <w:rPr>
             <w:rStyle w:val="ac"/>
@@ -1082,7 +1082,7 @@
             <w:noProof/>
             <w:webHidden/>
           </w:rPr>
-          <w:instrText xml:space="preserve"> PAGEREF _Toc104308156 \h </w:instrText>
+          <w:instrText xml:space="preserve"> PAGEREF _Toc104399650 \h </w:instrText>
         </w:r>
         <w:r>
           <w:rPr>
@@ -1126,7 +1126,7 @@
           <w:szCs w:val="22"/>
         </w:rPr>
       </w:pPr>
-      <w:hyperlink w:anchor="_Toc104308157" w:history="1">
+      <w:hyperlink w:anchor="_Toc104399651" w:history="1">
         <w:r>
           <w:rPr>
             <w:rStyle w:val="ac"/>
@@ -1161,7 +1161,7 @@
             <w:noProof/>
             <w:webHidden/>
           </w:rPr>
-          <w:instrText xml:space="preserve"> PAGEREF _Toc104308157 \h </w:instrText>
+          <w:instrText xml:space="preserve"> PAGEREF _Toc104399651 \h </w:instrText>
         </w:r>
         <w:r>
           <w:rPr>
@@ -1205,7 +1205,7 @@
           <w:szCs w:val="22"/>
         </w:rPr>
       </w:pPr>
-      <w:hyperlink w:anchor="_Toc104308158" w:history="1">
+      <w:hyperlink w:anchor="_Toc104399652" w:history="1">
         <w:r>
           <w:rPr>
             <w:rStyle w:val="ac"/>
@@ -1232,7 +1232,7 @@
             <w:noProof/>
             <w:webHidden/>
           </w:rPr>
-          <w:instrText xml:space="preserve"> PAGEREF _Toc104308158 \h </w:instrText>
+          <w:instrText xml:space="preserve"> PAGEREF _Toc104399652 \h </w:instrText>
         </w:r>
         <w:r>
           <w:rPr>
@@ -1276,7 +1276,7 @@
           <w:szCs w:val="22"/>
         </w:rPr>
       </w:pPr>
-      <w:hyperlink w:anchor="_Toc104308159" w:history="1">
+      <w:hyperlink w:anchor="_Toc104399653" w:history="1">
         <w:r>
           <w:rPr>
             <w:rStyle w:val="ac"/>
@@ -1311,7 +1311,7 @@
             <w:noProof/>
             <w:webHidden/>
           </w:rPr>
-          <w:instrText xml:space="preserve"> PAGEREF _Toc104308159 \h </w:instrText>
+          <w:instrText xml:space="preserve"> PAGEREF _Toc104399653 \h </w:instrText>
         </w:r>
         <w:r>
           <w:rPr>
@@ -1355,7 +1355,7 @@
           <w:szCs w:val="22"/>
         </w:rPr>
       </w:pPr>
-      <w:hyperlink w:anchor="_Toc104308160" w:history="1">
+      <w:hyperlink w:anchor="_Toc104399654" w:history="1">
         <w:r>
           <w:rPr>
             <w:rStyle w:val="ac"/>
@@ -1390,7 +1390,7 @@
             <w:noProof/>
             <w:webHidden/>
           </w:rPr>
-          <w:instrText xml:space="preserve"> PAGEREF _Toc104308160 \h </w:instrText>
+          <w:instrText xml:space="preserve"> PAGEREF _Toc104399654 \h </w:instrText>
         </w:r>
         <w:r>
           <w:rPr>
@@ -1444,7 +1444,7 @@
         <w:pStyle w:val="1"/>
         <w:ind w:left="360"/>
       </w:pPr>
-      <w:bookmarkStart w:id="1" w:name="_Toc104308146"/>
+      <w:bookmarkStart w:id="1" w:name="_Toc104399640"/>
       <w:r>
         <w:lastRenderedPageBreak/>
         <w:t>Спецификация задания</w:t>
@@ -2172,7 +2172,7 @@
       <w:pPr>
         <w:pStyle w:val="1"/>
       </w:pPr>
-      <w:bookmarkStart w:id="2" w:name="_Toc104308147"/>
+      <w:bookmarkStart w:id="2" w:name="_Toc104399641"/>
       <w:r>
         <w:lastRenderedPageBreak/>
         <w:t>Постановка задачи</w:t>
@@ -4514,7 +4514,7 @@
       <w:pPr>
         <w:pStyle w:val="1"/>
       </w:pPr>
-      <w:bookmarkStart w:id="3" w:name="_Toc104308148"/>
+      <w:bookmarkStart w:id="3" w:name="_Toc104399642"/>
       <w:r>
         <w:lastRenderedPageBreak/>
         <w:t>Формализованное описание алгоритма решения задачи</w:t>
@@ -5862,7 +5862,7 @@
       <w:pPr>
         <w:pStyle w:val="1"/>
       </w:pPr>
-      <w:bookmarkStart w:id="4" w:name="_Toc104308149"/>
+      <w:bookmarkStart w:id="4" w:name="_Toc104399643"/>
       <w:r>
         <w:rPr>
           <w:noProof/>
@@ -5950,7 +5950,7 @@
       <w:pPr>
         <w:pStyle w:val="1"/>
       </w:pPr>
-      <w:bookmarkStart w:id="5" w:name="_Toc104308150"/>
+      <w:bookmarkStart w:id="5" w:name="_Toc104399644"/>
       <w:r>
         <w:rPr>
           <w:lang w:val="en-US"/>
@@ -6004,7 +6004,7 @@
       <w:r>
         <w:br w:type="page"/>
       </w:r>
-      <w:bookmarkStart w:id="6" w:name="_Toc104308151"/>
+      <w:bookmarkStart w:id="6" w:name="_Toc104399645"/>
       <w:r>
         <w:lastRenderedPageBreak/>
         <w:t>Выбор и обоснование типов переменных. Разработка структур данных</w:t>
@@ -7453,7 +7453,7 @@
       <w:r>
         <w:br w:type="page"/>
       </w:r>
-      <w:bookmarkStart w:id="7" w:name="_Toc104308152"/>
+      <w:bookmarkStart w:id="7" w:name="_Toc104399646"/>
       <w:r>
         <w:lastRenderedPageBreak/>
         <w:t>Вводимые и выводимые параметры и их типы</w:t>
@@ -7839,7 +7839,7 @@
       <w:pPr>
         <w:pStyle w:val="1"/>
       </w:pPr>
-      <w:bookmarkStart w:id="8" w:name="_Toc104308153"/>
+      <w:bookmarkStart w:id="8" w:name="_Toc104399647"/>
       <w:r>
         <w:lastRenderedPageBreak/>
         <w:t>Диаграмма классов</w:t>
@@ -7904,7 +7904,7 @@
       <w:r>
         <w:br w:type="page"/>
       </w:r>
-      <w:bookmarkStart w:id="9" w:name="_Toc104308154"/>
+      <w:bookmarkStart w:id="9" w:name="_Toc104399648"/>
       <w:r>
         <w:lastRenderedPageBreak/>
         <w:t>Структура проекта, перечисление нужных файлов</w:t>
@@ -8124,7 +8124,36 @@
         <w:t>.</w:t>
       </w:r>
       <w:r>
-        <w:t xml:space="preserve"> Файл</w:t>
+        <w:t xml:space="preserve"> </w:t>
+      </w:r>
+      <w:r>
+        <w:t xml:space="preserve">В файлах </w:t>
+      </w:r>
+      <w:r>
+        <w:t>BeautyLib.cpp</w:t>
+      </w:r>
+      <w:r>
+        <w:t xml:space="preserve"> и </w:t>
+      </w:r>
+      <w:proofErr w:type="spellStart"/>
+      <w:r>
+        <w:t>BeautyLib</w:t>
+      </w:r>
+      <w:proofErr w:type="spellEnd"/>
+      <w:r>
+        <w:t>.</w:t>
+      </w:r>
+      <w:r>
+        <w:rPr>
+          <w:lang w:val="en-US"/>
+        </w:rPr>
+        <w:t>h</w:t>
+      </w:r>
+      <w:r>
+        <w:t xml:space="preserve"> содержатся объявления и определения функций, помогающих преобразовать число к удобному формату для вывода. </w:t>
+      </w:r>
+      <w:r>
+        <w:t>Файл</w:t>
       </w:r>
       <w:r>
         <w:t xml:space="preserve"> </w:t>
@@ -8286,6 +8315,24 @@
           <w:szCs w:val="22"/>
         </w:rPr>
       </w:pPr>
+      <w:r>
+        <w:rPr>
+          <w:b/>
+          <w:sz w:val="24"/>
+          <w:szCs w:val="22"/>
+        </w:rPr>
+        <w:lastRenderedPageBreak/>
+        <w:t>│</w:t>
+      </w:r>
+      <w:r>
+        <w:rPr>
+          <w:rFonts w:ascii="OpenGost Type A TT" w:hAnsi="OpenGost Type A TT"/>
+          <w:b/>
+          <w:sz w:val="24"/>
+          <w:szCs w:val="22"/>
+        </w:rPr>
+        <w:t xml:space="preserve">   </w:t>
+      </w:r>
       <w:r>
         <w:rPr>
           <w:rFonts w:ascii="OpenGost Type A TT" w:hAnsi="OpenGost Type A TT"/>
@@ -8294,8 +8341,7 @@
           <w:szCs w:val="22"/>
           <w:lang w:val="en-US"/>
         </w:rPr>
-        <w:lastRenderedPageBreak/>
-        <w:t>C</w:t>
+        <w:t>coursework</w:t>
       </w:r>
       <w:r>
         <w:rPr>
@@ -8304,8 +8350,9 @@
           <w:sz w:val="24"/>
           <w:szCs w:val="22"/>
         </w:rPr>
-        <w:t>:\</w:t>
-      </w:r>
+        <w:t>.</w:t>
+      </w:r>
+      <w:proofErr w:type="spellStart"/>
       <w:r>
         <w:rPr>
           <w:rFonts w:ascii="OpenGost Type A TT" w:hAnsi="OpenGost Type A TT"/>
@@ -8314,16 +8361,74 @@
           <w:szCs w:val="22"/>
           <w:lang w:val="en-US"/>
         </w:rPr>
-        <w:t>USERS</w:t>
-      </w:r>
-      <w:r>
+        <w:t>sln</w:t>
+      </w:r>
+      <w:proofErr w:type="spellEnd"/>
+    </w:p>
+    <w:p>
+      <w:pPr>
+        <w:spacing w:after="160" w:line="240" w:lineRule="auto"/>
+        <w:ind w:firstLine="0"/>
+        <w:jc w:val="left"/>
         <w:rPr>
           <w:rFonts w:ascii="OpenGost Type A TT" w:hAnsi="OpenGost Type A TT"/>
           <w:b/>
           <w:sz w:val="24"/>
           <w:szCs w:val="22"/>
         </w:rPr>
-        <w:t>\</w:t>
+      </w:pPr>
+      <w:r>
+        <w:rPr>
+          <w:b/>
+          <w:sz w:val="24"/>
+          <w:szCs w:val="22"/>
+        </w:rPr>
+        <w:t>│</w:t>
+      </w:r>
+      <w:r>
+        <w:rPr>
+          <w:rFonts w:ascii="OpenGost Type A TT" w:hAnsi="OpenGost Type A TT"/>
+          <w:b/>
+          <w:sz w:val="24"/>
+          <w:szCs w:val="22"/>
+        </w:rPr>
+        <w:t xml:space="preserve">   </w:t>
+      </w:r>
+      <w:r>
+        <w:rPr>
+          <w:rFonts w:ascii="OpenGost Type A TT" w:hAnsi="OpenGost Type A TT" w:cs="OpenGost Type A TT"/>
+          <w:b/>
+          <w:sz w:val="24"/>
+          <w:szCs w:val="22"/>
+        </w:rPr>
+        <w:t>Курсовая</w:t>
+      </w:r>
+      <w:r>
+        <w:rPr>
+          <w:rFonts w:ascii="OpenGost Type A TT" w:hAnsi="OpenGost Type A TT"/>
+          <w:b/>
+          <w:sz w:val="24"/>
+          <w:szCs w:val="22"/>
+        </w:rPr>
+        <w:t xml:space="preserve"> </w:t>
+      </w:r>
+      <w:r>
+        <w:rPr>
+          <w:rFonts w:ascii="OpenGost Type A TT" w:hAnsi="OpenGost Type A TT" w:cs="OpenGost Type A TT"/>
+          <w:b/>
+          <w:sz w:val="24"/>
+          <w:szCs w:val="22"/>
+        </w:rPr>
+        <w:t>работа</w:t>
+      </w:r>
+      <w:r>
+        <w:rPr>
+          <w:rFonts w:ascii="OpenGost Type A TT" w:hAnsi="OpenGost Type A TT"/>
+          <w:b/>
+          <w:sz w:val="24"/>
+          <w:szCs w:val="22"/>
+        </w:rPr>
+        <w:t>.</w:t>
       </w:r>
       <w:r>
         <w:rPr>
@@ -8333,18 +8438,35 @@
           <w:szCs w:val="22"/>
           <w:lang w:val="en-US"/>
         </w:rPr>
-        <w:t>D</w:t>
-      </w:r>
-      <w:r>
+        <w:t>docx</w:t>
+      </w:r>
+    </w:p>
+    <w:p>
+      <w:pPr>
+        <w:spacing w:after="160" w:line="240" w:lineRule="auto"/>
+        <w:ind w:firstLine="0"/>
+        <w:jc w:val="left"/>
         <w:rPr>
           <w:rFonts w:ascii="OpenGost Type A TT" w:hAnsi="OpenGost Type A TT"/>
           <w:b/>
           <w:sz w:val="24"/>
           <w:szCs w:val="22"/>
         </w:rPr>
-        <w:t>.</w:t>
-      </w:r>
-      <w:r>
+      </w:pPr>
+      <w:r>
+        <w:rPr>
+          <w:b/>
+          <w:sz w:val="24"/>
+          <w:szCs w:val="22"/>
+        </w:rPr>
+        <w:t>│</w:t>
+      </w:r>
+    </w:p>
+    <w:p>
+      <w:pPr>
+        <w:spacing w:after="160" w:line="240" w:lineRule="auto"/>
+        <w:ind w:firstLine="0"/>
+        <w:jc w:val="left"/>
         <w:rPr>
           <w:rFonts w:ascii="OpenGost Type A TT" w:hAnsi="OpenGost Type A TT"/>
           <w:b/>
@@ -8352,16 +8474,15 @@
           <w:szCs w:val="22"/>
           <w:lang w:val="en-US"/>
         </w:rPr>
-        <w:t>MON</w:t>
-      </w:r>
-      <w:r>
-        <w:rPr>
-          <w:rFonts w:ascii="OpenGost Type A TT" w:hAnsi="OpenGost Type A TT"/>
+      </w:pPr>
+      <w:r>
+        <w:rPr>
           <w:b/>
           <w:sz w:val="24"/>
           <w:szCs w:val="22"/>
-        </w:rPr>
-        <w:t>\</w:t>
+          <w:lang w:val="en-US"/>
+        </w:rPr>
+        <w:t>└───</w:t>
       </w:r>
       <w:r>
         <w:rPr>
@@ -8371,18 +8492,14 @@
           <w:szCs w:val="22"/>
           <w:lang w:val="en-US"/>
         </w:rPr>
-        <w:t>DOCUMENTS</w:t>
-      </w:r>
-      <w:r>
-        <w:rPr>
-          <w:rFonts w:ascii="OpenGost Type A TT" w:hAnsi="OpenGost Type A TT"/>
-          <w:b/>
-          <w:sz w:val="24"/>
-          <w:szCs w:val="22"/>
-        </w:rPr>
-        <w:t>\УЧЕБА\ИНФОРМАТИКА\</w:t>
-      </w:r>
-      <w:r>
+        <w:t>coursework</w:t>
+      </w:r>
+    </w:p>
+    <w:p>
+      <w:pPr>
+        <w:spacing w:after="160" w:line="240" w:lineRule="auto"/>
+        <w:ind w:firstLine="0"/>
+        <w:jc w:val="left"/>
         <w:rPr>
           <w:rFonts w:ascii="OpenGost Type A TT" w:hAnsi="OpenGost Type A TT"/>
           <w:b/>
@@ -8390,17 +8507,7 @@
           <w:szCs w:val="22"/>
           <w:lang w:val="en-US"/>
         </w:rPr>
-        <w:t>CHAMINOV</w:t>
-      </w:r>
-      <w:r>
-        <w:rPr>
-          <w:rFonts w:ascii="OpenGost Type A TT" w:hAnsi="OpenGost Type A TT"/>
-          <w:b/>
-          <w:sz w:val="24"/>
-          <w:szCs w:val="22"/>
-        </w:rPr>
-        <w:t>_</w:t>
-      </w:r>
+      </w:pPr>
       <w:r>
         <w:rPr>
           <w:rFonts w:ascii="OpenGost Type A TT" w:hAnsi="OpenGost Type A TT"/>
@@ -8409,16 +8516,16 @@
           <w:szCs w:val="22"/>
           <w:lang w:val="en-US"/>
         </w:rPr>
-        <w:t>DMEATRY</w:t>
-      </w:r>
-      <w:r>
-        <w:rPr>
-          <w:rFonts w:ascii="OpenGost Type A TT" w:hAnsi="OpenGost Type A TT"/>
+        <w:t xml:space="preserve">    </w:t>
+      </w:r>
+      <w:r>
+        <w:rPr>
           <w:b/>
           <w:sz w:val="24"/>
           <w:szCs w:val="22"/>
-        </w:rPr>
-        <w:t>\</w:t>
+          <w:lang w:val="en-US"/>
+        </w:rPr>
+        <w:t>│</w:t>
       </w:r>
       <w:r>
         <w:rPr>
@@ -8428,36 +8535,6 @@
           <w:szCs w:val="22"/>
           <w:lang w:val="en-US"/>
         </w:rPr>
-        <w:t>COURSEWORK</w:t>
-      </w:r>
-    </w:p>
-    <w:p>
-      <w:pPr>
-        <w:spacing w:after="160" w:line="240" w:lineRule="auto"/>
-        <w:ind w:firstLine="0"/>
-        <w:jc w:val="left"/>
-        <w:rPr>
-          <w:rFonts w:ascii="OpenGost Type A TT" w:hAnsi="OpenGost Type A TT"/>
-          <w:b/>
-          <w:sz w:val="24"/>
-          <w:szCs w:val="22"/>
-        </w:rPr>
-      </w:pPr>
-      <w:r>
-        <w:rPr>
-          <w:b/>
-          <w:sz w:val="24"/>
-          <w:szCs w:val="22"/>
-        </w:rPr>
-        <w:t>│</w:t>
-      </w:r>
-      <w:r>
-        <w:rPr>
-          <w:rFonts w:ascii="OpenGost Type A TT" w:hAnsi="OpenGost Type A TT"/>
-          <w:b/>
-          <w:sz w:val="24"/>
-          <w:szCs w:val="22"/>
-        </w:rPr>
         <w:t xml:space="preserve">   </w:t>
       </w:r>
       <w:r>
@@ -8468,18 +8545,21 @@
           <w:szCs w:val="22"/>
           <w:lang w:val="en-US"/>
         </w:rPr>
-        <w:t>coursework</w:t>
-      </w:r>
-      <w:r>
-        <w:rPr>
-          <w:rFonts w:ascii="OpenGost Type A TT" w:hAnsi="OpenGost Type A TT"/>
+        <w:t>BeautyLib.cpp</w:t>
+      </w:r>
+    </w:p>
+    <w:p>
+      <w:pPr>
+        <w:spacing w:after="160" w:line="240" w:lineRule="auto"/>
+        <w:ind w:firstLine="0"/>
+        <w:jc w:val="left"/>
+        <w:rPr>
+          <w:rFonts w:asciiTheme="minorHAnsi" w:hAnsiTheme="minorHAnsi"/>
           <w:b/>
           <w:sz w:val="24"/>
           <w:szCs w:val="22"/>
         </w:rPr>
-        <w:t>.</w:t>
-      </w:r>
-      <w:proofErr w:type="spellStart"/>
+      </w:pPr>
       <w:r>
         <w:rPr>
           <w:rFonts w:ascii="OpenGost Type A TT" w:hAnsi="OpenGost Type A TT"/>
@@ -8488,74 +8568,16 @@
           <w:szCs w:val="22"/>
           <w:lang w:val="en-US"/>
         </w:rPr>
-        <w:t>sln</w:t>
-      </w:r>
-      <w:proofErr w:type="spellEnd"/>
-    </w:p>
-    <w:p>
-      <w:pPr>
-        <w:spacing w:after="160" w:line="240" w:lineRule="auto"/>
-        <w:ind w:firstLine="0"/>
-        <w:jc w:val="left"/>
-        <w:rPr>
-          <w:rFonts w:ascii="OpenGost Type A TT" w:hAnsi="OpenGost Type A TT"/>
+        <w:t xml:space="preserve">    </w:t>
+      </w:r>
+      <w:r>
+        <w:rPr>
           <w:b/>
           <w:sz w:val="24"/>
           <w:szCs w:val="22"/>
-        </w:rPr>
-      </w:pPr>
-      <w:r>
-        <w:rPr>
-          <w:b/>
-          <w:sz w:val="24"/>
-          <w:szCs w:val="22"/>
+          <w:lang w:val="en-US"/>
         </w:rPr>
         <w:t>│</w:t>
-      </w:r>
-      <w:r>
-        <w:rPr>
-          <w:rFonts w:ascii="OpenGost Type A TT" w:hAnsi="OpenGost Type A TT"/>
-          <w:b/>
-          <w:sz w:val="24"/>
-          <w:szCs w:val="22"/>
-        </w:rPr>
-        <w:t xml:space="preserve">   </w:t>
-      </w:r>
-      <w:r>
-        <w:rPr>
-          <w:rFonts w:ascii="OpenGost Type A TT" w:hAnsi="OpenGost Type A TT" w:cs="OpenGost Type A TT"/>
-          <w:b/>
-          <w:sz w:val="24"/>
-          <w:szCs w:val="22"/>
-        </w:rPr>
-        <w:t>Курсовая</w:t>
-      </w:r>
-      <w:r>
-        <w:rPr>
-          <w:rFonts w:ascii="OpenGost Type A TT" w:hAnsi="OpenGost Type A TT"/>
-          <w:b/>
-          <w:sz w:val="24"/>
-          <w:szCs w:val="22"/>
-        </w:rPr>
-        <w:t xml:space="preserve"> </w:t>
-      </w:r>
-      <w:r>
-        <w:rPr>
-          <w:rFonts w:ascii="OpenGost Type A TT" w:hAnsi="OpenGost Type A TT" w:cs="OpenGost Type A TT"/>
-          <w:b/>
-          <w:sz w:val="24"/>
-          <w:szCs w:val="22"/>
-        </w:rPr>
-        <w:t>работа</w:t>
-      </w:r>
-      <w:r>
-        <w:rPr>
-          <w:rFonts w:ascii="OpenGost Type A TT" w:hAnsi="OpenGost Type A TT"/>
-          <w:b/>
-          <w:sz w:val="24"/>
-          <w:szCs w:val="22"/>
-        </w:rPr>
-        <w:t>.</w:t>
       </w:r>
       <w:r>
         <w:rPr>
@@ -8565,35 +8587,10 @@
           <w:szCs w:val="22"/>
           <w:lang w:val="en-US"/>
         </w:rPr>
-        <w:t>docx</w:t>
-      </w:r>
-    </w:p>
-    <w:p>
-      <w:pPr>
-        <w:spacing w:after="160" w:line="240" w:lineRule="auto"/>
-        <w:ind w:firstLine="0"/>
-        <w:jc w:val="left"/>
-        <w:rPr>
-          <w:rFonts w:ascii="OpenGost Type A TT" w:hAnsi="OpenGost Type A TT"/>
-          <w:b/>
-          <w:sz w:val="24"/>
-          <w:szCs w:val="22"/>
-        </w:rPr>
-      </w:pPr>
-      <w:r>
-        <w:rPr>
-          <w:b/>
-          <w:sz w:val="24"/>
-          <w:szCs w:val="22"/>
-        </w:rPr>
-        <w:t>│</w:t>
-      </w:r>
-    </w:p>
-    <w:p>
-      <w:pPr>
-        <w:spacing w:after="160" w:line="240" w:lineRule="auto"/>
-        <w:ind w:firstLine="0"/>
-        <w:jc w:val="left"/>
+        <w:t xml:space="preserve">   </w:t>
+      </w:r>
+      <w:proofErr w:type="spellStart"/>
+      <w:r>
         <w:rPr>
           <w:rFonts w:ascii="OpenGost Type A TT" w:hAnsi="OpenGost Type A TT"/>
           <w:b/>
@@ -8601,15 +8598,7 @@
           <w:szCs w:val="22"/>
           <w:lang w:val="en-US"/>
         </w:rPr>
-      </w:pPr>
-      <w:r>
-        <w:rPr>
-          <w:b/>
-          <w:sz w:val="24"/>
-          <w:szCs w:val="22"/>
-          <w:lang w:val="en-US"/>
-        </w:rPr>
-        <w:t>└───</w:t>
+        <w:t>BeautyLib.</w:t>
       </w:r>
       <w:r>
         <w:rPr>
@@ -8619,8 +8608,9 @@
           <w:szCs w:val="22"/>
           <w:lang w:val="en-US"/>
         </w:rPr>
-        <w:t>coursework</w:t>
-      </w:r>
+        <w:t>h</w:t>
+      </w:r>
+      <w:proofErr w:type="spellEnd"/>
     </w:p>
     <w:p>
       <w:pPr>
@@ -9874,7 +9864,7 @@
           <w:lang w:val="en-US"/>
         </w:rPr>
       </w:pPr>
-      <w:bookmarkStart w:id="10" w:name="_Toc104308155"/>
+      <w:bookmarkStart w:id="10" w:name="_Toc104399649"/>
       <w:r>
         <w:lastRenderedPageBreak/>
         <w:t>Инструкция</w:t>
@@ -10100,16 +10090,7 @@
         </m:sSup>
       </m:oMath>
       <w:r>
-        <w:t>. Такой формат числа (как “-1.23</w:t>
-      </w:r>
-      <w:r>
-        <w:rPr>
-          <w:lang w:val="en-US"/>
-        </w:rPr>
-        <w:t>e</w:t>
-      </w:r>
-      <w:r>
-        <w:t xml:space="preserve">45”) может быть использован при выводе значений на штрихах рядом с осями, его следует трактовать тем же образом. </w:t>
+        <w:t>.</w:t>
       </w:r>
     </w:p>
     <w:p>
@@ -10155,11 +10136,7 @@
         <w:t>”</w:t>
       </w:r>
       <w:r>
-        <w:t xml:space="preserve">. При вводе они будут соответствовать самым большим числам, помещающимся в памяти (границам области допустимых значений данных). Такие числа не рекомендуются к использованию по понятным причинам. В случае, если программа вместо </w:t>
-      </w:r>
-      <w:r>
-        <w:lastRenderedPageBreak/>
-        <w:t>чисел выводит эти значения следует уменьшить диапазон, в котором производятся вычисления.</w:t>
+        <w:t>. При вводе они будут соответствовать самым большим числам, помещающимся в памяти (границам области допустимых значений данных). Такие числа не рекомендуются к использованию по понятным причинам. В случае, если программа вместо чисел выводит эти значения следует уменьшить диапазон, в котором производятся вычисления.</w:t>
       </w:r>
     </w:p>
     <w:p>
@@ -10175,6 +10152,7 @@
         </w:rPr>
       </w:pPr>
       <w:r>
+        <w:lastRenderedPageBreak/>
         <w:t xml:space="preserve">Для навигации между полями ввода </w:t>
       </w:r>
       <w:r>
@@ -10365,11 +10343,11 @@
         </m:r>
       </m:oMath>
       <w:r>
-        <w:t xml:space="preserve"> – старое, что позволяет </w:t>
+        <w:t xml:space="preserve"> – старое, что позволяет удобно задать границы до включения логарифмического масштаба путем </w:t>
       </w:r>
       <w:r>
         <w:lastRenderedPageBreak/>
-        <w:t xml:space="preserve">удобно задать границы до включения логарифмического масштаба путем ввода показателя степени 10. При выключении происходит обратное преобразование </w:t>
+        <w:t xml:space="preserve">ввода показателя степени 10. При выключении происходит обратное преобразование </w:t>
       </w:r>
       <m:oMath>
         <m:r>
@@ -10538,7 +10516,6 @@
         </w:numPr>
       </w:pPr>
       <w:r>
-        <w:lastRenderedPageBreak/>
         <w:t>В открывшемся окне предоставлена информация о приложении. Чтобы закрыть его воспользуйтесь кнопкой «Закрыть» или кнопкой с крестиком в заголовке окна.</w:t>
       </w:r>
     </w:p>
@@ -10551,6 +10528,7 @@
         </w:numPr>
       </w:pPr>
       <w:r>
+        <w:lastRenderedPageBreak/>
         <w:t xml:space="preserve">Для завершения работы с приложением необходимо закрыть </w:t>
       </w:r>
       <w:r>
@@ -10606,7 +10584,7 @@
       <w:pPr>
         <w:pStyle w:val="1"/>
       </w:pPr>
-      <w:bookmarkStart w:id="11" w:name="_Toc104308156"/>
+      <w:bookmarkStart w:id="11" w:name="_Toc104399650"/>
       <w:r>
         <w:rPr>
           <w:lang w:val="en-US"/>
@@ -10642,7 +10620,7 @@
       <w:pPr>
         <w:pStyle w:val="1"/>
       </w:pPr>
-      <w:bookmarkStart w:id="12" w:name="_Toc104308157"/>
+      <w:bookmarkStart w:id="12" w:name="_Toc104399651"/>
       <w:r>
         <w:rPr>
           <w:lang w:val="en-US"/>
@@ -10679,7 +10657,7 @@
       <w:pPr>
         <w:pStyle w:val="1"/>
       </w:pPr>
-      <w:bookmarkStart w:id="13" w:name="_Toc104308158"/>
+      <w:bookmarkStart w:id="13" w:name="_Toc104399652"/>
       <w:r>
         <w:lastRenderedPageBreak/>
         <w:t>Контрольный пример, сравнение результата с эталоном</w:t>
@@ -10691,6 +10669,9 @@
         <w:spacing w:after="160" w:line="259" w:lineRule="auto"/>
         <w:ind w:firstLine="0"/>
         <w:jc w:val="left"/>
+        <w:rPr>
+          <w:lang w:val="en-US"/>
+        </w:rPr>
       </w:pPr>
       <w:r>
         <w:t>Для проверки ДПФ был</w:t>
@@ -10976,7 +10957,49 @@
         <w:t>производилось ДПФ</w:t>
       </w:r>
       <w:r>
-        <w:t xml:space="preserve"> и сравнение с эталоном. Исходный код тестов приведен ниже.</w:t>
+        <w:t xml:space="preserve"> и сравнение с эталоном. Исходный</w:t>
+      </w:r>
+      <w:r>
+        <w:rPr>
+          <w:lang w:val="en-US"/>
+        </w:rPr>
+        <w:t xml:space="preserve"> </w:t>
+      </w:r>
+      <w:r>
+        <w:t>код</w:t>
+      </w:r>
+      <w:r>
+        <w:rPr>
+          <w:lang w:val="en-US"/>
+        </w:rPr>
+        <w:t xml:space="preserve"> </w:t>
+      </w:r>
+      <w:r>
+        <w:t>тестов</w:t>
+      </w:r>
+      <w:r>
+        <w:rPr>
+          <w:lang w:val="en-US"/>
+        </w:rPr>
+        <w:t xml:space="preserve"> </w:t>
+      </w:r>
+      <w:r>
+        <w:t>приведен</w:t>
+      </w:r>
+      <w:r>
+        <w:rPr>
+          <w:lang w:val="en-US"/>
+        </w:rPr>
+        <w:t xml:space="preserve"> </w:t>
+      </w:r>
+      <w:r>
+        <w:t>ниже</w:t>
+      </w:r>
+      <w:r>
+        <w:rPr>
+          <w:lang w:val="en-US"/>
+        </w:rPr>
+        <w:t>.</w:t>
       </w:r>
     </w:p>
     <w:p>
@@ -19230,7 +19253,7 @@
           <w:color w:val="000000"/>
           <w:sz w:val="19"/>
           <w:szCs w:val="19"/>
-          <w:lang w:eastAsia="en-US"/>
+          <w:lang w:val="en-US" w:eastAsia="en-US"/>
         </w:rPr>
       </w:pPr>
       <w:r>
@@ -19259,7 +19282,7 @@
           <w:color w:val="000000"/>
           <w:sz w:val="19"/>
           <w:szCs w:val="19"/>
-          <w:lang w:eastAsia="en-US"/>
+          <w:lang w:val="en-US" w:eastAsia="en-US"/>
         </w:rPr>
         <w:t>}</w:t>
       </w:r>
@@ -19277,16 +19300,16 @@
           <w:color w:val="000000"/>
           <w:sz w:val="19"/>
           <w:szCs w:val="19"/>
-          <w:lang w:eastAsia="en-US"/>
-        </w:rPr>
-      </w:pPr>
-      <w:r>
-        <w:rPr>
-          <w:rFonts w:ascii="Consolas" w:hAnsi="Consolas" w:cs="Consolas"/>
-          <w:color w:val="000000"/>
-          <w:sz w:val="19"/>
-          <w:szCs w:val="19"/>
-          <w:lang w:eastAsia="en-US"/>
+          <w:lang w:val="en-US" w:eastAsia="en-US"/>
+        </w:rPr>
+      </w:pPr>
+      <w:r>
+        <w:rPr>
+          <w:rFonts w:ascii="Consolas" w:hAnsi="Consolas" w:cs="Consolas"/>
+          <w:color w:val="000000"/>
+          <w:sz w:val="19"/>
+          <w:szCs w:val="19"/>
+          <w:lang w:val="en-US" w:eastAsia="en-US"/>
         </w:rPr>
         <w:tab/>
         <w:t>}</w:t>
@@ -19302,16 +19325,16 @@
           <w:color w:val="000000"/>
           <w:sz w:val="19"/>
           <w:szCs w:val="19"/>
-          <w:lang w:eastAsia="en-US"/>
-        </w:rPr>
-      </w:pPr>
-      <w:r>
-        <w:rPr>
-          <w:rFonts w:ascii="Consolas" w:hAnsi="Consolas" w:cs="Consolas"/>
-          <w:color w:val="000000"/>
-          <w:sz w:val="19"/>
-          <w:szCs w:val="19"/>
-          <w:lang w:eastAsia="en-US"/>
+          <w:lang w:val="en-US" w:eastAsia="en-US"/>
+        </w:rPr>
+      </w:pPr>
+      <w:r>
+        <w:rPr>
+          <w:rFonts w:ascii="Consolas" w:hAnsi="Consolas" w:cs="Consolas"/>
+          <w:color w:val="000000"/>
+          <w:sz w:val="19"/>
+          <w:szCs w:val="19"/>
+          <w:lang w:val="en-US" w:eastAsia="en-US"/>
         </w:rPr>
         <w:t>}</w:t>
       </w:r>
@@ -19326,16 +19349,16 @@
           <w:color w:val="000000"/>
           <w:sz w:val="19"/>
           <w:szCs w:val="19"/>
-          <w:lang w:eastAsia="en-US"/>
-        </w:rPr>
-      </w:pPr>
-      <w:r>
-        <w:rPr>
-          <w:rFonts w:ascii="Consolas" w:hAnsi="Consolas" w:cs="Consolas"/>
-          <w:color w:val="000000"/>
-          <w:sz w:val="19"/>
-          <w:szCs w:val="19"/>
-          <w:lang w:eastAsia="en-US"/>
+          <w:lang w:val="en-US" w:eastAsia="en-US"/>
+        </w:rPr>
+      </w:pPr>
+      <w:r>
+        <w:rPr>
+          <w:rFonts w:ascii="Consolas" w:hAnsi="Consolas" w:cs="Consolas"/>
+          <w:color w:val="000000"/>
+          <w:sz w:val="19"/>
+          <w:szCs w:val="19"/>
+          <w:lang w:val="en-US" w:eastAsia="en-US"/>
         </w:rPr>
         <w:br w:type="page"/>
       </w:r>
@@ -22508,6 +22531,9 @@
         </w:rPr>
       </w:pPr>
       <w:r>
+        <w:rPr>
+          <w:noProof/>
+        </w:rPr>
         <w:lastRenderedPageBreak/>
         <w:drawing>
           <wp:anchor distT="0" distB="0" distL="114300" distR="114300" simplePos="0" relativeHeight="251659264" behindDoc="0" locked="0" layoutInCell="1" allowOverlap="1" wp14:anchorId="62799075" wp14:editId="0A9A0758">
@@ -22592,7 +22618,7 @@
       <w:pPr>
         <w:pStyle w:val="1"/>
       </w:pPr>
-      <w:bookmarkStart w:id="14" w:name="_Toc104308159"/>
+      <w:bookmarkStart w:id="14" w:name="_Toc104399653"/>
       <w:r>
         <w:rPr>
           <w:lang w:val="en-US"/>
@@ -22628,7 +22654,7 @@
       <w:pPr>
         <w:pStyle w:val="1"/>
       </w:pPr>
-      <w:bookmarkStart w:id="15" w:name="_Toc104308160"/>
+      <w:bookmarkStart w:id="15" w:name="_Toc104399654"/>
       <w:r>
         <w:rPr>
           <w:lang w:val="en-US"/>
@@ -24157,6 +24183,7 @@
   <w:style w:type="character" w:default="1" w:styleId="a0">
     <w:name w:val="Default Paragraph Font"/>
     <w:uiPriority w:val="1"/>
+    <w:semiHidden/>
     <w:unhideWhenUsed/>
   </w:style>
   <w:style w:type="table" w:default="1" w:styleId="a1">

</xml_diff>

<commit_message>
data structures about updated
</commit_message>
<xml_diff>
--- a/Курсовая работа.docx
+++ b/Курсовая работа.docx
@@ -4818,7 +4818,6 @@
         </w:rPr>
         <w:t xml:space="preserve"> </w:t>
       </w:r>
-      <w:proofErr w:type="gramStart"/>
       <w:r>
         <w:rPr>
           <w:rStyle w:val="af0"/>
@@ -4832,7 +4831,6 @@
         </w:rPr>
         <w:t>::</w:t>
       </w:r>
-      <w:proofErr w:type="gramEnd"/>
       <w:r>
         <w:rPr>
           <w:rStyle w:val="af0"/>
@@ -4906,7 +4904,6 @@
         </w:rPr>
         <w:t xml:space="preserve"> </w:t>
       </w:r>
-      <w:proofErr w:type="gramStart"/>
       <w:r>
         <w:rPr>
           <w:rStyle w:val="af0"/>
@@ -4920,7 +4917,6 @@
         </w:rPr>
         <w:t>::</w:t>
       </w:r>
-      <w:proofErr w:type="gramEnd"/>
       <w:r>
         <w:rPr>
           <w:rStyle w:val="af0"/>
@@ -4965,7 +4961,6 @@
         </w:rPr>
         <w:t> </w:t>
       </w:r>
-      <w:proofErr w:type="gramStart"/>
       <w:r>
         <w:rPr>
           <w:rStyle w:val="af0"/>
@@ -4979,7 +4974,6 @@
         </w:rPr>
         <w:t>::</w:t>
       </w:r>
-      <w:proofErr w:type="gramEnd"/>
       <w:r>
         <w:rPr>
           <w:rStyle w:val="af0"/>
@@ -5065,7 +5059,6 @@
       <w:r>
         <w:t xml:space="preserve">). Помимо обновления параметров, из этого метода через </w:t>
       </w:r>
-      <w:proofErr w:type="gramStart"/>
       <w:r>
         <w:rPr>
           <w:rStyle w:val="af0"/>
@@ -5079,7 +5072,6 @@
         </w:rPr>
         <w:t>::</w:t>
       </w:r>
-      <w:proofErr w:type="gramEnd"/>
       <w:r>
         <w:rPr>
           <w:rStyle w:val="af0"/>
@@ -5211,7 +5203,6 @@
       <w:r>
         <w:t xml:space="preserve"> </w:t>
       </w:r>
-      <w:proofErr w:type="gramStart"/>
       <w:r>
         <w:rPr>
           <w:rStyle w:val="af0"/>
@@ -5225,7 +5216,6 @@
         </w:rPr>
         <w:t>::</w:t>
       </w:r>
-      <w:proofErr w:type="gramEnd"/>
       <w:r>
         <w:rPr>
           <w:rStyle w:val="af0"/>
@@ -6563,7 +6553,6 @@
       <w:r>
         <w:t xml:space="preserve"> и автоматический динамический массив </w:t>
       </w:r>
-      <w:proofErr w:type="gramStart"/>
       <w:r>
         <w:rPr>
           <w:rStyle w:val="af0"/>
@@ -6577,7 +6566,6 @@
         </w:rPr>
         <w:t>::</w:t>
       </w:r>
-      <w:proofErr w:type="gramEnd"/>
       <w:r>
         <w:rPr>
           <w:rStyle w:val="af0"/>
@@ -7197,7 +7185,6 @@
       <w:r>
         <w:t xml:space="preserve"> </w:t>
       </w:r>
-      <w:proofErr w:type="gramStart"/>
       <w:r>
         <w:rPr>
           <w:rStyle w:val="af0"/>
@@ -7211,7 +7198,6 @@
         </w:rPr>
         <w:t>::</w:t>
       </w:r>
-      <w:proofErr w:type="gramEnd"/>
       <w:r>
         <w:rPr>
           <w:rStyle w:val="af0"/>
@@ -7370,13 +7356,19 @@
         <w:t xml:space="preserve"> </w:t>
       </w:r>
       <w:r>
-        <w:t xml:space="preserve">Начальное окно содержит строку </w:t>
-      </w:r>
-      <w:r>
-        <w:rPr>
-          <w:rStyle w:val="af0"/>
-        </w:rPr>
-        <w:t>CString</w:t>
+        <w:t xml:space="preserve">Начальное окно содержит </w:t>
+      </w:r>
+      <w:r>
+        <w:t>текст</w:t>
+      </w:r>
+      <w:r>
+        <w:t xml:space="preserve"> </w:t>
+      </w:r>
+      <w:r>
+        <w:rPr>
+          <w:rStyle w:val="af0"/>
+        </w:rPr>
+        <w:t>Cstatic</w:t>
       </w:r>
       <w:r>
         <w:t xml:space="preserve"> – краткий текст задания и иконку</w:t>
@@ -7403,7 +7395,13 @@
         <w:t>CMFCColorButton</w:t>
       </w:r>
       <w:r>
-        <w:t xml:space="preserve"> для выбора цвета, </w:t>
+        <w:t xml:space="preserve"> для выбора цвета,</w:t>
+      </w:r>
+      <w:r>
+        <w:t xml:space="preserve"> 2</w:t>
+      </w:r>
+      <w:r>
+        <w:t xml:space="preserve"> </w:t>
       </w:r>
       <w:r>
         <w:rPr>
@@ -7416,6 +7414,9 @@
       </w:r>
       <w:r>
         <w:t>для выбора шага</w:t>
+      </w:r>
+      <w:r>
+        <w:t xml:space="preserve"> и числа отсчётов</w:t>
       </w:r>
       <w:r>
         <w:t>,</w:t>
@@ -7671,7 +7672,25 @@
         <w:t>CSliderCtrl</w:t>
       </w:r>
       <w:r>
-        <w:t xml:space="preserve"> в программу поступает целое число – шаг расчёта (в пикселях).</w:t>
+        <w:t xml:space="preserve"> в программу поступает целое число – шаг </w:t>
+      </w:r>
+      <w:r>
+        <w:t>построения графика</w:t>
+      </w:r>
+      <w:r>
+        <w:t xml:space="preserve"> (в пикселях).</w:t>
+      </w:r>
+    </w:p>
+    <w:p>
+      <w:pPr>
+        <w:pStyle w:val="ad"/>
+        <w:numPr>
+          <w:ilvl w:val="0"/>
+          <w:numId w:val="8"/>
+        </w:numPr>
+      </w:pPr>
+      <w:r>
+        <w:t>Через такой же ползунок поступает целое число – количество отсчётов.</w:t>
       </w:r>
     </w:p>
     <w:p>
@@ -9066,20 +9085,8 @@
           <w:szCs w:val="22"/>
           <w:lang w:val="en-US"/>
         </w:rPr>
-        <w:t xml:space="preserve">   coursework.</w:t>
-      </w:r>
-      <w:proofErr w:type="gramStart"/>
-      <w:r>
-        <w:rPr>
-          <w:rFonts w:ascii="OpenGost Type A TT" w:hAnsi="OpenGost Type A TT"/>
-          <w:b/>
-          <w:sz w:val="24"/>
-          <w:szCs w:val="22"/>
-          <w:lang w:val="en-US"/>
-        </w:rPr>
-        <w:t>vcxproj.filters</w:t>
-      </w:r>
-      <w:proofErr w:type="gramEnd"/>
+        <w:t xml:space="preserve">   coursework.vcxproj.filters</w:t>
+      </w:r>
     </w:p>
     <w:p>
       <w:pPr>
@@ -10565,7 +10572,6 @@
         </w:rPr>
         <w:t>::</w:t>
       </w:r>
-      <w:proofErr w:type="gramStart"/>
       <w:r>
         <w:rPr>
           <w:rStyle w:val="af0"/>
@@ -10579,7 +10585,6 @@
         </w:rPr>
         <w:t>::</w:t>
       </w:r>
-      <w:proofErr w:type="gramEnd"/>
       <w:r>
         <w:rPr>
           <w:rStyle w:val="af0"/>
@@ -10919,20 +10924,8 @@
           <w:szCs w:val="19"/>
           <w:lang w:val="en-US" w:eastAsia="en-US"/>
         </w:rPr>
-        <w:t>#</w:t>
-      </w:r>
-      <w:proofErr w:type="gramStart"/>
-      <w:r>
-        <w:rPr>
-          <w:rFonts w:ascii="Consolas" w:hAnsi="Consolas" w:cs="Consolas"/>
-          <w:color w:val="808080"/>
-          <w:sz w:val="19"/>
-          <w:szCs w:val="19"/>
-          <w:lang w:val="en-US" w:eastAsia="en-US"/>
-        </w:rPr>
-        <w:t>define</w:t>
-      </w:r>
-      <w:proofErr w:type="gramEnd"/>
+        <w:t>#define</w:t>
+      </w:r>
       <w:r>
         <w:rPr>
           <w:rFonts w:ascii="Consolas" w:hAnsi="Consolas" w:cs="Consolas"/>
@@ -10998,20 +10991,8 @@
           <w:szCs w:val="19"/>
           <w:lang w:val="en-US" w:eastAsia="en-US"/>
         </w:rPr>
-        <w:t>#</w:t>
-      </w:r>
-      <w:proofErr w:type="gramStart"/>
-      <w:r>
-        <w:rPr>
-          <w:rFonts w:ascii="Consolas" w:hAnsi="Consolas" w:cs="Consolas"/>
-          <w:color w:val="808080"/>
-          <w:sz w:val="19"/>
-          <w:szCs w:val="19"/>
-          <w:lang w:val="en-US" w:eastAsia="en-US"/>
-        </w:rPr>
-        <w:t>pragma</w:t>
-      </w:r>
-      <w:proofErr w:type="gramEnd"/>
+        <w:t>#pragma</w:t>
+      </w:r>
       <w:r>
         <w:rPr>
           <w:rFonts w:ascii="Consolas" w:hAnsi="Consolas" w:cs="Consolas"/>
@@ -11927,7 +11908,6 @@
         </w:rPr>
         <w:t xml:space="preserve"> </w:t>
       </w:r>
-      <w:proofErr w:type="gramStart"/>
       <w:r>
         <w:rPr>
           <w:rFonts w:ascii="Consolas" w:hAnsi="Consolas" w:cs="Consolas"/>
@@ -11946,18 +11926,7 @@
           <w:szCs w:val="19"/>
           <w:lang w:val="en-US" w:eastAsia="en-US"/>
         </w:rPr>
-        <w:t xml:space="preserve"> :</w:t>
-      </w:r>
-      <w:proofErr w:type="gramEnd"/>
-      <w:r>
-        <w:rPr>
-          <w:rFonts w:ascii="Consolas" w:hAnsi="Consolas" w:cs="Consolas"/>
-          <w:color w:val="000000"/>
-          <w:sz w:val="19"/>
-          <w:szCs w:val="19"/>
-          <w:lang w:val="en-US" w:eastAsia="en-US"/>
-        </w:rPr>
-        <w:t xml:space="preserve"> </w:t>
+        <w:t xml:space="preserve"> : </w:t>
       </w:r>
       <w:r>
         <w:rPr>
@@ -12192,29 +12161,7 @@
           <w:szCs w:val="19"/>
           <w:lang w:val="en-US" w:eastAsia="en-US"/>
         </w:rPr>
-        <w:t xml:space="preserve"> </w:t>
-      </w:r>
-      <w:proofErr w:type="gramStart"/>
-      <w:r>
-        <w:rPr>
-          <w:rFonts w:ascii="Consolas" w:hAnsi="Consolas" w:cs="Consolas"/>
-          <w:color w:val="000000"/>
-          <w:sz w:val="19"/>
-          <w:szCs w:val="19"/>
-          <w:lang w:val="en-US" w:eastAsia="en-US"/>
-        </w:rPr>
-        <w:t>SetUp(</w:t>
-      </w:r>
-      <w:proofErr w:type="gramEnd"/>
-      <w:r>
-        <w:rPr>
-          <w:rFonts w:ascii="Consolas" w:hAnsi="Consolas" w:cs="Consolas"/>
-          <w:color w:val="000000"/>
-          <w:sz w:val="19"/>
-          <w:szCs w:val="19"/>
-          <w:lang w:val="en-US" w:eastAsia="en-US"/>
-        </w:rPr>
-        <w:t xml:space="preserve">) </w:t>
+        <w:t xml:space="preserve"> SetUp() </w:t>
       </w:r>
       <w:r>
         <w:rPr>
@@ -12272,28 +12219,7 @@
           <w:lang w:val="en-US" w:eastAsia="en-US"/>
         </w:rPr>
         <w:tab/>
-      </w:r>
-      <w:proofErr w:type="gramStart"/>
-      <w:r>
-        <w:rPr>
-          <w:rFonts w:ascii="Consolas" w:hAnsi="Consolas" w:cs="Consolas"/>
-          <w:color w:val="000000"/>
-          <w:sz w:val="19"/>
-          <w:szCs w:val="19"/>
-          <w:lang w:val="en-US" w:eastAsia="en-US"/>
-        </w:rPr>
-        <w:t>genTest(</w:t>
-      </w:r>
-      <w:proofErr w:type="gramEnd"/>
-      <w:r>
-        <w:rPr>
-          <w:rFonts w:ascii="Consolas" w:hAnsi="Consolas" w:cs="Consolas"/>
-          <w:color w:val="000000"/>
-          <w:sz w:val="19"/>
-          <w:szCs w:val="19"/>
-          <w:lang w:val="en-US" w:eastAsia="en-US"/>
-        </w:rPr>
-        <w:t>);</w:t>
+        <w:t>genTest();</w:t>
       </w:r>
     </w:p>
     <w:p>
@@ -12331,28 +12257,7 @@
           <w:lang w:val="en-US" w:eastAsia="en-US"/>
         </w:rPr>
         <w:tab/>
-      </w:r>
-      <w:proofErr w:type="gramStart"/>
-      <w:r>
-        <w:rPr>
-          <w:rFonts w:ascii="Consolas" w:hAnsi="Consolas" w:cs="Consolas"/>
-          <w:color w:val="000000"/>
-          <w:sz w:val="19"/>
-          <w:szCs w:val="19"/>
-          <w:lang w:val="en-US" w:eastAsia="en-US"/>
-        </w:rPr>
-        <w:t>fin.open</w:t>
-      </w:r>
-      <w:proofErr w:type="gramEnd"/>
-      <w:r>
-        <w:rPr>
-          <w:rFonts w:ascii="Consolas" w:hAnsi="Consolas" w:cs="Consolas"/>
-          <w:color w:val="000000"/>
-          <w:sz w:val="19"/>
-          <w:szCs w:val="19"/>
-          <w:lang w:val="en-US" w:eastAsia="en-US"/>
-        </w:rPr>
-        <w:t>(</w:t>
+        <w:t>fin.open(</w:t>
       </w:r>
       <w:r>
         <w:rPr>
@@ -12619,29 +12524,7 @@
           <w:szCs w:val="19"/>
           <w:lang w:val="en-US" w:eastAsia="en-US"/>
         </w:rPr>
-        <w:t xml:space="preserve"> </w:t>
-      </w:r>
-      <w:proofErr w:type="gramStart"/>
-      <w:r>
-        <w:rPr>
-          <w:rFonts w:ascii="Consolas" w:hAnsi="Consolas" w:cs="Consolas"/>
-          <w:color w:val="000000"/>
-          <w:sz w:val="19"/>
-          <w:szCs w:val="19"/>
-          <w:lang w:val="en-US" w:eastAsia="en-US"/>
-        </w:rPr>
-        <w:t>TearDown(</w:t>
-      </w:r>
-      <w:proofErr w:type="gramEnd"/>
-      <w:r>
-        <w:rPr>
-          <w:rFonts w:ascii="Consolas" w:hAnsi="Consolas" w:cs="Consolas"/>
-          <w:color w:val="000000"/>
-          <w:sz w:val="19"/>
-          <w:szCs w:val="19"/>
-          <w:lang w:val="en-US" w:eastAsia="en-US"/>
-        </w:rPr>
-        <w:t xml:space="preserve">) </w:t>
+        <w:t xml:space="preserve"> TearDown() </w:t>
       </w:r>
       <w:r>
         <w:rPr>
@@ -12699,28 +12582,7 @@
           <w:lang w:val="en-US" w:eastAsia="en-US"/>
         </w:rPr>
         <w:tab/>
-      </w:r>
-      <w:proofErr w:type="gramStart"/>
-      <w:r>
-        <w:rPr>
-          <w:rFonts w:ascii="Consolas" w:hAnsi="Consolas" w:cs="Consolas"/>
-          <w:color w:val="000000"/>
-          <w:sz w:val="19"/>
-          <w:szCs w:val="19"/>
-          <w:lang w:val="en-US" w:eastAsia="en-US"/>
-        </w:rPr>
-        <w:t>fin.close</w:t>
-      </w:r>
-      <w:proofErr w:type="gramEnd"/>
-      <w:r>
-        <w:rPr>
-          <w:rFonts w:ascii="Consolas" w:hAnsi="Consolas" w:cs="Consolas"/>
-          <w:color w:val="000000"/>
-          <w:sz w:val="19"/>
-          <w:szCs w:val="19"/>
-          <w:lang w:val="en-US" w:eastAsia="en-US"/>
-        </w:rPr>
-        <w:t>();</w:t>
+        <w:t>fin.close();</w:t>
       </w:r>
     </w:p>
     <w:p>
@@ -12944,19 +12806,8 @@
           <w:lang w:val="en-US" w:eastAsia="en-US"/>
         </w:rPr>
         <w:tab/>
-      </w:r>
-      <w:proofErr w:type="gramStart"/>
-      <w:r>
-        <w:rPr>
-          <w:rFonts w:ascii="Consolas" w:hAnsi="Consolas" w:cs="Consolas"/>
-          <w:color w:val="000000"/>
-          <w:sz w:val="19"/>
-          <w:szCs w:val="19"/>
-          <w:lang w:val="en-US" w:eastAsia="en-US"/>
-        </w:rPr>
         <w:t>std::</w:t>
       </w:r>
-      <w:proofErr w:type="gramEnd"/>
       <w:r>
         <w:rPr>
           <w:rFonts w:ascii="Consolas" w:hAnsi="Consolas" w:cs="Consolas"/>
@@ -13171,19 +13022,8 @@
           <w:lang w:val="en-US" w:eastAsia="en-US"/>
         </w:rPr>
         <w:tab/>
-      </w:r>
-      <w:proofErr w:type="gramStart"/>
-      <w:r>
-        <w:rPr>
-          <w:rFonts w:ascii="Consolas" w:hAnsi="Consolas" w:cs="Consolas"/>
-          <w:color w:val="000000"/>
-          <w:sz w:val="19"/>
-          <w:szCs w:val="19"/>
-          <w:lang w:val="en-US" w:eastAsia="en-US"/>
-        </w:rPr>
         <w:t>std::</w:t>
       </w:r>
-      <w:proofErr w:type="gramEnd"/>
       <w:r>
         <w:rPr>
           <w:rFonts w:ascii="Consolas" w:hAnsi="Consolas" w:cs="Consolas"/>
@@ -13417,20 +13257,8 @@
           <w:szCs w:val="19"/>
           <w:lang w:val="en-US" w:eastAsia="en-US"/>
         </w:rPr>
-        <w:t xml:space="preserve"> N = </w:t>
-      </w:r>
-      <w:proofErr w:type="gramStart"/>
-      <w:r>
-        <w:rPr>
-          <w:rFonts w:ascii="Consolas" w:hAnsi="Consolas" w:cs="Consolas"/>
-          <w:color w:val="000000"/>
-          <w:sz w:val="19"/>
-          <w:szCs w:val="19"/>
-          <w:lang w:val="en-US" w:eastAsia="en-US"/>
-        </w:rPr>
-        <w:t>1000;</w:t>
-      </w:r>
-      <w:proofErr w:type="gramEnd"/>
+        <w:t xml:space="preserve"> N = 1000;</w:t>
+      </w:r>
     </w:p>
     <w:p>
       <w:pPr>
@@ -13625,19 +13453,8 @@
           <w:lang w:val="en-US" w:eastAsia="en-US"/>
         </w:rPr>
         <w:tab/>
-      </w:r>
-      <w:proofErr w:type="gramStart"/>
-      <w:r>
-        <w:rPr>
-          <w:rFonts w:ascii="Consolas" w:hAnsi="Consolas" w:cs="Consolas"/>
-          <w:color w:val="000000"/>
-          <w:sz w:val="19"/>
-          <w:szCs w:val="19"/>
-          <w:lang w:val="en-US" w:eastAsia="en-US"/>
-        </w:rPr>
         <w:t>std::</w:t>
       </w:r>
-      <w:proofErr w:type="gramEnd"/>
       <w:r>
         <w:rPr>
           <w:rFonts w:ascii="Consolas" w:hAnsi="Consolas" w:cs="Consolas"/>
@@ -13842,19 +13659,8 @@
           <w:lang w:val="en-US" w:eastAsia="en-US"/>
         </w:rPr>
         <w:tab/>
-      </w:r>
-      <w:proofErr w:type="gramStart"/>
-      <w:r>
-        <w:rPr>
-          <w:rFonts w:ascii="Consolas" w:hAnsi="Consolas" w:cs="Consolas"/>
-          <w:color w:val="000000"/>
-          <w:sz w:val="19"/>
-          <w:szCs w:val="19"/>
-          <w:lang w:val="en-US" w:eastAsia="en-US"/>
-        </w:rPr>
         <w:t>std::</w:t>
       </w:r>
-      <w:proofErr w:type="gramEnd"/>
       <w:r>
         <w:rPr>
           <w:rFonts w:ascii="Consolas" w:hAnsi="Consolas" w:cs="Consolas"/>
@@ -14122,29 +13928,7 @@
           <w:szCs w:val="19"/>
           <w:lang w:val="en-US" w:eastAsia="en-US"/>
         </w:rPr>
-        <w:t xml:space="preserve"> </w:t>
-      </w:r>
-      <w:proofErr w:type="gramStart"/>
-      <w:r>
-        <w:rPr>
-          <w:rFonts w:ascii="Consolas" w:hAnsi="Consolas" w:cs="Consolas"/>
-          <w:color w:val="000000"/>
-          <w:sz w:val="19"/>
-          <w:szCs w:val="19"/>
-          <w:lang w:val="en-US" w:eastAsia="en-US"/>
-        </w:rPr>
-        <w:t>genTest(</w:t>
-      </w:r>
-      <w:proofErr w:type="gramEnd"/>
-      <w:r>
-        <w:rPr>
-          <w:rFonts w:ascii="Consolas" w:hAnsi="Consolas" w:cs="Consolas"/>
-          <w:color w:val="000000"/>
-          <w:sz w:val="19"/>
-          <w:szCs w:val="19"/>
-          <w:lang w:val="en-US" w:eastAsia="en-US"/>
-        </w:rPr>
-        <w:t>) {</w:t>
+        <w:t xml:space="preserve"> genTest() {</w:t>
       </w:r>
     </w:p>
     <w:p>
@@ -14182,19 +13966,8 @@
           <w:lang w:val="en-US" w:eastAsia="en-US"/>
         </w:rPr>
         <w:tab/>
-      </w:r>
-      <w:proofErr w:type="gramStart"/>
-      <w:r>
-        <w:rPr>
-          <w:rFonts w:ascii="Consolas" w:hAnsi="Consolas" w:cs="Consolas"/>
-          <w:color w:val="000000"/>
-          <w:sz w:val="19"/>
-          <w:szCs w:val="19"/>
-          <w:lang w:val="en-US" w:eastAsia="en-US"/>
-        </w:rPr>
         <w:t>system(</w:t>
       </w:r>
-      <w:proofErr w:type="gramEnd"/>
       <w:r>
         <w:rPr>
           <w:rFonts w:ascii="Consolas" w:hAnsi="Consolas" w:cs="Consolas"/>
@@ -14637,20 +14410,8 @@
           <w:szCs w:val="19"/>
           <w:lang w:val="en-US" w:eastAsia="en-US"/>
         </w:rPr>
-        <w:t xml:space="preserve"> </w:t>
-      </w:r>
-      <w:proofErr w:type="gramStart"/>
-      <w:r>
-        <w:rPr>
-          <w:rFonts w:ascii="Consolas" w:hAnsi="Consolas" w:cs="Consolas"/>
-          <w:color w:val="000000"/>
-          <w:sz w:val="19"/>
-          <w:szCs w:val="19"/>
-          <w:lang w:val="en-US" w:eastAsia="en-US"/>
-        </w:rPr>
-        <w:t>dft(</w:t>
-      </w:r>
-      <w:proofErr w:type="gramEnd"/>
+        <w:t xml:space="preserve"> dft(</w:t>
+      </w:r>
       <w:r>
         <w:rPr>
           <w:rFonts w:ascii="Consolas" w:hAnsi="Consolas" w:cs="Consolas"/>
@@ -14810,20 +14571,8 @@
           <w:szCs w:val="19"/>
           <w:lang w:val="en-US" w:eastAsia="en-US"/>
         </w:rPr>
-        <w:t xml:space="preserve"> re = 0, im = </w:t>
-      </w:r>
-      <w:proofErr w:type="gramStart"/>
-      <w:r>
-        <w:rPr>
-          <w:rFonts w:ascii="Consolas" w:hAnsi="Consolas" w:cs="Consolas"/>
-          <w:color w:val="000000"/>
-          <w:sz w:val="19"/>
-          <w:szCs w:val="19"/>
-          <w:lang w:val="en-US" w:eastAsia="en-US"/>
-        </w:rPr>
-        <w:t>0;</w:t>
-      </w:r>
-      <w:proofErr w:type="gramEnd"/>
+        <w:t xml:space="preserve"> re = 0, im = 0;</w:t>
+      </w:r>
     </w:p>
     <w:p>
       <w:pPr>
@@ -15108,29 +14857,7 @@
           <w:szCs w:val="19"/>
           <w:lang w:val="en-US" w:eastAsia="en-US"/>
         </w:rPr>
-        <w:t xml:space="preserve"> * </w:t>
-      </w:r>
-      <w:proofErr w:type="gramStart"/>
-      <w:r>
-        <w:rPr>
-          <w:rFonts w:ascii="Consolas" w:hAnsi="Consolas" w:cs="Consolas"/>
-          <w:color w:val="000000"/>
-          <w:sz w:val="19"/>
-          <w:szCs w:val="19"/>
-          <w:lang w:val="en-US" w:eastAsia="en-US"/>
-        </w:rPr>
-        <w:t>cos(</w:t>
-      </w:r>
-      <w:proofErr w:type="gramEnd"/>
-      <w:r>
-        <w:rPr>
-          <w:rFonts w:ascii="Consolas" w:hAnsi="Consolas" w:cs="Consolas"/>
-          <w:color w:val="000000"/>
-          <w:sz w:val="19"/>
-          <w:szCs w:val="19"/>
-          <w:lang w:val="en-US" w:eastAsia="en-US"/>
-        </w:rPr>
-        <w:t xml:space="preserve">2 * </w:t>
+        <w:t xml:space="preserve"> * cos(2 * </w:t>
       </w:r>
       <w:r>
         <w:rPr>
@@ -15258,29 +14985,7 @@
           <w:szCs w:val="19"/>
           <w:lang w:val="en-US" w:eastAsia="en-US"/>
         </w:rPr>
-        <w:t xml:space="preserve"> * </w:t>
-      </w:r>
-      <w:proofErr w:type="gramStart"/>
-      <w:r>
-        <w:rPr>
-          <w:rFonts w:ascii="Consolas" w:hAnsi="Consolas" w:cs="Consolas"/>
-          <w:color w:val="000000"/>
-          <w:sz w:val="19"/>
-          <w:szCs w:val="19"/>
-          <w:lang w:val="en-US" w:eastAsia="en-US"/>
-        </w:rPr>
-        <w:t>sin(</w:t>
-      </w:r>
-      <w:proofErr w:type="gramEnd"/>
-      <w:r>
-        <w:rPr>
-          <w:rFonts w:ascii="Consolas" w:hAnsi="Consolas" w:cs="Consolas"/>
-          <w:color w:val="000000"/>
-          <w:sz w:val="19"/>
-          <w:szCs w:val="19"/>
-          <w:lang w:val="en-US" w:eastAsia="en-US"/>
-        </w:rPr>
-        <w:t xml:space="preserve">-2 * </w:t>
+        <w:t xml:space="preserve"> * sin(-2 * </w:t>
       </w:r>
       <w:r>
         <w:rPr>
@@ -15462,29 +15167,7 @@
           <w:szCs w:val="19"/>
           <w:lang w:val="en-US" w:eastAsia="en-US"/>
         </w:rPr>
-        <w:t xml:space="preserve"> </w:t>
-      </w:r>
-      <w:proofErr w:type="gramStart"/>
-      <w:r>
-        <w:rPr>
-          <w:rFonts w:ascii="Consolas" w:hAnsi="Consolas" w:cs="Consolas"/>
-          <w:color w:val="000000"/>
-          <w:sz w:val="19"/>
-          <w:szCs w:val="19"/>
-          <w:lang w:val="en-US" w:eastAsia="en-US"/>
-        </w:rPr>
-        <w:t>sqrt(</w:t>
-      </w:r>
-      <w:proofErr w:type="gramEnd"/>
-      <w:r>
-        <w:rPr>
-          <w:rFonts w:ascii="Consolas" w:hAnsi="Consolas" w:cs="Consolas"/>
-          <w:color w:val="000000"/>
-          <w:sz w:val="19"/>
-          <w:szCs w:val="19"/>
-          <w:lang w:val="en-US" w:eastAsia="en-US"/>
-        </w:rPr>
-        <w:t>re * re + im * im);</w:t>
+        <w:t xml:space="preserve"> sqrt(re * re + im * im);</w:t>
       </w:r>
     </w:p>
     <w:p>
@@ -15844,7 +15527,6 @@
         </w:rPr>
         <w:t>&lt;param name="n"&gt;</w:t>
       </w:r>
-      <w:proofErr w:type="gramStart"/>
       <w:r>
         <w:rPr>
           <w:rFonts w:ascii="Consolas" w:hAnsi="Consolas" w:cs="Consolas"/>
@@ -15853,18 +15535,7 @@
           <w:szCs w:val="19"/>
           <w:lang w:val="en-US" w:eastAsia="en-US"/>
         </w:rPr>
-        <w:t>amount</w:t>
-      </w:r>
-      <w:proofErr w:type="gramEnd"/>
-      <w:r>
-        <w:rPr>
-          <w:rFonts w:ascii="Consolas" w:hAnsi="Consolas" w:cs="Consolas"/>
-          <w:color w:val="006400"/>
-          <w:sz w:val="19"/>
-          <w:szCs w:val="19"/>
-          <w:lang w:val="en-US" w:eastAsia="en-US"/>
-        </w:rPr>
-        <w:t xml:space="preserve"> of numbers</w:t>
+        <w:t>amount of numbers</w:t>
       </w:r>
       <w:r>
         <w:rPr>
@@ -15921,29 +15592,7 @@
           <w:szCs w:val="19"/>
           <w:lang w:val="en-US" w:eastAsia="en-US"/>
         </w:rPr>
-        <w:t xml:space="preserve"> </w:t>
-      </w:r>
-      <w:proofErr w:type="gramStart"/>
-      <w:r>
-        <w:rPr>
-          <w:rFonts w:ascii="Consolas" w:hAnsi="Consolas" w:cs="Consolas"/>
-          <w:color w:val="000000"/>
-          <w:sz w:val="19"/>
-          <w:szCs w:val="19"/>
-          <w:lang w:val="en-US" w:eastAsia="en-US"/>
-        </w:rPr>
-        <w:t>readTheTestLine(</w:t>
-      </w:r>
-      <w:proofErr w:type="gramEnd"/>
-      <w:r>
-        <w:rPr>
-          <w:rFonts w:ascii="Consolas" w:hAnsi="Consolas" w:cs="Consolas"/>
-          <w:color w:val="000000"/>
-          <w:sz w:val="19"/>
-          <w:szCs w:val="19"/>
-          <w:lang w:val="en-US" w:eastAsia="en-US"/>
-        </w:rPr>
-        <w:t>std::</w:t>
+        <w:t xml:space="preserve"> readTheTestLine(std::</w:t>
       </w:r>
       <w:r>
         <w:rPr>
@@ -16089,7 +15738,6 @@
         </w:rPr>
         <w:tab/>
       </w:r>
-      <w:proofErr w:type="gramStart"/>
       <w:r>
         <w:rPr>
           <w:rFonts w:ascii="Consolas" w:hAnsi="Consolas" w:cs="Consolas"/>
@@ -16108,18 +15756,7 @@
           <w:szCs w:val="19"/>
           <w:lang w:val="en-US" w:eastAsia="en-US"/>
         </w:rPr>
-        <w:t>.resize</w:t>
-      </w:r>
-      <w:proofErr w:type="gramEnd"/>
-      <w:r>
-        <w:rPr>
-          <w:rFonts w:ascii="Consolas" w:hAnsi="Consolas" w:cs="Consolas"/>
-          <w:color w:val="000000"/>
-          <w:sz w:val="19"/>
-          <w:szCs w:val="19"/>
-          <w:lang w:val="en-US" w:eastAsia="en-US"/>
-        </w:rPr>
-        <w:t>(N);</w:t>
+        <w:t>.resize(N);</w:t>
       </w:r>
     </w:p>
     <w:p>
@@ -16400,7 +16037,6 @@
         </w:rPr>
         <w:t>i</w:t>
       </w:r>
-      <w:proofErr w:type="gramStart"/>
       <w:r>
         <w:rPr>
           <w:rFonts w:ascii="Consolas" w:hAnsi="Consolas" w:cs="Consolas"/>
@@ -16421,7 +16057,6 @@
         </w:rPr>
         <w:t>;</w:t>
       </w:r>
-      <w:proofErr w:type="gramEnd"/>
     </w:p>
     <w:p>
       <w:pPr>
@@ -16815,29 +16450,7 @@
           <w:szCs w:val="19"/>
           <w:lang w:val="en-US" w:eastAsia="en-US"/>
         </w:rPr>
-        <w:t xml:space="preserve"> </w:t>
-      </w:r>
-      <w:proofErr w:type="gramStart"/>
-      <w:r>
-        <w:rPr>
-          <w:rFonts w:ascii="Consolas" w:hAnsi="Consolas" w:cs="Consolas"/>
-          <w:color w:val="000000"/>
-          <w:sz w:val="19"/>
-          <w:szCs w:val="19"/>
-          <w:lang w:val="en-US" w:eastAsia="en-US"/>
-        </w:rPr>
-        <w:t>genDft(</w:t>
-      </w:r>
-      <w:proofErr w:type="gramEnd"/>
-      <w:r>
-        <w:rPr>
-          <w:rFonts w:ascii="Consolas" w:hAnsi="Consolas" w:cs="Consolas"/>
-          <w:color w:val="000000"/>
-          <w:sz w:val="19"/>
-          <w:szCs w:val="19"/>
-          <w:lang w:val="en-US" w:eastAsia="en-US"/>
-        </w:rPr>
-        <w:t>) {</w:t>
+        <w:t xml:space="preserve"> genDft() {</w:t>
       </w:r>
     </w:p>
     <w:p>
@@ -16922,29 +16535,7 @@
           <w:lang w:val="en-US" w:eastAsia="en-US"/>
         </w:rPr>
         <w:tab/>
-        <w:t>calculated_</w:t>
-      </w:r>
-      <w:proofErr w:type="gramStart"/>
-      <w:r>
-        <w:rPr>
-          <w:rFonts w:ascii="Consolas" w:hAnsi="Consolas" w:cs="Consolas"/>
-          <w:color w:val="000000"/>
-          <w:sz w:val="19"/>
-          <w:szCs w:val="19"/>
-          <w:lang w:val="en-US" w:eastAsia="en-US"/>
-        </w:rPr>
-        <w:t>dft.resize</w:t>
-      </w:r>
-      <w:proofErr w:type="gramEnd"/>
-      <w:r>
-        <w:rPr>
-          <w:rFonts w:ascii="Consolas" w:hAnsi="Consolas" w:cs="Consolas"/>
-          <w:color w:val="000000"/>
-          <w:sz w:val="19"/>
-          <w:szCs w:val="19"/>
-          <w:lang w:val="en-US" w:eastAsia="en-US"/>
-        </w:rPr>
-        <w:t>(N);</w:t>
+        <w:t>calculated_dft.resize(N);</w:t>
       </w:r>
     </w:p>
     <w:p>
@@ -17270,20 +16861,8 @@
           <w:szCs w:val="19"/>
           <w:lang w:val="en-US" w:eastAsia="en-US"/>
         </w:rPr>
-        <w:t xml:space="preserve"> = dft(i</w:t>
-      </w:r>
-      <w:proofErr w:type="gramStart"/>
-      <w:r>
-        <w:rPr>
-          <w:rFonts w:ascii="Consolas" w:hAnsi="Consolas" w:cs="Consolas"/>
-          <w:color w:val="000000"/>
-          <w:sz w:val="19"/>
-          <w:szCs w:val="19"/>
-          <w:lang w:val="en-US" w:eastAsia="en-US"/>
-        </w:rPr>
-        <w:t>);</w:t>
-      </w:r>
-      <w:proofErr w:type="gramEnd"/>
+        <w:t xml:space="preserve"> = dft(i);</w:t>
+      </w:r>
     </w:p>
     <w:p>
       <w:pPr>
@@ -17543,29 +17122,7 @@
           <w:szCs w:val="19"/>
           <w:lang w:val="en-US" w:eastAsia="en-US"/>
         </w:rPr>
-        <w:t xml:space="preserve"> calculate_</w:t>
-      </w:r>
-      <w:proofErr w:type="gramStart"/>
-      <w:r>
-        <w:rPr>
-          <w:rFonts w:ascii="Consolas" w:hAnsi="Consolas" w:cs="Consolas"/>
-          <w:color w:val="000000"/>
-          <w:sz w:val="19"/>
-          <w:szCs w:val="19"/>
-          <w:lang w:val="en-US" w:eastAsia="en-US"/>
-        </w:rPr>
-        <w:t>one(</w:t>
-      </w:r>
-      <w:proofErr w:type="gramEnd"/>
-      <w:r>
-        <w:rPr>
-          <w:rFonts w:ascii="Consolas" w:hAnsi="Consolas" w:cs="Consolas"/>
-          <w:color w:val="000000"/>
-          <w:sz w:val="19"/>
-          <w:szCs w:val="19"/>
-          <w:lang w:val="en-US" w:eastAsia="en-US"/>
-        </w:rPr>
-        <w:t>) {</w:t>
+        <w:t xml:space="preserve"> calculate_one() {</w:t>
       </w:r>
     </w:p>
     <w:p>
@@ -17603,20 +17160,8 @@
           <w:lang w:val="en-US" w:eastAsia="en-US"/>
         </w:rPr>
         <w:tab/>
-        <w:t>readTheTestLine(samples</w:t>
-      </w:r>
-      <w:proofErr w:type="gramStart"/>
-      <w:r>
-        <w:rPr>
-          <w:rFonts w:ascii="Consolas" w:hAnsi="Consolas" w:cs="Consolas"/>
-          <w:color w:val="000000"/>
-          <w:sz w:val="19"/>
-          <w:szCs w:val="19"/>
-          <w:lang w:val="en-US" w:eastAsia="en-US"/>
-        </w:rPr>
-        <w:t>);</w:t>
-      </w:r>
-      <w:proofErr w:type="gramEnd"/>
+        <w:t>readTheTestLine(samples);</w:t>
+      </w:r>
     </w:p>
     <w:p>
       <w:pPr>
@@ -17653,20 +17198,8 @@
           <w:lang w:val="en-US" w:eastAsia="en-US"/>
         </w:rPr>
         <w:tab/>
-        <w:t>readTheTestLine(true_dft</w:t>
-      </w:r>
-      <w:proofErr w:type="gramStart"/>
-      <w:r>
-        <w:rPr>
-          <w:rFonts w:ascii="Consolas" w:hAnsi="Consolas" w:cs="Consolas"/>
-          <w:color w:val="000000"/>
-          <w:sz w:val="19"/>
-          <w:szCs w:val="19"/>
-          <w:lang w:val="en-US" w:eastAsia="en-US"/>
-        </w:rPr>
-        <w:t>);</w:t>
-      </w:r>
-      <w:proofErr w:type="gramEnd"/>
+        <w:t>readTheTestLine(true_dft);</w:t>
+      </w:r>
     </w:p>
     <w:p>
       <w:pPr>
@@ -17703,28 +17236,7 @@
           <w:lang w:val="en-US" w:eastAsia="en-US"/>
         </w:rPr>
         <w:tab/>
-      </w:r>
-      <w:proofErr w:type="gramStart"/>
-      <w:r>
-        <w:rPr>
-          <w:rFonts w:ascii="Consolas" w:hAnsi="Consolas" w:cs="Consolas"/>
-          <w:color w:val="000000"/>
-          <w:sz w:val="19"/>
-          <w:szCs w:val="19"/>
-          <w:lang w:val="en-US" w:eastAsia="en-US"/>
-        </w:rPr>
-        <w:t>genDft(</w:t>
-      </w:r>
-      <w:proofErr w:type="gramEnd"/>
-      <w:r>
-        <w:rPr>
-          <w:rFonts w:ascii="Consolas" w:hAnsi="Consolas" w:cs="Consolas"/>
-          <w:color w:val="000000"/>
-          <w:sz w:val="19"/>
-          <w:szCs w:val="19"/>
-          <w:lang w:val="en-US" w:eastAsia="en-US"/>
-        </w:rPr>
-        <w:t>);</w:t>
+        <w:t>genDft();</w:t>
       </w:r>
     </w:p>
     <w:p>
@@ -17850,18 +17362,7 @@
           <w:szCs w:val="19"/>
           <w:lang w:val="en-US" w:eastAsia="en-US"/>
         </w:rPr>
-        <w:t>TEST_</w:t>
-      </w:r>
-      <w:proofErr w:type="gramStart"/>
-      <w:r>
-        <w:rPr>
-          <w:rFonts w:ascii="Consolas" w:hAnsi="Consolas" w:cs="Consolas"/>
-          <w:color w:val="6F008A"/>
-          <w:sz w:val="19"/>
-          <w:szCs w:val="19"/>
-          <w:lang w:val="en-US" w:eastAsia="en-US"/>
-        </w:rPr>
-        <w:t>F</w:t>
+        <w:t>TEST_F</w:t>
       </w:r>
       <w:r>
         <w:rPr>
@@ -17873,7 +17374,6 @@
         </w:rPr>
         <w:t>(</w:t>
       </w:r>
-      <w:proofErr w:type="gramEnd"/>
       <w:r>
         <w:rPr>
           <w:rFonts w:ascii="Consolas" w:hAnsi="Consolas" w:cs="Consolas"/>
@@ -18081,29 +17581,7 @@
           <w:lang w:val="en-US" w:eastAsia="en-US"/>
         </w:rPr>
         <w:tab/>
-        <w:t>calculate_</w:t>
-      </w:r>
-      <w:proofErr w:type="gramStart"/>
-      <w:r>
-        <w:rPr>
-          <w:rFonts w:ascii="Consolas" w:hAnsi="Consolas" w:cs="Consolas"/>
-          <w:color w:val="000000"/>
-          <w:sz w:val="19"/>
-          <w:szCs w:val="19"/>
-          <w:lang w:val="en-US" w:eastAsia="en-US"/>
-        </w:rPr>
-        <w:t>one(</w:t>
-      </w:r>
-      <w:proofErr w:type="gramEnd"/>
-      <w:r>
-        <w:rPr>
-          <w:rFonts w:ascii="Consolas" w:hAnsi="Consolas" w:cs="Consolas"/>
-          <w:color w:val="000000"/>
-          <w:sz w:val="19"/>
-          <w:szCs w:val="19"/>
-          <w:lang w:val="en-US" w:eastAsia="en-US"/>
-        </w:rPr>
-        <w:t>);</w:t>
+        <w:t>calculate_one();</w:t>
       </w:r>
     </w:p>
     <w:p>
@@ -18284,39 +17762,17 @@
           <w:szCs w:val="19"/>
           <w:lang w:val="en-US" w:eastAsia="en-US"/>
         </w:rPr>
-        <w:t>ASSERT_</w:t>
-      </w:r>
-      <w:proofErr w:type="gramStart"/>
-      <w:r>
-        <w:rPr>
-          <w:rFonts w:ascii="Consolas" w:hAnsi="Consolas" w:cs="Consolas"/>
-          <w:color w:val="6F008A"/>
-          <w:sz w:val="19"/>
-          <w:szCs w:val="19"/>
-          <w:lang w:val="en-US" w:eastAsia="en-US"/>
-        </w:rPr>
-        <w:t>NEAR</w:t>
-      </w:r>
-      <w:r>
-        <w:rPr>
-          <w:rFonts w:ascii="Consolas" w:hAnsi="Consolas" w:cs="Consolas"/>
-          <w:color w:val="000000"/>
-          <w:sz w:val="19"/>
-          <w:szCs w:val="19"/>
-          <w:lang w:val="en-US" w:eastAsia="en-US"/>
-        </w:rPr>
-        <w:t>(</w:t>
-      </w:r>
-      <w:proofErr w:type="gramEnd"/>
-      <w:r>
-        <w:rPr>
-          <w:rFonts w:ascii="Consolas" w:hAnsi="Consolas" w:cs="Consolas"/>
-          <w:color w:val="000000"/>
-          <w:sz w:val="19"/>
-          <w:szCs w:val="19"/>
-          <w:lang w:val="en-US" w:eastAsia="en-US"/>
-        </w:rPr>
-        <w:t>true_dft</w:t>
+        <w:t>ASSERT_NEAR</w:t>
+      </w:r>
+      <w:r>
+        <w:rPr>
+          <w:rFonts w:ascii="Consolas" w:hAnsi="Consolas" w:cs="Consolas"/>
+          <w:color w:val="000000"/>
+          <w:sz w:val="19"/>
+          <w:szCs w:val="19"/>
+          <w:lang w:val="en-US" w:eastAsia="en-US"/>
+        </w:rPr>
+        <w:t>(true_dft</w:t>
       </w:r>
       <w:r>
         <w:rPr>
@@ -18574,29 +18030,7 @@
           <w:szCs w:val="19"/>
           <w:lang w:val="en-US" w:eastAsia="en-US"/>
         </w:rPr>
-        <w:t xml:space="preserve"># </w:t>
-      </w:r>
-      <w:proofErr w:type="gramStart"/>
-      <w:r>
-        <w:rPr>
-          <w:rFonts w:ascii="Consolas" w:hAnsi="Consolas" w:cs="Consolas"/>
-          <w:color w:val="008000"/>
-          <w:sz w:val="19"/>
-          <w:szCs w:val="19"/>
-          <w:lang w:val="en-US" w:eastAsia="en-US"/>
-        </w:rPr>
-        <w:t>the</w:t>
-      </w:r>
-      <w:proofErr w:type="gramEnd"/>
-      <w:r>
-        <w:rPr>
-          <w:rFonts w:ascii="Consolas" w:hAnsi="Consolas" w:cs="Consolas"/>
-          <w:color w:val="008000"/>
-          <w:sz w:val="19"/>
-          <w:szCs w:val="19"/>
-          <w:lang w:val="en-US" w:eastAsia="en-US"/>
-        </w:rPr>
-        <w:t xml:space="preserve"> standart.py</w:t>
+        <w:t># the standart.py</w:t>
       </w:r>
     </w:p>
     <w:p>
@@ -18667,29 +18101,7 @@
           <w:szCs w:val="19"/>
           <w:lang w:val="en-US" w:eastAsia="en-US"/>
         </w:rPr>
-        <w:t xml:space="preserve"># </w:t>
-      </w:r>
-      <w:proofErr w:type="gramStart"/>
-      <w:r>
-        <w:rPr>
-          <w:rFonts w:ascii="Consolas" w:hAnsi="Consolas" w:cs="Consolas"/>
-          <w:color w:val="008000"/>
-          <w:sz w:val="19"/>
-          <w:szCs w:val="19"/>
-          <w:lang w:val="en-US" w:eastAsia="en-US"/>
-        </w:rPr>
-        <w:t>including</w:t>
-      </w:r>
-      <w:proofErr w:type="gramEnd"/>
-      <w:r>
-        <w:rPr>
-          <w:rFonts w:ascii="Consolas" w:hAnsi="Consolas" w:cs="Consolas"/>
-          <w:color w:val="008000"/>
-          <w:sz w:val="19"/>
-          <w:szCs w:val="19"/>
-          <w:lang w:val="en-US" w:eastAsia="en-US"/>
-        </w:rPr>
-        <w:t xml:space="preserve"> lib for dft</w:t>
+        <w:t># including lib for dft</w:t>
       </w:r>
     </w:p>
     <w:p>
@@ -18803,29 +18215,7 @@
           <w:szCs w:val="19"/>
           <w:lang w:val="en-US" w:eastAsia="en-US"/>
         </w:rPr>
-        <w:t xml:space="preserve"># </w:t>
-      </w:r>
-      <w:proofErr w:type="gramStart"/>
-      <w:r>
-        <w:rPr>
-          <w:rFonts w:ascii="Consolas" w:hAnsi="Consolas" w:cs="Consolas"/>
-          <w:color w:val="008000"/>
-          <w:sz w:val="19"/>
-          <w:szCs w:val="19"/>
-          <w:lang w:val="en-US" w:eastAsia="en-US"/>
-        </w:rPr>
-        <w:t>including</w:t>
-      </w:r>
-      <w:proofErr w:type="gramEnd"/>
-      <w:r>
-        <w:rPr>
-          <w:rFonts w:ascii="Consolas" w:hAnsi="Consolas" w:cs="Consolas"/>
-          <w:color w:val="008000"/>
-          <w:sz w:val="19"/>
-          <w:szCs w:val="19"/>
-          <w:lang w:val="en-US" w:eastAsia="en-US"/>
-        </w:rPr>
-        <w:t xml:space="preserve"> lib for generating pseudo random numbers</w:t>
+        <w:t># including lib for generating pseudo random numbers</w:t>
       </w:r>
     </w:p>
     <w:p>
@@ -18966,29 +18356,7 @@
           <w:szCs w:val="19"/>
           <w:lang w:val="en-US" w:eastAsia="en-US"/>
         </w:rPr>
-        <w:t xml:space="preserve"># </w:t>
-      </w:r>
-      <w:proofErr w:type="gramStart"/>
-      <w:r>
-        <w:rPr>
-          <w:rFonts w:ascii="Consolas" w:hAnsi="Consolas" w:cs="Consolas"/>
-          <w:color w:val="008000"/>
-          <w:sz w:val="19"/>
-          <w:szCs w:val="19"/>
-          <w:lang w:val="en-US" w:eastAsia="en-US"/>
-        </w:rPr>
-        <w:t>define</w:t>
-      </w:r>
-      <w:proofErr w:type="gramEnd"/>
-      <w:r>
-        <w:rPr>
-          <w:rFonts w:ascii="Consolas" w:hAnsi="Consolas" w:cs="Consolas"/>
-          <w:color w:val="008000"/>
-          <w:sz w:val="19"/>
-          <w:szCs w:val="19"/>
-          <w:lang w:val="en-US" w:eastAsia="en-US"/>
-        </w:rPr>
-        <w:t xml:space="preserve"> the function of 1 argument</w:t>
+        <w:t># define the function of 1 argument</w:t>
       </w:r>
     </w:p>
     <w:p>
@@ -19109,29 +18477,7 @@
           <w:szCs w:val="19"/>
           <w:lang w:val="en-US" w:eastAsia="en-US"/>
         </w:rPr>
-        <w:t xml:space="preserve">    generates sequence of numbers </w:t>
-      </w:r>
-      <w:proofErr w:type="gramStart"/>
-      <w:r>
-        <w:rPr>
-          <w:rFonts w:ascii="Consolas" w:hAnsi="Consolas" w:cs="Consolas"/>
-          <w:color w:val="009010"/>
-          <w:sz w:val="19"/>
-          <w:szCs w:val="19"/>
-          <w:lang w:val="en-US" w:eastAsia="en-US"/>
-        </w:rPr>
-        <w:t>in  [</w:t>
-      </w:r>
-      <w:proofErr w:type="gramEnd"/>
-      <w:r>
-        <w:rPr>
-          <w:rFonts w:ascii="Consolas" w:hAnsi="Consolas" w:cs="Consolas"/>
-          <w:color w:val="009010"/>
-          <w:sz w:val="19"/>
-          <w:szCs w:val="19"/>
-          <w:lang w:val="en-US" w:eastAsia="en-US"/>
-        </w:rPr>
-        <w:t>0.0, 1.0)</w:t>
+        <w:t xml:space="preserve">    generates sequence of numbers in  [0.0, 1.0)</w:t>
       </w:r>
     </w:p>
     <w:p>
@@ -19158,29 +18504,7 @@
           <w:szCs w:val="19"/>
           <w:lang w:val="en-US" w:eastAsia="en-US"/>
         </w:rPr>
-        <w:t xml:space="preserve">    with length 'n' and returns '</w:t>
-      </w:r>
-      <w:proofErr w:type="gramStart"/>
-      <w:r>
-        <w:rPr>
-          <w:rFonts w:ascii="Consolas" w:hAnsi="Consolas" w:cs="Consolas"/>
-          <w:color w:val="009010"/>
-          <w:sz w:val="19"/>
-          <w:szCs w:val="19"/>
-          <w:lang w:val="en-US" w:eastAsia="en-US"/>
-        </w:rPr>
-        <w:t>np.array</w:t>
-      </w:r>
-      <w:proofErr w:type="gramEnd"/>
-      <w:r>
-        <w:rPr>
-          <w:rFonts w:ascii="Consolas" w:hAnsi="Consolas" w:cs="Consolas"/>
-          <w:color w:val="009010"/>
-          <w:sz w:val="19"/>
-          <w:szCs w:val="19"/>
-          <w:lang w:val="en-US" w:eastAsia="en-US"/>
-        </w:rPr>
-        <w:t>' of them</w:t>
+        <w:t xml:space="preserve">    with length 'n' and returns 'np.array' of them</w:t>
       </w:r>
     </w:p>
     <w:p>
@@ -19244,29 +18568,7 @@
           <w:szCs w:val="19"/>
           <w:lang w:val="en-US" w:eastAsia="en-US"/>
         </w:rPr>
-        <w:t xml:space="preserve"># </w:t>
-      </w:r>
-      <w:proofErr w:type="gramStart"/>
-      <w:r>
-        <w:rPr>
-          <w:rFonts w:ascii="Consolas" w:hAnsi="Consolas" w:cs="Consolas"/>
-          <w:color w:val="008000"/>
-          <w:sz w:val="19"/>
-          <w:szCs w:val="19"/>
-          <w:lang w:val="en-US" w:eastAsia="en-US"/>
-        </w:rPr>
-        <w:t>result</w:t>
-      </w:r>
-      <w:proofErr w:type="gramEnd"/>
-      <w:r>
-        <w:rPr>
-          <w:rFonts w:ascii="Consolas" w:hAnsi="Consolas" w:cs="Consolas"/>
-          <w:color w:val="008000"/>
-          <w:sz w:val="19"/>
-          <w:szCs w:val="19"/>
-          <w:lang w:val="en-US" w:eastAsia="en-US"/>
-        </w:rPr>
-        <w:t xml:space="preserve"> array</w:t>
+        <w:t># result array</w:t>
       </w:r>
     </w:p>
     <w:p>
@@ -19295,7 +18597,6 @@
         </w:rPr>
         <w:t xml:space="preserve">    result = </w:t>
       </w:r>
-      <w:proofErr w:type="gramStart"/>
       <w:r>
         <w:rPr>
           <w:rFonts w:ascii="Consolas" w:hAnsi="Consolas" w:cs="Consolas"/>
@@ -19314,18 +18615,7 @@
           <w:szCs w:val="19"/>
           <w:lang w:val="en-US" w:eastAsia="en-US"/>
         </w:rPr>
-        <w:t>.array</w:t>
-      </w:r>
-      <w:proofErr w:type="gramEnd"/>
-      <w:r>
-        <w:rPr>
-          <w:rFonts w:ascii="Consolas" w:hAnsi="Consolas" w:cs="Consolas"/>
-          <w:color w:val="000000"/>
-          <w:sz w:val="19"/>
-          <w:szCs w:val="19"/>
-          <w:lang w:val="en-US" w:eastAsia="en-US"/>
-        </w:rPr>
-        <w:t>([],dtype=</w:t>
+        <w:t>.array([],dtype=</w:t>
       </w:r>
       <w:r>
         <w:rPr>
@@ -19382,29 +18672,7 @@
           <w:szCs w:val="19"/>
           <w:lang w:val="en-US" w:eastAsia="en-US"/>
         </w:rPr>
-        <w:t xml:space="preserve"># </w:t>
-      </w:r>
-      <w:proofErr w:type="gramStart"/>
-      <w:r>
-        <w:rPr>
-          <w:rFonts w:ascii="Consolas" w:hAnsi="Consolas" w:cs="Consolas"/>
-          <w:color w:val="008000"/>
-          <w:sz w:val="19"/>
-          <w:szCs w:val="19"/>
-          <w:lang w:val="en-US" w:eastAsia="en-US"/>
-        </w:rPr>
-        <w:t>reserving</w:t>
-      </w:r>
-      <w:proofErr w:type="gramEnd"/>
-      <w:r>
-        <w:rPr>
-          <w:rFonts w:ascii="Consolas" w:hAnsi="Consolas" w:cs="Consolas"/>
-          <w:color w:val="008000"/>
-          <w:sz w:val="19"/>
-          <w:szCs w:val="19"/>
-          <w:lang w:val="en-US" w:eastAsia="en-US"/>
-        </w:rPr>
-        <w:t xml:space="preserve"> memory</w:t>
+        <w:t># reserving memory</w:t>
       </w:r>
     </w:p>
     <w:p>
@@ -19431,29 +18699,7 @@
           <w:szCs w:val="19"/>
           <w:lang w:val="en-US" w:eastAsia="en-US"/>
         </w:rPr>
-        <w:t xml:space="preserve">    </w:t>
-      </w:r>
-      <w:proofErr w:type="gramStart"/>
-      <w:r>
-        <w:rPr>
-          <w:rFonts w:ascii="Consolas" w:hAnsi="Consolas" w:cs="Consolas"/>
-          <w:color w:val="000000"/>
-          <w:sz w:val="19"/>
-          <w:szCs w:val="19"/>
-          <w:lang w:val="en-US" w:eastAsia="en-US"/>
-        </w:rPr>
-        <w:t>result.resize</w:t>
-      </w:r>
-      <w:proofErr w:type="gramEnd"/>
-      <w:r>
-        <w:rPr>
-          <w:rFonts w:ascii="Consolas" w:hAnsi="Consolas" w:cs="Consolas"/>
-          <w:color w:val="000000"/>
-          <w:sz w:val="19"/>
-          <w:szCs w:val="19"/>
-          <w:lang w:val="en-US" w:eastAsia="en-US"/>
-        </w:rPr>
-        <w:t>(</w:t>
+        <w:t xml:space="preserve">    result.resize(</w:t>
       </w:r>
       <w:r>
         <w:rPr>
@@ -19510,29 +18756,7 @@
           <w:szCs w:val="19"/>
           <w:lang w:val="en-US" w:eastAsia="en-US"/>
         </w:rPr>
-        <w:t xml:space="preserve"># </w:t>
-      </w:r>
-      <w:proofErr w:type="gramStart"/>
-      <w:r>
-        <w:rPr>
-          <w:rFonts w:ascii="Consolas" w:hAnsi="Consolas" w:cs="Consolas"/>
-          <w:color w:val="008000"/>
-          <w:sz w:val="19"/>
-          <w:szCs w:val="19"/>
-          <w:lang w:val="en-US" w:eastAsia="en-US"/>
-        </w:rPr>
-        <w:t>repeat</w:t>
-      </w:r>
-      <w:proofErr w:type="gramEnd"/>
-      <w:r>
-        <w:rPr>
-          <w:rFonts w:ascii="Consolas" w:hAnsi="Consolas" w:cs="Consolas"/>
-          <w:color w:val="008000"/>
-          <w:sz w:val="19"/>
-          <w:szCs w:val="19"/>
-          <w:lang w:val="en-US" w:eastAsia="en-US"/>
-        </w:rPr>
-        <w:t xml:space="preserve"> for each i = 0, 1, 2, ..., n-1</w:t>
+        <w:t># repeat for each i = 0, 1, 2, ..., n-1</w:t>
       </w:r>
     </w:p>
     <w:p>
@@ -19676,29 +18900,7 @@
           <w:szCs w:val="19"/>
           <w:lang w:val="en-US" w:eastAsia="en-US"/>
         </w:rPr>
-        <w:t xml:space="preserve"># </w:t>
-      </w:r>
-      <w:proofErr w:type="gramStart"/>
-      <w:r>
-        <w:rPr>
-          <w:rFonts w:ascii="Consolas" w:hAnsi="Consolas" w:cs="Consolas"/>
-          <w:color w:val="008000"/>
-          <w:sz w:val="19"/>
-          <w:szCs w:val="19"/>
-          <w:lang w:val="en-US" w:eastAsia="en-US"/>
-        </w:rPr>
-        <w:t>assign</w:t>
-      </w:r>
-      <w:proofErr w:type="gramEnd"/>
-      <w:r>
-        <w:rPr>
-          <w:rFonts w:ascii="Consolas" w:hAnsi="Consolas" w:cs="Consolas"/>
-          <w:color w:val="008000"/>
-          <w:sz w:val="19"/>
-          <w:szCs w:val="19"/>
-          <w:lang w:val="en-US" w:eastAsia="en-US"/>
-        </w:rPr>
-        <w:t xml:space="preserve"> array item to random number</w:t>
+        <w:t># assign array item to random number</w:t>
       </w:r>
     </w:p>
     <w:p>
@@ -19725,29 +18927,7 @@
           <w:szCs w:val="19"/>
           <w:lang w:val="en-US" w:eastAsia="en-US"/>
         </w:rPr>
-        <w:t xml:space="preserve">        result[i] = </w:t>
-      </w:r>
-      <w:proofErr w:type="gramStart"/>
-      <w:r>
-        <w:rPr>
-          <w:rFonts w:ascii="Consolas" w:hAnsi="Consolas" w:cs="Consolas"/>
-          <w:color w:val="000000"/>
-          <w:sz w:val="19"/>
-          <w:szCs w:val="19"/>
-          <w:lang w:val="en-US" w:eastAsia="en-US"/>
-        </w:rPr>
-        <w:t>rnd(</w:t>
-      </w:r>
-      <w:proofErr w:type="gramEnd"/>
-      <w:r>
-        <w:rPr>
-          <w:rFonts w:ascii="Consolas" w:hAnsi="Consolas" w:cs="Consolas"/>
-          <w:color w:val="000000"/>
-          <w:sz w:val="19"/>
-          <w:szCs w:val="19"/>
-          <w:lang w:val="en-US" w:eastAsia="en-US"/>
-        </w:rPr>
-        <w:t>)</w:t>
+        <w:t xml:space="preserve">        result[i] = rnd()</w:t>
       </w:r>
     </w:p>
     <w:p>
@@ -19784,29 +18964,7 @@
           <w:szCs w:val="19"/>
           <w:lang w:val="en-US" w:eastAsia="en-US"/>
         </w:rPr>
-        <w:t xml:space="preserve"># </w:t>
-      </w:r>
-      <w:proofErr w:type="gramStart"/>
-      <w:r>
-        <w:rPr>
-          <w:rFonts w:ascii="Consolas" w:hAnsi="Consolas" w:cs="Consolas"/>
-          <w:color w:val="008000"/>
-          <w:sz w:val="19"/>
-          <w:szCs w:val="19"/>
-          <w:lang w:val="en-US" w:eastAsia="en-US"/>
-        </w:rPr>
-        <w:t>return</w:t>
-      </w:r>
-      <w:proofErr w:type="gramEnd"/>
-      <w:r>
-        <w:rPr>
-          <w:rFonts w:ascii="Consolas" w:hAnsi="Consolas" w:cs="Consolas"/>
-          <w:color w:val="008000"/>
-          <w:sz w:val="19"/>
-          <w:szCs w:val="19"/>
-          <w:lang w:val="en-US" w:eastAsia="en-US"/>
-        </w:rPr>
-        <w:t xml:space="preserve"> result array</w:t>
+        <w:t># return result array</w:t>
       </w:r>
     </w:p>
     <w:p>
@@ -19880,29 +19038,7 @@
           <w:szCs w:val="19"/>
           <w:lang w:val="en-US" w:eastAsia="en-US"/>
         </w:rPr>
-        <w:t xml:space="preserve"># </w:t>
-      </w:r>
-      <w:proofErr w:type="gramStart"/>
-      <w:r>
-        <w:rPr>
-          <w:rFonts w:ascii="Consolas" w:hAnsi="Consolas" w:cs="Consolas"/>
-          <w:color w:val="008000"/>
-          <w:sz w:val="19"/>
-          <w:szCs w:val="19"/>
-          <w:lang w:val="en-US" w:eastAsia="en-US"/>
-        </w:rPr>
-        <w:t>define</w:t>
-      </w:r>
-      <w:proofErr w:type="gramEnd"/>
-      <w:r>
-        <w:rPr>
-          <w:rFonts w:ascii="Consolas" w:hAnsi="Consolas" w:cs="Consolas"/>
-          <w:color w:val="008000"/>
-          <w:sz w:val="19"/>
-          <w:szCs w:val="19"/>
-          <w:lang w:val="en-US" w:eastAsia="en-US"/>
-        </w:rPr>
-        <w:t xml:space="preserve"> the function of 3 arguments    </w:t>
+        <w:t xml:space="preserve"># define the function of 3 arguments    </w:t>
       </w:r>
     </w:p>
     <w:p>
@@ -19939,20 +19075,8 @@
           <w:szCs w:val="19"/>
           <w:lang w:val="en-US" w:eastAsia="en-US"/>
         </w:rPr>
-        <w:t xml:space="preserve"> generate_</w:t>
-      </w:r>
-      <w:proofErr w:type="gramStart"/>
-      <w:r>
-        <w:rPr>
-          <w:rFonts w:ascii="Consolas" w:hAnsi="Consolas" w:cs="Consolas"/>
-          <w:color w:val="000000"/>
-          <w:sz w:val="19"/>
-          <w:szCs w:val="19"/>
-          <w:lang w:val="en-US" w:eastAsia="en-US"/>
-        </w:rPr>
-        <w:t>test(</w:t>
-      </w:r>
-      <w:proofErr w:type="gramEnd"/>
+        <w:t xml:space="preserve"> generate_test(</w:t>
+      </w:r>
       <w:r>
         <w:rPr>
           <w:rFonts w:ascii="Consolas" w:hAnsi="Consolas" w:cs="Consolas"/>
@@ -20193,29 +19317,7 @@
           <w:szCs w:val="19"/>
           <w:lang w:val="en-US" w:eastAsia="en-US"/>
         </w:rPr>
-        <w:t xml:space="preserve"># </w:t>
-      </w:r>
-      <w:proofErr w:type="gramStart"/>
-      <w:r>
-        <w:rPr>
-          <w:rFonts w:ascii="Consolas" w:hAnsi="Consolas" w:cs="Consolas"/>
-          <w:color w:val="008000"/>
-          <w:sz w:val="19"/>
-          <w:szCs w:val="19"/>
-          <w:lang w:val="en-US" w:eastAsia="en-US"/>
-        </w:rPr>
-        <w:t>open</w:t>
-      </w:r>
-      <w:proofErr w:type="gramEnd"/>
-      <w:r>
-        <w:rPr>
-          <w:rFonts w:ascii="Consolas" w:hAnsi="Consolas" w:cs="Consolas"/>
-          <w:color w:val="008000"/>
-          <w:sz w:val="19"/>
-          <w:szCs w:val="19"/>
-          <w:lang w:val="en-US" w:eastAsia="en-US"/>
-        </w:rPr>
-        <w:t xml:space="preserve"> the file </w:t>
+        <w:t xml:space="preserve"># open the file </w:t>
       </w:r>
     </w:p>
     <w:p>
@@ -20262,20 +19364,8 @@
           <w:szCs w:val="19"/>
           <w:lang w:val="en-US" w:eastAsia="en-US"/>
         </w:rPr>
-        <w:t xml:space="preserve"> </w:t>
-      </w:r>
-      <w:proofErr w:type="gramStart"/>
-      <w:r>
-        <w:rPr>
-          <w:rFonts w:ascii="Consolas" w:hAnsi="Consolas" w:cs="Consolas"/>
-          <w:color w:val="000000"/>
-          <w:sz w:val="19"/>
-          <w:szCs w:val="19"/>
-          <w:lang w:val="en-US" w:eastAsia="en-US"/>
-        </w:rPr>
-        <w:t>open(</w:t>
-      </w:r>
-      <w:proofErr w:type="gramEnd"/>
+        <w:t xml:space="preserve"> open(</w:t>
+      </w:r>
       <w:r>
         <w:rPr>
           <w:rFonts w:ascii="Consolas" w:hAnsi="Consolas" w:cs="Consolas"/>
@@ -20371,29 +19461,7 @@
           <w:szCs w:val="19"/>
           <w:lang w:val="en-US" w:eastAsia="en-US"/>
         </w:rPr>
-        <w:t xml:space="preserve"># </w:t>
-      </w:r>
-      <w:proofErr w:type="gramStart"/>
-      <w:r>
-        <w:rPr>
-          <w:rFonts w:ascii="Consolas" w:hAnsi="Consolas" w:cs="Consolas"/>
-          <w:color w:val="008000"/>
-          <w:sz w:val="19"/>
-          <w:szCs w:val="19"/>
-          <w:lang w:val="en-US" w:eastAsia="en-US"/>
-        </w:rPr>
-        <w:t>for</w:t>
-      </w:r>
-      <w:proofErr w:type="gramEnd"/>
-      <w:r>
-        <w:rPr>
-          <w:rFonts w:ascii="Consolas" w:hAnsi="Consolas" w:cs="Consolas"/>
-          <w:color w:val="008000"/>
-          <w:sz w:val="19"/>
-          <w:szCs w:val="19"/>
-          <w:lang w:val="en-US" w:eastAsia="en-US"/>
-        </w:rPr>
-        <w:t xml:space="preserve"> each i = 0, 1, 2, ..., 'test_amount'-1</w:t>
+        <w:t># for each i = 0, 1, 2, ..., 'test_amount'-1</w:t>
       </w:r>
     </w:p>
     <w:p>
@@ -20537,29 +19605,7 @@
           <w:szCs w:val="19"/>
           <w:lang w:val="en-US" w:eastAsia="en-US"/>
         </w:rPr>
-        <w:t xml:space="preserve"># </w:t>
-      </w:r>
-      <w:proofErr w:type="gramStart"/>
-      <w:r>
-        <w:rPr>
-          <w:rFonts w:ascii="Consolas" w:hAnsi="Consolas" w:cs="Consolas"/>
-          <w:color w:val="008000"/>
-          <w:sz w:val="19"/>
-          <w:szCs w:val="19"/>
-          <w:lang w:val="en-US" w:eastAsia="en-US"/>
-        </w:rPr>
-        <w:t>get</w:t>
-      </w:r>
-      <w:proofErr w:type="gramEnd"/>
-      <w:r>
-        <w:rPr>
-          <w:rFonts w:ascii="Consolas" w:hAnsi="Consolas" w:cs="Consolas"/>
-          <w:color w:val="008000"/>
-          <w:sz w:val="19"/>
-          <w:szCs w:val="19"/>
-          <w:lang w:val="en-US" w:eastAsia="en-US"/>
-        </w:rPr>
-        <w:t xml:space="preserve"> sequence of random numbers</w:t>
+        <w:t># get sequence of random numbers</w:t>
       </w:r>
     </w:p>
     <w:p>
@@ -20643,29 +19689,7 @@
           <w:szCs w:val="19"/>
           <w:lang w:val="en-US" w:eastAsia="en-US"/>
         </w:rPr>
-        <w:t xml:space="preserve"># </w:t>
-      </w:r>
-      <w:proofErr w:type="gramStart"/>
-      <w:r>
-        <w:rPr>
-          <w:rFonts w:ascii="Consolas" w:hAnsi="Consolas" w:cs="Consolas"/>
-          <w:color w:val="008000"/>
-          <w:sz w:val="19"/>
-          <w:szCs w:val="19"/>
-          <w:lang w:val="en-US" w:eastAsia="en-US"/>
-        </w:rPr>
-        <w:t>convert</w:t>
-      </w:r>
-      <w:proofErr w:type="gramEnd"/>
-      <w:r>
-        <w:rPr>
-          <w:rFonts w:ascii="Consolas" w:hAnsi="Consolas" w:cs="Consolas"/>
-          <w:color w:val="008000"/>
-          <w:sz w:val="19"/>
-          <w:szCs w:val="19"/>
-          <w:lang w:val="en-US" w:eastAsia="en-US"/>
-        </w:rPr>
-        <w:t xml:space="preserve"> numbers to the strings</w:t>
+        <w:t># convert numbers to the strings</w:t>
       </w:r>
     </w:p>
     <w:p>
@@ -20702,29 +19726,7 @@
           <w:szCs w:val="19"/>
           <w:lang w:val="en-US" w:eastAsia="en-US"/>
         </w:rPr>
-        <w:t xml:space="preserve"># </w:t>
-      </w:r>
-      <w:proofErr w:type="gramStart"/>
-      <w:r>
-        <w:rPr>
-          <w:rFonts w:ascii="Consolas" w:hAnsi="Consolas" w:cs="Consolas"/>
-          <w:color w:val="008000"/>
-          <w:sz w:val="19"/>
-          <w:szCs w:val="19"/>
-          <w:lang w:val="en-US" w:eastAsia="en-US"/>
-        </w:rPr>
-        <w:t>and</w:t>
-      </w:r>
-      <w:proofErr w:type="gramEnd"/>
-      <w:r>
-        <w:rPr>
-          <w:rFonts w:ascii="Consolas" w:hAnsi="Consolas" w:cs="Consolas"/>
-          <w:color w:val="008000"/>
-          <w:sz w:val="19"/>
-          <w:szCs w:val="19"/>
-          <w:lang w:val="en-US" w:eastAsia="en-US"/>
-        </w:rPr>
-        <w:t xml:space="preserve"> write it to string with space separtion</w:t>
+        <w:t># and write it to string with space separtion</w:t>
       </w:r>
     </w:p>
     <w:p>
@@ -20761,39 +19763,17 @@
           <w:szCs w:val="19"/>
           <w:lang w:val="en-US" w:eastAsia="en-US"/>
         </w:rPr>
-        <w:t xml:space="preserve">' </w:t>
-      </w:r>
-      <w:proofErr w:type="gramStart"/>
-      <w:r>
-        <w:rPr>
-          <w:rFonts w:ascii="Consolas" w:hAnsi="Consolas" w:cs="Consolas"/>
-          <w:color w:val="A31515"/>
-          <w:sz w:val="19"/>
-          <w:szCs w:val="19"/>
-          <w:lang w:val="en-US" w:eastAsia="en-US"/>
-        </w:rPr>
-        <w:t>'</w:t>
-      </w:r>
-      <w:r>
-        <w:rPr>
-          <w:rFonts w:ascii="Consolas" w:hAnsi="Consolas" w:cs="Consolas"/>
-          <w:color w:val="000000"/>
-          <w:sz w:val="19"/>
-          <w:szCs w:val="19"/>
-          <w:lang w:val="en-US" w:eastAsia="en-US"/>
-        </w:rPr>
-        <w:t>.join</w:t>
-      </w:r>
-      <w:proofErr w:type="gramEnd"/>
-      <w:r>
-        <w:rPr>
-          <w:rFonts w:ascii="Consolas" w:hAnsi="Consolas" w:cs="Consolas"/>
-          <w:color w:val="000000"/>
-          <w:sz w:val="19"/>
-          <w:szCs w:val="19"/>
-          <w:lang w:val="en-US" w:eastAsia="en-US"/>
-        </w:rPr>
-        <w:t>(</w:t>
+        <w:t>' '</w:t>
+      </w:r>
+      <w:r>
+        <w:rPr>
+          <w:rFonts w:ascii="Consolas" w:hAnsi="Consolas" w:cs="Consolas"/>
+          <w:color w:val="000000"/>
+          <w:sz w:val="19"/>
+          <w:szCs w:val="19"/>
+          <w:lang w:val="en-US" w:eastAsia="en-US"/>
+        </w:rPr>
+        <w:t>.join(</w:t>
       </w:r>
       <w:r>
         <w:rPr>
@@ -20870,29 +19850,7 @@
           <w:szCs w:val="19"/>
           <w:lang w:val="en-US" w:eastAsia="en-US"/>
         </w:rPr>
-        <w:t xml:space="preserve"># </w:t>
-      </w:r>
-      <w:proofErr w:type="gramStart"/>
-      <w:r>
-        <w:rPr>
-          <w:rFonts w:ascii="Consolas" w:hAnsi="Consolas" w:cs="Consolas"/>
-          <w:color w:val="008000"/>
-          <w:sz w:val="19"/>
-          <w:szCs w:val="19"/>
-          <w:lang w:val="en-US" w:eastAsia="en-US"/>
-        </w:rPr>
-        <w:t>write</w:t>
-      </w:r>
-      <w:proofErr w:type="gramEnd"/>
-      <w:r>
-        <w:rPr>
-          <w:rFonts w:ascii="Consolas" w:hAnsi="Consolas" w:cs="Consolas"/>
-          <w:color w:val="008000"/>
-          <w:sz w:val="19"/>
-          <w:szCs w:val="19"/>
-          <w:lang w:val="en-US" w:eastAsia="en-US"/>
-        </w:rPr>
-        <w:t xml:space="preserve"> a line</w:t>
+        <w:t># write a line</w:t>
       </w:r>
     </w:p>
     <w:p>
@@ -20919,29 +19877,7 @@
           <w:szCs w:val="19"/>
           <w:lang w:val="en-US" w:eastAsia="en-US"/>
         </w:rPr>
-        <w:t xml:space="preserve">            </w:t>
-      </w:r>
-      <w:proofErr w:type="gramStart"/>
-      <w:r>
-        <w:rPr>
-          <w:rFonts w:ascii="Consolas" w:hAnsi="Consolas" w:cs="Consolas"/>
-          <w:color w:val="000000"/>
-          <w:sz w:val="19"/>
-          <w:szCs w:val="19"/>
-          <w:lang w:val="en-US" w:eastAsia="en-US"/>
-        </w:rPr>
-        <w:t>f.write</w:t>
-      </w:r>
-      <w:proofErr w:type="gramEnd"/>
-      <w:r>
-        <w:rPr>
-          <w:rFonts w:ascii="Consolas" w:hAnsi="Consolas" w:cs="Consolas"/>
-          <w:color w:val="000000"/>
-          <w:sz w:val="19"/>
-          <w:szCs w:val="19"/>
-          <w:lang w:val="en-US" w:eastAsia="en-US"/>
-        </w:rPr>
-        <w:t>(string)</w:t>
+        <w:t xml:space="preserve">            f.write(string)</w:t>
       </w:r>
     </w:p>
     <w:p>
@@ -20968,29 +19904,7 @@
           <w:szCs w:val="19"/>
           <w:lang w:val="en-US" w:eastAsia="en-US"/>
         </w:rPr>
-        <w:t xml:space="preserve">            </w:t>
-      </w:r>
-      <w:proofErr w:type="gramStart"/>
-      <w:r>
-        <w:rPr>
-          <w:rFonts w:ascii="Consolas" w:hAnsi="Consolas" w:cs="Consolas"/>
-          <w:color w:val="000000"/>
-          <w:sz w:val="19"/>
-          <w:szCs w:val="19"/>
-          <w:lang w:val="en-US" w:eastAsia="en-US"/>
-        </w:rPr>
-        <w:t>f.write</w:t>
-      </w:r>
-      <w:proofErr w:type="gramEnd"/>
-      <w:r>
-        <w:rPr>
-          <w:rFonts w:ascii="Consolas" w:hAnsi="Consolas" w:cs="Consolas"/>
-          <w:color w:val="000000"/>
-          <w:sz w:val="19"/>
-          <w:szCs w:val="19"/>
-          <w:lang w:val="en-US" w:eastAsia="en-US"/>
-        </w:rPr>
-        <w:t>(</w:t>
+        <w:t xml:space="preserve">            f.write(</w:t>
       </w:r>
       <w:r>
         <w:rPr>
@@ -21064,29 +19978,7 @@
           <w:szCs w:val="19"/>
           <w:lang w:val="en-US" w:eastAsia="en-US"/>
         </w:rPr>
-        <w:t xml:space="preserve"># </w:t>
-      </w:r>
-      <w:proofErr w:type="gramStart"/>
-      <w:r>
-        <w:rPr>
-          <w:rFonts w:ascii="Consolas" w:hAnsi="Consolas" w:cs="Consolas"/>
-          <w:color w:val="008000"/>
-          <w:sz w:val="19"/>
-          <w:szCs w:val="19"/>
-          <w:lang w:val="en-US" w:eastAsia="en-US"/>
-        </w:rPr>
-        <w:t>calculate</w:t>
-      </w:r>
-      <w:proofErr w:type="gramEnd"/>
-      <w:r>
-        <w:rPr>
-          <w:rFonts w:ascii="Consolas" w:hAnsi="Consolas" w:cs="Consolas"/>
-          <w:color w:val="008000"/>
-          <w:sz w:val="19"/>
-          <w:szCs w:val="19"/>
-          <w:lang w:val="en-US" w:eastAsia="en-US"/>
-        </w:rPr>
-        <w:t xml:space="preserve"> DFT using library Fast </w:t>
+        <w:t xml:space="preserve"># calculate DFT using library Fast </w:t>
       </w:r>
     </w:p>
     <w:p>
@@ -21152,7 +20044,6 @@
         </w:rPr>
         <w:t xml:space="preserve">            dft = </w:t>
       </w:r>
-      <w:proofErr w:type="gramStart"/>
       <w:r>
         <w:rPr>
           <w:rFonts w:ascii="Consolas" w:hAnsi="Consolas" w:cs="Consolas"/>
@@ -21171,18 +20062,7 @@
           <w:szCs w:val="19"/>
           <w:lang w:val="en-US" w:eastAsia="en-US"/>
         </w:rPr>
-        <w:t>.absolute</w:t>
-      </w:r>
-      <w:proofErr w:type="gramEnd"/>
-      <w:r>
-        <w:rPr>
-          <w:rFonts w:ascii="Consolas" w:hAnsi="Consolas" w:cs="Consolas"/>
-          <w:color w:val="000000"/>
-          <w:sz w:val="19"/>
-          <w:szCs w:val="19"/>
-          <w:lang w:val="en-US" w:eastAsia="en-US"/>
-        </w:rPr>
-        <w:t>(</w:t>
+        <w:t>.absolute(</w:t>
       </w:r>
       <w:r>
         <w:rPr>
@@ -21259,29 +20139,7 @@
           <w:szCs w:val="19"/>
           <w:lang w:val="en-US" w:eastAsia="en-US"/>
         </w:rPr>
-        <w:t xml:space="preserve"># </w:t>
-      </w:r>
-      <w:proofErr w:type="gramStart"/>
-      <w:r>
-        <w:rPr>
-          <w:rFonts w:ascii="Consolas" w:hAnsi="Consolas" w:cs="Consolas"/>
-          <w:color w:val="008000"/>
-          <w:sz w:val="19"/>
-          <w:szCs w:val="19"/>
-          <w:lang w:val="en-US" w:eastAsia="en-US"/>
-        </w:rPr>
-        <w:t>convert</w:t>
-      </w:r>
-      <w:proofErr w:type="gramEnd"/>
-      <w:r>
-        <w:rPr>
-          <w:rFonts w:ascii="Consolas" w:hAnsi="Consolas" w:cs="Consolas"/>
-          <w:color w:val="008000"/>
-          <w:sz w:val="19"/>
-          <w:szCs w:val="19"/>
-          <w:lang w:val="en-US" w:eastAsia="en-US"/>
-        </w:rPr>
-        <w:t xml:space="preserve"> numbers to the strings</w:t>
+        <w:t># convert numbers to the strings</w:t>
       </w:r>
     </w:p>
     <w:p>
@@ -21318,29 +20176,7 @@
           <w:szCs w:val="19"/>
           <w:lang w:val="en-US" w:eastAsia="en-US"/>
         </w:rPr>
-        <w:t xml:space="preserve"># </w:t>
-      </w:r>
-      <w:proofErr w:type="gramStart"/>
-      <w:r>
-        <w:rPr>
-          <w:rFonts w:ascii="Consolas" w:hAnsi="Consolas" w:cs="Consolas"/>
-          <w:color w:val="008000"/>
-          <w:sz w:val="19"/>
-          <w:szCs w:val="19"/>
-          <w:lang w:val="en-US" w:eastAsia="en-US"/>
-        </w:rPr>
-        <w:t>and</w:t>
-      </w:r>
-      <w:proofErr w:type="gramEnd"/>
-      <w:r>
-        <w:rPr>
-          <w:rFonts w:ascii="Consolas" w:hAnsi="Consolas" w:cs="Consolas"/>
-          <w:color w:val="008000"/>
-          <w:sz w:val="19"/>
-          <w:szCs w:val="19"/>
-          <w:lang w:val="en-US" w:eastAsia="en-US"/>
-        </w:rPr>
-        <w:t xml:space="preserve"> write it to string with space separtion</w:t>
+        <w:t># and write it to string with space separtion</w:t>
       </w:r>
     </w:p>
     <w:p>
@@ -21377,39 +20213,17 @@
           <w:szCs w:val="19"/>
           <w:lang w:val="en-US" w:eastAsia="en-US"/>
         </w:rPr>
-        <w:t xml:space="preserve">' </w:t>
-      </w:r>
-      <w:proofErr w:type="gramStart"/>
-      <w:r>
-        <w:rPr>
-          <w:rFonts w:ascii="Consolas" w:hAnsi="Consolas" w:cs="Consolas"/>
-          <w:color w:val="A31515"/>
-          <w:sz w:val="19"/>
-          <w:szCs w:val="19"/>
-          <w:lang w:val="en-US" w:eastAsia="en-US"/>
-        </w:rPr>
-        <w:t>'</w:t>
-      </w:r>
-      <w:r>
-        <w:rPr>
-          <w:rFonts w:ascii="Consolas" w:hAnsi="Consolas" w:cs="Consolas"/>
-          <w:color w:val="000000"/>
-          <w:sz w:val="19"/>
-          <w:szCs w:val="19"/>
-          <w:lang w:val="en-US" w:eastAsia="en-US"/>
-        </w:rPr>
-        <w:t>.join</w:t>
-      </w:r>
-      <w:proofErr w:type="gramEnd"/>
-      <w:r>
-        <w:rPr>
-          <w:rFonts w:ascii="Consolas" w:hAnsi="Consolas" w:cs="Consolas"/>
-          <w:color w:val="000000"/>
-          <w:sz w:val="19"/>
-          <w:szCs w:val="19"/>
-          <w:lang w:val="en-US" w:eastAsia="en-US"/>
-        </w:rPr>
-        <w:t>(</w:t>
+        <w:t>' '</w:t>
+      </w:r>
+      <w:r>
+        <w:rPr>
+          <w:rFonts w:ascii="Consolas" w:hAnsi="Consolas" w:cs="Consolas"/>
+          <w:color w:val="000000"/>
+          <w:sz w:val="19"/>
+          <w:szCs w:val="19"/>
+          <w:lang w:val="en-US" w:eastAsia="en-US"/>
+        </w:rPr>
+        <w:t>.join(</w:t>
       </w:r>
       <w:r>
         <w:rPr>
@@ -21486,29 +20300,7 @@
           <w:szCs w:val="19"/>
           <w:lang w:val="en-US" w:eastAsia="en-US"/>
         </w:rPr>
-        <w:t xml:space="preserve"># </w:t>
-      </w:r>
-      <w:proofErr w:type="gramStart"/>
-      <w:r>
-        <w:rPr>
-          <w:rFonts w:ascii="Consolas" w:hAnsi="Consolas" w:cs="Consolas"/>
-          <w:color w:val="008000"/>
-          <w:sz w:val="19"/>
-          <w:szCs w:val="19"/>
-          <w:lang w:val="en-US" w:eastAsia="en-US"/>
-        </w:rPr>
-        <w:t>write</w:t>
-      </w:r>
-      <w:proofErr w:type="gramEnd"/>
-      <w:r>
-        <w:rPr>
-          <w:rFonts w:ascii="Consolas" w:hAnsi="Consolas" w:cs="Consolas"/>
-          <w:color w:val="008000"/>
-          <w:sz w:val="19"/>
-          <w:szCs w:val="19"/>
-          <w:lang w:val="en-US" w:eastAsia="en-US"/>
-        </w:rPr>
-        <w:t xml:space="preserve"> a line</w:t>
+        <w:t># write a line</w:t>
       </w:r>
     </w:p>
     <w:p>
@@ -21535,29 +20327,7 @@
           <w:szCs w:val="19"/>
           <w:lang w:val="en-US" w:eastAsia="en-US"/>
         </w:rPr>
-        <w:t xml:space="preserve">            </w:t>
-      </w:r>
-      <w:proofErr w:type="gramStart"/>
-      <w:r>
-        <w:rPr>
-          <w:rFonts w:ascii="Consolas" w:hAnsi="Consolas" w:cs="Consolas"/>
-          <w:color w:val="000000"/>
-          <w:sz w:val="19"/>
-          <w:szCs w:val="19"/>
-          <w:lang w:val="en-US" w:eastAsia="en-US"/>
-        </w:rPr>
-        <w:t>f.write</w:t>
-      </w:r>
-      <w:proofErr w:type="gramEnd"/>
-      <w:r>
-        <w:rPr>
-          <w:rFonts w:ascii="Consolas" w:hAnsi="Consolas" w:cs="Consolas"/>
-          <w:color w:val="000000"/>
-          <w:sz w:val="19"/>
-          <w:szCs w:val="19"/>
-          <w:lang w:val="en-US" w:eastAsia="en-US"/>
-        </w:rPr>
-        <w:t>(string)</w:t>
+        <w:t xml:space="preserve">            f.write(string)</w:t>
       </w:r>
     </w:p>
     <w:p>
@@ -21584,29 +20354,7 @@
           <w:szCs w:val="19"/>
           <w:lang w:val="en-US" w:eastAsia="en-US"/>
         </w:rPr>
-        <w:t xml:space="preserve">            </w:t>
-      </w:r>
-      <w:proofErr w:type="gramStart"/>
-      <w:r>
-        <w:rPr>
-          <w:rFonts w:ascii="Consolas" w:hAnsi="Consolas" w:cs="Consolas"/>
-          <w:color w:val="000000"/>
-          <w:sz w:val="19"/>
-          <w:szCs w:val="19"/>
-          <w:lang w:val="en-US" w:eastAsia="en-US"/>
-        </w:rPr>
-        <w:t>f.write</w:t>
-      </w:r>
-      <w:proofErr w:type="gramEnd"/>
-      <w:r>
-        <w:rPr>
-          <w:rFonts w:ascii="Consolas" w:hAnsi="Consolas" w:cs="Consolas"/>
-          <w:color w:val="000000"/>
-          <w:sz w:val="19"/>
-          <w:szCs w:val="19"/>
-          <w:lang w:val="en-US" w:eastAsia="en-US"/>
-        </w:rPr>
-        <w:t>(</w:t>
+        <w:t xml:space="preserve">            f.write(</w:t>
       </w:r>
       <w:r>
         <w:rPr>
@@ -21670,29 +20418,7 @@
           <w:szCs w:val="19"/>
           <w:lang w:val="en-US" w:eastAsia="en-US"/>
         </w:rPr>
-        <w:t xml:space="preserve"># </w:t>
-      </w:r>
-      <w:proofErr w:type="gramStart"/>
-      <w:r>
-        <w:rPr>
-          <w:rFonts w:ascii="Consolas" w:hAnsi="Consolas" w:cs="Consolas"/>
-          <w:color w:val="008000"/>
-          <w:sz w:val="19"/>
-          <w:szCs w:val="19"/>
-          <w:lang w:val="en-US" w:eastAsia="en-US"/>
-        </w:rPr>
-        <w:t>call</w:t>
-      </w:r>
-      <w:proofErr w:type="gramEnd"/>
-      <w:r>
-        <w:rPr>
-          <w:rFonts w:ascii="Consolas" w:hAnsi="Consolas" w:cs="Consolas"/>
-          <w:color w:val="008000"/>
-          <w:sz w:val="19"/>
-          <w:szCs w:val="19"/>
-          <w:lang w:val="en-US" w:eastAsia="en-US"/>
-        </w:rPr>
-        <w:t xml:space="preserve"> the function</w:t>
+        <w:t># call the function</w:t>
       </w:r>
     </w:p>
     <w:p>
@@ -21773,29 +20499,7 @@
           <w:szCs w:val="19"/>
           <w:lang w:val="en-US" w:eastAsia="en-US"/>
         </w:rPr>
-        <w:t xml:space="preserve">    path and write 100 </w:t>
-      </w:r>
-      <w:proofErr w:type="gramStart"/>
-      <w:r>
-        <w:rPr>
-          <w:rFonts w:ascii="Consolas" w:hAnsi="Consolas" w:cs="Consolas"/>
-          <w:color w:val="A31515"/>
-          <w:sz w:val="19"/>
-          <w:szCs w:val="19"/>
-          <w:lang w:val="en-US" w:eastAsia="en-US"/>
-        </w:rPr>
-        <w:t>numbers</w:t>
-      </w:r>
-      <w:proofErr w:type="gramEnd"/>
-      <w:r>
-        <w:rPr>
-          <w:rFonts w:ascii="Consolas" w:hAnsi="Consolas" w:cs="Consolas"/>
-          <w:color w:val="A31515"/>
-          <w:sz w:val="19"/>
-          <w:szCs w:val="19"/>
-          <w:lang w:val="en-US" w:eastAsia="en-US"/>
-        </w:rPr>
-        <w:t xml:space="preserve"> sequences</w:t>
+        <w:t xml:space="preserve">    path and write 100 numbers sequences</w:t>
       </w:r>
     </w:p>
     <w:p>

</xml_diff>

<commit_message>
TODO update according to changes
</commit_message>
<xml_diff>
--- a/Курсовая работа.docx
+++ b/Курсовая работа.docx
@@ -154,7 +154,7 @@
       <w:pPr>
         <w:pStyle w:val="1"/>
       </w:pPr>
-      <w:bookmarkStart w:id="0" w:name="_Toc104643411"/>
+      <w:bookmarkStart w:id="0" w:name="_Toc104878106"/>
       <w:r>
         <w:lastRenderedPageBreak/>
         <w:t>Содержание</w:t>
@@ -183,7 +183,7 @@
       <w:r>
         <w:fldChar w:fldCharType="separate"/>
       </w:r>
-      <w:hyperlink w:anchor="_Toc104643411" w:history="1">
+      <w:hyperlink w:anchor="_Toc104878106" w:history="1">
         <w:r>
           <w:rPr>
             <w:rStyle w:val="ac"/>
@@ -210,7 +210,7 @@
             <w:noProof/>
             <w:webHidden/>
           </w:rPr>
-          <w:instrText xml:space="preserve"> PAGEREF _Toc104643411 \h </w:instrText>
+          <w:instrText xml:space="preserve"> PAGEREF _Toc104878106 \h </w:instrText>
         </w:r>
         <w:r>
           <w:rPr>
@@ -254,7 +254,7 @@
           <w:szCs w:val="22"/>
         </w:rPr>
       </w:pPr>
-      <w:hyperlink w:anchor="_Toc104643412" w:history="1">
+      <w:hyperlink w:anchor="_Toc104878107" w:history="1">
         <w:r>
           <w:rPr>
             <w:rStyle w:val="ac"/>
@@ -281,7 +281,7 @@
             <w:noProof/>
             <w:webHidden/>
           </w:rPr>
-          <w:instrText xml:space="preserve"> PAGEREF _Toc104643412 \h </w:instrText>
+          <w:instrText xml:space="preserve"> PAGEREF _Toc104878107 \h </w:instrText>
         </w:r>
         <w:r>
           <w:rPr>
@@ -325,7 +325,7 @@
           <w:szCs w:val="22"/>
         </w:rPr>
       </w:pPr>
-      <w:hyperlink w:anchor="_Toc104643413" w:history="1">
+      <w:hyperlink w:anchor="_Toc104878108" w:history="1">
         <w:r>
           <w:rPr>
             <w:rStyle w:val="ac"/>
@@ -352,7 +352,7 @@
             <w:noProof/>
             <w:webHidden/>
           </w:rPr>
-          <w:instrText xml:space="preserve"> PAGEREF _Toc104643413 \h </w:instrText>
+          <w:instrText xml:space="preserve"> PAGEREF _Toc104878108 \h </w:instrText>
         </w:r>
         <w:r>
           <w:rPr>
@@ -396,7 +396,7 @@
           <w:szCs w:val="22"/>
         </w:rPr>
       </w:pPr>
-      <w:hyperlink w:anchor="_Toc104643414" w:history="1">
+      <w:hyperlink w:anchor="_Toc104878109" w:history="1">
         <w:r>
           <w:rPr>
             <w:rStyle w:val="ac"/>
@@ -423,7 +423,7 @@
             <w:noProof/>
             <w:webHidden/>
           </w:rPr>
-          <w:instrText xml:space="preserve"> PAGEREF _Toc104643414 \h </w:instrText>
+          <w:instrText xml:space="preserve"> PAGEREF _Toc104878109 \h </w:instrText>
         </w:r>
         <w:r>
           <w:rPr>
@@ -467,7 +467,7 @@
           <w:szCs w:val="22"/>
         </w:rPr>
       </w:pPr>
-      <w:hyperlink w:anchor="_Toc104643415" w:history="1">
+      <w:hyperlink w:anchor="_Toc104878110" w:history="1">
         <w:r>
           <w:rPr>
             <w:rStyle w:val="ac"/>
@@ -494,7 +494,7 @@
             <w:noProof/>
             <w:webHidden/>
           </w:rPr>
-          <w:instrText xml:space="preserve"> PAGEREF _Toc104643415 \h </w:instrText>
+          <w:instrText xml:space="preserve"> PAGEREF _Toc104878110 \h </w:instrText>
         </w:r>
         <w:r>
           <w:rPr>
@@ -538,7 +538,7 @@
           <w:szCs w:val="22"/>
         </w:rPr>
       </w:pPr>
-      <w:hyperlink w:anchor="_Toc104643416" w:history="1">
+      <w:hyperlink w:anchor="_Toc104878111" w:history="1">
         <w:r>
           <w:rPr>
             <w:rStyle w:val="ac"/>
@@ -610,7 +610,7 @@
             <w:noProof/>
             <w:webHidden/>
           </w:rPr>
-          <w:instrText xml:space="preserve"> PAGEREF _Toc104643416 \h </w:instrText>
+          <w:instrText xml:space="preserve"> PAGEREF _Toc104878111 \h </w:instrText>
         </w:r>
         <w:r>
           <w:rPr>
@@ -654,7 +654,7 @@
           <w:szCs w:val="22"/>
         </w:rPr>
       </w:pPr>
-      <w:hyperlink w:anchor="_Toc104643417" w:history="1">
+      <w:hyperlink w:anchor="_Toc104878112" w:history="1">
         <w:r>
           <w:rPr>
             <w:rStyle w:val="ac"/>
@@ -681,7 +681,7 @@
             <w:noProof/>
             <w:webHidden/>
           </w:rPr>
-          <w:instrText xml:space="preserve"> PAGEREF _Toc104643417 \h </w:instrText>
+          <w:instrText xml:space="preserve"> PAGEREF _Toc104878112 \h </w:instrText>
         </w:r>
         <w:r>
           <w:rPr>
@@ -725,7 +725,7 @@
           <w:szCs w:val="22"/>
         </w:rPr>
       </w:pPr>
-      <w:hyperlink w:anchor="_Toc104643418" w:history="1">
+      <w:hyperlink w:anchor="_Toc104878113" w:history="1">
         <w:r>
           <w:rPr>
             <w:rStyle w:val="ac"/>
@@ -752,7 +752,7 @@
             <w:noProof/>
             <w:webHidden/>
           </w:rPr>
-          <w:instrText xml:space="preserve"> PAGEREF _Toc104643418 \h </w:instrText>
+          <w:instrText xml:space="preserve"> PAGEREF _Toc104878113 \h </w:instrText>
         </w:r>
         <w:r>
           <w:rPr>
@@ -796,7 +796,7 @@
           <w:szCs w:val="22"/>
         </w:rPr>
       </w:pPr>
-      <w:hyperlink w:anchor="_Toc104643419" w:history="1">
+      <w:hyperlink w:anchor="_Toc104878114" w:history="1">
         <w:r>
           <w:rPr>
             <w:rStyle w:val="ac"/>
@@ -823,7 +823,7 @@
             <w:noProof/>
             <w:webHidden/>
           </w:rPr>
-          <w:instrText xml:space="preserve"> PAGEREF _Toc104643419 \h </w:instrText>
+          <w:instrText xml:space="preserve"> PAGEREF _Toc104878114 \h </w:instrText>
         </w:r>
         <w:r>
           <w:rPr>
@@ -867,7 +867,7 @@
           <w:szCs w:val="22"/>
         </w:rPr>
       </w:pPr>
-      <w:hyperlink w:anchor="_Toc104643420" w:history="1">
+      <w:hyperlink w:anchor="_Toc104878115" w:history="1">
         <w:r>
           <w:rPr>
             <w:rStyle w:val="ac"/>
@@ -894,7 +894,7 @@
             <w:noProof/>
             <w:webHidden/>
           </w:rPr>
-          <w:instrText xml:space="preserve"> PAGEREF _Toc104643420 \h </w:instrText>
+          <w:instrText xml:space="preserve"> PAGEREF _Toc104878115 \h </w:instrText>
         </w:r>
         <w:r>
           <w:rPr>
@@ -938,7 +938,7 @@
           <w:szCs w:val="22"/>
         </w:rPr>
       </w:pPr>
-      <w:hyperlink w:anchor="_Toc104643421" w:history="1">
+      <w:hyperlink w:anchor="_Toc104878116" w:history="1">
         <w:r>
           <w:rPr>
             <w:rStyle w:val="ac"/>
@@ -995,7 +995,7 @@
             <w:noProof/>
             <w:webHidden/>
           </w:rPr>
-          <w:instrText xml:space="preserve"> PAGEREF _Toc104643421 \h </w:instrText>
+          <w:instrText xml:space="preserve"> PAGEREF _Toc104878116 \h </w:instrText>
         </w:r>
         <w:r>
           <w:rPr>
@@ -1039,7 +1039,7 @@
           <w:szCs w:val="22"/>
         </w:rPr>
       </w:pPr>
-      <w:hyperlink w:anchor="_Toc104643422" w:history="1">
+      <w:hyperlink w:anchor="_Toc104878117" w:history="1">
         <w:r>
           <w:rPr>
             <w:rStyle w:val="ac"/>
@@ -1074,7 +1074,7 @@
             <w:noProof/>
             <w:webHidden/>
           </w:rPr>
-          <w:instrText xml:space="preserve"> PAGEREF _Toc104643422 \h </w:instrText>
+          <w:instrText xml:space="preserve"> PAGEREF _Toc104878117 \h </w:instrText>
         </w:r>
         <w:r>
           <w:rPr>
@@ -1118,21 +1118,13 @@
           <w:szCs w:val="22"/>
         </w:rPr>
       </w:pPr>
-      <w:hyperlink w:anchor="_Toc104643423" w:history="1">
-        <w:r>
-          <w:rPr>
-            <w:rStyle w:val="ac"/>
-            <w:noProof/>
-            <w:lang w:val="en-US"/>
-          </w:rPr>
-          <w:t>TODO</w:t>
-        </w:r>
+      <w:hyperlink w:anchor="_Toc104878118" w:history="1">
         <w:r>
           <w:rPr>
             <w:rStyle w:val="ac"/>
             <w:noProof/>
           </w:rPr>
-          <w:t>: Рисунки с копиями экрана при работе программы</w:t>
+          <w:t>Рисунки с копиями экрана при работе программы</w:t>
         </w:r>
         <w:r>
           <w:rPr>
@@ -1153,7 +1145,7 @@
             <w:noProof/>
             <w:webHidden/>
           </w:rPr>
-          <w:instrText xml:space="preserve"> PAGEREF _Toc104643423 \h </w:instrText>
+          <w:instrText xml:space="preserve"> PAGEREF _Toc104878118 \h </w:instrText>
         </w:r>
         <w:r>
           <w:rPr>
@@ -1197,7 +1189,7 @@
           <w:szCs w:val="22"/>
         </w:rPr>
       </w:pPr>
-      <w:hyperlink w:anchor="_Toc104643424" w:history="1">
+      <w:hyperlink w:anchor="_Toc104878119" w:history="1">
         <w:r>
           <w:rPr>
             <w:rStyle w:val="ac"/>
@@ -1224,7 +1216,7 @@
             <w:noProof/>
             <w:webHidden/>
           </w:rPr>
-          <w:instrText xml:space="preserve"> PAGEREF _Toc104643424 \h </w:instrText>
+          <w:instrText xml:space="preserve"> PAGEREF _Toc104878119 \h </w:instrText>
         </w:r>
         <w:r>
           <w:rPr>
@@ -1244,7 +1236,7 @@
             <w:noProof/>
             <w:webHidden/>
           </w:rPr>
-          <w:t>25</w:t>
+          <w:t>28</w:t>
         </w:r>
         <w:r>
           <w:rPr>
@@ -1268,7 +1260,7 @@
           <w:szCs w:val="22"/>
         </w:rPr>
       </w:pPr>
-      <w:hyperlink w:anchor="_Toc104643425" w:history="1">
+      <w:hyperlink w:anchor="_Toc104878120" w:history="1">
         <w:r>
           <w:rPr>
             <w:rStyle w:val="ac"/>
@@ -1303,7 +1295,7 @@
             <w:noProof/>
             <w:webHidden/>
           </w:rPr>
-          <w:instrText xml:space="preserve"> PAGEREF _Toc104643425 \h </w:instrText>
+          <w:instrText xml:space="preserve"> PAGEREF _Toc104878120 \h </w:instrText>
         </w:r>
         <w:r>
           <w:rPr>
@@ -1323,7 +1315,7 @@
             <w:noProof/>
             <w:webHidden/>
           </w:rPr>
-          <w:t>30</w:t>
+          <w:t>33</w:t>
         </w:r>
         <w:r>
           <w:rPr>
@@ -1347,7 +1339,7 @@
           <w:szCs w:val="22"/>
         </w:rPr>
       </w:pPr>
-      <w:hyperlink w:anchor="_Toc104643426" w:history="1">
+      <w:hyperlink w:anchor="_Toc104878121" w:history="1">
         <w:r>
           <w:rPr>
             <w:rStyle w:val="ac"/>
@@ -1382,7 +1374,7 @@
             <w:noProof/>
             <w:webHidden/>
           </w:rPr>
-          <w:instrText xml:space="preserve"> PAGEREF _Toc104643426 \h </w:instrText>
+          <w:instrText xml:space="preserve"> PAGEREF _Toc104878121 \h </w:instrText>
         </w:r>
         <w:r>
           <w:rPr>
@@ -1402,7 +1394,7 @@
             <w:noProof/>
             <w:webHidden/>
           </w:rPr>
-          <w:t>31</w:t>
+          <w:t>34</w:t>
         </w:r>
         <w:r>
           <w:rPr>
@@ -1436,7 +1428,7 @@
         <w:pStyle w:val="1"/>
         <w:ind w:left="360"/>
       </w:pPr>
-      <w:bookmarkStart w:id="1" w:name="_Toc104643412"/>
+      <w:bookmarkStart w:id="1" w:name="_Toc104878107"/>
       <w:r>
         <w:lastRenderedPageBreak/>
         <w:t>Спецификация задания</w:t>
@@ -2164,7 +2156,7 @@
       <w:pPr>
         <w:pStyle w:val="1"/>
       </w:pPr>
-      <w:bookmarkStart w:id="2" w:name="_Toc104643413"/>
+      <w:bookmarkStart w:id="2" w:name="_Toc104878108"/>
       <w:r>
         <w:lastRenderedPageBreak/>
         <w:t>Постановка задачи</w:t>
@@ -4506,7 +4498,7 @@
       <w:pPr>
         <w:pStyle w:val="1"/>
       </w:pPr>
-      <w:bookmarkStart w:id="3" w:name="_Toc104643414"/>
+      <w:bookmarkStart w:id="3" w:name="_Toc104878109"/>
       <w:r>
         <w:lastRenderedPageBreak/>
         <w:t>Формализованное описание алгоритма решения задачи</w:t>
@@ -6046,7 +6038,7 @@
       <w:pPr>
         <w:pStyle w:val="1"/>
       </w:pPr>
-      <w:bookmarkStart w:id="4" w:name="_Toc104643415"/>
+      <w:bookmarkStart w:id="4" w:name="_Toc104878110"/>
       <w:r>
         <w:rPr>
           <w:noProof/>
@@ -6139,7 +6131,7 @@
       <w:pPr>
         <w:pStyle w:val="1"/>
       </w:pPr>
-      <w:bookmarkStart w:id="5" w:name="_Toc104643416"/>
+      <w:bookmarkStart w:id="5" w:name="_Toc104878111"/>
       <w:r>
         <w:t xml:space="preserve">Диаграмма потоков данных </w:t>
       </w:r>
@@ -6180,7 +6172,7 @@
       <w:pPr>
         <w:pStyle w:val="1"/>
       </w:pPr>
-      <w:bookmarkStart w:id="6" w:name="_Toc104643417"/>
+      <w:bookmarkStart w:id="6" w:name="_Toc104878112"/>
       <w:r>
         <w:rPr>
           <w:noProof/>
@@ -7705,7 +7697,7 @@
       <w:r>
         <w:br w:type="page"/>
       </w:r>
-      <w:bookmarkStart w:id="7" w:name="_Toc104643418"/>
+      <w:bookmarkStart w:id="7" w:name="_Toc104878113"/>
       <w:r>
         <w:lastRenderedPageBreak/>
         <w:t>Вводимые и выводимые параметры и их типы</w:t>
@@ -8109,7 +8101,7 @@
       <w:pPr>
         <w:pStyle w:val="1"/>
       </w:pPr>
-      <w:bookmarkStart w:id="8" w:name="_Toc104643419"/>
+      <w:bookmarkStart w:id="8" w:name="_Toc104878114"/>
       <w:r>
         <w:lastRenderedPageBreak/>
         <w:t>Диаграмма классов</w:t>
@@ -8174,7 +8166,7 @@
       <w:r>
         <w:br w:type="page"/>
       </w:r>
-      <w:bookmarkStart w:id="9" w:name="_Toc104643420"/>
+      <w:bookmarkStart w:id="9" w:name="_Toc104878115"/>
       <w:r>
         <w:lastRenderedPageBreak/>
         <w:t>Структура проекта, перечисление нужных файлов</w:t>
@@ -10264,7 +10256,7 @@
           <w:lang w:val="en-US"/>
         </w:rPr>
       </w:pPr>
-      <w:bookmarkStart w:id="10" w:name="_Toc104643421"/>
+      <w:bookmarkStart w:id="10" w:name="_Toc104878116"/>
       <w:r>
         <w:lastRenderedPageBreak/>
         <w:t>Инструкция</w:t>
@@ -10984,7 +10976,7 @@
       <w:pPr>
         <w:pStyle w:val="1"/>
       </w:pPr>
-      <w:bookmarkStart w:id="11" w:name="_Toc104643422"/>
+      <w:bookmarkStart w:id="11" w:name="_Toc104878117"/>
       <w:r>
         <w:rPr>
           <w:lang w:val="en-US"/>
@@ -11020,19 +11012,13 @@
       <w:pPr>
         <w:pStyle w:val="1"/>
       </w:pPr>
-      <w:bookmarkStart w:id="12" w:name="_Toc104643423"/>
-      <w:r>
-        <w:rPr>
-          <w:lang w:val="en-US"/>
-        </w:rPr>
+      <w:bookmarkStart w:id="12" w:name="_Toc104878118"/>
+      <w:r>
         <w:lastRenderedPageBreak/>
-        <w:t>TODO</w:t>
-      </w:r>
-      <w:r>
-        <w:t xml:space="preserve">: </w:t>
-      </w:r>
-      <w:r>
-        <w:t>Рисунки с копиями экрана при работе программы</w:t>
+        <w:t>Р</w:t>
+      </w:r>
+      <w:r>
+        <w:t>исунки с копиями экрана при работе программы</w:t>
       </w:r>
       <w:bookmarkEnd w:id="12"/>
     </w:p>
@@ -11506,7 +11492,7 @@
       <w:pPr>
         <w:pStyle w:val="1"/>
       </w:pPr>
-      <w:bookmarkStart w:id="13" w:name="_Toc104643424"/>
+      <w:bookmarkStart w:id="13" w:name="_Toc104878119"/>
       <w:r>
         <w:lastRenderedPageBreak/>
         <w:t>Контрольный пример, сравнение результата с эталоном</w:t>
@@ -24478,7 +24464,7 @@
       <w:pPr>
         <w:pStyle w:val="1"/>
       </w:pPr>
-      <w:bookmarkStart w:id="14" w:name="_Toc104643425"/>
+      <w:bookmarkStart w:id="14" w:name="_Toc104878120"/>
       <w:r>
         <w:rPr>
           <w:lang w:val="en-US"/>
@@ -24514,7 +24500,7 @@
       <w:pPr>
         <w:pStyle w:val="1"/>
       </w:pPr>
-      <w:bookmarkStart w:id="15" w:name="_Toc104643426"/>
+      <w:bookmarkStart w:id="15" w:name="_Toc104878121"/>
       <w:r>
         <w:rPr>
           <w:lang w:val="en-US"/>

</xml_diff>